<commit_message>
erd ver 5 and srs update
remove admin from erd and add role for user
add follow feature in srs
</commit_message>
<xml_diff>
--- a/Requirements/SRS/SRS .docx
+++ b/Requirements/SRS/SRS .docx
@@ -1,6 +1,6 @@
 
 <file path=word/document.xml><?xml version="1.0" encoding="utf-8"?>
-<w:document xmlns:wpc="http://schemas.microsoft.com/office/word/2010/wordprocessingCanvas" xmlns:cx="http://schemas.microsoft.com/office/drawing/2014/chartex" xmlns:cx1="http://schemas.microsoft.com/office/drawing/2015/9/8/chartex" xmlns:cx2="http://schemas.microsoft.com/office/drawing/2015/10/21/chartex" xmlns:cx3="http://schemas.microsoft.com/office/drawing/2016/5/9/chartex" xmlns:cx4="http://schemas.microsoft.com/office/drawing/2016/5/10/chartex" xmlns:cx5="http://schemas.microsoft.com/office/drawing/2016/5/11/chartex" xmlns:cx6="http://schemas.microsoft.com/office/drawing/2016/5/12/chartex" xmlns:cx7="http://schemas.microsoft.com/office/drawing/2016/5/13/chartex" xmlns:cx8="http://schemas.microsoft.com/office/drawing/2016/5/14/chartex" xmlns:mc="http://schemas.openxmlformats.org/markup-compatibility/2006" xmlns:aink="http://schemas.microsoft.com/office/drawing/2016/ink" xmlns:am3d="http://schemas.microsoft.com/office/drawing/2017/model3d" xmlns:o="urn:schemas-microsoft-com:office:office" xmlns:oel="http://schemas.microsoft.com/office/2019/extlst" xmlns:r="http://schemas.openxmlformats.org/officeDocument/2006/relationships" xmlns:m="http://schemas.openxmlformats.org/officeDocument/2006/math" xmlns:v="urn:schemas-microsoft-com:vml" xmlns:wp14="http://schemas.microsoft.com/office/word/2010/wordprocessingDrawing" xmlns:wp="http://schemas.openxmlformats.org/drawingml/2006/wordprocessingDrawing" xmlns:w10="urn:schemas-microsoft-com:office:word" xmlns:w="http://schemas.openxmlformats.org/wordprocessingml/2006/main" xmlns:w14="http://schemas.microsoft.com/office/word/2010/wordml" xmlns:w15="http://schemas.microsoft.com/office/word/2012/wordml" xmlns:w16cex="http://schemas.microsoft.com/office/word/2018/wordml/cex" xmlns:w16cid="http://schemas.microsoft.com/office/word/2016/wordml/cid" xmlns:w16="http://schemas.microsoft.com/office/word/2018/wordml" xmlns:w16sdtdh="http://schemas.microsoft.com/office/word/2020/wordml/sdtdatahash" xmlns:w16se="http://schemas.microsoft.com/office/word/2015/wordml/symex" xmlns:wpg="http://schemas.microsoft.com/office/word/2010/wordprocessingGroup" xmlns:wpi="http://schemas.microsoft.com/office/word/2010/wordprocessingInk" xmlns:wne="http://schemas.microsoft.com/office/word/2006/wordml" xmlns:wps="http://schemas.microsoft.com/office/word/2010/wordprocessingShape" mc:Ignorable="w14 w15 w16se w16cid w16 w16cex w16sdtdh wp14">
+<w:document xmlns:wpc="http://schemas.microsoft.com/office/word/2010/wordprocessingCanvas" xmlns:cx="http://schemas.microsoft.com/office/drawing/2014/chartex" xmlns:cx1="http://schemas.microsoft.com/office/drawing/2015/9/8/chartex" xmlns:cx2="http://schemas.microsoft.com/office/drawing/2015/10/21/chartex" xmlns:cx3="http://schemas.microsoft.com/office/drawing/2016/5/9/chartex" xmlns:cx4="http://schemas.microsoft.com/office/drawing/2016/5/10/chartex" xmlns:cx5="http://schemas.microsoft.com/office/drawing/2016/5/11/chartex" xmlns:cx6="http://schemas.microsoft.com/office/drawing/2016/5/12/chartex" xmlns:cx7="http://schemas.microsoft.com/office/drawing/2016/5/13/chartex" xmlns:cx8="http://schemas.microsoft.com/office/drawing/2016/5/14/chartex" xmlns:mc="http://schemas.openxmlformats.org/markup-compatibility/2006" xmlns:aink="http://schemas.microsoft.com/office/drawing/2016/ink" xmlns:am3d="http://schemas.microsoft.com/office/drawing/2017/model3d" xmlns:o="urn:schemas-microsoft-com:office:office" xmlns:oel="http://schemas.microsoft.com/office/2019/extlst" xmlns:r="http://schemas.openxmlformats.org/officeDocument/2006/relationships" xmlns:m="http://schemas.openxmlformats.org/officeDocument/2006/math" xmlns:v="urn:schemas-microsoft-com:vml" xmlns:wp14="http://schemas.microsoft.com/office/word/2010/wordprocessingDrawing" xmlns:wp="http://schemas.openxmlformats.org/drawingml/2006/wordprocessingDrawing" xmlns:w10="urn:schemas-microsoft-com:office:word" xmlns:w="http://schemas.openxmlformats.org/wordprocessingml/2006/main" xmlns:w14="http://schemas.microsoft.com/office/word/2010/wordml" xmlns:w15="http://schemas.microsoft.com/office/word/2012/wordml" xmlns:w16cex="http://schemas.microsoft.com/office/word/2018/wordml/cex" xmlns:w16cid="http://schemas.microsoft.com/office/word/2016/wordml/cid" xmlns:w16="http://schemas.microsoft.com/office/word/2018/wordml" xmlns:w16du="http://schemas.microsoft.com/office/word/2023/wordml/word16du" xmlns:w16sdtdh="http://schemas.microsoft.com/office/word/2020/wordml/sdtdatahash" xmlns:w16se="http://schemas.microsoft.com/office/word/2015/wordml/symex" xmlns:wpg="http://schemas.microsoft.com/office/word/2010/wordprocessingGroup" xmlns:wpi="http://schemas.microsoft.com/office/word/2010/wordprocessingInk" xmlns:wne="http://schemas.microsoft.com/office/word/2006/wordml" xmlns:wps="http://schemas.microsoft.com/office/word/2010/wordprocessingShape" mc:Ignorable="w14 w15 w16se w16cid w16 w16cex w16sdtdh wp14">
   <w:body>
     <w:p>
       <w:pPr>
@@ -15721,14 +15721,6 @@
     </w:p>
     <w:p>
       <w:pPr>
-        <w:rPr>
-          <w:sz w:val="24"/>
-          <w:szCs w:val="24"/>
-        </w:rPr>
-      </w:pPr>
-    </w:p>
-    <w:p>
-      <w:pPr>
         <w:pStyle w:val="Heading3"/>
         <w:rPr>
           <w:b/>
@@ -15736,7 +15728,6 @@
           <w:color w:val="000000" w:themeColor="text1"/>
         </w:rPr>
       </w:pPr>
-      <w:bookmarkStart w:id="38" w:name="_Toc130017169"/>
       <w:r>
         <w:rPr>
           <w:b/>
@@ -15767,7 +15758,8 @@
           <w:bCs/>
           <w:color w:val="000000" w:themeColor="text1"/>
         </w:rPr>
-        <w:t>Notification</w:t>
+        <w:tab/>
+        <w:t>Follow</w:t>
       </w:r>
       <w:r>
         <w:rPr>
@@ -15777,7 +15769,6 @@
         </w:rPr>
         <w:t xml:space="preserve"> Feature</w:t>
       </w:r>
-      <w:bookmarkEnd w:id="38"/>
     </w:p>
     <w:p>
       <w:pPr>
@@ -15829,7 +15820,7 @@
           <w:sz w:val="28"/>
           <w:szCs w:val="28"/>
         </w:rPr>
-        <w:t>User</w:t>
+        <w:t xml:space="preserve">User/Admin </w:t>
       </w:r>
       <w:r>
         <w:rPr>
@@ -15839,37 +15830,7 @@
           <w:sz w:val="28"/>
           <w:szCs w:val="28"/>
         </w:rPr>
-        <w:t>/Admin</w:t>
-      </w:r>
-      <w:r>
-        <w:rPr>
-          <w:rFonts w:asciiTheme="minorBidi" w:eastAsia="Times New Roman" w:hAnsiTheme="minorBidi" w:cstheme="minorBidi"/>
-          <w:bCs/>
-          <w:color w:val="000000"/>
-          <w:sz w:val="28"/>
-          <w:szCs w:val="28"/>
-        </w:rPr>
-        <w:t xml:space="preserve"> should get a notification when a new article or video or record is added to categories he </w:t>
-      </w:r>
-      <w:r>
-        <w:rPr>
-          <w:rFonts w:asciiTheme="minorBidi" w:eastAsia="Times New Roman" w:hAnsiTheme="minorBidi" w:cstheme="minorBidi"/>
-          <w:bCs/>
-          <w:color w:val="000000"/>
-          <w:sz w:val="28"/>
-          <w:szCs w:val="28"/>
-        </w:rPr>
-        <w:t>follows</w:t>
-      </w:r>
-      <w:r>
-        <w:rPr>
-          <w:rFonts w:asciiTheme="minorBidi" w:eastAsia="Times New Roman" w:hAnsiTheme="minorBidi" w:cstheme="minorBidi"/>
-          <w:bCs/>
-          <w:color w:val="000000"/>
-          <w:sz w:val="28"/>
-          <w:szCs w:val="28"/>
-        </w:rPr>
-        <w:t>.</w:t>
+        <w:t>can follow a category from the three existed.</w:t>
       </w:r>
     </w:p>
     <w:p>
@@ -15915,106 +15876,134 @@
           <w:sz w:val="24"/>
           <w:szCs w:val="24"/>
         </w:rPr>
+        <w:t>User</w:t>
+      </w:r>
+      <w:r>
+        <w:rPr>
+          <w:sz w:val="24"/>
+          <w:szCs w:val="24"/>
+        </w:rPr>
+        <w:t>/Admin</w:t>
+      </w:r>
+      <w:r>
+        <w:rPr>
+          <w:sz w:val="24"/>
+          <w:szCs w:val="24"/>
+        </w:rPr>
+        <w:t xml:space="preserve"> have to login first t</w:t>
+      </w:r>
+      <w:r>
+        <w:rPr>
+          <w:sz w:val="24"/>
+          <w:szCs w:val="24"/>
+        </w:rPr>
+        <w:t xml:space="preserve">o access </w:t>
+      </w:r>
+      <w:r>
+        <w:rPr>
+          <w:sz w:val="24"/>
+          <w:szCs w:val="24"/>
+        </w:rPr>
+        <w:t>categories pages</w:t>
+      </w:r>
+      <w:r>
+        <w:rPr>
+          <w:sz w:val="24"/>
+          <w:szCs w:val="24"/>
+        </w:rPr>
+        <w:t xml:space="preserve">, there would be a </w:t>
+      </w:r>
+      <w:r>
+        <w:rPr>
+          <w:sz w:val="24"/>
+          <w:szCs w:val="24"/>
+        </w:rPr>
+        <w:t xml:space="preserve">follow </w:t>
+      </w:r>
+      <w:r>
+        <w:rPr>
+          <w:sz w:val="24"/>
+          <w:szCs w:val="24"/>
+        </w:rPr>
+        <w:t xml:space="preserve">radio </w:t>
+      </w:r>
+      <w:r>
+        <w:rPr>
+          <w:sz w:val="24"/>
+          <w:szCs w:val="24"/>
+        </w:rPr>
+        <w:t>button</w:t>
+      </w:r>
+      <w:r>
+        <w:rPr>
+          <w:sz w:val="24"/>
+          <w:szCs w:val="24"/>
+        </w:rPr>
+        <w:t>(follow-unfollow)</w:t>
+      </w:r>
+      <w:r>
+        <w:rPr>
+          <w:sz w:val="24"/>
+          <w:szCs w:val="24"/>
+        </w:rPr>
+        <w:t xml:space="preserve"> </w:t>
+      </w:r>
+      <w:r>
+        <w:rPr>
+          <w:sz w:val="24"/>
+          <w:szCs w:val="24"/>
+        </w:rPr>
+        <w:t xml:space="preserve">in </w:t>
+      </w:r>
+      <w:r>
+        <w:rPr>
+          <w:sz w:val="24"/>
+          <w:szCs w:val="24"/>
+        </w:rPr>
+        <w:t>the upper part of each category page</w:t>
+      </w:r>
+      <w:r>
+        <w:rPr>
+          <w:sz w:val="24"/>
+          <w:szCs w:val="24"/>
+        </w:rPr>
+        <w:t xml:space="preserve"> when</w:t>
+      </w:r>
+      <w:r>
+        <w:rPr>
+          <w:sz w:val="24"/>
+          <w:szCs w:val="24"/>
+        </w:rPr>
+        <w:t xml:space="preserve"> follow is</w:t>
+      </w:r>
+      <w:r>
+        <w:rPr>
+          <w:sz w:val="24"/>
+          <w:szCs w:val="24"/>
+        </w:rPr>
+        <w:t xml:space="preserve"> </w:t>
+      </w:r>
+      <w:r>
+        <w:rPr>
+          <w:sz w:val="24"/>
+          <w:szCs w:val="24"/>
+        </w:rPr>
         <w:lastRenderedPageBreak/>
-        <w:t>User</w:t>
-      </w:r>
-      <w:r>
-        <w:rPr>
-          <w:sz w:val="24"/>
-          <w:szCs w:val="24"/>
-        </w:rPr>
-        <w:t>/Admin</w:t>
-      </w:r>
-      <w:r>
-        <w:rPr>
-          <w:sz w:val="24"/>
-          <w:szCs w:val="24"/>
-        </w:rPr>
-        <w:t xml:space="preserve"> have to login first t</w:t>
-      </w:r>
-      <w:r>
-        <w:rPr>
-          <w:sz w:val="24"/>
-          <w:szCs w:val="24"/>
-        </w:rPr>
-        <w:t>o access notifications</w:t>
-      </w:r>
-      <w:r>
-        <w:rPr>
-          <w:sz w:val="24"/>
-          <w:szCs w:val="24"/>
-        </w:rPr>
-        <w:t xml:space="preserve">, in </w:t>
-      </w:r>
-      <w:r>
-        <w:rPr>
-          <w:sz w:val="24"/>
-          <w:szCs w:val="24"/>
-        </w:rPr>
-        <w:t>home</w:t>
-      </w:r>
-      <w:r>
-        <w:rPr>
-          <w:sz w:val="24"/>
-          <w:szCs w:val="24"/>
-        </w:rPr>
-        <w:t xml:space="preserve">page there would be a </w:t>
-      </w:r>
-      <w:r>
-        <w:rPr>
-          <w:sz w:val="24"/>
-          <w:szCs w:val="24"/>
-        </w:rPr>
-        <w:t xml:space="preserve">drop-down list in navigation bar include </w:t>
-      </w:r>
-      <w:r>
-        <w:rPr>
-          <w:sz w:val="24"/>
-          <w:szCs w:val="24"/>
-        </w:rPr>
-        <w:t>notification</w:t>
-      </w:r>
-      <w:r>
-        <w:rPr>
-          <w:sz w:val="24"/>
-          <w:szCs w:val="24"/>
-        </w:rPr>
-        <w:t xml:space="preserve"> button </w:t>
-      </w:r>
-      <w:r>
-        <w:rPr>
-          <w:sz w:val="24"/>
-          <w:szCs w:val="24"/>
-        </w:rPr>
-        <w:t xml:space="preserve">when pressed user/admin will be redirected to notifications page </w:t>
-      </w:r>
-      <w:r>
-        <w:rPr>
-          <w:sz w:val="24"/>
-          <w:szCs w:val="24"/>
-        </w:rPr>
-        <w:t xml:space="preserve">to </w:t>
-      </w:r>
-      <w:r>
-        <w:rPr>
-          <w:sz w:val="24"/>
-          <w:szCs w:val="24"/>
-        </w:rPr>
-        <w:t>view notification</w:t>
-      </w:r>
-      <w:r>
-        <w:rPr>
-          <w:sz w:val="24"/>
-          <w:szCs w:val="24"/>
-        </w:rPr>
-        <w:t>s</w:t>
-      </w:r>
-      <w:r>
-        <w:rPr>
-          <w:sz w:val="24"/>
-          <w:szCs w:val="24"/>
-        </w:rPr>
-        <w:t xml:space="preserve"> from different categories. When users press on notification will be redirected to category page.</w:t>
+        <w:t xml:space="preserve">selected </w:t>
+      </w:r>
+      <w:r>
+        <w:rPr>
+          <w:sz w:val="24"/>
+          <w:szCs w:val="24"/>
+        </w:rPr>
+        <w:t xml:space="preserve">user/admin will </w:t>
+      </w:r>
+      <w:r>
+        <w:rPr>
+          <w:sz w:val="24"/>
+          <w:szCs w:val="24"/>
+        </w:rPr>
+        <w:t>be following this category and will receive notifications if any file added to this category.</w:t>
       </w:r>
     </w:p>
     <w:p>
@@ -16066,7 +16055,689 @@
           <w:sz w:val="24"/>
           <w:szCs w:val="24"/>
         </w:rPr>
-        <w:t>Name of Publisher</w:t>
+        <w:t xml:space="preserve">Follow </w:t>
+      </w:r>
+      <w:r>
+        <w:rPr>
+          <w:rFonts w:asciiTheme="minorBidi" w:hAnsiTheme="minorBidi" w:cstheme="minorBidi"/>
+          <w:color w:val="000000" w:themeColor="text1"/>
+          <w:sz w:val="24"/>
+          <w:szCs w:val="24"/>
+        </w:rPr>
+        <w:t xml:space="preserve">radio </w:t>
+      </w:r>
+      <w:r>
+        <w:rPr>
+          <w:rFonts w:asciiTheme="minorBidi" w:hAnsiTheme="minorBidi" w:cstheme="minorBidi"/>
+          <w:color w:val="000000" w:themeColor="text1"/>
+          <w:sz w:val="24"/>
+          <w:szCs w:val="24"/>
+        </w:rPr>
+        <w:t>button</w:t>
+      </w:r>
+      <w:r>
+        <w:rPr>
+          <w:rFonts w:asciiTheme="minorBidi" w:hAnsiTheme="minorBidi" w:cstheme="minorBidi"/>
+          <w:color w:val="000000" w:themeColor="text1"/>
+          <w:sz w:val="24"/>
+          <w:szCs w:val="24"/>
+        </w:rPr>
+        <w:t>.</w:t>
+      </w:r>
+    </w:p>
+    <w:p>
+      <w:pPr>
+        <w:widowControl w:val="0"/>
+        <w:spacing w:before="240"/>
+        <w:ind w:left="360"/>
+        <w:rPr>
+          <w:rFonts w:asciiTheme="minorBidi" w:hAnsiTheme="minorBidi" w:cstheme="minorBidi"/>
+          <w:color w:val="000000" w:themeColor="text1"/>
+          <w:sz w:val="24"/>
+          <w:szCs w:val="24"/>
+        </w:rPr>
+      </w:pPr>
+    </w:p>
+    <w:p>
+      <w:pPr>
+        <w:rPr>
+          <w:b/>
+          <w:bCs/>
+          <w:color w:val="000000" w:themeColor="text1"/>
+          <w:sz w:val="28"/>
+          <w:szCs w:val="28"/>
+        </w:rPr>
+      </w:pPr>
+      <w:r>
+        <w:rPr>
+          <w:b/>
+          <w:bCs/>
+          <w:color w:val="000000" w:themeColor="text1"/>
+          <w:sz w:val="28"/>
+          <w:szCs w:val="28"/>
+        </w:rPr>
+        <w:t>Functional Requirements</w:t>
+      </w:r>
+    </w:p>
+    <w:p>
+      <w:pPr>
+        <w:rPr>
+          <w:b/>
+          <w:sz w:val="24"/>
+          <w:szCs w:val="24"/>
+        </w:rPr>
+      </w:pPr>
+      <w:r>
+        <w:rPr>
+          <w:rFonts w:asciiTheme="minorBidi" w:hAnsiTheme="minorBidi" w:cstheme="minorBidi"/>
+          <w:b/>
+          <w:bCs/>
+          <w:sz w:val="28"/>
+          <w:szCs w:val="28"/>
+        </w:rPr>
+        <w:t>SRS-</w:t>
+      </w:r>
+      <w:r>
+        <w:rPr>
+          <w:rFonts w:asciiTheme="minorBidi" w:hAnsiTheme="minorBidi" w:cstheme="minorBidi"/>
+          <w:b/>
+          <w:bCs/>
+          <w:sz w:val="28"/>
+          <w:szCs w:val="28"/>
+        </w:rPr>
+        <w:t>FOLLOW</w:t>
+      </w:r>
+      <w:r>
+        <w:rPr>
+          <w:rFonts w:asciiTheme="minorBidi" w:hAnsiTheme="minorBidi" w:cstheme="minorBidi"/>
+          <w:b/>
+          <w:bCs/>
+          <w:sz w:val="28"/>
+          <w:szCs w:val="28"/>
+        </w:rPr>
+        <w:t>-001:</w:t>
+      </w:r>
+      <w:r>
+        <w:rPr>
+          <w:rFonts w:asciiTheme="minorBidi" w:hAnsiTheme="minorBidi" w:cstheme="minorBidi"/>
+          <w:bCs/>
+          <w:sz w:val="24"/>
+          <w:szCs w:val="24"/>
+        </w:rPr>
+        <w:t xml:space="preserve"> </w:t>
+      </w:r>
+      <w:r>
+        <w:rPr>
+          <w:b/>
+          <w:sz w:val="24"/>
+          <w:szCs w:val="24"/>
+        </w:rPr>
+        <w:t xml:space="preserve"> Users can </w:t>
+      </w:r>
+      <w:r>
+        <w:rPr>
+          <w:b/>
+          <w:sz w:val="24"/>
+          <w:szCs w:val="24"/>
+        </w:rPr>
+        <w:t>select</w:t>
+      </w:r>
+      <w:r>
+        <w:rPr>
+          <w:b/>
+          <w:sz w:val="24"/>
+          <w:szCs w:val="24"/>
+        </w:rPr>
+        <w:t xml:space="preserve"> </w:t>
+      </w:r>
+      <w:r>
+        <w:rPr>
+          <w:b/>
+          <w:sz w:val="24"/>
+          <w:szCs w:val="24"/>
+        </w:rPr>
+        <w:t>follow</w:t>
+      </w:r>
+      <w:r>
+        <w:rPr>
+          <w:b/>
+          <w:sz w:val="24"/>
+          <w:szCs w:val="24"/>
+        </w:rPr>
+        <w:t xml:space="preserve"> from the follow radio</w:t>
+      </w:r>
+      <w:r>
+        <w:rPr>
+          <w:b/>
+          <w:sz w:val="24"/>
+          <w:szCs w:val="24"/>
+        </w:rPr>
+        <w:t xml:space="preserve"> button </w:t>
+      </w:r>
+      <w:r>
+        <w:rPr>
+          <w:b/>
+          <w:sz w:val="24"/>
+          <w:szCs w:val="24"/>
+        </w:rPr>
+        <w:t>in any category page.</w:t>
+      </w:r>
+    </w:p>
+    <w:p>
+      <w:pPr>
+        <w:rPr>
+          <w:sz w:val="24"/>
+          <w:szCs w:val="24"/>
+        </w:rPr>
+      </w:pPr>
+      <w:r>
+        <w:rPr>
+          <w:rFonts w:asciiTheme="minorBidi" w:hAnsiTheme="minorBidi" w:cstheme="minorBidi"/>
+          <w:b/>
+          <w:bCs/>
+          <w:sz w:val="28"/>
+          <w:szCs w:val="28"/>
+        </w:rPr>
+        <w:t>SRS-</w:t>
+      </w:r>
+      <w:r>
+        <w:rPr>
+          <w:rFonts w:asciiTheme="minorBidi" w:hAnsiTheme="minorBidi" w:cstheme="minorBidi"/>
+          <w:b/>
+          <w:bCs/>
+          <w:sz w:val="28"/>
+          <w:szCs w:val="28"/>
+        </w:rPr>
+        <w:t>FOLLOW</w:t>
+      </w:r>
+      <w:r>
+        <w:rPr>
+          <w:rFonts w:asciiTheme="minorBidi" w:hAnsiTheme="minorBidi" w:cstheme="minorBidi"/>
+          <w:b/>
+          <w:bCs/>
+          <w:sz w:val="28"/>
+          <w:szCs w:val="28"/>
+        </w:rPr>
+        <w:t>-002:</w:t>
+      </w:r>
+      <w:r>
+        <w:rPr>
+          <w:rFonts w:asciiTheme="minorBidi" w:hAnsiTheme="minorBidi" w:cstheme="minorBidi"/>
+          <w:bCs/>
+          <w:sz w:val="24"/>
+          <w:szCs w:val="24"/>
+        </w:rPr>
+        <w:t xml:space="preserve"> </w:t>
+      </w:r>
+      <w:r>
+        <w:rPr>
+          <w:b/>
+          <w:sz w:val="24"/>
+          <w:szCs w:val="24"/>
+        </w:rPr>
+        <w:t xml:space="preserve"> </w:t>
+      </w:r>
+      <w:r>
+        <w:rPr>
+          <w:b/>
+          <w:sz w:val="24"/>
+          <w:szCs w:val="24"/>
+        </w:rPr>
+        <w:t xml:space="preserve">When user </w:t>
+      </w:r>
+      <w:r>
+        <w:rPr>
+          <w:b/>
+          <w:sz w:val="24"/>
+          <w:szCs w:val="24"/>
+        </w:rPr>
+        <w:t>selects the follow in the follow radio button,</w:t>
+      </w:r>
+      <w:r>
+        <w:rPr>
+          <w:sz w:val="24"/>
+          <w:szCs w:val="24"/>
+        </w:rPr>
+        <w:t xml:space="preserve"> </w:t>
+      </w:r>
+      <w:r>
+        <w:rPr>
+          <w:b/>
+          <w:bCs/>
+          <w:sz w:val="24"/>
+          <w:szCs w:val="24"/>
+        </w:rPr>
+        <w:t>will receive notifications if any file added to this category.</w:t>
+      </w:r>
+    </w:p>
+    <w:p>
+      <w:pPr>
+        <w:rPr>
+          <w:b/>
+          <w:sz w:val="24"/>
+          <w:szCs w:val="24"/>
+        </w:rPr>
+      </w:pPr>
+      <w:r>
+        <w:rPr>
+          <w:rFonts w:asciiTheme="minorBidi" w:hAnsiTheme="minorBidi" w:cstheme="minorBidi"/>
+          <w:b/>
+          <w:bCs/>
+          <w:sz w:val="28"/>
+          <w:szCs w:val="28"/>
+        </w:rPr>
+        <w:t>SRS-</w:t>
+      </w:r>
+      <w:r>
+        <w:rPr>
+          <w:rFonts w:asciiTheme="minorBidi" w:hAnsiTheme="minorBidi" w:cstheme="minorBidi"/>
+          <w:b/>
+          <w:bCs/>
+          <w:sz w:val="28"/>
+          <w:szCs w:val="28"/>
+        </w:rPr>
+        <w:t>FOLLOW</w:t>
+      </w:r>
+      <w:r>
+        <w:rPr>
+          <w:rFonts w:asciiTheme="minorBidi" w:hAnsiTheme="minorBidi" w:cstheme="minorBidi"/>
+          <w:b/>
+          <w:bCs/>
+          <w:sz w:val="28"/>
+          <w:szCs w:val="28"/>
+        </w:rPr>
+        <w:t>-003:</w:t>
+      </w:r>
+      <w:r>
+        <w:rPr>
+          <w:rFonts w:asciiTheme="minorBidi" w:hAnsiTheme="minorBidi" w:cstheme="minorBidi"/>
+          <w:bCs/>
+          <w:sz w:val="24"/>
+          <w:szCs w:val="24"/>
+        </w:rPr>
+        <w:t xml:space="preserve"> </w:t>
+      </w:r>
+      <w:r>
+        <w:rPr>
+          <w:b/>
+          <w:sz w:val="24"/>
+          <w:szCs w:val="24"/>
+        </w:rPr>
+        <w:t xml:space="preserve"> Users can </w:t>
+      </w:r>
+      <w:r>
+        <w:rPr>
+          <w:b/>
+          <w:sz w:val="24"/>
+          <w:szCs w:val="24"/>
+        </w:rPr>
+        <w:t>follow</w:t>
+      </w:r>
+      <w:r>
+        <w:rPr>
+          <w:b/>
+          <w:sz w:val="24"/>
+          <w:szCs w:val="24"/>
+        </w:rPr>
+        <w:t xml:space="preserve"> </w:t>
+      </w:r>
+      <w:r>
+        <w:rPr>
+          <w:b/>
+          <w:sz w:val="24"/>
+          <w:szCs w:val="24"/>
+        </w:rPr>
+        <w:t>from zero to three</w:t>
+      </w:r>
+      <w:r>
+        <w:rPr>
+          <w:b/>
+          <w:sz w:val="24"/>
+          <w:szCs w:val="24"/>
+        </w:rPr>
+        <w:t xml:space="preserve"> categories.</w:t>
+      </w:r>
+    </w:p>
+    <w:p>
+      <w:pPr>
+        <w:ind w:left="100"/>
+        <w:rPr>
+          <w:b/>
+          <w:sz w:val="24"/>
+          <w:szCs w:val="24"/>
+        </w:rPr>
+      </w:pPr>
+    </w:p>
+    <w:p>
+      <w:pPr>
+        <w:pStyle w:val="Heading3"/>
+        <w:rPr>
+          <w:b/>
+          <w:bCs/>
+          <w:color w:val="000000" w:themeColor="text1"/>
+        </w:rPr>
+      </w:pPr>
+      <w:bookmarkStart w:id="38" w:name="_Toc130017169"/>
+      <w:r>
+        <w:rPr>
+          <w:b/>
+          <w:bCs/>
+          <w:color w:val="000000" w:themeColor="text1"/>
+        </w:rPr>
+        <w:t>3.</w:t>
+      </w:r>
+      <w:r>
+        <w:rPr>
+          <w:b/>
+          <w:bCs/>
+          <w:color w:val="000000" w:themeColor="text1"/>
+        </w:rPr>
+        <w:t>1</w:t>
+      </w:r>
+      <w:r>
+        <w:rPr>
+          <w:b/>
+          <w:bCs/>
+          <w:color w:val="000000" w:themeColor="text1"/>
+        </w:rPr>
+        <w:t>.</w:t>
+      </w:r>
+      <w:r>
+        <w:rPr>
+          <w:b/>
+          <w:bCs/>
+          <w:color w:val="000000" w:themeColor="text1"/>
+        </w:rPr>
+        <w:t>8</w:t>
+      </w:r>
+      <w:r>
+        <w:rPr>
+          <w:b/>
+          <w:bCs/>
+          <w:color w:val="000000" w:themeColor="text1"/>
+        </w:rPr>
+        <w:t xml:space="preserve"> </w:t>
+      </w:r>
+      <w:r>
+        <w:rPr>
+          <w:b/>
+          <w:bCs/>
+          <w:color w:val="000000" w:themeColor="text1"/>
+        </w:rPr>
+        <w:t>Notification</w:t>
+      </w:r>
+      <w:r>
+        <w:rPr>
+          <w:b/>
+          <w:bCs/>
+          <w:color w:val="000000" w:themeColor="text1"/>
+        </w:rPr>
+        <w:t xml:space="preserve"> Feature</w:t>
+      </w:r>
+      <w:bookmarkEnd w:id="38"/>
+    </w:p>
+    <w:p>
+      <w:pPr>
+        <w:spacing w:before="240"/>
+        <w:rPr>
+          <w:rFonts w:asciiTheme="minorBidi" w:hAnsiTheme="minorBidi" w:cstheme="minorBidi"/>
+          <w:b/>
+          <w:sz w:val="24"/>
+          <w:szCs w:val="24"/>
+        </w:rPr>
+      </w:pPr>
+    </w:p>
+    <w:p>
+      <w:pPr>
+        <w:rPr>
+          <w:rFonts w:asciiTheme="minorBidi" w:eastAsia="Times New Roman" w:hAnsiTheme="minorBidi" w:cstheme="minorBidi"/>
+          <w:b/>
+          <w:color w:val="000000"/>
+          <w:sz w:val="28"/>
+          <w:szCs w:val="28"/>
+        </w:rPr>
+      </w:pPr>
+      <w:r>
+        <w:rPr>
+          <w:rFonts w:asciiTheme="minorBidi" w:eastAsia="Times New Roman" w:hAnsiTheme="minorBidi" w:cstheme="minorBidi"/>
+          <w:b/>
+          <w:color w:val="000000"/>
+          <w:sz w:val="28"/>
+          <w:szCs w:val="28"/>
+        </w:rPr>
+        <w:t>Description</w:t>
+      </w:r>
+    </w:p>
+    <w:p>
+      <w:pPr>
+        <w:rPr>
+          <w:rFonts w:asciiTheme="minorBidi" w:eastAsia="Times New Roman" w:hAnsiTheme="minorBidi" w:cstheme="minorBidi"/>
+          <w:bCs/>
+          <w:color w:val="000000"/>
+          <w:sz w:val="28"/>
+          <w:szCs w:val="28"/>
+        </w:rPr>
+      </w:pPr>
+      <w:r>
+        <w:rPr>
+          <w:rFonts w:asciiTheme="minorBidi" w:eastAsia="Times New Roman" w:hAnsiTheme="minorBidi" w:cstheme="minorBidi"/>
+          <w:bCs/>
+          <w:color w:val="000000"/>
+          <w:sz w:val="28"/>
+          <w:szCs w:val="28"/>
+        </w:rPr>
+        <w:t>User</w:t>
+      </w:r>
+      <w:r>
+        <w:rPr>
+          <w:rFonts w:asciiTheme="minorBidi" w:eastAsia="Times New Roman" w:hAnsiTheme="minorBidi" w:cstheme="minorBidi"/>
+          <w:bCs/>
+          <w:color w:val="000000"/>
+          <w:sz w:val="28"/>
+          <w:szCs w:val="28"/>
+        </w:rPr>
+        <w:t>/Admin</w:t>
+      </w:r>
+      <w:r>
+        <w:rPr>
+          <w:rFonts w:asciiTheme="minorBidi" w:eastAsia="Times New Roman" w:hAnsiTheme="minorBidi" w:cstheme="minorBidi"/>
+          <w:bCs/>
+          <w:color w:val="000000"/>
+          <w:sz w:val="28"/>
+          <w:szCs w:val="28"/>
+        </w:rPr>
+        <w:t xml:space="preserve"> should get a notification when a new article or video or record is added to categories he </w:t>
+      </w:r>
+      <w:r>
+        <w:rPr>
+          <w:rFonts w:asciiTheme="minorBidi" w:eastAsia="Times New Roman" w:hAnsiTheme="minorBidi" w:cstheme="minorBidi"/>
+          <w:bCs/>
+          <w:color w:val="000000"/>
+          <w:sz w:val="28"/>
+          <w:szCs w:val="28"/>
+        </w:rPr>
+        <w:t>follows</w:t>
+      </w:r>
+      <w:r>
+        <w:rPr>
+          <w:rFonts w:asciiTheme="minorBidi" w:eastAsia="Times New Roman" w:hAnsiTheme="minorBidi" w:cstheme="minorBidi"/>
+          <w:bCs/>
+          <w:color w:val="000000"/>
+          <w:sz w:val="28"/>
+          <w:szCs w:val="28"/>
+        </w:rPr>
+        <w:t>.</w:t>
+      </w:r>
+    </w:p>
+    <w:p>
+      <w:pPr>
+        <w:rPr>
+          <w:rFonts w:asciiTheme="minorBidi" w:hAnsiTheme="minorBidi" w:cstheme="minorBidi"/>
+          <w:bCs/>
+          <w:sz w:val="40"/>
+          <w:szCs w:val="40"/>
+        </w:rPr>
+      </w:pPr>
+    </w:p>
+    <w:p>
+      <w:pPr>
+        <w:rPr>
+          <w:b/>
+          <w:bCs/>
+          <w:color w:val="000000" w:themeColor="text1"/>
+          <w:sz w:val="28"/>
+          <w:szCs w:val="28"/>
+        </w:rPr>
+      </w:pPr>
+      <w:r>
+        <w:rPr>
+          <w:b/>
+          <w:bCs/>
+          <w:color w:val="000000" w:themeColor="text1"/>
+          <w:sz w:val="28"/>
+          <w:szCs w:val="28"/>
+        </w:rPr>
+        <w:t>Response Sequences</w:t>
+      </w:r>
+    </w:p>
+    <w:p>
+      <w:pPr>
+        <w:rPr>
+          <w:sz w:val="24"/>
+          <w:szCs w:val="24"/>
+        </w:rPr>
+      </w:pPr>
+      <w:r>
+        <w:rPr>
+          <w:sz w:val="24"/>
+          <w:szCs w:val="24"/>
+        </w:rPr>
+        <w:t>User</w:t>
+      </w:r>
+      <w:r>
+        <w:rPr>
+          <w:sz w:val="24"/>
+          <w:szCs w:val="24"/>
+        </w:rPr>
+        <w:t>/Admin</w:t>
+      </w:r>
+      <w:r>
+        <w:rPr>
+          <w:sz w:val="24"/>
+          <w:szCs w:val="24"/>
+        </w:rPr>
+        <w:t xml:space="preserve"> have to login first t</w:t>
+      </w:r>
+      <w:r>
+        <w:rPr>
+          <w:sz w:val="24"/>
+          <w:szCs w:val="24"/>
+        </w:rPr>
+        <w:t>o access notifications</w:t>
+      </w:r>
+      <w:r>
+        <w:rPr>
+          <w:sz w:val="24"/>
+          <w:szCs w:val="24"/>
+        </w:rPr>
+        <w:t xml:space="preserve">, in </w:t>
+      </w:r>
+      <w:r>
+        <w:rPr>
+          <w:sz w:val="24"/>
+          <w:szCs w:val="24"/>
+        </w:rPr>
+        <w:t>home</w:t>
+      </w:r>
+      <w:r>
+        <w:rPr>
+          <w:sz w:val="24"/>
+          <w:szCs w:val="24"/>
+        </w:rPr>
+        <w:t xml:space="preserve">page there would be a </w:t>
+      </w:r>
+      <w:r>
+        <w:rPr>
+          <w:sz w:val="24"/>
+          <w:szCs w:val="24"/>
+        </w:rPr>
+        <w:t xml:space="preserve">drop-down list in navigation bar include </w:t>
+      </w:r>
+      <w:r>
+        <w:rPr>
+          <w:sz w:val="24"/>
+          <w:szCs w:val="24"/>
+        </w:rPr>
+        <w:t>notification</w:t>
+      </w:r>
+      <w:r>
+        <w:rPr>
+          <w:sz w:val="24"/>
+          <w:szCs w:val="24"/>
+        </w:rPr>
+        <w:t xml:space="preserve"> button </w:t>
+      </w:r>
+      <w:r>
+        <w:rPr>
+          <w:sz w:val="24"/>
+          <w:szCs w:val="24"/>
+        </w:rPr>
+        <w:t xml:space="preserve">when pressed user/admin will be redirected to notifications page </w:t>
+      </w:r>
+      <w:r>
+        <w:rPr>
+          <w:sz w:val="24"/>
+          <w:szCs w:val="24"/>
+        </w:rPr>
+        <w:t xml:space="preserve">to </w:t>
+      </w:r>
+      <w:r>
+        <w:rPr>
+          <w:sz w:val="24"/>
+          <w:szCs w:val="24"/>
+        </w:rPr>
+        <w:t>view notification</w:t>
+      </w:r>
+      <w:r>
+        <w:rPr>
+          <w:sz w:val="24"/>
+          <w:szCs w:val="24"/>
+        </w:rPr>
+        <w:t>s</w:t>
+      </w:r>
+      <w:r>
+        <w:rPr>
+          <w:sz w:val="24"/>
+          <w:szCs w:val="24"/>
+        </w:rPr>
+        <w:t xml:space="preserve"> from different categories. When users press on notification will be redirected to category page.</w:t>
+      </w:r>
+    </w:p>
+    <w:p>
+      <w:pPr>
+        <w:rPr>
+          <w:sz w:val="24"/>
+          <w:szCs w:val="24"/>
+        </w:rPr>
+      </w:pPr>
+    </w:p>
+    <w:p>
+      <w:pPr>
+        <w:rPr>
+          <w:b/>
+          <w:bCs/>
+          <w:sz w:val="48"/>
+          <w:szCs w:val="48"/>
+        </w:rPr>
+      </w:pPr>
+      <w:r>
+        <w:rPr>
+          <w:b/>
+          <w:bCs/>
+          <w:sz w:val="36"/>
+          <w:szCs w:val="36"/>
+        </w:rPr>
+        <w:t>Front End Details</w:t>
       </w:r>
     </w:p>
     <w:p>
@@ -16076,21 +16747,22 @@
           <w:ilvl w:val="0"/>
           <w:numId w:val="17"/>
         </w:numPr>
-        <w:rPr>
-          <w:rFonts w:asciiTheme="minorBidi" w:hAnsiTheme="minorBidi" w:cstheme="minorBidi"/>
-          <w:color w:val="000000" w:themeColor="text1"/>
-          <w:sz w:val="24"/>
-          <w:szCs w:val="24"/>
-        </w:rPr>
-      </w:pPr>
-      <w:r>
-        <w:rPr>
-          <w:rFonts w:asciiTheme="minorBidi" w:hAnsiTheme="minorBidi" w:cstheme="minorBidi"/>
-          <w:color w:val="000000" w:themeColor="text1"/>
-          <w:sz w:val="24"/>
-          <w:szCs w:val="24"/>
-        </w:rPr>
-        <w:t>Category</w:t>
+        <w:spacing w:before="240"/>
+        <w:rPr>
+          <w:rFonts w:asciiTheme="minorBidi" w:hAnsiTheme="minorBidi" w:cstheme="minorBidi"/>
+          <w:color w:val="000000" w:themeColor="text1"/>
+          <w:sz w:val="24"/>
+          <w:szCs w:val="24"/>
+        </w:rPr>
+      </w:pPr>
+      <w:r>
+        <w:rPr>
+          <w:rFonts w:asciiTheme="minorBidi" w:hAnsiTheme="minorBidi" w:cstheme="minorBidi"/>
+          <w:color w:val="000000" w:themeColor="text1"/>
+          <w:sz w:val="24"/>
+          <w:szCs w:val="24"/>
+        </w:rPr>
+        <w:t>Name of Publisher</w:t>
       </w:r>
     </w:p>
     <w:p>
@@ -16114,7 +16786,7 @@
           <w:sz w:val="24"/>
           <w:szCs w:val="24"/>
         </w:rPr>
-        <w:t>Post Format (Article, Video, Record)</w:t>
+        <w:t>Category</w:t>
       </w:r>
     </w:p>
     <w:p>
@@ -16138,6 +16810,30 @@
           <w:sz w:val="24"/>
           <w:szCs w:val="24"/>
         </w:rPr>
+        <w:t>Post Format (Article, Video, Record)</w:t>
+      </w:r>
+    </w:p>
+    <w:p>
+      <w:pPr>
+        <w:widowControl w:val="0"/>
+        <w:numPr>
+          <w:ilvl w:val="0"/>
+          <w:numId w:val="17"/>
+        </w:numPr>
+        <w:rPr>
+          <w:rFonts w:asciiTheme="minorBidi" w:hAnsiTheme="minorBidi" w:cstheme="minorBidi"/>
+          <w:color w:val="000000" w:themeColor="text1"/>
+          <w:sz w:val="24"/>
+          <w:szCs w:val="24"/>
+        </w:rPr>
+      </w:pPr>
+      <w:r>
+        <w:rPr>
+          <w:rFonts w:asciiTheme="minorBidi" w:hAnsiTheme="minorBidi" w:cstheme="minorBidi"/>
+          <w:color w:val="000000" w:themeColor="text1"/>
+          <w:sz w:val="24"/>
+          <w:szCs w:val="24"/>
+        </w:rPr>
         <w:t>Date</w:t>
       </w:r>
     </w:p>
@@ -16210,6 +16906,7 @@
           <w:sz w:val="28"/>
           <w:szCs w:val="28"/>
         </w:rPr>
+        <w:lastRenderedPageBreak/>
         <w:t>SRS-NOTIFI-00</w:t>
       </w:r>
       <w:r>
@@ -16756,7 +17453,15 @@
           <w:bCs/>
           <w:color w:val="000000" w:themeColor="text1"/>
         </w:rPr>
-        <w:t xml:space="preserve">8 </w:t>
+        <w:t>9</w:t>
+      </w:r>
+      <w:r>
+        <w:rPr>
+          <w:b/>
+          <w:bCs/>
+          <w:color w:val="000000" w:themeColor="text1"/>
+        </w:rPr>
+        <w:t xml:space="preserve"> </w:t>
       </w:r>
       <w:r>
         <w:rPr>
@@ -16910,15 +17615,7 @@
           <w:sz w:val="24"/>
           <w:szCs w:val="24"/>
         </w:rPr>
-        <w:t xml:space="preserve"> the </w:t>
-      </w:r>
-      <w:r>
-        <w:rPr>
-          <w:sz w:val="24"/>
-          <w:szCs w:val="24"/>
-        </w:rPr>
-        <w:lastRenderedPageBreak/>
-        <w:t xml:space="preserve">system </w:t>
+        <w:t xml:space="preserve"> the system </w:t>
       </w:r>
       <w:r>
         <w:rPr>
@@ -18039,7 +18736,6 @@
           <w:bCs/>
           <w:color w:val="000000" w:themeColor="text1"/>
         </w:rPr>
-        <w:lastRenderedPageBreak/>
         <w:t>3.</w:t>
       </w:r>
       <w:r>
@@ -18064,7 +18760,15 @@
           <w:bCs/>
           <w:color w:val="000000" w:themeColor="text1"/>
         </w:rPr>
-        <w:t xml:space="preserve">9 </w:t>
+        <w:t>10</w:t>
+      </w:r>
+      <w:r>
+        <w:rPr>
+          <w:b/>
+          <w:bCs/>
+          <w:color w:val="000000" w:themeColor="text1"/>
+        </w:rPr>
+        <w:t xml:space="preserve"> </w:t>
       </w:r>
       <w:r>
         <w:rPr>
@@ -18308,6 +19012,7 @@
           <w:sz w:val="24"/>
           <w:szCs w:val="24"/>
         </w:rPr>
+        <w:lastRenderedPageBreak/>
         <w:t>Username</w:t>
       </w:r>
     </w:p>
@@ -19061,364 +19766,380 @@
           <w:sz w:val="28"/>
           <w:szCs w:val="28"/>
         </w:rPr>
+        <w:t>SRS-VAL</w:t>
+      </w:r>
+      <w:r>
+        <w:rPr>
+          <w:rFonts w:asciiTheme="minorBidi" w:hAnsiTheme="minorBidi" w:cstheme="minorBidi"/>
+          <w:b/>
+          <w:bCs/>
+          <w:sz w:val="28"/>
+          <w:szCs w:val="28"/>
+        </w:rPr>
+        <w:t>-</w:t>
+      </w:r>
+      <w:r>
+        <w:rPr>
+          <w:rFonts w:asciiTheme="minorBidi" w:hAnsiTheme="minorBidi" w:cstheme="minorBidi"/>
+          <w:b/>
+          <w:bCs/>
+          <w:sz w:val="28"/>
+          <w:szCs w:val="28"/>
+        </w:rPr>
+        <w:t>DELUSR-001</w:t>
+      </w:r>
+      <w:r>
+        <w:rPr>
+          <w:rFonts w:asciiTheme="minorBidi" w:hAnsiTheme="minorBidi" w:cstheme="minorBidi"/>
+          <w:b/>
+          <w:bCs/>
+          <w:sz w:val="28"/>
+          <w:szCs w:val="28"/>
+        </w:rPr>
+        <w:t xml:space="preserve">: </w:t>
+      </w:r>
+      <w:r>
+        <w:rPr>
+          <w:sz w:val="24"/>
+          <w:szCs w:val="24"/>
+        </w:rPr>
+        <w:t xml:space="preserve">If username is not existed in database, system displays an error message </w:t>
+      </w:r>
+      <w:r>
+        <w:rPr>
+          <w:sz w:val="24"/>
+          <w:szCs w:val="24"/>
+        </w:rPr>
+        <w:t>saying,</w:t>
+      </w:r>
+      <w:r>
+        <w:rPr>
+          <w:sz w:val="24"/>
+          <w:szCs w:val="24"/>
+        </w:rPr>
+        <w:t xml:space="preserve"> “the entered username is not </w:t>
+      </w:r>
+      <w:r>
+        <w:rPr>
+          <w:sz w:val="24"/>
+          <w:szCs w:val="24"/>
+        </w:rPr>
+        <w:t>existed</w:t>
+      </w:r>
+      <w:r>
+        <w:rPr>
+          <w:sz w:val="24"/>
+          <w:szCs w:val="24"/>
+        </w:rPr>
+        <w:t xml:space="preserve"> in the database”.</w:t>
+      </w:r>
+      <w:r>
+        <w:rPr>
+          <w:sz w:val="24"/>
+          <w:szCs w:val="24"/>
+        </w:rPr>
+        <w:t xml:space="preserve"> </w:t>
+      </w:r>
+      <w:r>
+        <w:rPr>
+          <w:sz w:val="24"/>
+          <w:szCs w:val="24"/>
+        </w:rPr>
+        <w:t>and the user will not be deleted</w:t>
+      </w:r>
+      <w:r>
+        <w:rPr>
+          <w:sz w:val="24"/>
+          <w:szCs w:val="24"/>
+        </w:rPr>
+        <w:t>.</w:t>
+      </w:r>
+    </w:p>
+    <w:p>
+      <w:pPr>
+        <w:rPr>
+          <w:sz w:val="24"/>
+          <w:szCs w:val="24"/>
+        </w:rPr>
+      </w:pPr>
+      <w:r>
+        <w:rPr>
+          <w:rFonts w:asciiTheme="minorBidi" w:hAnsiTheme="minorBidi" w:cstheme="minorBidi"/>
+          <w:b/>
+          <w:bCs/>
+          <w:sz w:val="28"/>
+          <w:szCs w:val="28"/>
+        </w:rPr>
+        <w:t>SRS-VAL-</w:t>
+      </w:r>
+      <w:r>
+        <w:rPr>
+          <w:rFonts w:asciiTheme="minorBidi" w:hAnsiTheme="minorBidi" w:cstheme="minorBidi"/>
+          <w:b/>
+          <w:bCs/>
+          <w:sz w:val="28"/>
+          <w:szCs w:val="28"/>
+        </w:rPr>
+        <w:t xml:space="preserve"> </w:t>
+      </w:r>
+      <w:r>
+        <w:rPr>
+          <w:rFonts w:asciiTheme="minorBidi" w:hAnsiTheme="minorBidi" w:cstheme="minorBidi"/>
+          <w:b/>
+          <w:bCs/>
+          <w:sz w:val="28"/>
+          <w:szCs w:val="28"/>
+        </w:rPr>
+        <w:t>DELUSR-</w:t>
+      </w:r>
+      <w:r>
+        <w:rPr>
+          <w:rFonts w:asciiTheme="minorBidi" w:hAnsiTheme="minorBidi" w:cstheme="minorBidi"/>
+          <w:b/>
+          <w:bCs/>
+          <w:sz w:val="28"/>
+          <w:szCs w:val="28"/>
+        </w:rPr>
+        <w:t>002:</w:t>
+      </w:r>
+      <w:r>
+        <w:rPr>
+          <w:sz w:val="24"/>
+          <w:szCs w:val="24"/>
+        </w:rPr>
+        <w:t xml:space="preserve"> If email is not</w:t>
+      </w:r>
+      <w:r>
+        <w:rPr>
+          <w:sz w:val="24"/>
+          <w:szCs w:val="24"/>
+        </w:rPr>
+        <w:t xml:space="preserve"> attached to the entered username the system displays an error message saying “the entered Email is not attached to the this username”</w:t>
+      </w:r>
+      <w:r>
+        <w:rPr>
+          <w:sz w:val="24"/>
+          <w:szCs w:val="24"/>
+        </w:rPr>
+        <w:t>.</w:t>
+      </w:r>
+      <w:r>
+        <w:rPr>
+          <w:sz w:val="24"/>
+          <w:szCs w:val="24"/>
+          <w:cs/>
+        </w:rPr>
+        <w:t>‎</w:t>
+      </w:r>
+      <w:r>
+        <w:rPr>
+          <w:sz w:val="24"/>
+          <w:szCs w:val="24"/>
+        </w:rPr>
+        <w:t xml:space="preserve">and the user will not be deleted </w:t>
+      </w:r>
+    </w:p>
+    <w:p>
+      <w:pPr>
+        <w:pStyle w:val="Heading3"/>
+        <w:rPr>
+          <w:b/>
+          <w:bCs/>
+          <w:color w:val="000000" w:themeColor="text1"/>
+        </w:rPr>
+      </w:pPr>
+    </w:p>
+    <w:p>
+      <w:pPr>
+        <w:pStyle w:val="Heading3"/>
+        <w:rPr>
+          <w:rFonts w:asciiTheme="minorBidi" w:hAnsiTheme="minorBidi" w:cstheme="minorBidi"/>
+          <w:b/>
+          <w:sz w:val="24"/>
+          <w:szCs w:val="24"/>
+        </w:rPr>
+      </w:pPr>
+      <w:bookmarkStart w:id="43" w:name="_Toc130017172"/>
+      <w:r>
+        <w:rPr>
+          <w:b/>
+          <w:bCs/>
+          <w:color w:val="000000" w:themeColor="text1"/>
+        </w:rPr>
+        <w:t>3.</w:t>
+      </w:r>
+      <w:r>
+        <w:rPr>
+          <w:b/>
+          <w:bCs/>
+          <w:color w:val="000000" w:themeColor="text1"/>
+        </w:rPr>
+        <w:t>1</w:t>
+      </w:r>
+      <w:r>
+        <w:rPr>
+          <w:b/>
+          <w:bCs/>
+          <w:color w:val="000000" w:themeColor="text1"/>
+        </w:rPr>
+        <w:t>.</w:t>
+      </w:r>
+      <w:r>
+        <w:rPr>
+          <w:b/>
+          <w:bCs/>
+          <w:color w:val="000000" w:themeColor="text1"/>
+        </w:rPr>
+        <w:t>1</w:t>
+      </w:r>
+      <w:r>
+        <w:rPr>
+          <w:b/>
+          <w:bCs/>
+          <w:color w:val="000000" w:themeColor="text1"/>
+        </w:rPr>
+        <w:t>1</w:t>
+      </w:r>
+      <w:r>
+        <w:rPr>
+          <w:b/>
+          <w:bCs/>
+          <w:color w:val="000000" w:themeColor="text1"/>
+        </w:rPr>
+        <w:t xml:space="preserve"> </w:t>
+      </w:r>
+      <w:r>
+        <w:rPr>
+          <w:b/>
+          <w:bCs/>
+          <w:color w:val="000000" w:themeColor="text1"/>
+        </w:rPr>
+        <w:t>Logout</w:t>
+      </w:r>
+      <w:bookmarkEnd w:id="43"/>
+    </w:p>
+    <w:p>
+      <w:pPr>
+        <w:rPr>
+          <w:rFonts w:asciiTheme="minorBidi" w:eastAsia="Times New Roman" w:hAnsiTheme="minorBidi" w:cstheme="minorBidi"/>
+          <w:b/>
+          <w:color w:val="000000"/>
+          <w:sz w:val="28"/>
+          <w:szCs w:val="28"/>
+        </w:rPr>
+      </w:pPr>
+      <w:r>
+        <w:rPr>
+          <w:rFonts w:asciiTheme="minorBidi" w:eastAsia="Times New Roman" w:hAnsiTheme="minorBidi" w:cstheme="minorBidi"/>
+          <w:b/>
+          <w:color w:val="000000"/>
+          <w:sz w:val="28"/>
+          <w:szCs w:val="28"/>
+        </w:rPr>
+        <w:t>Description</w:t>
+      </w:r>
+    </w:p>
+    <w:p>
+      <w:pPr>
+        <w:rPr>
+          <w:sz w:val="24"/>
+          <w:szCs w:val="24"/>
+        </w:rPr>
+      </w:pPr>
+      <w:r>
+        <w:rPr>
+          <w:sz w:val="24"/>
+          <w:szCs w:val="24"/>
+        </w:rPr>
+        <w:t>Admin</w:t>
+      </w:r>
+      <w:r>
+        <w:rPr>
+          <w:sz w:val="24"/>
+          <w:szCs w:val="24"/>
+        </w:rPr>
+        <w:t xml:space="preserve"> and user</w:t>
+      </w:r>
+      <w:r>
+        <w:rPr>
+          <w:sz w:val="24"/>
+          <w:szCs w:val="24"/>
+        </w:rPr>
+        <w:t xml:space="preserve"> should be able to </w:t>
+      </w:r>
+      <w:r>
+        <w:rPr>
+          <w:sz w:val="24"/>
+          <w:szCs w:val="24"/>
+        </w:rPr>
+        <w:t>logout from the system by pressing on logout button</w:t>
+      </w:r>
+      <w:r>
+        <w:rPr>
+          <w:sz w:val="24"/>
+          <w:szCs w:val="24"/>
+        </w:rPr>
+        <w:t xml:space="preserve"> from navigation bar</w:t>
+      </w:r>
+      <w:r>
+        <w:rPr>
+          <w:sz w:val="24"/>
+          <w:szCs w:val="24"/>
+        </w:rPr>
+        <w:t xml:space="preserve"> and then the system redirect them to the home page of the system with no authorizations to the system functions.</w:t>
+      </w:r>
+      <w:r>
+        <w:rPr>
+          <w:sz w:val="24"/>
+          <w:szCs w:val="24"/>
+        </w:rPr>
+        <w:t xml:space="preserve"> </w:t>
+      </w:r>
+    </w:p>
+    <w:p>
+      <w:pPr>
+        <w:rPr>
+          <w:sz w:val="24"/>
+          <w:szCs w:val="24"/>
+        </w:rPr>
+      </w:pPr>
+    </w:p>
+    <w:p>
+      <w:pPr>
+        <w:rPr>
+          <w:b/>
+          <w:bCs/>
+          <w:color w:val="000000" w:themeColor="text1"/>
+          <w:sz w:val="28"/>
+          <w:szCs w:val="28"/>
+        </w:rPr>
+      </w:pPr>
+      <w:r>
+        <w:rPr>
+          <w:b/>
+          <w:bCs/>
+          <w:color w:val="000000" w:themeColor="text1"/>
+          <w:sz w:val="28"/>
+          <w:szCs w:val="28"/>
+        </w:rPr>
+        <w:t>Response Sequences</w:t>
+      </w:r>
+    </w:p>
+    <w:p>
+      <w:pPr>
+        <w:rPr>
+          <w:sz w:val="24"/>
+          <w:szCs w:val="24"/>
+        </w:rPr>
+      </w:pPr>
+      <w:r>
+        <w:rPr>
+          <w:rFonts w:asciiTheme="minorBidi" w:hAnsiTheme="minorBidi" w:cstheme="minorBidi"/>
+          <w:bCs/>
+          <w:sz w:val="24"/>
+          <w:szCs w:val="24"/>
+        </w:rPr>
         <w:lastRenderedPageBreak/>
-        <w:t>SRS-VAL</w:t>
-      </w:r>
-      <w:r>
-        <w:rPr>
-          <w:rFonts w:asciiTheme="minorBidi" w:hAnsiTheme="minorBidi" w:cstheme="minorBidi"/>
-          <w:b/>
-          <w:bCs/>
-          <w:sz w:val="28"/>
-          <w:szCs w:val="28"/>
-        </w:rPr>
-        <w:t>-</w:t>
-      </w:r>
-      <w:r>
-        <w:rPr>
-          <w:rFonts w:asciiTheme="minorBidi" w:hAnsiTheme="minorBidi" w:cstheme="minorBidi"/>
-          <w:b/>
-          <w:bCs/>
-          <w:sz w:val="28"/>
-          <w:szCs w:val="28"/>
-        </w:rPr>
-        <w:t>DELUSR-001</w:t>
-      </w:r>
-      <w:r>
-        <w:rPr>
-          <w:rFonts w:asciiTheme="minorBidi" w:hAnsiTheme="minorBidi" w:cstheme="minorBidi"/>
-          <w:b/>
-          <w:bCs/>
-          <w:sz w:val="28"/>
-          <w:szCs w:val="28"/>
-        </w:rPr>
-        <w:t xml:space="preserve">: </w:t>
-      </w:r>
-      <w:r>
-        <w:rPr>
-          <w:sz w:val="24"/>
-          <w:szCs w:val="24"/>
-        </w:rPr>
-        <w:t xml:space="preserve">If username is not existed in database, system displays an error message </w:t>
-      </w:r>
-      <w:r>
-        <w:rPr>
-          <w:sz w:val="24"/>
-          <w:szCs w:val="24"/>
-        </w:rPr>
-        <w:t>saying,</w:t>
-      </w:r>
-      <w:r>
-        <w:rPr>
-          <w:sz w:val="24"/>
-          <w:szCs w:val="24"/>
-        </w:rPr>
-        <w:t xml:space="preserve"> “the entered username is not </w:t>
-      </w:r>
-      <w:r>
-        <w:rPr>
-          <w:sz w:val="24"/>
-          <w:szCs w:val="24"/>
-        </w:rPr>
-        <w:t>existed</w:t>
-      </w:r>
-      <w:r>
-        <w:rPr>
-          <w:sz w:val="24"/>
-          <w:szCs w:val="24"/>
-        </w:rPr>
-        <w:t xml:space="preserve"> in the database”.</w:t>
-      </w:r>
-      <w:r>
-        <w:rPr>
-          <w:sz w:val="24"/>
-          <w:szCs w:val="24"/>
-        </w:rPr>
-        <w:t xml:space="preserve"> </w:t>
-      </w:r>
-      <w:r>
-        <w:rPr>
-          <w:sz w:val="24"/>
-          <w:szCs w:val="24"/>
-        </w:rPr>
-        <w:t>and the user will not be deleted</w:t>
-      </w:r>
-      <w:r>
-        <w:rPr>
-          <w:sz w:val="24"/>
-          <w:szCs w:val="24"/>
-        </w:rPr>
-        <w:t>.</w:t>
-      </w:r>
-    </w:p>
-    <w:p>
-      <w:pPr>
-        <w:rPr>
-          <w:sz w:val="24"/>
-          <w:szCs w:val="24"/>
-        </w:rPr>
-      </w:pPr>
-      <w:r>
-        <w:rPr>
-          <w:rFonts w:asciiTheme="minorBidi" w:hAnsiTheme="minorBidi" w:cstheme="minorBidi"/>
-          <w:b/>
-          <w:bCs/>
-          <w:sz w:val="28"/>
-          <w:szCs w:val="28"/>
-        </w:rPr>
-        <w:t>SRS-VAL-</w:t>
-      </w:r>
-      <w:r>
-        <w:rPr>
-          <w:rFonts w:asciiTheme="minorBidi" w:hAnsiTheme="minorBidi" w:cstheme="minorBidi"/>
-          <w:b/>
-          <w:bCs/>
-          <w:sz w:val="28"/>
-          <w:szCs w:val="28"/>
-        </w:rPr>
-        <w:t xml:space="preserve"> </w:t>
-      </w:r>
-      <w:r>
-        <w:rPr>
-          <w:rFonts w:asciiTheme="minorBidi" w:hAnsiTheme="minorBidi" w:cstheme="minorBidi"/>
-          <w:b/>
-          <w:bCs/>
-          <w:sz w:val="28"/>
-          <w:szCs w:val="28"/>
-        </w:rPr>
-        <w:t>DELUSR-</w:t>
-      </w:r>
-      <w:r>
-        <w:rPr>
-          <w:rFonts w:asciiTheme="minorBidi" w:hAnsiTheme="minorBidi" w:cstheme="minorBidi"/>
-          <w:b/>
-          <w:bCs/>
-          <w:sz w:val="28"/>
-          <w:szCs w:val="28"/>
-        </w:rPr>
-        <w:t>002:</w:t>
-      </w:r>
-      <w:r>
-        <w:rPr>
-          <w:sz w:val="24"/>
-          <w:szCs w:val="24"/>
-        </w:rPr>
-        <w:t xml:space="preserve"> If email is not</w:t>
-      </w:r>
-      <w:r>
-        <w:rPr>
-          <w:sz w:val="24"/>
-          <w:szCs w:val="24"/>
-        </w:rPr>
-        <w:t xml:space="preserve"> attached to the entered username the system displays an error message saying “the entered Email is not attached to the this username”</w:t>
-      </w:r>
-      <w:r>
-        <w:rPr>
-          <w:sz w:val="24"/>
-          <w:szCs w:val="24"/>
-        </w:rPr>
-        <w:t>.</w:t>
-      </w:r>
-      <w:r>
-        <w:rPr>
-          <w:sz w:val="24"/>
-          <w:szCs w:val="24"/>
-          <w:cs/>
-        </w:rPr>
-        <w:t>‎</w:t>
-      </w:r>
-      <w:r>
-        <w:rPr>
-          <w:sz w:val="24"/>
-          <w:szCs w:val="24"/>
-        </w:rPr>
-        <w:t xml:space="preserve">and the user will not be deleted </w:t>
-      </w:r>
-    </w:p>
-    <w:p>
-      <w:pPr>
-        <w:pStyle w:val="Heading3"/>
-        <w:rPr>
-          <w:b/>
-          <w:bCs/>
-          <w:color w:val="000000" w:themeColor="text1"/>
-        </w:rPr>
-      </w:pPr>
-    </w:p>
-    <w:p>
-      <w:pPr>
-        <w:pStyle w:val="Heading3"/>
-        <w:rPr>
-          <w:rFonts w:asciiTheme="minorBidi" w:hAnsiTheme="minorBidi" w:cstheme="minorBidi"/>
-          <w:b/>
-          <w:sz w:val="24"/>
-          <w:szCs w:val="24"/>
-        </w:rPr>
-      </w:pPr>
-      <w:bookmarkStart w:id="43" w:name="_Toc130017172"/>
-      <w:r>
-        <w:rPr>
-          <w:b/>
-          <w:bCs/>
-          <w:color w:val="000000" w:themeColor="text1"/>
-        </w:rPr>
-        <w:t>3.</w:t>
-      </w:r>
-      <w:r>
-        <w:rPr>
-          <w:b/>
-          <w:bCs/>
-          <w:color w:val="000000" w:themeColor="text1"/>
-        </w:rPr>
-        <w:t>1</w:t>
-      </w:r>
-      <w:r>
-        <w:rPr>
-          <w:b/>
-          <w:bCs/>
-          <w:color w:val="000000" w:themeColor="text1"/>
-        </w:rPr>
-        <w:t>.</w:t>
-      </w:r>
-      <w:r>
-        <w:rPr>
-          <w:b/>
-          <w:bCs/>
-          <w:color w:val="000000" w:themeColor="text1"/>
-        </w:rPr>
-        <w:t xml:space="preserve">10 </w:t>
-      </w:r>
-      <w:r>
-        <w:rPr>
-          <w:b/>
-          <w:bCs/>
-          <w:color w:val="000000" w:themeColor="text1"/>
-        </w:rPr>
-        <w:t>Logout</w:t>
-      </w:r>
-      <w:bookmarkEnd w:id="43"/>
-    </w:p>
-    <w:p>
-      <w:pPr>
-        <w:rPr>
-          <w:rFonts w:asciiTheme="minorBidi" w:eastAsia="Times New Roman" w:hAnsiTheme="minorBidi" w:cstheme="minorBidi"/>
-          <w:b/>
-          <w:color w:val="000000"/>
-          <w:sz w:val="28"/>
-          <w:szCs w:val="28"/>
-        </w:rPr>
-      </w:pPr>
-      <w:r>
-        <w:rPr>
-          <w:rFonts w:asciiTheme="minorBidi" w:eastAsia="Times New Roman" w:hAnsiTheme="minorBidi" w:cstheme="minorBidi"/>
-          <w:b/>
-          <w:color w:val="000000"/>
-          <w:sz w:val="28"/>
-          <w:szCs w:val="28"/>
-        </w:rPr>
-        <w:t>Description</w:t>
-      </w:r>
-    </w:p>
-    <w:p>
-      <w:pPr>
-        <w:rPr>
-          <w:sz w:val="24"/>
-          <w:szCs w:val="24"/>
-        </w:rPr>
-      </w:pPr>
-      <w:r>
-        <w:rPr>
-          <w:sz w:val="24"/>
-          <w:szCs w:val="24"/>
-        </w:rPr>
-        <w:t>Admin</w:t>
-      </w:r>
-      <w:r>
-        <w:rPr>
-          <w:sz w:val="24"/>
-          <w:szCs w:val="24"/>
-        </w:rPr>
-        <w:t xml:space="preserve"> and user</w:t>
-      </w:r>
-      <w:r>
-        <w:rPr>
-          <w:sz w:val="24"/>
-          <w:szCs w:val="24"/>
-        </w:rPr>
-        <w:t xml:space="preserve"> should be able to </w:t>
-      </w:r>
-      <w:r>
-        <w:rPr>
-          <w:sz w:val="24"/>
-          <w:szCs w:val="24"/>
-        </w:rPr>
-        <w:t>logout from the system by pressing on logout button</w:t>
-      </w:r>
-      <w:r>
-        <w:rPr>
-          <w:sz w:val="24"/>
-          <w:szCs w:val="24"/>
-        </w:rPr>
-        <w:t xml:space="preserve"> from navigation bar</w:t>
-      </w:r>
-      <w:r>
-        <w:rPr>
-          <w:sz w:val="24"/>
-          <w:szCs w:val="24"/>
-        </w:rPr>
-        <w:t xml:space="preserve"> and then the system redirect them to the home page of the system with no authorizations to the system functions.</w:t>
-      </w:r>
-      <w:r>
-        <w:rPr>
-          <w:sz w:val="24"/>
-          <w:szCs w:val="24"/>
-        </w:rPr>
-        <w:t xml:space="preserve"> </w:t>
-      </w:r>
-    </w:p>
-    <w:p>
-      <w:pPr>
-        <w:rPr>
-          <w:sz w:val="24"/>
-          <w:szCs w:val="24"/>
-        </w:rPr>
-      </w:pPr>
-    </w:p>
-    <w:p>
-      <w:pPr>
-        <w:rPr>
-          <w:b/>
-          <w:bCs/>
-          <w:color w:val="000000" w:themeColor="text1"/>
-          <w:sz w:val="28"/>
-          <w:szCs w:val="28"/>
-        </w:rPr>
-      </w:pPr>
-      <w:r>
-        <w:rPr>
-          <w:b/>
-          <w:bCs/>
-          <w:color w:val="000000" w:themeColor="text1"/>
-          <w:sz w:val="28"/>
-          <w:szCs w:val="28"/>
-        </w:rPr>
-        <w:t>Response Sequences</w:t>
-      </w:r>
-    </w:p>
-    <w:p>
-      <w:pPr>
-        <w:rPr>
-          <w:sz w:val="24"/>
-          <w:szCs w:val="24"/>
-        </w:rPr>
-      </w:pPr>
-      <w:r>
-        <w:rPr>
-          <w:rFonts w:asciiTheme="minorBidi" w:hAnsiTheme="minorBidi" w:cstheme="minorBidi"/>
-          <w:bCs/>
-          <w:sz w:val="24"/>
-          <w:szCs w:val="24"/>
-        </w:rPr>
         <w:t xml:space="preserve">Admin and user must be logged in first to be able to logout from the system </w:t>
       </w:r>
       <w:r>
@@ -19809,7 +20530,6 @@
           <w:b/>
           <w:bCs/>
         </w:rPr>
-        <w:lastRenderedPageBreak/>
         <w:t>3.</w:t>
       </w:r>
       <w:r>
@@ -20103,6 +20823,7 @@
           <w:bCs/>
           <w:color w:val="000000" w:themeColor="text1"/>
         </w:rPr>
+        <w:lastRenderedPageBreak/>
         <w:t>3.</w:t>
       </w:r>
       <w:r>
@@ -20642,7 +21363,6 @@
           <w:sz w:val="24"/>
           <w:szCs w:val="24"/>
         </w:rPr>
-        <w:lastRenderedPageBreak/>
         <w:t>The Encyclopaedia System should be available 98% at 24 hours per day.</w:t>
       </w:r>
       <w:bookmarkStart w:id="56" w:name="_pm2pso80gc64" w:colFirst="0" w:colLast="0"/>
@@ -21130,7 +21850,7 @@
 </file>
 
 <file path=word/endnotes.xml><?xml version="1.0" encoding="utf-8"?>
-<w:endnotes xmlns:wpc="http://schemas.microsoft.com/office/word/2010/wordprocessingCanvas" xmlns:cx="http://schemas.microsoft.com/office/drawing/2014/chartex" xmlns:cx1="http://schemas.microsoft.com/office/drawing/2015/9/8/chartex" xmlns:cx2="http://schemas.microsoft.com/office/drawing/2015/10/21/chartex" xmlns:cx3="http://schemas.microsoft.com/office/drawing/2016/5/9/chartex" xmlns:cx4="http://schemas.microsoft.com/office/drawing/2016/5/10/chartex" xmlns:cx5="http://schemas.microsoft.com/office/drawing/2016/5/11/chartex" xmlns:cx6="http://schemas.microsoft.com/office/drawing/2016/5/12/chartex" xmlns:cx7="http://schemas.microsoft.com/office/drawing/2016/5/13/chartex" xmlns:cx8="http://schemas.microsoft.com/office/drawing/2016/5/14/chartex" xmlns:mc="http://schemas.openxmlformats.org/markup-compatibility/2006" xmlns:aink="http://schemas.microsoft.com/office/drawing/2016/ink" xmlns:am3d="http://schemas.microsoft.com/office/drawing/2017/model3d" xmlns:o="urn:schemas-microsoft-com:office:office" xmlns:oel="http://schemas.microsoft.com/office/2019/extlst" xmlns:r="http://schemas.openxmlformats.org/officeDocument/2006/relationships" xmlns:m="http://schemas.openxmlformats.org/officeDocument/2006/math" xmlns:v="urn:schemas-microsoft-com:vml" xmlns:wp14="http://schemas.microsoft.com/office/word/2010/wordprocessingDrawing" xmlns:wp="http://schemas.openxmlformats.org/drawingml/2006/wordprocessingDrawing" xmlns:w10="urn:schemas-microsoft-com:office:word" xmlns:w="http://schemas.openxmlformats.org/wordprocessingml/2006/main" xmlns:w14="http://schemas.microsoft.com/office/word/2010/wordml" xmlns:w15="http://schemas.microsoft.com/office/word/2012/wordml" xmlns:w16cex="http://schemas.microsoft.com/office/word/2018/wordml/cex" xmlns:w16cid="http://schemas.microsoft.com/office/word/2016/wordml/cid" xmlns:w16="http://schemas.microsoft.com/office/word/2018/wordml" xmlns:w16sdtdh="http://schemas.microsoft.com/office/word/2020/wordml/sdtdatahash" xmlns:w16se="http://schemas.microsoft.com/office/word/2015/wordml/symex" xmlns:wpg="http://schemas.microsoft.com/office/word/2010/wordprocessingGroup" xmlns:wpi="http://schemas.microsoft.com/office/word/2010/wordprocessingInk" xmlns:wne="http://schemas.microsoft.com/office/word/2006/wordml" xmlns:wps="http://schemas.microsoft.com/office/word/2010/wordprocessingShape" mc:Ignorable="w14 w15 w16se w16cid w16 w16cex w16sdtdh wp14">
+<w:endnotes xmlns:wpc="http://schemas.microsoft.com/office/word/2010/wordprocessingCanvas" xmlns:cx="http://schemas.microsoft.com/office/drawing/2014/chartex" xmlns:cx1="http://schemas.microsoft.com/office/drawing/2015/9/8/chartex" xmlns:cx2="http://schemas.microsoft.com/office/drawing/2015/10/21/chartex" xmlns:cx3="http://schemas.microsoft.com/office/drawing/2016/5/9/chartex" xmlns:cx4="http://schemas.microsoft.com/office/drawing/2016/5/10/chartex" xmlns:cx5="http://schemas.microsoft.com/office/drawing/2016/5/11/chartex" xmlns:cx6="http://schemas.microsoft.com/office/drawing/2016/5/12/chartex" xmlns:cx7="http://schemas.microsoft.com/office/drawing/2016/5/13/chartex" xmlns:cx8="http://schemas.microsoft.com/office/drawing/2016/5/14/chartex" xmlns:mc="http://schemas.openxmlformats.org/markup-compatibility/2006" xmlns:aink="http://schemas.microsoft.com/office/drawing/2016/ink" xmlns:am3d="http://schemas.microsoft.com/office/drawing/2017/model3d" xmlns:o="urn:schemas-microsoft-com:office:office" xmlns:oel="http://schemas.microsoft.com/office/2019/extlst" xmlns:r="http://schemas.openxmlformats.org/officeDocument/2006/relationships" xmlns:m="http://schemas.openxmlformats.org/officeDocument/2006/math" xmlns:v="urn:schemas-microsoft-com:vml" xmlns:wp14="http://schemas.microsoft.com/office/word/2010/wordprocessingDrawing" xmlns:wp="http://schemas.openxmlformats.org/drawingml/2006/wordprocessingDrawing" xmlns:w10="urn:schemas-microsoft-com:office:word" xmlns:w="http://schemas.openxmlformats.org/wordprocessingml/2006/main" xmlns:w14="http://schemas.microsoft.com/office/word/2010/wordml" xmlns:w15="http://schemas.microsoft.com/office/word/2012/wordml" xmlns:w16cex="http://schemas.microsoft.com/office/word/2018/wordml/cex" xmlns:w16cid="http://schemas.microsoft.com/office/word/2016/wordml/cid" xmlns:w16="http://schemas.microsoft.com/office/word/2018/wordml" xmlns:w16du="http://schemas.microsoft.com/office/word/2023/wordml/word16du" xmlns:w16sdtdh="http://schemas.microsoft.com/office/word/2020/wordml/sdtdatahash" xmlns:w16se="http://schemas.microsoft.com/office/word/2015/wordml/symex" xmlns:wpg="http://schemas.microsoft.com/office/word/2010/wordprocessingGroup" xmlns:wpi="http://schemas.microsoft.com/office/word/2010/wordprocessingInk" xmlns:wne="http://schemas.microsoft.com/office/word/2006/wordml" xmlns:wps="http://schemas.microsoft.com/office/word/2010/wordprocessingShape" mc:Ignorable="w14 w15 w16se w16cid w16 w16cex w16sdtdh wp14">
   <w:endnote w:type="separator" w:id="-1">
     <w:p>
       <w:pPr>
@@ -21155,7 +21875,7 @@
 </file>
 
 <file path=word/footer1.xml><?xml version="1.0" encoding="utf-8"?>
-<w:ftr xmlns:wpc="http://schemas.microsoft.com/office/word/2010/wordprocessingCanvas" xmlns:cx="http://schemas.microsoft.com/office/drawing/2014/chartex" xmlns:cx1="http://schemas.microsoft.com/office/drawing/2015/9/8/chartex" xmlns:cx2="http://schemas.microsoft.com/office/drawing/2015/10/21/chartex" xmlns:cx3="http://schemas.microsoft.com/office/drawing/2016/5/9/chartex" xmlns:cx4="http://schemas.microsoft.com/office/drawing/2016/5/10/chartex" xmlns:cx5="http://schemas.microsoft.com/office/drawing/2016/5/11/chartex" xmlns:cx6="http://schemas.microsoft.com/office/drawing/2016/5/12/chartex" xmlns:cx7="http://schemas.microsoft.com/office/drawing/2016/5/13/chartex" xmlns:cx8="http://schemas.microsoft.com/office/drawing/2016/5/14/chartex" xmlns:mc="http://schemas.openxmlformats.org/markup-compatibility/2006" xmlns:aink="http://schemas.microsoft.com/office/drawing/2016/ink" xmlns:am3d="http://schemas.microsoft.com/office/drawing/2017/model3d" xmlns:o="urn:schemas-microsoft-com:office:office" xmlns:oel="http://schemas.microsoft.com/office/2019/extlst" xmlns:r="http://schemas.openxmlformats.org/officeDocument/2006/relationships" xmlns:m="http://schemas.openxmlformats.org/officeDocument/2006/math" xmlns:v="urn:schemas-microsoft-com:vml" xmlns:wp14="http://schemas.microsoft.com/office/word/2010/wordprocessingDrawing" xmlns:wp="http://schemas.openxmlformats.org/drawingml/2006/wordprocessingDrawing" xmlns:w10="urn:schemas-microsoft-com:office:word" xmlns:w="http://schemas.openxmlformats.org/wordprocessingml/2006/main" xmlns:w14="http://schemas.microsoft.com/office/word/2010/wordml" xmlns:w15="http://schemas.microsoft.com/office/word/2012/wordml" xmlns:w16cex="http://schemas.microsoft.com/office/word/2018/wordml/cex" xmlns:w16cid="http://schemas.microsoft.com/office/word/2016/wordml/cid" xmlns:w16="http://schemas.microsoft.com/office/word/2018/wordml" xmlns:w16sdtdh="http://schemas.microsoft.com/office/word/2020/wordml/sdtdatahash" xmlns:w16se="http://schemas.microsoft.com/office/word/2015/wordml/symex" xmlns:wpg="http://schemas.microsoft.com/office/word/2010/wordprocessingGroup" xmlns:wpi="http://schemas.microsoft.com/office/word/2010/wordprocessingInk" xmlns:wne="http://schemas.microsoft.com/office/word/2006/wordml" xmlns:wps="http://schemas.microsoft.com/office/word/2010/wordprocessingShape" mc:Ignorable="w14 w15 w16se w16cid w16 w16cex w16sdtdh wp14">
+<w:ftr xmlns:wpc="http://schemas.microsoft.com/office/word/2010/wordprocessingCanvas" xmlns:cx="http://schemas.microsoft.com/office/drawing/2014/chartex" xmlns:cx1="http://schemas.microsoft.com/office/drawing/2015/9/8/chartex" xmlns:cx2="http://schemas.microsoft.com/office/drawing/2015/10/21/chartex" xmlns:cx3="http://schemas.microsoft.com/office/drawing/2016/5/9/chartex" xmlns:cx4="http://schemas.microsoft.com/office/drawing/2016/5/10/chartex" xmlns:cx5="http://schemas.microsoft.com/office/drawing/2016/5/11/chartex" xmlns:cx6="http://schemas.microsoft.com/office/drawing/2016/5/12/chartex" xmlns:cx7="http://schemas.microsoft.com/office/drawing/2016/5/13/chartex" xmlns:cx8="http://schemas.microsoft.com/office/drawing/2016/5/14/chartex" xmlns:mc="http://schemas.openxmlformats.org/markup-compatibility/2006" xmlns:aink="http://schemas.microsoft.com/office/drawing/2016/ink" xmlns:am3d="http://schemas.microsoft.com/office/drawing/2017/model3d" xmlns:o="urn:schemas-microsoft-com:office:office" xmlns:oel="http://schemas.microsoft.com/office/2019/extlst" xmlns:r="http://schemas.openxmlformats.org/officeDocument/2006/relationships" xmlns:m="http://schemas.openxmlformats.org/officeDocument/2006/math" xmlns:v="urn:schemas-microsoft-com:vml" xmlns:wp14="http://schemas.microsoft.com/office/word/2010/wordprocessingDrawing" xmlns:wp="http://schemas.openxmlformats.org/drawingml/2006/wordprocessingDrawing" xmlns:w10="urn:schemas-microsoft-com:office:word" xmlns:w="http://schemas.openxmlformats.org/wordprocessingml/2006/main" xmlns:w14="http://schemas.microsoft.com/office/word/2010/wordml" xmlns:w15="http://schemas.microsoft.com/office/word/2012/wordml" xmlns:w16cex="http://schemas.microsoft.com/office/word/2018/wordml/cex" xmlns:w16cid="http://schemas.microsoft.com/office/word/2016/wordml/cid" xmlns:w16="http://schemas.microsoft.com/office/word/2018/wordml" xmlns:w16du="http://schemas.microsoft.com/office/word/2023/wordml/word16du" xmlns:w16sdtdh="http://schemas.microsoft.com/office/word/2020/wordml/sdtdatahash" xmlns:w16se="http://schemas.microsoft.com/office/word/2015/wordml/symex" xmlns:wpg="http://schemas.microsoft.com/office/word/2010/wordprocessingGroup" xmlns:wpi="http://schemas.microsoft.com/office/word/2010/wordprocessingInk" xmlns:wne="http://schemas.microsoft.com/office/word/2006/wordml" xmlns:wps="http://schemas.microsoft.com/office/word/2010/wordprocessingShape" mc:Ignorable="w14 w15 w16se w16cid w16 w16cex w16sdtdh wp14">
   <w:p>
     <w:pPr>
       <w:jc w:val="right"/>
@@ -21183,7 +21903,7 @@
 </file>
 
 <file path=word/footnotes.xml><?xml version="1.0" encoding="utf-8"?>
-<w:footnotes xmlns:wpc="http://schemas.microsoft.com/office/word/2010/wordprocessingCanvas" xmlns:cx="http://schemas.microsoft.com/office/drawing/2014/chartex" xmlns:cx1="http://schemas.microsoft.com/office/drawing/2015/9/8/chartex" xmlns:cx2="http://schemas.microsoft.com/office/drawing/2015/10/21/chartex" xmlns:cx3="http://schemas.microsoft.com/office/drawing/2016/5/9/chartex" xmlns:cx4="http://schemas.microsoft.com/office/drawing/2016/5/10/chartex" xmlns:cx5="http://schemas.microsoft.com/office/drawing/2016/5/11/chartex" xmlns:cx6="http://schemas.microsoft.com/office/drawing/2016/5/12/chartex" xmlns:cx7="http://schemas.microsoft.com/office/drawing/2016/5/13/chartex" xmlns:cx8="http://schemas.microsoft.com/office/drawing/2016/5/14/chartex" xmlns:mc="http://schemas.openxmlformats.org/markup-compatibility/2006" xmlns:aink="http://schemas.microsoft.com/office/drawing/2016/ink" xmlns:am3d="http://schemas.microsoft.com/office/drawing/2017/model3d" xmlns:o="urn:schemas-microsoft-com:office:office" xmlns:oel="http://schemas.microsoft.com/office/2019/extlst" xmlns:r="http://schemas.openxmlformats.org/officeDocument/2006/relationships" xmlns:m="http://schemas.openxmlformats.org/officeDocument/2006/math" xmlns:v="urn:schemas-microsoft-com:vml" xmlns:wp14="http://schemas.microsoft.com/office/word/2010/wordprocessingDrawing" xmlns:wp="http://schemas.openxmlformats.org/drawingml/2006/wordprocessingDrawing" xmlns:w10="urn:schemas-microsoft-com:office:word" xmlns:w="http://schemas.openxmlformats.org/wordprocessingml/2006/main" xmlns:w14="http://schemas.microsoft.com/office/word/2010/wordml" xmlns:w15="http://schemas.microsoft.com/office/word/2012/wordml" xmlns:w16cex="http://schemas.microsoft.com/office/word/2018/wordml/cex" xmlns:w16cid="http://schemas.microsoft.com/office/word/2016/wordml/cid" xmlns:w16="http://schemas.microsoft.com/office/word/2018/wordml" xmlns:w16sdtdh="http://schemas.microsoft.com/office/word/2020/wordml/sdtdatahash" xmlns:w16se="http://schemas.microsoft.com/office/word/2015/wordml/symex" xmlns:wpg="http://schemas.microsoft.com/office/word/2010/wordprocessingGroup" xmlns:wpi="http://schemas.microsoft.com/office/word/2010/wordprocessingInk" xmlns:wne="http://schemas.microsoft.com/office/word/2006/wordml" xmlns:wps="http://schemas.microsoft.com/office/word/2010/wordprocessingShape" mc:Ignorable="w14 w15 w16se w16cid w16 w16cex w16sdtdh wp14">
+<w:footnotes xmlns:wpc="http://schemas.microsoft.com/office/word/2010/wordprocessingCanvas" xmlns:cx="http://schemas.microsoft.com/office/drawing/2014/chartex" xmlns:cx1="http://schemas.microsoft.com/office/drawing/2015/9/8/chartex" xmlns:cx2="http://schemas.microsoft.com/office/drawing/2015/10/21/chartex" xmlns:cx3="http://schemas.microsoft.com/office/drawing/2016/5/9/chartex" xmlns:cx4="http://schemas.microsoft.com/office/drawing/2016/5/10/chartex" xmlns:cx5="http://schemas.microsoft.com/office/drawing/2016/5/11/chartex" xmlns:cx6="http://schemas.microsoft.com/office/drawing/2016/5/12/chartex" xmlns:cx7="http://schemas.microsoft.com/office/drawing/2016/5/13/chartex" xmlns:cx8="http://schemas.microsoft.com/office/drawing/2016/5/14/chartex" xmlns:mc="http://schemas.openxmlformats.org/markup-compatibility/2006" xmlns:aink="http://schemas.microsoft.com/office/drawing/2016/ink" xmlns:am3d="http://schemas.microsoft.com/office/drawing/2017/model3d" xmlns:o="urn:schemas-microsoft-com:office:office" xmlns:oel="http://schemas.microsoft.com/office/2019/extlst" xmlns:r="http://schemas.openxmlformats.org/officeDocument/2006/relationships" xmlns:m="http://schemas.openxmlformats.org/officeDocument/2006/math" xmlns:v="urn:schemas-microsoft-com:vml" xmlns:wp14="http://schemas.microsoft.com/office/word/2010/wordprocessingDrawing" xmlns:wp="http://schemas.openxmlformats.org/drawingml/2006/wordprocessingDrawing" xmlns:w10="urn:schemas-microsoft-com:office:word" xmlns:w="http://schemas.openxmlformats.org/wordprocessingml/2006/main" xmlns:w14="http://schemas.microsoft.com/office/word/2010/wordml" xmlns:w15="http://schemas.microsoft.com/office/word/2012/wordml" xmlns:w16cex="http://schemas.microsoft.com/office/word/2018/wordml/cex" xmlns:w16cid="http://schemas.microsoft.com/office/word/2016/wordml/cid" xmlns:w16="http://schemas.microsoft.com/office/word/2018/wordml" xmlns:w16du="http://schemas.microsoft.com/office/word/2023/wordml/word16du" xmlns:w16sdtdh="http://schemas.microsoft.com/office/word/2020/wordml/sdtdatahash" xmlns:w16se="http://schemas.microsoft.com/office/word/2015/wordml/symex" xmlns:wpg="http://schemas.microsoft.com/office/word/2010/wordprocessingGroup" xmlns:wpi="http://schemas.microsoft.com/office/word/2010/wordprocessingInk" xmlns:wne="http://schemas.microsoft.com/office/word/2006/wordml" xmlns:wps="http://schemas.microsoft.com/office/word/2010/wordprocessingShape" mc:Ignorable="w14 w15 w16se w16cid w16 w16cex w16sdtdh wp14">
   <w:footnote w:type="separator" w:id="-1">
     <w:p>
       <w:r>
@@ -21202,7 +21922,7 @@
 </file>
 
 <file path=word/numbering.xml><?xml version="1.0" encoding="utf-8"?>
-<w:numbering xmlns:wpc="http://schemas.microsoft.com/office/word/2010/wordprocessingCanvas" xmlns:cx="http://schemas.microsoft.com/office/drawing/2014/chartex" xmlns:cx1="http://schemas.microsoft.com/office/drawing/2015/9/8/chartex" xmlns:cx2="http://schemas.microsoft.com/office/drawing/2015/10/21/chartex" xmlns:cx3="http://schemas.microsoft.com/office/drawing/2016/5/9/chartex" xmlns:cx4="http://schemas.microsoft.com/office/drawing/2016/5/10/chartex" xmlns:cx5="http://schemas.microsoft.com/office/drawing/2016/5/11/chartex" xmlns:cx6="http://schemas.microsoft.com/office/drawing/2016/5/12/chartex" xmlns:cx7="http://schemas.microsoft.com/office/drawing/2016/5/13/chartex" xmlns:cx8="http://schemas.microsoft.com/office/drawing/2016/5/14/chartex" xmlns:mc="http://schemas.openxmlformats.org/markup-compatibility/2006" xmlns:aink="http://schemas.microsoft.com/office/drawing/2016/ink" xmlns:am3d="http://schemas.microsoft.com/office/drawing/2017/model3d" xmlns:o="urn:schemas-microsoft-com:office:office" xmlns:oel="http://schemas.microsoft.com/office/2019/extlst" xmlns:r="http://schemas.openxmlformats.org/officeDocument/2006/relationships" xmlns:m="http://schemas.openxmlformats.org/officeDocument/2006/math" xmlns:v="urn:schemas-microsoft-com:vml" xmlns:wp14="http://schemas.microsoft.com/office/word/2010/wordprocessingDrawing" xmlns:wp="http://schemas.openxmlformats.org/drawingml/2006/wordprocessingDrawing" xmlns:w10="urn:schemas-microsoft-com:office:word" xmlns:w="http://schemas.openxmlformats.org/wordprocessingml/2006/main" xmlns:w14="http://schemas.microsoft.com/office/word/2010/wordml" xmlns:w15="http://schemas.microsoft.com/office/word/2012/wordml" xmlns:w16cex="http://schemas.microsoft.com/office/word/2018/wordml/cex" xmlns:w16cid="http://schemas.microsoft.com/office/word/2016/wordml/cid" xmlns:w16="http://schemas.microsoft.com/office/word/2018/wordml" xmlns:w16sdtdh="http://schemas.microsoft.com/office/word/2020/wordml/sdtdatahash" xmlns:w16se="http://schemas.microsoft.com/office/word/2015/wordml/symex" xmlns:wpg="http://schemas.microsoft.com/office/word/2010/wordprocessingGroup" xmlns:wpi="http://schemas.microsoft.com/office/word/2010/wordprocessingInk" xmlns:wne="http://schemas.microsoft.com/office/word/2006/wordml" xmlns:wps="http://schemas.microsoft.com/office/word/2010/wordprocessingShape" mc:Ignorable="w14 w15 w16se w16cid w16 w16cex w16sdtdh wp14">
+<w:numbering xmlns:wpc="http://schemas.microsoft.com/office/word/2010/wordprocessingCanvas" xmlns:cx="http://schemas.microsoft.com/office/drawing/2014/chartex" xmlns:cx1="http://schemas.microsoft.com/office/drawing/2015/9/8/chartex" xmlns:cx2="http://schemas.microsoft.com/office/drawing/2015/10/21/chartex" xmlns:cx3="http://schemas.microsoft.com/office/drawing/2016/5/9/chartex" xmlns:cx4="http://schemas.microsoft.com/office/drawing/2016/5/10/chartex" xmlns:cx5="http://schemas.microsoft.com/office/drawing/2016/5/11/chartex" xmlns:cx6="http://schemas.microsoft.com/office/drawing/2016/5/12/chartex" xmlns:cx7="http://schemas.microsoft.com/office/drawing/2016/5/13/chartex" xmlns:cx8="http://schemas.microsoft.com/office/drawing/2016/5/14/chartex" xmlns:mc="http://schemas.openxmlformats.org/markup-compatibility/2006" xmlns:aink="http://schemas.microsoft.com/office/drawing/2016/ink" xmlns:am3d="http://schemas.microsoft.com/office/drawing/2017/model3d" xmlns:o="urn:schemas-microsoft-com:office:office" xmlns:oel="http://schemas.microsoft.com/office/2019/extlst" xmlns:r="http://schemas.openxmlformats.org/officeDocument/2006/relationships" xmlns:m="http://schemas.openxmlformats.org/officeDocument/2006/math" xmlns:v="urn:schemas-microsoft-com:vml" xmlns:wp14="http://schemas.microsoft.com/office/word/2010/wordprocessingDrawing" xmlns:wp="http://schemas.openxmlformats.org/drawingml/2006/wordprocessingDrawing" xmlns:w10="urn:schemas-microsoft-com:office:word" xmlns:w="http://schemas.openxmlformats.org/wordprocessingml/2006/main" xmlns:w14="http://schemas.microsoft.com/office/word/2010/wordml" xmlns:w15="http://schemas.microsoft.com/office/word/2012/wordml" xmlns:w16cex="http://schemas.microsoft.com/office/word/2018/wordml/cex" xmlns:w16cid="http://schemas.microsoft.com/office/word/2016/wordml/cid" xmlns:w16="http://schemas.microsoft.com/office/word/2018/wordml" xmlns:w16du="http://schemas.microsoft.com/office/word/2023/wordml/word16du" xmlns:w16sdtdh="http://schemas.microsoft.com/office/word/2020/wordml/sdtdatahash" xmlns:w16se="http://schemas.microsoft.com/office/word/2015/wordml/symex" xmlns:wpg="http://schemas.microsoft.com/office/word/2010/wordprocessingGroup" xmlns:wpi="http://schemas.microsoft.com/office/word/2010/wordprocessingInk" xmlns:wne="http://schemas.microsoft.com/office/word/2006/wordml" xmlns:wps="http://schemas.microsoft.com/office/word/2010/wordprocessingShape" mc:Ignorable="w14 w15 w16se w16cid w16 w16cex w16sdtdh wp14">
   <w:abstractNum w:abstractNumId="0" w15:restartNumberingAfterBreak="0">
     <w:nsid w:val="06581DDB"/>
     <w:multiLevelType w:val="multilevel"/>

</xml_diff>

<commit_message>
Srs and review comments update
Srs modifying some features due to Amr comments
Adding amr comments in review comments document
</commit_message>
<xml_diff>
--- a/Requirements/SRS/SRS .docx
+++ b/Requirements/SRS/SRS .docx
@@ -4271,7 +4271,7 @@
     <w:tbl>
       <w:tblPr>
         <w:tblStyle w:val="Style12"/>
-        <w:tblW w:w="7042" w:type="dxa"/>
+        <w:tblW w:w="9043" w:type="dxa"/>
         <w:tblBorders>
           <w:top w:val="single" w:sz="8" w:space="0" w:color="000000"/>
           <w:left w:val="single" w:sz="8" w:space="0" w:color="000000"/>
@@ -4284,14 +4284,17 @@
         <w:tblLook w:val="04A0" w:firstRow="1" w:lastRow="0" w:firstColumn="1" w:lastColumn="0" w:noHBand="0" w:noVBand="1"/>
       </w:tblPr>
       <w:tblGrid>
-        <w:gridCol w:w="2348"/>
-        <w:gridCol w:w="2347"/>
-        <w:gridCol w:w="2347"/>
+        <w:gridCol w:w="3015"/>
+        <w:gridCol w:w="3014"/>
+        <w:gridCol w:w="3014"/>
       </w:tblGrid>
       <w:tr>
+        <w:trPr>
+          <w:trHeight w:val="288"/>
+        </w:trPr>
         <w:tc>
           <w:tcPr>
-            <w:tcW w:w="2347" w:type="dxa"/>
+            <w:tcW w:w="3015" w:type="dxa"/>
             <w:shd w:val="clear" w:color="auto" w:fill="auto"/>
             <w:tcMar>
               <w:top w:w="100" w:type="dxa"/>
@@ -4321,7 +4324,7 @@
         </w:tc>
         <w:tc>
           <w:tcPr>
-            <w:tcW w:w="2347" w:type="dxa"/>
+            <w:tcW w:w="3014" w:type="dxa"/>
             <w:shd w:val="clear" w:color="auto" w:fill="auto"/>
             <w:tcMar>
               <w:top w:w="100" w:type="dxa"/>
@@ -4351,7 +4354,7 @@
         </w:tc>
         <w:tc>
           <w:tcPr>
-            <w:tcW w:w="2347" w:type="dxa"/>
+            <w:tcW w:w="3014" w:type="dxa"/>
             <w:shd w:val="clear" w:color="auto" w:fill="auto"/>
             <w:tcMar>
               <w:top w:w="100" w:type="dxa"/>
@@ -4381,9 +4384,12 @@
         </w:tc>
       </w:tr>
       <w:tr>
+        <w:trPr>
+          <w:trHeight w:val="357"/>
+        </w:trPr>
         <w:tc>
           <w:tcPr>
-            <w:tcW w:w="2347" w:type="dxa"/>
+            <w:tcW w:w="3015" w:type="dxa"/>
             <w:shd w:val="clear" w:color="auto" w:fill="auto"/>
             <w:tcMar>
               <w:top w:w="100" w:type="dxa"/>
@@ -4411,7 +4417,7 @@
         </w:tc>
         <w:tc>
           <w:tcPr>
-            <w:tcW w:w="2347" w:type="dxa"/>
+            <w:tcW w:w="3014" w:type="dxa"/>
             <w:shd w:val="clear" w:color="auto" w:fill="auto"/>
             <w:tcMar>
               <w:top w:w="100" w:type="dxa"/>
@@ -4439,7 +4445,7 @@
         </w:tc>
         <w:tc>
           <w:tcPr>
-            <w:tcW w:w="2347" w:type="dxa"/>
+            <w:tcW w:w="3014" w:type="dxa"/>
             <w:shd w:val="clear" w:color="auto" w:fill="auto"/>
             <w:tcMar>
               <w:top w:w="100" w:type="dxa"/>
@@ -4462,8 +4468,8 @@
             <w:r>
               <w:rPr>
                 <w:rFonts w:asciiTheme="minorBidi" w:eastAsia="Droid Sans" w:hAnsiTheme="minorBidi" w:cstheme="minorBidi"/>
-                <w:sz w:val="28"/>
-                <w:szCs w:val="28"/>
+                <w:sz w:val="32"/>
+                <w:szCs w:val="32"/>
               </w:rPr>
               <w:t>2/3/2023</w:t>
             </w:r>
@@ -4471,9 +4477,12 @@
         </w:tc>
       </w:tr>
       <w:tr>
+        <w:trPr>
+          <w:trHeight w:val="403"/>
+        </w:trPr>
         <w:tc>
           <w:tcPr>
-            <w:tcW w:w="2347" w:type="dxa"/>
+            <w:tcW w:w="3015" w:type="dxa"/>
             <w:shd w:val="clear" w:color="auto" w:fill="auto"/>
             <w:tcMar>
               <w:top w:w="100" w:type="dxa"/>
@@ -4501,7 +4510,7 @@
         </w:tc>
         <w:tc>
           <w:tcPr>
-            <w:tcW w:w="2347" w:type="dxa"/>
+            <w:tcW w:w="3014" w:type="dxa"/>
             <w:shd w:val="clear" w:color="auto" w:fill="auto"/>
             <w:tcMar>
               <w:top w:w="100" w:type="dxa"/>
@@ -4529,7 +4538,7 @@
         </w:tc>
         <w:tc>
           <w:tcPr>
-            <w:tcW w:w="2347" w:type="dxa"/>
+            <w:tcW w:w="3014" w:type="dxa"/>
             <w:shd w:val="clear" w:color="auto" w:fill="auto"/>
             <w:tcMar>
               <w:top w:w="100" w:type="dxa"/>
@@ -4542,6 +4551,7 @@
             <w:pPr>
               <w:widowControl w:val="0"/>
               <w:ind w:left="100"/>
+              <w:jc w:val="center"/>
               <w:rPr>
                 <w:rFonts w:asciiTheme="minorBidi" w:eastAsia="Droid Sans" w:hAnsiTheme="minorBidi" w:cstheme="minorBidi"/>
                 <w:sz w:val="32"/>
@@ -4554,15 +4564,18 @@
                 <w:sz w:val="32"/>
                 <w:szCs w:val="32"/>
               </w:rPr>
-              <w:t>10/3/2023</w:t>
+              <w:t>2/3/2023</w:t>
             </w:r>
           </w:p>
         </w:tc>
       </w:tr>
       <w:tr>
+        <w:trPr>
+          <w:trHeight w:val="414"/>
+        </w:trPr>
         <w:tc>
           <w:tcPr>
-            <w:tcW w:w="2347" w:type="dxa"/>
+            <w:tcW w:w="3015" w:type="dxa"/>
             <w:shd w:val="clear" w:color="auto" w:fill="auto"/>
             <w:tcMar>
               <w:top w:w="100" w:type="dxa"/>
@@ -4590,7 +4603,7 @@
         </w:tc>
         <w:tc>
           <w:tcPr>
-            <w:tcW w:w="2347" w:type="dxa"/>
+            <w:tcW w:w="3014" w:type="dxa"/>
             <w:shd w:val="clear" w:color="auto" w:fill="auto"/>
             <w:tcMar>
               <w:top w:w="100" w:type="dxa"/>
@@ -4618,7 +4631,7 @@
         </w:tc>
         <w:tc>
           <w:tcPr>
-            <w:tcW w:w="2347" w:type="dxa"/>
+            <w:tcW w:w="3014" w:type="dxa"/>
             <w:shd w:val="clear" w:color="auto" w:fill="auto"/>
             <w:tcMar>
               <w:top w:w="100" w:type="dxa"/>
@@ -4631,6 +4644,7 @@
             <w:pPr>
               <w:widowControl w:val="0"/>
               <w:ind w:left="100"/>
+              <w:jc w:val="center"/>
               <w:rPr>
                 <w:rFonts w:asciiTheme="minorBidi" w:eastAsia="Droid Sans" w:hAnsiTheme="minorBidi" w:cstheme="minorBidi"/>
                 <w:sz w:val="32"/>
@@ -4643,7 +4657,7 @@
                 <w:sz w:val="32"/>
                 <w:szCs w:val="32"/>
               </w:rPr>
-              <w:t>17/3/2023</w:t>
+              <w:t>2/3/2023</w:t>
             </w:r>
           </w:p>
         </w:tc>
@@ -4763,7 +4777,25 @@
           <w:sz w:val="24"/>
           <w:szCs w:val="24"/>
         </w:rPr>
-        <w:t>Learning Hub Web Application is a e-Learning project aims to create an engaging and informative online articles, videos, and records. that helps learners achieve the desired learning outcomes, but this is from the macro perspective. This release will have limited features. Over a period of time, new and new functionalities will be added to the site.</w:t>
+        <w:t xml:space="preserve">Learning Hub Web Application is a e-Learning project aims to create an engaging and informative online articles, videos, and records. that helps learners achieve the desired learning outcomes, but this is from the macro perspective. This release will have limited features. Over </w:t>
+      </w:r>
+      <w:proofErr w:type="gramStart"/>
+      <w:r>
+        <w:rPr>
+          <w:rFonts w:asciiTheme="minorBidi" w:eastAsia="Droid Sans" w:hAnsiTheme="minorBidi" w:cstheme="minorBidi"/>
+          <w:sz w:val="24"/>
+          <w:szCs w:val="24"/>
+        </w:rPr>
+        <w:t>a period of time</w:t>
+      </w:r>
+      <w:proofErr w:type="gramEnd"/>
+      <w:r>
+        <w:rPr>
+          <w:rFonts w:asciiTheme="minorBidi" w:eastAsia="Droid Sans" w:hAnsiTheme="minorBidi" w:cstheme="minorBidi"/>
+          <w:sz w:val="24"/>
+          <w:szCs w:val="24"/>
+        </w:rPr>
+        <w:t>, new and new functionalities will be added to the site.</w:t>
       </w:r>
     </w:p>
     <w:p>
@@ -8451,7 +8483,27 @@
           <w:sz w:val="24"/>
           <w:szCs w:val="24"/>
         </w:rPr>
-        <w:t>Users must have an account in order to be able to view the home page. Users who don’t have an account will not be able to view any of the website articles. Users' accounts will hold information about their</w:t>
+        <w:t xml:space="preserve">Users must have an account </w:t>
+      </w:r>
+      <w:proofErr w:type="gramStart"/>
+      <w:r>
+        <w:rPr>
+          <w:rFonts w:asciiTheme="minorBidi" w:hAnsiTheme="minorBidi" w:cstheme="minorBidi"/>
+          <w:color w:val="000000" w:themeColor="text1"/>
+          <w:sz w:val="24"/>
+          <w:szCs w:val="24"/>
+        </w:rPr>
+        <w:t>in order to</w:t>
+      </w:r>
+      <w:proofErr w:type="gramEnd"/>
+      <w:r>
+        <w:rPr>
+          <w:rFonts w:asciiTheme="minorBidi" w:hAnsiTheme="minorBidi" w:cstheme="minorBidi"/>
+          <w:color w:val="000000" w:themeColor="text1"/>
+          <w:sz w:val="24"/>
+          <w:szCs w:val="24"/>
+        </w:rPr>
+        <w:t xml:space="preserve"> be able to view the home page. Users who don’t have an account will not be able to view any of the website articles. Users' accounts will hold information about their</w:t>
       </w:r>
       <w:r>
         <w:rPr>
@@ -11880,196 +11932,6 @@
     <w:p>
       <w:pPr>
         <w:rPr>
-          <w:bCs/>
-          <w:sz w:val="24"/>
-          <w:szCs w:val="24"/>
-        </w:rPr>
-      </w:pPr>
-      <w:r>
-        <w:rPr>
-          <w:rFonts w:asciiTheme="minorBidi" w:hAnsiTheme="minorBidi" w:cstheme="minorBidi"/>
-          <w:b/>
-          <w:bCs/>
-          <w:sz w:val="28"/>
-          <w:szCs w:val="28"/>
-        </w:rPr>
-        <w:t>SRS_</w:t>
-      </w:r>
-      <w:r>
-        <w:rPr>
-          <w:rFonts w:asciiTheme="minorBidi" w:hAnsiTheme="minorBidi" w:cstheme="minorBidi"/>
-          <w:b/>
-          <w:bCs/>
-          <w:sz w:val="28"/>
-          <w:szCs w:val="28"/>
-        </w:rPr>
-        <w:t xml:space="preserve"> </w:t>
-      </w:r>
-      <w:r>
-        <w:rPr>
-          <w:rFonts w:asciiTheme="minorBidi" w:hAnsiTheme="minorBidi" w:cstheme="minorBidi"/>
-          <w:b/>
-          <w:bCs/>
-          <w:sz w:val="28"/>
-          <w:szCs w:val="28"/>
-        </w:rPr>
-        <w:t>NAV</w:t>
-      </w:r>
-      <w:r>
-        <w:rPr>
-          <w:rFonts w:asciiTheme="minorBidi" w:hAnsiTheme="minorBidi" w:cstheme="minorBidi"/>
-          <w:b/>
-          <w:bCs/>
-          <w:sz w:val="28"/>
-          <w:szCs w:val="28"/>
-        </w:rPr>
-        <w:t xml:space="preserve"> </w:t>
-      </w:r>
-      <w:r>
-        <w:rPr>
-          <w:rFonts w:asciiTheme="minorBidi" w:hAnsiTheme="minorBidi" w:cstheme="minorBidi"/>
-          <w:b/>
-          <w:bCs/>
-          <w:sz w:val="28"/>
-          <w:szCs w:val="28"/>
-        </w:rPr>
-        <w:t>_00</w:t>
-      </w:r>
-      <w:r>
-        <w:rPr>
-          <w:rFonts w:asciiTheme="minorBidi" w:hAnsiTheme="minorBidi" w:cstheme="minorBidi"/>
-          <w:b/>
-          <w:bCs/>
-          <w:sz w:val="28"/>
-          <w:szCs w:val="28"/>
-        </w:rPr>
-        <w:t>4</w:t>
-      </w:r>
-      <w:r>
-        <w:rPr>
-          <w:rFonts w:asciiTheme="minorBidi" w:hAnsiTheme="minorBidi" w:cstheme="minorBidi"/>
-          <w:b/>
-          <w:bCs/>
-          <w:sz w:val="28"/>
-          <w:szCs w:val="28"/>
-        </w:rPr>
-        <w:t>:</w:t>
-      </w:r>
-      <w:r>
-        <w:rPr>
-          <w:rFonts w:asciiTheme="minorBidi" w:hAnsiTheme="minorBidi" w:cstheme="minorBidi"/>
-          <w:bCs/>
-          <w:sz w:val="24"/>
-          <w:szCs w:val="24"/>
-        </w:rPr>
-        <w:t xml:space="preserve"> </w:t>
-      </w:r>
-      <w:r>
-        <w:rPr>
-          <w:bCs/>
-          <w:sz w:val="24"/>
-          <w:szCs w:val="24"/>
-        </w:rPr>
-        <w:t>Add Categories not allowed.</w:t>
-      </w:r>
-    </w:p>
-    <w:p>
-      <w:pPr>
-        <w:rPr>
-          <w:bCs/>
-          <w:sz w:val="24"/>
-          <w:szCs w:val="24"/>
-        </w:rPr>
-      </w:pPr>
-      <w:r>
-        <w:rPr>
-          <w:rFonts w:asciiTheme="minorBidi" w:hAnsiTheme="minorBidi" w:cstheme="minorBidi"/>
-          <w:b/>
-          <w:bCs/>
-          <w:sz w:val="28"/>
-          <w:szCs w:val="28"/>
-        </w:rPr>
-        <w:t>SRS_</w:t>
-      </w:r>
-      <w:r>
-        <w:rPr>
-          <w:rFonts w:asciiTheme="minorBidi" w:hAnsiTheme="minorBidi" w:cstheme="minorBidi"/>
-          <w:b/>
-          <w:bCs/>
-          <w:sz w:val="28"/>
-          <w:szCs w:val="28"/>
-        </w:rPr>
-        <w:t xml:space="preserve"> </w:t>
-      </w:r>
-      <w:r>
-        <w:rPr>
-          <w:rFonts w:asciiTheme="minorBidi" w:hAnsiTheme="minorBidi" w:cstheme="minorBidi"/>
-          <w:b/>
-          <w:bCs/>
-          <w:sz w:val="28"/>
-          <w:szCs w:val="28"/>
-        </w:rPr>
-        <w:t xml:space="preserve">NAV </w:t>
-      </w:r>
-      <w:r>
-        <w:rPr>
-          <w:rFonts w:asciiTheme="minorBidi" w:hAnsiTheme="minorBidi" w:cstheme="minorBidi"/>
-          <w:b/>
-          <w:bCs/>
-          <w:sz w:val="28"/>
-          <w:szCs w:val="28"/>
-        </w:rPr>
-        <w:t>_00</w:t>
-      </w:r>
-      <w:r>
-        <w:rPr>
-          <w:rFonts w:asciiTheme="minorBidi" w:hAnsiTheme="minorBidi" w:cstheme="minorBidi"/>
-          <w:b/>
-          <w:bCs/>
-          <w:sz w:val="28"/>
-          <w:szCs w:val="28"/>
-        </w:rPr>
-        <w:t>5</w:t>
-      </w:r>
-      <w:r>
-        <w:rPr>
-          <w:rFonts w:asciiTheme="minorBidi" w:hAnsiTheme="minorBidi" w:cstheme="minorBidi"/>
-          <w:b/>
-          <w:bCs/>
-          <w:sz w:val="28"/>
-          <w:szCs w:val="28"/>
-        </w:rPr>
-        <w:t>:</w:t>
-      </w:r>
-      <w:r>
-        <w:rPr>
-          <w:rFonts w:asciiTheme="minorBidi" w:hAnsiTheme="minorBidi" w:cstheme="minorBidi"/>
-          <w:bCs/>
-          <w:sz w:val="24"/>
-          <w:szCs w:val="24"/>
-        </w:rPr>
-        <w:t xml:space="preserve"> </w:t>
-      </w:r>
-      <w:r>
-        <w:rPr>
-          <w:bCs/>
-          <w:sz w:val="24"/>
-          <w:szCs w:val="24"/>
-        </w:rPr>
-        <w:t xml:space="preserve"> Delete Categories not allowed.</w:t>
-      </w:r>
-    </w:p>
-    <w:p>
-      <w:pPr>
-        <w:rPr>
-          <w:sz w:val="24"/>
-          <w:szCs w:val="24"/>
-        </w:rPr>
-      </w:pPr>
-    </w:p>
-    <w:p>
-      <w:pPr>
-        <w:rPr>
           <w:rFonts w:asciiTheme="minorBidi" w:hAnsiTheme="minorBidi" w:cstheme="minorBidi"/>
           <w:sz w:val="24"/>
           <w:szCs w:val="24"/>
@@ -12092,77 +11954,116 @@
           <w:bCs/>
           <w:color w:val="000000" w:themeColor="text1"/>
         </w:rPr>
+        <w:t>3.</w:t>
+      </w:r>
+      <w:r>
+        <w:rPr>
+          <w:b/>
+          <w:bCs/>
+          <w:color w:val="000000" w:themeColor="text1"/>
+        </w:rPr>
+        <w:t>1</w:t>
+      </w:r>
+      <w:r>
+        <w:rPr>
+          <w:b/>
+          <w:bCs/>
+          <w:color w:val="000000" w:themeColor="text1"/>
+        </w:rPr>
+        <w:t xml:space="preserve">.4 </w:t>
+      </w:r>
+      <w:r>
+        <w:rPr>
+          <w:b/>
+          <w:bCs/>
+          <w:color w:val="000000" w:themeColor="text1"/>
+        </w:rPr>
+        <w:t>Add</w:t>
+      </w:r>
+      <w:r>
+        <w:rPr>
+          <w:b/>
+          <w:bCs/>
+          <w:color w:val="000000" w:themeColor="text1"/>
+        </w:rPr>
+        <w:t xml:space="preserve"> Feature</w:t>
+      </w:r>
+      <w:bookmarkEnd w:id="35"/>
+    </w:p>
+    <w:p>
+      <w:pPr>
+        <w:spacing w:before="240"/>
+        <w:rPr>
+          <w:rFonts w:asciiTheme="minorBidi" w:hAnsiTheme="minorBidi" w:cstheme="minorBidi"/>
+          <w:b/>
+          <w:sz w:val="24"/>
+          <w:szCs w:val="24"/>
+        </w:rPr>
+      </w:pPr>
+    </w:p>
+    <w:p>
+      <w:pPr>
+        <w:rPr>
+          <w:rFonts w:asciiTheme="minorBidi" w:eastAsia="Times New Roman" w:hAnsiTheme="minorBidi" w:cstheme="minorBidi"/>
+          <w:b/>
+          <w:color w:val="000000"/>
+          <w:sz w:val="28"/>
+          <w:szCs w:val="28"/>
+        </w:rPr>
+      </w:pPr>
+      <w:r>
+        <w:rPr>
+          <w:rFonts w:asciiTheme="minorBidi" w:eastAsia="Times New Roman" w:hAnsiTheme="minorBidi" w:cstheme="minorBidi"/>
+          <w:b/>
+          <w:color w:val="000000"/>
+          <w:sz w:val="28"/>
+          <w:szCs w:val="28"/>
+        </w:rPr>
+        <w:t>Description</w:t>
+      </w:r>
+    </w:p>
+    <w:p>
+      <w:pPr>
+        <w:rPr>
+          <w:rFonts w:asciiTheme="minorBidi" w:eastAsia="Times New Roman" w:hAnsiTheme="minorBidi" w:cstheme="minorBidi"/>
+          <w:bCs/>
+          <w:color w:val="000000"/>
+          <w:sz w:val="28"/>
+          <w:szCs w:val="28"/>
+        </w:rPr>
+      </w:pPr>
+      <w:r>
+        <w:rPr>
+          <w:rFonts w:asciiTheme="minorBidi" w:eastAsia="Times New Roman" w:hAnsiTheme="minorBidi" w:cstheme="minorBidi"/>
+          <w:bCs/>
+          <w:color w:val="000000"/>
+          <w:sz w:val="28"/>
+          <w:szCs w:val="28"/>
+        </w:rPr>
         <w:lastRenderedPageBreak/>
-        <w:t>3.</w:t>
-      </w:r>
-      <w:r>
-        <w:rPr>
-          <w:b/>
-          <w:bCs/>
-          <w:color w:val="000000" w:themeColor="text1"/>
-        </w:rPr>
-        <w:t>1</w:t>
-      </w:r>
-      <w:r>
-        <w:rPr>
-          <w:b/>
-          <w:bCs/>
-          <w:color w:val="000000" w:themeColor="text1"/>
-        </w:rPr>
-        <w:t xml:space="preserve">.4 </w:t>
-      </w:r>
-      <w:r>
-        <w:rPr>
-          <w:b/>
-          <w:bCs/>
-          <w:color w:val="000000" w:themeColor="text1"/>
-        </w:rPr>
-        <w:t>Add</w:t>
-      </w:r>
-      <w:r>
-        <w:rPr>
-          <w:b/>
-          <w:bCs/>
-          <w:color w:val="000000" w:themeColor="text1"/>
-        </w:rPr>
-        <w:t xml:space="preserve"> Feature</w:t>
-      </w:r>
-      <w:bookmarkEnd w:id="35"/>
-    </w:p>
-    <w:p>
-      <w:pPr>
-        <w:spacing w:before="240"/>
-        <w:rPr>
-          <w:rFonts w:asciiTheme="minorBidi" w:hAnsiTheme="minorBidi" w:cstheme="minorBidi"/>
-          <w:b/>
-          <w:sz w:val="24"/>
-          <w:szCs w:val="24"/>
-        </w:rPr>
-      </w:pPr>
-    </w:p>
-    <w:p>
-      <w:pPr>
+        <w:t>User</w:t>
+      </w:r>
+      <w:r>
         <w:rPr>
           <w:rFonts w:asciiTheme="minorBidi" w:eastAsia="Times New Roman" w:hAnsiTheme="minorBidi" w:cstheme="minorBidi"/>
-          <w:b/>
+          <w:bCs/>
           <w:color w:val="000000"/>
           <w:sz w:val="28"/>
           <w:szCs w:val="28"/>
         </w:rPr>
-      </w:pPr>
+        <w:t>/Admin</w:t>
+      </w:r>
       <w:r>
         <w:rPr>
           <w:rFonts w:asciiTheme="minorBidi" w:eastAsia="Times New Roman" w:hAnsiTheme="minorBidi" w:cstheme="minorBidi"/>
-          <w:b/>
+          <w:bCs/>
           <w:color w:val="000000"/>
           <w:sz w:val="28"/>
           <w:szCs w:val="28"/>
         </w:rPr>
-        <w:t>Description</w:t>
-      </w:r>
-    </w:p>
-    <w:p>
-      <w:pPr>
+        <w:t xml:space="preserve"> can </w:t>
+      </w:r>
+      <w:r>
         <w:rPr>
           <w:rFonts w:asciiTheme="minorBidi" w:eastAsia="Times New Roman" w:hAnsiTheme="minorBidi" w:cstheme="minorBidi"/>
           <w:bCs/>
@@ -12170,7 +12071,8 @@
           <w:sz w:val="28"/>
           <w:szCs w:val="28"/>
         </w:rPr>
-      </w:pPr>
+        <w:t>find in homepage Text Input Field Labelled by “</w:t>
+      </w:r>
       <w:r>
         <w:rPr>
           <w:rFonts w:asciiTheme="minorBidi" w:eastAsia="Times New Roman" w:hAnsiTheme="minorBidi" w:cstheme="minorBidi"/>
@@ -12179,8 +12081,9 @@
           <w:sz w:val="28"/>
           <w:szCs w:val="28"/>
         </w:rPr>
-        <w:t>User</w:t>
-      </w:r>
+        <w:t xml:space="preserve">What do you want to share? </w:t>
+      </w:r>
+      <w:proofErr w:type="gramStart"/>
       <w:r>
         <w:rPr>
           <w:rFonts w:asciiTheme="minorBidi" w:eastAsia="Times New Roman" w:hAnsiTheme="minorBidi" w:cstheme="minorBidi"/>
@@ -12189,7 +12092,7 @@
           <w:sz w:val="28"/>
           <w:szCs w:val="28"/>
         </w:rPr>
-        <w:t>/Admin</w:t>
+        <w:t xml:space="preserve">“ </w:t>
       </w:r>
       <w:r>
         <w:rPr>
@@ -12199,8 +12102,9 @@
           <w:sz w:val="28"/>
           <w:szCs w:val="28"/>
         </w:rPr>
-        <w:t xml:space="preserve"> can </w:t>
-      </w:r>
+        <w:t>and</w:t>
+      </w:r>
+      <w:proofErr w:type="gramEnd"/>
       <w:r>
         <w:rPr>
           <w:rFonts w:asciiTheme="minorBidi" w:eastAsia="Times New Roman" w:hAnsiTheme="minorBidi" w:cstheme="minorBidi"/>
@@ -12209,37 +12113,7 @@
           <w:sz w:val="28"/>
           <w:szCs w:val="28"/>
         </w:rPr>
-        <w:t>find in homepage Text Input Field Labelled by “</w:t>
-      </w:r>
-      <w:r>
-        <w:rPr>
-          <w:rFonts w:asciiTheme="minorBidi" w:eastAsia="Times New Roman" w:hAnsiTheme="minorBidi" w:cstheme="minorBidi"/>
-          <w:bCs/>
-          <w:color w:val="000000"/>
-          <w:sz w:val="28"/>
-          <w:szCs w:val="28"/>
-        </w:rPr>
-        <w:t xml:space="preserve">What do you want to share? </w:t>
-      </w:r>
-      <w:r>
-        <w:rPr>
-          <w:rFonts w:asciiTheme="minorBidi" w:eastAsia="Times New Roman" w:hAnsiTheme="minorBidi" w:cstheme="minorBidi"/>
-          <w:bCs/>
-          <w:color w:val="000000"/>
-          <w:sz w:val="28"/>
-          <w:szCs w:val="28"/>
-        </w:rPr>
-        <w:t xml:space="preserve">“ </w:t>
-      </w:r>
-      <w:r>
-        <w:rPr>
-          <w:rFonts w:asciiTheme="minorBidi" w:eastAsia="Times New Roman" w:hAnsiTheme="minorBidi" w:cstheme="minorBidi"/>
-          <w:bCs/>
-          <w:color w:val="000000"/>
-          <w:sz w:val="28"/>
-          <w:szCs w:val="28"/>
-        </w:rPr>
-        <w:t xml:space="preserve">and will find drop down list to choose </w:t>
+        <w:t xml:space="preserve"> will find drop down list to choose </w:t>
       </w:r>
       <w:r>
         <w:rPr>
@@ -13084,7 +12958,23 @@
           <w:sz w:val="24"/>
           <w:szCs w:val="24"/>
         </w:rPr>
-        <w:t xml:space="preserve"> user can upload a video; video should not exceed 3 to 4 minute maximum.</w:t>
+        <w:t xml:space="preserve"> user can upload a video; video should not exceed </w:t>
+      </w:r>
+      <w:r>
+        <w:rPr>
+          <w:b/>
+          <w:sz w:val="24"/>
+          <w:szCs w:val="24"/>
+        </w:rPr>
+        <w:t>35</w:t>
+      </w:r>
+      <w:r>
+        <w:rPr>
+          <w:b/>
+          <w:sz w:val="24"/>
+          <w:szCs w:val="24"/>
+        </w:rPr>
+        <w:t xml:space="preserve"> Mb.</w:t>
       </w:r>
     </w:p>
     <w:p>
@@ -13104,7 +12994,6 @@
           <w:sz w:val="28"/>
           <w:szCs w:val="28"/>
         </w:rPr>
-        <w:lastRenderedPageBreak/>
         <w:t>SRS-</w:t>
       </w:r>
       <w:r>
@@ -13170,6 +13059,106 @@
           <w:szCs w:val="24"/>
         </w:rPr>
         <w:t>Video should be related to category.</w:t>
+      </w:r>
+    </w:p>
+    <w:p>
+      <w:pPr>
+        <w:rPr>
+          <w:b/>
+          <w:sz w:val="24"/>
+          <w:szCs w:val="24"/>
+        </w:rPr>
+      </w:pPr>
+      <w:r>
+        <w:rPr>
+          <w:rFonts w:asciiTheme="minorBidi" w:hAnsiTheme="minorBidi" w:cstheme="minorBidi"/>
+          <w:b/>
+          <w:bCs/>
+          <w:sz w:val="28"/>
+          <w:szCs w:val="28"/>
+        </w:rPr>
+        <w:t>SRS-</w:t>
+      </w:r>
+      <w:r>
+        <w:rPr>
+          <w:rFonts w:asciiTheme="minorBidi" w:hAnsiTheme="minorBidi" w:cstheme="minorBidi"/>
+          <w:b/>
+          <w:bCs/>
+          <w:sz w:val="28"/>
+          <w:szCs w:val="28"/>
+        </w:rPr>
+        <w:t>ADD</w:t>
+      </w:r>
+      <w:r>
+        <w:rPr>
+          <w:rFonts w:asciiTheme="minorBidi" w:hAnsiTheme="minorBidi" w:cstheme="minorBidi"/>
+          <w:b/>
+          <w:bCs/>
+          <w:sz w:val="28"/>
+          <w:szCs w:val="28"/>
+        </w:rPr>
+        <w:t>-00</w:t>
+      </w:r>
+      <w:r>
+        <w:rPr>
+          <w:rFonts w:asciiTheme="minorBidi" w:hAnsiTheme="minorBidi" w:cstheme="minorBidi"/>
+          <w:b/>
+          <w:bCs/>
+          <w:sz w:val="28"/>
+          <w:szCs w:val="28"/>
+        </w:rPr>
+        <w:t>5</w:t>
+      </w:r>
+      <w:r>
+        <w:rPr>
+          <w:rFonts w:asciiTheme="minorBidi" w:hAnsiTheme="minorBidi" w:cstheme="minorBidi"/>
+          <w:b/>
+          <w:bCs/>
+          <w:sz w:val="28"/>
+          <w:szCs w:val="28"/>
+        </w:rPr>
+        <w:t>:</w:t>
+      </w:r>
+      <w:r>
+        <w:rPr>
+          <w:rFonts w:asciiTheme="minorBidi" w:hAnsiTheme="minorBidi" w:cstheme="minorBidi"/>
+          <w:bCs/>
+          <w:sz w:val="24"/>
+          <w:szCs w:val="24"/>
+        </w:rPr>
+        <w:t xml:space="preserve"> </w:t>
+      </w:r>
+      <w:r>
+        <w:rPr>
+          <w:b/>
+          <w:sz w:val="24"/>
+          <w:szCs w:val="24"/>
+        </w:rPr>
+        <w:t xml:space="preserve"> user can upload a record; record should not </w:t>
+      </w:r>
+      <w:r>
+        <w:rPr>
+          <w:b/>
+          <w:sz w:val="24"/>
+          <w:szCs w:val="24"/>
+        </w:rPr>
+        <w:t xml:space="preserve">exceed </w:t>
+      </w:r>
+      <w:r>
+        <w:rPr>
+          <w:b/>
+          <w:sz w:val="24"/>
+          <w:szCs w:val="24"/>
+        </w:rPr>
+        <w:t>35</w:t>
+      </w:r>
+      <w:r>
+        <w:rPr>
+          <w:b/>
+          <w:sz w:val="24"/>
+          <w:szCs w:val="24"/>
+        </w:rPr>
+        <w:t xml:space="preserve"> Mb.</w:t>
       </w:r>
     </w:p>
     <w:p>
@@ -13209,17 +13198,17 @@
           <w:sz w:val="28"/>
           <w:szCs w:val="28"/>
         </w:rPr>
-        <w:t>-00</w:t>
-      </w:r>
-      <w:r>
-        <w:rPr>
-          <w:rFonts w:asciiTheme="minorBidi" w:hAnsiTheme="minorBidi" w:cstheme="minorBidi"/>
-          <w:b/>
-          <w:bCs/>
-          <w:sz w:val="28"/>
-          <w:szCs w:val="28"/>
-        </w:rPr>
-        <w:t>5</w:t>
+        <w:t>-0</w:t>
+      </w:r>
+      <w:r>
+        <w:rPr>
+          <w:rFonts w:asciiTheme="minorBidi" w:hAnsiTheme="minorBidi" w:cstheme="minorBidi"/>
+          <w:b/>
+          <w:bCs/>
+          <w:sz w:val="28"/>
+          <w:szCs w:val="28"/>
+        </w:rPr>
+        <w:t>06</w:t>
       </w:r>
       <w:r>
         <w:rPr>
@@ -13246,87 +13235,10 @@
           <w:sz w:val="24"/>
           <w:szCs w:val="24"/>
         </w:rPr>
-        <w:t xml:space="preserve"> user can upload a record; record should not exceed 3 to 4 minutes maximum.</w:t>
-      </w:r>
-    </w:p>
-    <w:p>
-      <w:pPr>
-        <w:keepNext/>
-        <w:spacing w:line="240" w:lineRule="auto"/>
-        <w:rPr>
-          <w:sz w:val="24"/>
-          <w:szCs w:val="24"/>
-        </w:rPr>
-      </w:pPr>
-      <w:r>
-        <w:rPr>
-          <w:rFonts w:asciiTheme="minorBidi" w:hAnsiTheme="minorBidi" w:cstheme="minorBidi"/>
-          <w:b/>
-          <w:bCs/>
-          <w:sz w:val="28"/>
-          <w:szCs w:val="28"/>
-        </w:rPr>
-        <w:t>SRS-</w:t>
-      </w:r>
-      <w:r>
-        <w:rPr>
-          <w:rFonts w:asciiTheme="minorBidi" w:hAnsiTheme="minorBidi" w:cstheme="minorBidi"/>
-          <w:b/>
-          <w:bCs/>
-          <w:sz w:val="28"/>
-          <w:szCs w:val="28"/>
-        </w:rPr>
-        <w:t>ADD</w:t>
-      </w:r>
-      <w:r>
-        <w:rPr>
-          <w:rFonts w:asciiTheme="minorBidi" w:hAnsiTheme="minorBidi" w:cstheme="minorBidi"/>
-          <w:b/>
-          <w:bCs/>
-          <w:sz w:val="28"/>
-          <w:szCs w:val="28"/>
-        </w:rPr>
-        <w:t>-0</w:t>
-      </w:r>
-      <w:r>
-        <w:rPr>
-          <w:rFonts w:asciiTheme="minorBidi" w:hAnsiTheme="minorBidi" w:cstheme="minorBidi"/>
-          <w:b/>
-          <w:bCs/>
-          <w:sz w:val="28"/>
-          <w:szCs w:val="28"/>
-        </w:rPr>
-        <w:t>06</w:t>
-      </w:r>
-      <w:r>
-        <w:rPr>
-          <w:rFonts w:asciiTheme="minorBidi" w:hAnsiTheme="minorBidi" w:cstheme="minorBidi"/>
-          <w:b/>
-          <w:bCs/>
-          <w:sz w:val="28"/>
-          <w:szCs w:val="28"/>
-        </w:rPr>
-        <w:t>:</w:t>
-      </w:r>
-      <w:r>
-        <w:rPr>
-          <w:rFonts w:asciiTheme="minorBidi" w:hAnsiTheme="minorBidi" w:cstheme="minorBidi"/>
-          <w:bCs/>
-          <w:sz w:val="24"/>
-          <w:szCs w:val="24"/>
-        </w:rPr>
         <w:t xml:space="preserve"> </w:t>
       </w:r>
       <w:r>
         <w:rPr>
-          <w:b/>
-          <w:sz w:val="24"/>
-          <w:szCs w:val="24"/>
-        </w:rPr>
-        <w:t xml:space="preserve"> </w:t>
-      </w:r>
-      <w:r>
-        <w:rPr>
           <w:sz w:val="24"/>
           <w:szCs w:val="24"/>
         </w:rPr>
@@ -13335,111 +13247,6 @@
     </w:p>
     <w:p>
       <w:pPr>
-        <w:keepNext/>
-        <w:spacing w:line="240" w:lineRule="auto"/>
-        <w:rPr>
-          <w:sz w:val="24"/>
-          <w:szCs w:val="24"/>
-        </w:rPr>
-      </w:pPr>
-      <w:r>
-        <w:rPr>
-          <w:rFonts w:asciiTheme="minorBidi" w:hAnsiTheme="minorBidi" w:cstheme="minorBidi"/>
-          <w:b/>
-          <w:bCs/>
-          <w:sz w:val="28"/>
-          <w:szCs w:val="28"/>
-        </w:rPr>
-        <w:t>SRS-</w:t>
-      </w:r>
-      <w:r>
-        <w:rPr>
-          <w:rFonts w:asciiTheme="minorBidi" w:hAnsiTheme="minorBidi" w:cstheme="minorBidi"/>
-          <w:b/>
-          <w:bCs/>
-          <w:sz w:val="28"/>
-          <w:szCs w:val="28"/>
-        </w:rPr>
-        <w:t>ADD</w:t>
-      </w:r>
-      <w:r>
-        <w:rPr>
-          <w:rFonts w:asciiTheme="minorBidi" w:hAnsiTheme="minorBidi" w:cstheme="minorBidi"/>
-          <w:b/>
-          <w:bCs/>
-          <w:sz w:val="28"/>
-          <w:szCs w:val="28"/>
-        </w:rPr>
-        <w:t>-0</w:t>
-      </w:r>
-      <w:r>
-        <w:rPr>
-          <w:rFonts w:asciiTheme="minorBidi" w:hAnsiTheme="minorBidi" w:cstheme="minorBidi"/>
-          <w:b/>
-          <w:bCs/>
-          <w:sz w:val="28"/>
-          <w:szCs w:val="28"/>
-        </w:rPr>
-        <w:t>07</w:t>
-      </w:r>
-      <w:r>
-        <w:rPr>
-          <w:rFonts w:asciiTheme="minorBidi" w:hAnsiTheme="minorBidi" w:cstheme="minorBidi"/>
-          <w:b/>
-          <w:bCs/>
-          <w:sz w:val="28"/>
-          <w:szCs w:val="28"/>
-        </w:rPr>
-        <w:t>:</w:t>
-      </w:r>
-      <w:r>
-        <w:rPr>
-          <w:rFonts w:asciiTheme="minorBidi" w:hAnsiTheme="minorBidi" w:cstheme="minorBidi"/>
-          <w:bCs/>
-          <w:sz w:val="24"/>
-          <w:szCs w:val="24"/>
-        </w:rPr>
-        <w:t xml:space="preserve"> </w:t>
-      </w:r>
-      <w:r>
-        <w:rPr>
-          <w:b/>
-          <w:sz w:val="24"/>
-          <w:szCs w:val="24"/>
-        </w:rPr>
-        <w:t xml:space="preserve">  </w:t>
-      </w:r>
-      <w:r>
-        <w:rPr>
-          <w:sz w:val="24"/>
-          <w:szCs w:val="24"/>
-        </w:rPr>
-        <w:t>all</w:t>
-      </w:r>
-      <w:r>
-        <w:rPr>
-          <w:sz w:val="24"/>
-          <w:szCs w:val="24"/>
-        </w:rPr>
-        <w:t xml:space="preserve"> button</w:t>
-      </w:r>
-      <w:r>
-        <w:rPr>
-          <w:sz w:val="24"/>
-          <w:szCs w:val="24"/>
-        </w:rPr>
-        <w:t>s</w:t>
-      </w:r>
-      <w:r>
-        <w:rPr>
-          <w:sz w:val="24"/>
-          <w:szCs w:val="24"/>
-        </w:rPr>
-        <w:t xml:space="preserve"> must be existed. </w:t>
-      </w:r>
-    </w:p>
-    <w:p>
-      <w:pPr>
         <w:pStyle w:val="Heading3"/>
         <w:rPr>
           <w:b/>
@@ -13581,8 +13388,9 @@
           <w:sz w:val="28"/>
           <w:szCs w:val="28"/>
         </w:rPr>
-        <w:t xml:space="preserve">from his articles, videos , records. </w:t>
-      </w:r>
+        <w:t xml:space="preserve">from his articles, </w:t>
+      </w:r>
+      <w:proofErr w:type="gramStart"/>
       <w:r>
         <w:rPr>
           <w:rFonts w:asciiTheme="minorBidi" w:eastAsia="Times New Roman" w:hAnsiTheme="minorBidi" w:cstheme="minorBidi"/>
@@ -13591,6 +13399,27 @@
           <w:sz w:val="28"/>
           <w:szCs w:val="28"/>
         </w:rPr>
+        <w:t>videos ,</w:t>
+      </w:r>
+      <w:proofErr w:type="gramEnd"/>
+      <w:r>
+        <w:rPr>
+          <w:rFonts w:asciiTheme="minorBidi" w:eastAsia="Times New Roman" w:hAnsiTheme="minorBidi" w:cstheme="minorBidi"/>
+          <w:bCs/>
+          <w:color w:val="000000"/>
+          <w:sz w:val="28"/>
+          <w:szCs w:val="28"/>
+        </w:rPr>
+        <w:t xml:space="preserve"> records. </w:t>
+      </w:r>
+      <w:r>
+        <w:rPr>
+          <w:rFonts w:asciiTheme="minorBidi" w:eastAsia="Times New Roman" w:hAnsiTheme="minorBidi" w:cstheme="minorBidi"/>
+          <w:bCs/>
+          <w:color w:val="000000"/>
+          <w:sz w:val="28"/>
+          <w:szCs w:val="28"/>
+        </w:rPr>
         <w:t xml:space="preserve">then </w:t>
       </w:r>
       <w:r>
@@ -13611,7 +13440,18 @@
           <w:sz w:val="28"/>
           <w:szCs w:val="28"/>
         </w:rPr>
-        <w:t xml:space="preserve">3 dots icon and drop-down menu will appear include </w:t>
+        <w:t xml:space="preserve">3 dots icon and </w:t>
+      </w:r>
+      <w:r>
+        <w:rPr>
+          <w:rFonts w:asciiTheme="minorBidi" w:eastAsia="Times New Roman" w:hAnsiTheme="minorBidi" w:cstheme="minorBidi"/>
+          <w:bCs/>
+          <w:color w:val="000000"/>
+          <w:sz w:val="28"/>
+          <w:szCs w:val="28"/>
+        </w:rPr>
+        <w:lastRenderedPageBreak/>
+        <w:t xml:space="preserve">drop-down menu will appear include </w:t>
       </w:r>
       <w:r>
         <w:rPr>
@@ -14077,7 +13917,6 @@
           <w:sz w:val="28"/>
           <w:szCs w:val="28"/>
         </w:rPr>
-        <w:lastRenderedPageBreak/>
         <w:t>Functional Requirements</w:t>
       </w:r>
     </w:p>
@@ -14296,6 +14135,7 @@
           <w:sz w:val="28"/>
           <w:szCs w:val="28"/>
         </w:rPr>
+        <w:lastRenderedPageBreak/>
         <w:t>SRS-EDIT-006:</w:t>
       </w:r>
       <w:r>
@@ -15250,6 +15090,7 @@
           <w:sz w:val="28"/>
           <w:szCs w:val="28"/>
         </w:rPr>
+        <w:lastRenderedPageBreak/>
         <w:t>SRS-DELETE-003:</w:t>
       </w:r>
       <w:r>
@@ -16381,6 +16222,7 @@
           <w:bCs/>
           <w:color w:val="000000" w:themeColor="text1"/>
         </w:rPr>
+        <w:lastRenderedPageBreak/>
         <w:t>3.</w:t>
       </w:r>
       <w:r>
@@ -17080,7 +16922,23 @@
           <w:sz w:val="24"/>
           <w:szCs w:val="24"/>
         </w:rPr>
-        <w:t xml:space="preserve"> Added.</w:t>
+        <w:t xml:space="preserve"> Added</w:t>
+      </w:r>
+      <w:r>
+        <w:rPr>
+          <w:b/>
+          <w:sz w:val="24"/>
+          <w:szCs w:val="24"/>
+        </w:rPr>
+        <w:t xml:space="preserve"> in one of his followed categories</w:t>
+      </w:r>
+      <w:r>
+        <w:rPr>
+          <w:b/>
+          <w:sz w:val="24"/>
+          <w:szCs w:val="24"/>
+        </w:rPr>
+        <w:t>.</w:t>
       </w:r>
     </w:p>
     <w:p>
@@ -17109,7 +16967,6 @@
           <w:sz w:val="28"/>
           <w:szCs w:val="28"/>
         </w:rPr>
-        <w:lastRenderedPageBreak/>
         <w:t>Feature Validation</w:t>
       </w:r>
     </w:p>
@@ -17386,6 +17243,7 @@
           <w:bCs/>
           <w:color w:val="000000" w:themeColor="text1"/>
         </w:rPr>
+        <w:lastRenderedPageBreak/>
         <w:t>3.</w:t>
       </w:r>
       <w:r>
@@ -17532,12 +17390,21 @@
           <w:szCs w:val="24"/>
         </w:rPr>
       </w:pPr>
-      <w:r>
-        <w:rPr>
-          <w:sz w:val="24"/>
-          <w:szCs w:val="24"/>
-        </w:rPr>
-        <w:t xml:space="preserve">Admin have to </w:t>
+      <w:proofErr w:type="gramStart"/>
+      <w:r>
+        <w:rPr>
+          <w:sz w:val="24"/>
+          <w:szCs w:val="24"/>
+        </w:rPr>
+        <w:t>Admin</w:t>
+      </w:r>
+      <w:proofErr w:type="gramEnd"/>
+      <w:r>
+        <w:rPr>
+          <w:sz w:val="24"/>
+          <w:szCs w:val="24"/>
+        </w:rPr>
+        <w:t xml:space="preserve"> have to </w:t>
       </w:r>
       <w:r>
         <w:rPr>
@@ -18304,7 +18171,6 @@
           <w:sz w:val="28"/>
           <w:szCs w:val="28"/>
         </w:rPr>
-        <w:lastRenderedPageBreak/>
         <w:t>SRS-ADDUSR-00</w:t>
       </w:r>
       <w:r>
@@ -18611,6 +18477,7 @@
           <w:rFonts w:asciiTheme="minorBidi" w:hAnsiTheme="minorBidi" w:cstheme="minorBidi"/>
           <w:color w:val="000000"/>
         </w:rPr>
+        <w:lastRenderedPageBreak/>
         <w:t xml:space="preserve"> a message will be appeared saying “the data entered are not valid</w:t>
       </w:r>
       <w:r>
@@ -18692,8 +18559,17 @@
           <w:rFonts w:asciiTheme="minorBidi" w:hAnsiTheme="minorBidi" w:cstheme="minorBidi"/>
           <w:color w:val="000000"/>
         </w:rPr>
-        <w:t>and the user will not be added to the database</w:t>
-      </w:r>
+        <w:t xml:space="preserve">and the user will not be added to the </w:t>
+      </w:r>
+      <w:proofErr w:type="gramStart"/>
+      <w:r>
+        <w:rPr>
+          <w:rFonts w:asciiTheme="minorBidi" w:hAnsiTheme="minorBidi" w:cstheme="minorBidi"/>
+          <w:color w:val="000000"/>
+        </w:rPr>
+        <w:t>database</w:t>
+      </w:r>
+      <w:proofErr w:type="gramEnd"/>
     </w:p>
     <w:p>
       <w:pPr>
@@ -18861,7 +18737,29 @@
           <w:sz w:val="28"/>
           <w:szCs w:val="28"/>
         </w:rPr>
-        <w:t xml:space="preserve"> system </w:t>
+        <w:t xml:space="preserve"> </w:t>
+      </w:r>
+      <w:proofErr w:type="gramStart"/>
+      <w:r>
+        <w:rPr>
+          <w:rFonts w:asciiTheme="minorBidi" w:eastAsia="Times New Roman" w:hAnsiTheme="minorBidi" w:cstheme="minorBidi"/>
+          <w:bCs/>
+          <w:color w:val="000000"/>
+          <w:sz w:val="28"/>
+          <w:szCs w:val="28"/>
+        </w:rPr>
+        <w:t>system</w:t>
+      </w:r>
+      <w:proofErr w:type="gramEnd"/>
+      <w:r>
+        <w:rPr>
+          <w:rFonts w:asciiTheme="minorBidi" w:eastAsia="Times New Roman" w:hAnsiTheme="minorBidi" w:cstheme="minorBidi"/>
+          <w:bCs/>
+          <w:color w:val="000000"/>
+          <w:sz w:val="28"/>
+          <w:szCs w:val="28"/>
+        </w:rPr>
+        <w:t xml:space="preserve"> </w:t>
       </w:r>
     </w:p>
     <w:p>
@@ -19226,7 +19124,6 @@
           <w:sz w:val="28"/>
           <w:szCs w:val="28"/>
         </w:rPr>
-        <w:lastRenderedPageBreak/>
         <w:t>SRS-DELUSR-00</w:t>
       </w:r>
       <w:r>
@@ -19261,14 +19158,7 @@
           <w:sz w:val="24"/>
           <w:szCs w:val="24"/>
         </w:rPr>
-        <w:t>Exist in the database</w:t>
-      </w:r>
-      <w:r>
-        <w:rPr>
-          <w:sz w:val="24"/>
-          <w:szCs w:val="24"/>
-        </w:rPr>
-        <w:t>.</w:t>
+        <w:t>Exist in the database.</w:t>
       </w:r>
     </w:p>
     <w:p>
@@ -19558,6 +19448,7 @@
           <w:sz w:val="28"/>
           <w:szCs w:val="28"/>
         </w:rPr>
+        <w:lastRenderedPageBreak/>
         <w:t>Feature Validation</w:t>
       </w:r>
     </w:p>
@@ -19724,7 +19615,23 @@
           <w:sz w:val="24"/>
           <w:szCs w:val="24"/>
         </w:rPr>
-        <w:t xml:space="preserve"> attached to the entered username the system displays an error message saying “</w:t>
+        <w:t xml:space="preserve"> attached to the entered username the system displays an error message </w:t>
+      </w:r>
+      <w:proofErr w:type="gramStart"/>
+      <w:r>
+        <w:rPr>
+          <w:sz w:val="24"/>
+          <w:szCs w:val="24"/>
+        </w:rPr>
+        <w:t>saying</w:t>
+      </w:r>
+      <w:proofErr w:type="gramEnd"/>
+      <w:r>
+        <w:rPr>
+          <w:sz w:val="24"/>
+          <w:szCs w:val="24"/>
+        </w:rPr>
+        <w:t xml:space="preserve"> “</w:t>
       </w:r>
       <w:r>
         <w:rPr>
@@ -20353,6 +20260,7 @@
           <w:b/>
           <w:bCs/>
         </w:rPr>
+        <w:lastRenderedPageBreak/>
         <w:t>3.</w:t>
       </w:r>
       <w:r>
@@ -21185,6 +21093,7 @@
           <w:sz w:val="24"/>
           <w:szCs w:val="24"/>
         </w:rPr>
+        <w:lastRenderedPageBreak/>
         <w:t>The Encyclopaedia System should be available 98% at 24 hours per day.</w:t>
       </w:r>
       <w:bookmarkStart w:id="56" w:name="_pm2pso80gc64" w:colFirst="0" w:colLast="0"/>
@@ -21597,8 +21506,16 @@
         <w:rPr>
           <w:rFonts w:asciiTheme="minorBidi" w:eastAsia="Droid Sans" w:hAnsiTheme="minorBidi" w:cstheme="minorBidi"/>
         </w:rPr>
-        <w:t>Once approved changed will be made to the SRS and the new SRS will be circulated to all stakeholders</w:t>
-      </w:r>
+        <w:t xml:space="preserve">Once approved changed will be made to the SRS and the new SRS will be circulated to all </w:t>
+      </w:r>
+      <w:proofErr w:type="gramStart"/>
+      <w:r>
+        <w:rPr>
+          <w:rFonts w:asciiTheme="minorBidi" w:eastAsia="Droid Sans" w:hAnsiTheme="minorBidi" w:cstheme="minorBidi"/>
+        </w:rPr>
+        <w:t>stakeholders</w:t>
+      </w:r>
+      <w:proofErr w:type="gramEnd"/>
     </w:p>
     <w:p>
       <w:pPr>

</xml_diff>

<commit_message>
update navigation feature to add profile page
</commit_message>
<xml_diff>
--- a/Requirements/SRS/SRS .docx
+++ b/Requirements/SRS/SRS .docx
@@ -11405,7 +11405,164 @@
           <w:sz w:val="24"/>
           <w:szCs w:val="24"/>
         </w:rPr>
-        <w:t>page of the selected category will load containing various articles and videos related to that category.</w:t>
+        <w:t>page of the selected category will load containing various articles</w:t>
+      </w:r>
+      <w:r>
+        <w:rPr>
+          <w:rFonts w:asciiTheme="minorBidi" w:hAnsiTheme="minorBidi" w:cstheme="minorBidi"/>
+          <w:sz w:val="24"/>
+          <w:szCs w:val="24"/>
+        </w:rPr>
+        <w:t>, recordings</w:t>
+      </w:r>
+      <w:r>
+        <w:rPr>
+          <w:rFonts w:asciiTheme="minorBidi" w:hAnsiTheme="minorBidi" w:cstheme="minorBidi"/>
+          <w:sz w:val="24"/>
+          <w:szCs w:val="24"/>
+        </w:rPr>
+        <w:t xml:space="preserve"> and videos related to that category.</w:t>
+      </w:r>
+    </w:p>
+    <w:p>
+      <w:pPr>
+        <w:spacing w:before="240" w:after="240"/>
+        <w:rPr>
+          <w:rFonts w:asciiTheme="minorBidi" w:hAnsiTheme="minorBidi" w:cstheme="minorBidi"/>
+          <w:sz w:val="24"/>
+          <w:szCs w:val="24"/>
+        </w:rPr>
+      </w:pPr>
+      <w:r>
+        <w:rPr>
+          <w:rFonts w:asciiTheme="minorBidi" w:hAnsiTheme="minorBidi" w:cstheme="minorBidi"/>
+          <w:sz w:val="24"/>
+          <w:szCs w:val="24"/>
+        </w:rPr>
+        <w:t>Users can navigate to profile page where they can see their:</w:t>
+      </w:r>
+    </w:p>
+    <w:p>
+      <w:pPr>
+        <w:pStyle w:val="ListParagraph"/>
+        <w:numPr>
+          <w:ilvl w:val="0"/>
+          <w:numId w:val="21"/>
+        </w:numPr>
+        <w:spacing w:before="240" w:after="240"/>
+        <w:rPr>
+          <w:rFonts w:asciiTheme="minorBidi" w:hAnsiTheme="minorBidi" w:cstheme="minorBidi"/>
+          <w:sz w:val="24"/>
+          <w:szCs w:val="24"/>
+        </w:rPr>
+      </w:pPr>
+      <w:r>
+        <w:rPr>
+          <w:rFonts w:asciiTheme="minorBidi" w:hAnsiTheme="minorBidi" w:cstheme="minorBidi"/>
+          <w:sz w:val="24"/>
+          <w:szCs w:val="24"/>
+        </w:rPr>
+        <w:t xml:space="preserve"> </w:t>
+      </w:r>
+      <w:r>
+        <w:rPr>
+          <w:rFonts w:asciiTheme="minorBidi" w:hAnsiTheme="minorBidi" w:cstheme="minorBidi"/>
+          <w:sz w:val="24"/>
+          <w:szCs w:val="24"/>
+        </w:rPr>
+        <w:t>Username</w:t>
+      </w:r>
+    </w:p>
+    <w:p>
+      <w:pPr>
+        <w:pStyle w:val="ListParagraph"/>
+        <w:numPr>
+          <w:ilvl w:val="0"/>
+          <w:numId w:val="21"/>
+        </w:numPr>
+        <w:spacing w:before="240" w:after="240"/>
+        <w:rPr>
+          <w:rFonts w:asciiTheme="minorBidi" w:hAnsiTheme="minorBidi" w:cstheme="minorBidi"/>
+          <w:sz w:val="24"/>
+          <w:szCs w:val="24"/>
+        </w:rPr>
+      </w:pPr>
+      <w:r>
+        <w:rPr>
+          <w:rFonts w:asciiTheme="minorBidi" w:hAnsiTheme="minorBidi" w:cstheme="minorBidi"/>
+          <w:sz w:val="24"/>
+          <w:szCs w:val="24"/>
+        </w:rPr>
+        <w:t>Role (User/Admin)</w:t>
+      </w:r>
+    </w:p>
+    <w:p>
+      <w:pPr>
+        <w:pStyle w:val="ListParagraph"/>
+        <w:numPr>
+          <w:ilvl w:val="0"/>
+          <w:numId w:val="21"/>
+        </w:numPr>
+        <w:spacing w:before="240" w:after="240"/>
+        <w:rPr>
+          <w:rFonts w:asciiTheme="minorBidi" w:hAnsiTheme="minorBidi" w:cstheme="minorBidi"/>
+          <w:sz w:val="24"/>
+          <w:szCs w:val="24"/>
+        </w:rPr>
+      </w:pPr>
+      <w:r>
+        <w:rPr>
+          <w:rFonts w:asciiTheme="minorBidi" w:hAnsiTheme="minorBidi" w:cstheme="minorBidi"/>
+          <w:sz w:val="24"/>
+          <w:szCs w:val="24"/>
+        </w:rPr>
+        <w:t>Email</w:t>
+      </w:r>
+    </w:p>
+    <w:p>
+      <w:pPr>
+        <w:pStyle w:val="ListParagraph"/>
+        <w:numPr>
+          <w:ilvl w:val="0"/>
+          <w:numId w:val="21"/>
+        </w:numPr>
+        <w:spacing w:before="240" w:after="240"/>
+        <w:rPr>
+          <w:rFonts w:asciiTheme="minorBidi" w:hAnsiTheme="minorBidi" w:cstheme="minorBidi"/>
+          <w:sz w:val="24"/>
+          <w:szCs w:val="24"/>
+        </w:rPr>
+      </w:pPr>
+      <w:r>
+        <w:rPr>
+          <w:rFonts w:asciiTheme="minorBidi" w:hAnsiTheme="minorBidi" w:cstheme="minorBidi"/>
+          <w:sz w:val="24"/>
+          <w:szCs w:val="24"/>
+        </w:rPr>
+        <w:t>Followed categories.</w:t>
+      </w:r>
+    </w:p>
+    <w:p>
+      <w:pPr>
+        <w:pStyle w:val="ListParagraph"/>
+        <w:numPr>
+          <w:ilvl w:val="0"/>
+          <w:numId w:val="21"/>
+        </w:numPr>
+        <w:spacing w:before="240" w:after="240"/>
+        <w:rPr>
+          <w:rFonts w:asciiTheme="minorBidi" w:hAnsiTheme="minorBidi" w:cstheme="minorBidi"/>
+          <w:sz w:val="24"/>
+          <w:szCs w:val="24"/>
+        </w:rPr>
+      </w:pPr>
+      <w:r>
+        <w:rPr>
+          <w:rFonts w:asciiTheme="minorBidi" w:hAnsiTheme="minorBidi" w:cstheme="minorBidi"/>
+          <w:sz w:val="24"/>
+          <w:szCs w:val="24"/>
+        </w:rPr>
+        <w:t>Add user and Del user buttons (in case of admin only).</w:t>
       </w:r>
     </w:p>
     <w:p>
@@ -11433,59 +11590,78 @@
       <w:pPr>
         <w:rPr>
           <w:rFonts w:asciiTheme="minorBidi" w:hAnsiTheme="minorBidi" w:cstheme="minorBidi"/>
+          <w:iCs/>
+          <w:sz w:val="24"/>
+          <w:szCs w:val="24"/>
+        </w:rPr>
+      </w:pPr>
+      <w:r>
+        <w:rPr>
+          <w:rFonts w:asciiTheme="minorBidi" w:hAnsiTheme="minorBidi" w:cstheme="minorBidi"/>
+          <w:sz w:val="24"/>
+          <w:szCs w:val="24"/>
+        </w:rPr>
+        <w:t>In the home page, users and admins can navigate to choose from the</w:t>
+      </w:r>
+      <w:r>
+        <w:rPr>
+          <w:rFonts w:asciiTheme="minorBidi" w:hAnsiTheme="minorBidi" w:cstheme="minorBidi"/>
+          <w:sz w:val="24"/>
+          <w:szCs w:val="24"/>
+        </w:rPr>
+        <w:t xml:space="preserve"> </w:t>
+      </w:r>
+      <w:r>
+        <w:rPr>
+          <w:rFonts w:asciiTheme="minorBidi" w:hAnsiTheme="minorBidi" w:cstheme="minorBidi"/>
+          <w:sz w:val="24"/>
+          <w:szCs w:val="24"/>
+        </w:rPr>
+        <w:t>available learning categories</w:t>
+      </w:r>
+      <w:r>
+        <w:rPr>
+          <w:rFonts w:asciiTheme="minorBidi" w:hAnsiTheme="minorBidi" w:cstheme="minorBidi"/>
+          <w:sz w:val="24"/>
+          <w:szCs w:val="24"/>
+        </w:rPr>
+        <w:t xml:space="preserve"> in the navigation bar</w:t>
+      </w:r>
+      <w:r>
+        <w:rPr>
+          <w:rFonts w:asciiTheme="minorBidi" w:hAnsiTheme="minorBidi" w:cstheme="minorBidi"/>
+          <w:sz w:val="24"/>
+          <w:szCs w:val="24"/>
+        </w:rPr>
+        <w:t xml:space="preserve">. </w:t>
+      </w:r>
+      <w:r>
+        <w:rPr>
+          <w:rFonts w:asciiTheme="minorBidi" w:hAnsiTheme="minorBidi" w:cstheme="minorBidi"/>
           <w:i/>
           <w:sz w:val="24"/>
           <w:szCs w:val="24"/>
         </w:rPr>
-      </w:pPr>
-      <w:r>
-        <w:rPr>
-          <w:rFonts w:asciiTheme="minorBidi" w:hAnsiTheme="minorBidi" w:cstheme="minorBidi"/>
-          <w:sz w:val="24"/>
-          <w:szCs w:val="24"/>
-        </w:rPr>
-        <w:t>In the home page, users and admins can navigate to choose from the</w:t>
-      </w:r>
-      <w:r>
-        <w:rPr>
-          <w:rFonts w:asciiTheme="minorBidi" w:hAnsiTheme="minorBidi" w:cstheme="minorBidi"/>
-          <w:sz w:val="24"/>
-          <w:szCs w:val="24"/>
-        </w:rPr>
         <w:t xml:space="preserve"> </w:t>
       </w:r>
-      <w:r>
-        <w:rPr>
-          <w:rFonts w:asciiTheme="minorBidi" w:hAnsiTheme="minorBidi" w:cstheme="minorBidi"/>
-          <w:sz w:val="24"/>
-          <w:szCs w:val="24"/>
-        </w:rPr>
-        <w:t>available learning categories</w:t>
-      </w:r>
-      <w:r>
-        <w:rPr>
-          <w:rFonts w:asciiTheme="minorBidi" w:hAnsiTheme="minorBidi" w:cstheme="minorBidi"/>
-          <w:sz w:val="24"/>
-          <w:szCs w:val="24"/>
-        </w:rPr>
-        <w:t xml:space="preserve"> in the navigation bar</w:t>
-      </w:r>
-      <w:r>
-        <w:rPr>
-          <w:rFonts w:asciiTheme="minorBidi" w:hAnsiTheme="minorBidi" w:cstheme="minorBidi"/>
-          <w:sz w:val="24"/>
-          <w:szCs w:val="24"/>
-        </w:rPr>
-        <w:t xml:space="preserve">. </w:t>
-      </w:r>
-      <w:r>
-        <w:rPr>
-          <w:rFonts w:asciiTheme="minorBidi" w:hAnsiTheme="minorBidi" w:cstheme="minorBidi"/>
-          <w:i/>
-          <w:sz w:val="24"/>
-          <w:szCs w:val="24"/>
-        </w:rPr>
-        <w:t xml:space="preserve">      </w:t>
+    </w:p>
+    <w:p>
+      <w:pPr>
+        <w:rPr>
+          <w:rFonts w:asciiTheme="minorBidi" w:hAnsiTheme="minorBidi" w:cstheme="minorBidi"/>
+          <w:iCs/>
+          <w:sz w:val="24"/>
+          <w:szCs w:val="24"/>
+        </w:rPr>
+      </w:pPr>
+      <w:r>
+        <w:rPr>
+          <w:rFonts w:asciiTheme="minorBidi" w:hAnsiTheme="minorBidi" w:cstheme="minorBidi"/>
+          <w:iCs/>
+          <w:sz w:val="24"/>
+          <w:szCs w:val="24"/>
+        </w:rPr>
+        <w:t>Also, they can choose to go to their profile page from the drop downlist in the homepage.</w:t>
       </w:r>
     </w:p>
     <w:p>
@@ -11605,6 +11781,120 @@
     <w:p>
       <w:pPr>
         <w:widowControl w:val="0"/>
+        <w:numPr>
+          <w:ilvl w:val="0"/>
+          <w:numId w:val="17"/>
+        </w:numPr>
+        <w:rPr>
+          <w:rFonts w:asciiTheme="minorBidi" w:hAnsiTheme="minorBidi" w:cstheme="minorBidi"/>
+          <w:color w:val="000000" w:themeColor="text1"/>
+          <w:sz w:val="24"/>
+          <w:szCs w:val="24"/>
+        </w:rPr>
+      </w:pPr>
+      <w:r>
+        <w:rPr>
+          <w:rFonts w:asciiTheme="minorBidi" w:hAnsiTheme="minorBidi" w:cstheme="minorBidi"/>
+          <w:color w:val="000000" w:themeColor="text1"/>
+          <w:sz w:val="24"/>
+          <w:szCs w:val="24"/>
+        </w:rPr>
+        <w:t>Drop downlist.</w:t>
+      </w:r>
+    </w:p>
+    <w:p>
+      <w:pPr>
+        <w:widowControl w:val="0"/>
+        <w:numPr>
+          <w:ilvl w:val="0"/>
+          <w:numId w:val="17"/>
+        </w:numPr>
+        <w:rPr>
+          <w:rFonts w:asciiTheme="minorBidi" w:hAnsiTheme="minorBidi" w:cstheme="minorBidi"/>
+          <w:color w:val="000000" w:themeColor="text1"/>
+          <w:sz w:val="24"/>
+          <w:szCs w:val="24"/>
+        </w:rPr>
+      </w:pPr>
+      <w:r>
+        <w:rPr>
+          <w:rFonts w:asciiTheme="minorBidi" w:hAnsiTheme="minorBidi" w:cstheme="minorBidi"/>
+          <w:color w:val="000000" w:themeColor="text1"/>
+          <w:sz w:val="24"/>
+          <w:szCs w:val="24"/>
+        </w:rPr>
+        <w:t>Profile butto</w:t>
+      </w:r>
+      <w:r>
+        <w:rPr>
+          <w:rFonts w:asciiTheme="minorBidi" w:hAnsiTheme="minorBidi" w:cstheme="minorBidi"/>
+          <w:color w:val="000000" w:themeColor="text1"/>
+          <w:sz w:val="24"/>
+          <w:szCs w:val="24"/>
+        </w:rPr>
+        <w:t>n</w:t>
+      </w:r>
+      <w:r>
+        <w:rPr>
+          <w:rFonts w:asciiTheme="minorBidi" w:hAnsiTheme="minorBidi" w:cstheme="minorBidi"/>
+          <w:color w:val="000000" w:themeColor="text1"/>
+          <w:sz w:val="24"/>
+          <w:szCs w:val="24"/>
+        </w:rPr>
+        <w:t>.</w:t>
+      </w:r>
+    </w:p>
+    <w:p>
+      <w:pPr>
+        <w:widowControl w:val="0"/>
+        <w:numPr>
+          <w:ilvl w:val="0"/>
+          <w:numId w:val="17"/>
+        </w:numPr>
+        <w:rPr>
+          <w:rFonts w:asciiTheme="minorBidi" w:hAnsiTheme="minorBidi" w:cstheme="minorBidi"/>
+          <w:color w:val="000000" w:themeColor="text1"/>
+          <w:sz w:val="24"/>
+          <w:szCs w:val="24"/>
+        </w:rPr>
+      </w:pPr>
+      <w:r>
+        <w:rPr>
+          <w:rFonts w:asciiTheme="minorBidi" w:hAnsiTheme="minorBidi" w:cstheme="minorBidi"/>
+          <w:color w:val="000000" w:themeColor="text1"/>
+          <w:sz w:val="24"/>
+          <w:szCs w:val="24"/>
+        </w:rPr>
+        <w:t>Categories pages.</w:t>
+      </w:r>
+    </w:p>
+    <w:p>
+      <w:pPr>
+        <w:widowControl w:val="0"/>
+        <w:numPr>
+          <w:ilvl w:val="0"/>
+          <w:numId w:val="17"/>
+        </w:numPr>
+        <w:rPr>
+          <w:rFonts w:asciiTheme="minorBidi" w:hAnsiTheme="minorBidi" w:cstheme="minorBidi"/>
+          <w:color w:val="000000" w:themeColor="text1"/>
+          <w:sz w:val="24"/>
+          <w:szCs w:val="24"/>
+        </w:rPr>
+      </w:pPr>
+      <w:r>
+        <w:rPr>
+          <w:rFonts w:asciiTheme="minorBidi" w:hAnsiTheme="minorBidi" w:cstheme="minorBidi"/>
+          <w:color w:val="000000" w:themeColor="text1"/>
+          <w:sz w:val="24"/>
+          <w:szCs w:val="24"/>
+        </w:rPr>
+        <w:t>Profile page.</w:t>
+      </w:r>
+    </w:p>
+    <w:p>
+      <w:pPr>
+        <w:widowControl w:val="0"/>
         <w:rPr>
           <w:rFonts w:asciiTheme="minorBidi" w:hAnsiTheme="minorBidi" w:cstheme="minorBidi"/>
           <w:b/>
@@ -11699,16 +11989,16 @@
           <w:sz w:val="24"/>
           <w:szCs w:val="24"/>
         </w:rPr>
-        <w:t>/admin</w:t>
-      </w:r>
-      <w:r>
-        <w:rPr>
-          <w:rFonts w:asciiTheme="minorBidi" w:hAnsiTheme="minorBidi" w:cstheme="minorBidi"/>
-          <w:bCs/>
-          <w:sz w:val="24"/>
-          <w:szCs w:val="24"/>
-        </w:rPr>
-        <w:t xml:space="preserve"> should click on the </w:t>
+        <w:t xml:space="preserve"> </w:t>
+      </w:r>
+      <w:r>
+        <w:rPr>
+          <w:rFonts w:asciiTheme="minorBidi" w:hAnsiTheme="minorBidi" w:cstheme="minorBidi"/>
+          <w:bCs/>
+          <w:sz w:val="24"/>
+          <w:szCs w:val="24"/>
+        </w:rPr>
+        <w:t xml:space="preserve">should click on the </w:t>
       </w:r>
       <w:r>
         <w:rPr>
@@ -11838,7 +12128,7 @@
     <w:p>
       <w:pPr>
         <w:rPr>
-          <w:bCs/>
+          <w:b/>
           <w:sz w:val="24"/>
           <w:szCs w:val="24"/>
         </w:rPr>
@@ -11885,8 +12175,7 @@
       </w:r>
       <w:r>
         <w:rPr>
-          <w:rFonts w:asciiTheme="minorBidi" w:hAnsiTheme="minorBidi" w:cstheme="minorBidi"/>
-          <w:bCs/>
+          <w:b/>
           <w:sz w:val="24"/>
           <w:szCs w:val="24"/>
         </w:rPr>
@@ -11894,14 +12183,123 @@
       </w:r>
       <w:r>
         <w:rPr>
-          <w:b/>
-          <w:sz w:val="24"/>
-          <w:szCs w:val="24"/>
+          <w:bCs/>
+          <w:sz w:val="24"/>
+          <w:szCs w:val="24"/>
+        </w:rPr>
+        <w:t xml:space="preserve">user can click on </w:t>
+      </w:r>
+      <w:r>
+        <w:rPr>
+          <w:bCs/>
+          <w:sz w:val="24"/>
+          <w:szCs w:val="24"/>
+        </w:rPr>
+        <w:t>learning hub icon</w:t>
+      </w:r>
+      <w:r>
+        <w:rPr>
+          <w:bCs/>
+          <w:sz w:val="24"/>
+          <w:szCs w:val="24"/>
+        </w:rPr>
+        <w:t xml:space="preserve"> to navigate </w:t>
+      </w:r>
+      <w:r>
+        <w:rPr>
+          <w:bCs/>
+          <w:sz w:val="24"/>
+          <w:szCs w:val="24"/>
+        </w:rPr>
+        <w:t xml:space="preserve">to </w:t>
+      </w:r>
+      <w:r>
+        <w:rPr>
+          <w:bCs/>
+          <w:sz w:val="24"/>
+          <w:szCs w:val="24"/>
+        </w:rPr>
+        <w:t>home page</w:t>
+      </w:r>
+      <w:r>
+        <w:rPr>
+          <w:b/>
+          <w:sz w:val="24"/>
+          <w:szCs w:val="24"/>
+        </w:rPr>
+        <w:t>.</w:t>
+      </w:r>
+    </w:p>
+    <w:p>
+      <w:pPr>
+        <w:rPr>
+          <w:bCs/>
+          <w:sz w:val="24"/>
+          <w:szCs w:val="24"/>
+        </w:rPr>
+      </w:pPr>
+      <w:r>
+        <w:rPr>
+          <w:rFonts w:asciiTheme="minorBidi" w:hAnsiTheme="minorBidi" w:cstheme="minorBidi"/>
+          <w:b/>
+          <w:bCs/>
+          <w:sz w:val="28"/>
+          <w:szCs w:val="28"/>
+        </w:rPr>
+        <w:t>SRS_</w:t>
+      </w:r>
+      <w:r>
+        <w:rPr>
+          <w:rFonts w:asciiTheme="minorBidi" w:hAnsiTheme="minorBidi" w:cstheme="minorBidi"/>
+          <w:b/>
+          <w:bCs/>
+          <w:sz w:val="28"/>
+          <w:szCs w:val="28"/>
         </w:rPr>
         <w:t xml:space="preserve"> </w:t>
       </w:r>
       <w:r>
         <w:rPr>
+          <w:rFonts w:asciiTheme="minorBidi" w:hAnsiTheme="minorBidi" w:cstheme="minorBidi"/>
+          <w:b/>
+          <w:bCs/>
+          <w:sz w:val="28"/>
+          <w:szCs w:val="28"/>
+        </w:rPr>
+        <w:t>NAV _00</w:t>
+      </w:r>
+      <w:r>
+        <w:rPr>
+          <w:rFonts w:asciiTheme="minorBidi" w:hAnsiTheme="minorBidi" w:cstheme="minorBidi"/>
+          <w:b/>
+          <w:bCs/>
+          <w:sz w:val="28"/>
+          <w:szCs w:val="28"/>
+        </w:rPr>
+        <w:t>4</w:t>
+      </w:r>
+      <w:r>
+        <w:rPr>
+          <w:rFonts w:asciiTheme="minorBidi" w:hAnsiTheme="minorBidi" w:cstheme="minorBidi"/>
+          <w:b/>
+          <w:bCs/>
+          <w:sz w:val="28"/>
+          <w:szCs w:val="28"/>
+        </w:rPr>
+        <w:t>:</w:t>
+      </w:r>
+      <w:r>
+        <w:rPr>
+          <w:rFonts w:asciiTheme="minorBidi" w:hAnsiTheme="minorBidi" w:cstheme="minorBidi"/>
+          <w:b/>
+          <w:bCs/>
+          <w:sz w:val="28"/>
+          <w:szCs w:val="28"/>
+        </w:rPr>
+        <w:t xml:space="preserve"> </w:t>
+      </w:r>
+      <w:r>
+        <w:rPr>
           <w:bCs/>
           <w:sz w:val="24"/>
           <w:szCs w:val="24"/>
@@ -11914,7 +12312,39 @@
           <w:sz w:val="24"/>
           <w:szCs w:val="24"/>
         </w:rPr>
-        <w:t>learning hub icon</w:t>
+        <w:t>profile</w:t>
+      </w:r>
+      <w:r>
+        <w:rPr>
+          <w:bCs/>
+          <w:sz w:val="24"/>
+          <w:szCs w:val="24"/>
+        </w:rPr>
+        <w:t xml:space="preserve"> </w:t>
+      </w:r>
+      <w:r>
+        <w:rPr>
+          <w:bCs/>
+          <w:sz w:val="24"/>
+          <w:szCs w:val="24"/>
+        </w:rPr>
+        <w:t>button from the drop downlist</w:t>
+      </w:r>
+      <w:r>
+        <w:rPr>
+          <w:bCs/>
+          <w:sz w:val="24"/>
+          <w:szCs w:val="24"/>
+        </w:rPr>
+        <w:t xml:space="preserve"> </w:t>
+      </w:r>
+      <w:r>
+        <w:rPr>
+          <w:bCs/>
+          <w:sz w:val="24"/>
+          <w:szCs w:val="24"/>
+        </w:rPr>
+        <w:t>in the home page navigation bar</w:t>
       </w:r>
       <w:r>
         <w:rPr>
@@ -11938,7 +12368,15 @@
           <w:sz w:val="24"/>
           <w:szCs w:val="24"/>
         </w:rPr>
-        <w:t>home page</w:t>
+        <w:t>profile</w:t>
+      </w:r>
+      <w:r>
+        <w:rPr>
+          <w:bCs/>
+          <w:sz w:val="24"/>
+          <w:szCs w:val="24"/>
+        </w:rPr>
+        <w:t xml:space="preserve"> page</w:t>
       </w:r>
       <w:r>
         <w:rPr>
@@ -11960,24 +12398,6 @@
     </w:p>
     <w:p>
       <w:pPr>
-        <w:rPr>
-          <w:rFonts w:asciiTheme="minorBidi" w:hAnsiTheme="minorBidi" w:cstheme="minorBidi"/>
-          <w:sz w:val="24"/>
-          <w:szCs w:val="24"/>
-        </w:rPr>
-      </w:pPr>
-    </w:p>
-    <w:p>
-      <w:pPr>
-        <w:rPr>
-          <w:rFonts w:asciiTheme="minorBidi" w:hAnsiTheme="minorBidi" w:cstheme="minorBidi"/>
-          <w:sz w:val="24"/>
-          <w:szCs w:val="24"/>
-        </w:rPr>
-      </w:pPr>
-    </w:p>
-    <w:p>
-      <w:pPr>
         <w:pStyle w:val="Heading3"/>
         <w:rPr>
           <w:b/>
@@ -11992,7 +12412,6 @@
           <w:bCs/>
           <w:color w:val="000000" w:themeColor="text1"/>
         </w:rPr>
-        <w:lastRenderedPageBreak/>
         <w:t>3.</w:t>
       </w:r>
       <w:r>
@@ -12817,6 +13236,7 @@
           <w:sz w:val="24"/>
           <w:szCs w:val="24"/>
         </w:rPr>
+        <w:lastRenderedPageBreak/>
         <w:t>Text field and add button.</w:t>
       </w:r>
     </w:p>
@@ -13248,6 +13668,159 @@
           <w:sz w:val="28"/>
           <w:szCs w:val="28"/>
         </w:rPr>
+        <w:t>SRS-ADD-006:</w:t>
+      </w:r>
+      <w:r>
+        <w:rPr>
+          <w:rFonts w:asciiTheme="minorBidi" w:hAnsiTheme="minorBidi" w:cstheme="minorBidi"/>
+          <w:bCs/>
+          <w:sz w:val="24"/>
+          <w:szCs w:val="24"/>
+        </w:rPr>
+        <w:t xml:space="preserve"> </w:t>
+      </w:r>
+      <w:r>
+        <w:rPr>
+          <w:b/>
+          <w:sz w:val="24"/>
+          <w:szCs w:val="24"/>
+        </w:rPr>
+        <w:t xml:space="preserve"> </w:t>
+      </w:r>
+      <w:r>
+        <w:rPr>
+          <w:bCs/>
+          <w:sz w:val="24"/>
+          <w:szCs w:val="24"/>
+        </w:rPr>
+        <w:t>Video should be with mp4 extension.</w:t>
+      </w:r>
+    </w:p>
+    <w:p>
+      <w:pPr>
+        <w:rPr>
+          <w:b/>
+          <w:sz w:val="24"/>
+          <w:szCs w:val="24"/>
+        </w:rPr>
+      </w:pPr>
+    </w:p>
+    <w:p>
+      <w:pPr>
+        <w:rPr>
+          <w:bCs/>
+          <w:sz w:val="24"/>
+          <w:szCs w:val="24"/>
+        </w:rPr>
+      </w:pPr>
+      <w:r>
+        <w:rPr>
+          <w:rFonts w:asciiTheme="minorBidi" w:hAnsiTheme="minorBidi" w:cstheme="minorBidi"/>
+          <w:b/>
+          <w:bCs/>
+          <w:sz w:val="28"/>
+          <w:szCs w:val="28"/>
+        </w:rPr>
+        <w:t>SRS-</w:t>
+      </w:r>
+      <w:r>
+        <w:rPr>
+          <w:rFonts w:asciiTheme="minorBidi" w:hAnsiTheme="minorBidi" w:cstheme="minorBidi"/>
+          <w:b/>
+          <w:bCs/>
+          <w:sz w:val="28"/>
+          <w:szCs w:val="28"/>
+        </w:rPr>
+        <w:t>ADD</w:t>
+      </w:r>
+      <w:r>
+        <w:rPr>
+          <w:rFonts w:asciiTheme="minorBidi" w:hAnsiTheme="minorBidi" w:cstheme="minorBidi"/>
+          <w:b/>
+          <w:bCs/>
+          <w:sz w:val="28"/>
+          <w:szCs w:val="28"/>
+        </w:rPr>
+        <w:t>-00</w:t>
+      </w:r>
+      <w:r>
+        <w:rPr>
+          <w:rFonts w:asciiTheme="minorBidi" w:hAnsiTheme="minorBidi" w:cstheme="minorBidi"/>
+          <w:b/>
+          <w:bCs/>
+          <w:sz w:val="28"/>
+          <w:szCs w:val="28"/>
+        </w:rPr>
+        <w:t>7</w:t>
+      </w:r>
+      <w:r>
+        <w:rPr>
+          <w:rFonts w:asciiTheme="minorBidi" w:hAnsiTheme="minorBidi" w:cstheme="minorBidi"/>
+          <w:b/>
+          <w:bCs/>
+          <w:sz w:val="28"/>
+          <w:szCs w:val="28"/>
+        </w:rPr>
+        <w:t>:</w:t>
+      </w:r>
+      <w:r>
+        <w:rPr>
+          <w:rFonts w:asciiTheme="minorBidi" w:hAnsiTheme="minorBidi" w:cstheme="minorBidi"/>
+          <w:bCs/>
+          <w:sz w:val="24"/>
+          <w:szCs w:val="24"/>
+        </w:rPr>
+        <w:t xml:space="preserve"> </w:t>
+      </w:r>
+      <w:r>
+        <w:rPr>
+          <w:b/>
+          <w:sz w:val="24"/>
+          <w:szCs w:val="24"/>
+        </w:rPr>
+        <w:t xml:space="preserve"> </w:t>
+      </w:r>
+      <w:r>
+        <w:rPr>
+          <w:bCs/>
+          <w:sz w:val="24"/>
+          <w:szCs w:val="24"/>
+        </w:rPr>
+        <w:t>U</w:t>
+      </w:r>
+      <w:r>
+        <w:rPr>
+          <w:bCs/>
+          <w:sz w:val="24"/>
+          <w:szCs w:val="24"/>
+        </w:rPr>
+        <w:t>ser can upload a record</w:t>
+      </w:r>
+      <w:r>
+        <w:rPr>
+          <w:bCs/>
+          <w:sz w:val="24"/>
+          <w:szCs w:val="24"/>
+        </w:rPr>
+        <w:t xml:space="preserve"> from home page or any category page.</w:t>
+      </w:r>
+    </w:p>
+    <w:p>
+      <w:pPr>
+        <w:rPr>
+          <w:b/>
+          <w:sz w:val="24"/>
+          <w:szCs w:val="24"/>
+        </w:rPr>
+      </w:pPr>
+      <w:r>
+        <w:rPr>
+          <w:rFonts w:asciiTheme="minorBidi" w:hAnsiTheme="minorBidi" w:cstheme="minorBidi"/>
+          <w:b/>
+          <w:bCs/>
+          <w:sz w:val="28"/>
+          <w:szCs w:val="28"/>
+        </w:rPr>
         <w:t>SRS-ADD-00</w:t>
       </w:r>
       <w:r>
@@ -13258,7 +13831,7 @@
           <w:sz w:val="28"/>
           <w:szCs w:val="28"/>
         </w:rPr>
-        <w:t>6</w:t>
+        <w:t>8</w:t>
       </w:r>
       <w:r>
         <w:rPr>
@@ -13293,91 +13866,58 @@
           <w:sz w:val="24"/>
           <w:szCs w:val="24"/>
         </w:rPr>
-        <w:t xml:space="preserve">Video should </w:t>
-      </w:r>
-      <w:r>
-        <w:rPr>
-          <w:bCs/>
-          <w:sz w:val="24"/>
-          <w:szCs w:val="24"/>
-        </w:rPr>
-        <w:t>be with mp4 extension</w:t>
-      </w:r>
-      <w:r>
-        <w:rPr>
-          <w:bCs/>
-          <w:sz w:val="24"/>
-          <w:szCs w:val="24"/>
-        </w:rPr>
-        <w:t>.</w:t>
-      </w:r>
-    </w:p>
-    <w:p>
-      <w:pPr>
-        <w:rPr>
-          <w:b/>
-          <w:sz w:val="24"/>
-          <w:szCs w:val="24"/>
-        </w:rPr>
-      </w:pPr>
-    </w:p>
-    <w:p>
-      <w:pPr>
-        <w:rPr>
-          <w:bCs/>
-          <w:sz w:val="24"/>
-          <w:szCs w:val="24"/>
-        </w:rPr>
-      </w:pPr>
-      <w:r>
-        <w:rPr>
-          <w:rFonts w:asciiTheme="minorBidi" w:hAnsiTheme="minorBidi" w:cstheme="minorBidi"/>
-          <w:b/>
-          <w:bCs/>
-          <w:sz w:val="28"/>
-          <w:szCs w:val="28"/>
-        </w:rPr>
-        <w:t>SRS-</w:t>
-      </w:r>
-      <w:r>
-        <w:rPr>
-          <w:rFonts w:asciiTheme="minorBidi" w:hAnsiTheme="minorBidi" w:cstheme="minorBidi"/>
-          <w:b/>
-          <w:bCs/>
-          <w:sz w:val="28"/>
-          <w:szCs w:val="28"/>
-        </w:rPr>
-        <w:t>ADD</w:t>
-      </w:r>
-      <w:r>
-        <w:rPr>
-          <w:rFonts w:asciiTheme="minorBidi" w:hAnsiTheme="minorBidi" w:cstheme="minorBidi"/>
-          <w:b/>
-          <w:bCs/>
-          <w:sz w:val="28"/>
-          <w:szCs w:val="28"/>
-        </w:rPr>
-        <w:t>-00</w:t>
-      </w:r>
-      <w:r>
-        <w:rPr>
-          <w:rFonts w:asciiTheme="minorBidi" w:hAnsiTheme="minorBidi" w:cstheme="minorBidi"/>
-          <w:b/>
-          <w:bCs/>
-          <w:sz w:val="28"/>
-          <w:szCs w:val="28"/>
-        </w:rPr>
-        <w:t>7</w:t>
-      </w:r>
-      <w:r>
-        <w:rPr>
-          <w:rFonts w:asciiTheme="minorBidi" w:hAnsiTheme="minorBidi" w:cstheme="minorBidi"/>
-          <w:b/>
-          <w:bCs/>
-          <w:sz w:val="28"/>
-          <w:szCs w:val="28"/>
-        </w:rPr>
-        <w:t>:</w:t>
+        <w:t>R</w:t>
+      </w:r>
+      <w:r>
+        <w:rPr>
+          <w:bCs/>
+          <w:sz w:val="24"/>
+          <w:szCs w:val="24"/>
+        </w:rPr>
+        <w:t xml:space="preserve">ecord should not </w:t>
+      </w:r>
+      <w:r>
+        <w:rPr>
+          <w:bCs/>
+          <w:sz w:val="24"/>
+          <w:szCs w:val="24"/>
+        </w:rPr>
+        <w:t xml:space="preserve">exceed </w:t>
+      </w:r>
+      <w:r>
+        <w:rPr>
+          <w:bCs/>
+          <w:sz w:val="24"/>
+          <w:szCs w:val="24"/>
+        </w:rPr>
+        <w:t>35</w:t>
+      </w:r>
+      <w:r>
+        <w:rPr>
+          <w:bCs/>
+          <w:sz w:val="24"/>
+          <w:szCs w:val="24"/>
+        </w:rPr>
+        <w:t xml:space="preserve"> Mb.</w:t>
+      </w:r>
+    </w:p>
+    <w:p>
+      <w:pPr>
+        <w:rPr>
+          <w:bCs/>
+          <w:sz w:val="24"/>
+          <w:szCs w:val="24"/>
+        </w:rPr>
+      </w:pPr>
+      <w:r>
+        <w:rPr>
+          <w:rFonts w:asciiTheme="minorBidi" w:hAnsiTheme="minorBidi" w:cstheme="minorBidi"/>
+          <w:b/>
+          <w:bCs/>
+          <w:sz w:val="28"/>
+          <w:szCs w:val="28"/>
+        </w:rPr>
+        <w:t>SRS-ADD-009:</w:t>
       </w:r>
       <w:r>
         <w:rPr>
@@ -13402,200 +13942,7 @@
           <w:sz w:val="24"/>
           <w:szCs w:val="24"/>
         </w:rPr>
-        <w:t>U</w:t>
-      </w:r>
-      <w:r>
-        <w:rPr>
-          <w:bCs/>
-          <w:sz w:val="24"/>
-          <w:szCs w:val="24"/>
-        </w:rPr>
-        <w:t>ser can upload a record</w:t>
-      </w:r>
-      <w:r>
-        <w:rPr>
-          <w:bCs/>
-          <w:sz w:val="24"/>
-          <w:szCs w:val="24"/>
-        </w:rPr>
-        <w:t xml:space="preserve"> from home page or any category page.</w:t>
-      </w:r>
-    </w:p>
-    <w:p>
-      <w:pPr>
-        <w:rPr>
-          <w:b/>
-          <w:sz w:val="24"/>
-          <w:szCs w:val="24"/>
-        </w:rPr>
-      </w:pPr>
-      <w:r>
-        <w:rPr>
-          <w:rFonts w:asciiTheme="minorBidi" w:hAnsiTheme="minorBidi" w:cstheme="minorBidi"/>
-          <w:b/>
-          <w:bCs/>
-          <w:sz w:val="28"/>
-          <w:szCs w:val="28"/>
-        </w:rPr>
-        <w:lastRenderedPageBreak/>
-        <w:t>SRS-ADD-00</w:t>
-      </w:r>
-      <w:r>
-        <w:rPr>
-          <w:rFonts w:asciiTheme="minorBidi" w:hAnsiTheme="minorBidi" w:cstheme="minorBidi"/>
-          <w:b/>
-          <w:bCs/>
-          <w:sz w:val="28"/>
-          <w:szCs w:val="28"/>
-        </w:rPr>
-        <w:t>8</w:t>
-      </w:r>
-      <w:r>
-        <w:rPr>
-          <w:rFonts w:asciiTheme="minorBidi" w:hAnsiTheme="minorBidi" w:cstheme="minorBidi"/>
-          <w:b/>
-          <w:bCs/>
-          <w:sz w:val="28"/>
-          <w:szCs w:val="28"/>
-        </w:rPr>
-        <w:t>:</w:t>
-      </w:r>
-      <w:r>
-        <w:rPr>
-          <w:rFonts w:asciiTheme="minorBidi" w:hAnsiTheme="minorBidi" w:cstheme="minorBidi"/>
-          <w:bCs/>
-          <w:sz w:val="24"/>
-          <w:szCs w:val="24"/>
-        </w:rPr>
-        <w:t xml:space="preserve"> </w:t>
-      </w:r>
-      <w:r>
-        <w:rPr>
-          <w:b/>
-          <w:sz w:val="24"/>
-          <w:szCs w:val="24"/>
-        </w:rPr>
-        <w:t xml:space="preserve"> </w:t>
-      </w:r>
-      <w:r>
-        <w:rPr>
-          <w:bCs/>
-          <w:sz w:val="24"/>
-          <w:szCs w:val="24"/>
-        </w:rPr>
-        <w:t>R</w:t>
-      </w:r>
-      <w:r>
-        <w:rPr>
-          <w:bCs/>
-          <w:sz w:val="24"/>
-          <w:szCs w:val="24"/>
-        </w:rPr>
-        <w:t xml:space="preserve">ecord should not </w:t>
-      </w:r>
-      <w:r>
-        <w:rPr>
-          <w:bCs/>
-          <w:sz w:val="24"/>
-          <w:szCs w:val="24"/>
-        </w:rPr>
-        <w:t xml:space="preserve">exceed </w:t>
-      </w:r>
-      <w:r>
-        <w:rPr>
-          <w:bCs/>
-          <w:sz w:val="24"/>
-          <w:szCs w:val="24"/>
-        </w:rPr>
-        <w:t>35</w:t>
-      </w:r>
-      <w:r>
-        <w:rPr>
-          <w:bCs/>
-          <w:sz w:val="24"/>
-          <w:szCs w:val="24"/>
-        </w:rPr>
-        <w:t xml:space="preserve"> Mb.</w:t>
-      </w:r>
-    </w:p>
-    <w:p>
-      <w:pPr>
-        <w:rPr>
-          <w:bCs/>
-          <w:sz w:val="24"/>
-          <w:szCs w:val="24"/>
-        </w:rPr>
-      </w:pPr>
-      <w:r>
-        <w:rPr>
-          <w:rFonts w:asciiTheme="minorBidi" w:hAnsiTheme="minorBidi" w:cstheme="minorBidi"/>
-          <w:b/>
-          <w:bCs/>
-          <w:sz w:val="28"/>
-          <w:szCs w:val="28"/>
-        </w:rPr>
-        <w:t>SRS-ADD-00</w:t>
-      </w:r>
-      <w:r>
-        <w:rPr>
-          <w:rFonts w:asciiTheme="minorBidi" w:hAnsiTheme="minorBidi" w:cstheme="minorBidi"/>
-          <w:b/>
-          <w:bCs/>
-          <w:sz w:val="28"/>
-          <w:szCs w:val="28"/>
-        </w:rPr>
-        <w:t>9</w:t>
-      </w:r>
-      <w:r>
-        <w:rPr>
-          <w:rFonts w:asciiTheme="minorBidi" w:hAnsiTheme="minorBidi" w:cstheme="minorBidi"/>
-          <w:b/>
-          <w:bCs/>
-          <w:sz w:val="28"/>
-          <w:szCs w:val="28"/>
-        </w:rPr>
-        <w:t>:</w:t>
-      </w:r>
-      <w:r>
-        <w:rPr>
-          <w:rFonts w:asciiTheme="minorBidi" w:hAnsiTheme="minorBidi" w:cstheme="minorBidi"/>
-          <w:bCs/>
-          <w:sz w:val="24"/>
-          <w:szCs w:val="24"/>
-        </w:rPr>
-        <w:t xml:space="preserve"> </w:t>
-      </w:r>
-      <w:r>
-        <w:rPr>
-          <w:b/>
-          <w:sz w:val="24"/>
-          <w:szCs w:val="24"/>
-        </w:rPr>
-        <w:t xml:space="preserve"> </w:t>
-      </w:r>
-      <w:r>
-        <w:rPr>
-          <w:bCs/>
-          <w:sz w:val="24"/>
-          <w:szCs w:val="24"/>
-        </w:rPr>
-        <w:t xml:space="preserve">Record should </w:t>
-      </w:r>
-      <w:r>
-        <w:rPr>
-          <w:bCs/>
-          <w:sz w:val="24"/>
-          <w:szCs w:val="24"/>
-        </w:rPr>
-        <w:t>be with mp3 extension</w:t>
-      </w:r>
-      <w:r>
-        <w:rPr>
-          <w:bCs/>
-          <w:sz w:val="24"/>
-          <w:szCs w:val="24"/>
-        </w:rPr>
-        <w:t>.</w:t>
+        <w:t>Record should be with mp3 extension.</w:t>
       </w:r>
     </w:p>
     <w:p>
@@ -13853,27 +14200,7 @@
           <w:sz w:val="28"/>
           <w:szCs w:val="28"/>
         </w:rPr>
-        <w:t>Val-ADD</w:t>
-      </w:r>
-      <w:r>
-        <w:rPr>
-          <w:rFonts w:asciiTheme="minorBidi" w:hAnsiTheme="minorBidi" w:cstheme="minorBidi"/>
-          <w:b/>
-          <w:bCs/>
-          <w:sz w:val="28"/>
-          <w:szCs w:val="28"/>
-        </w:rPr>
-        <w:t xml:space="preserve"> -001</w:t>
-      </w:r>
-      <w:r>
-        <w:rPr>
-          <w:rFonts w:asciiTheme="minorBidi" w:hAnsiTheme="minorBidi" w:cstheme="minorBidi"/>
-          <w:b/>
-          <w:bCs/>
-          <w:sz w:val="28"/>
-          <w:szCs w:val="28"/>
-        </w:rPr>
-        <w:t>:</w:t>
+        <w:t>Val-ADD -001:</w:t>
       </w:r>
       <w:r>
         <w:rPr>
@@ -13887,14 +14214,7 @@
           <w:sz w:val="24"/>
           <w:szCs w:val="24"/>
         </w:rPr>
-        <w:t xml:space="preserve">If the video or record uploaded not with mp4-mp3 extensions an error message will appear which says </w:t>
-      </w:r>
-      <w:r>
-        <w:rPr>
-          <w:sz w:val="24"/>
-          <w:szCs w:val="24"/>
-        </w:rPr>
-        <w:t xml:space="preserve">"Invalid </w:t>
+        <w:t xml:space="preserve">If the video or record uploaded not with mp4-mp3 extensions an error message will appear which says "Invalid </w:t>
       </w:r>
       <w:proofErr w:type="gramStart"/>
       <w:r>
@@ -13910,14 +14230,7 @@
           <w:sz w:val="24"/>
           <w:szCs w:val="24"/>
         </w:rPr>
-        <w:t xml:space="preserve"> files must be mp3 or mp4 and with size &lt;35 MB"</w:t>
-      </w:r>
-      <w:r>
-        <w:rPr>
-          <w:sz w:val="24"/>
-          <w:szCs w:val="24"/>
-        </w:rPr>
-        <w:t>.</w:t>
+        <w:t xml:space="preserve"> files must be mp3 or mp4 and with size &lt;35 MB".</w:t>
       </w:r>
     </w:p>
     <w:p>
@@ -13939,27 +14252,7 @@
           <w:sz w:val="28"/>
           <w:szCs w:val="28"/>
         </w:rPr>
-        <w:t>SRS-</w:t>
-      </w:r>
-      <w:r>
-        <w:rPr>
-          <w:rFonts w:asciiTheme="minorBidi" w:hAnsiTheme="minorBidi" w:cstheme="minorBidi"/>
-          <w:b/>
-          <w:bCs/>
-          <w:sz w:val="28"/>
-          <w:szCs w:val="28"/>
-        </w:rPr>
-        <w:t>Val-ADD</w:t>
-      </w:r>
-      <w:r>
-        <w:rPr>
-          <w:rFonts w:asciiTheme="minorBidi" w:hAnsiTheme="minorBidi" w:cstheme="minorBidi"/>
-          <w:b/>
-          <w:bCs/>
-          <w:sz w:val="28"/>
-          <w:szCs w:val="28"/>
-        </w:rPr>
-        <w:t xml:space="preserve"> -002</w:t>
+        <w:t>SRS-Val-ADD -002</w:t>
       </w:r>
       <w:r>
         <w:rPr>
@@ -13976,21 +14269,7 @@
           <w:sz w:val="24"/>
           <w:szCs w:val="24"/>
         </w:rPr>
-        <w:t>If the video or record uploaded</w:t>
-      </w:r>
-      <w:r>
-        <w:rPr>
-          <w:sz w:val="24"/>
-          <w:szCs w:val="24"/>
-        </w:rPr>
-        <w:t xml:space="preserve"> with size more than 35 MB</w:t>
-      </w:r>
-      <w:r>
-        <w:rPr>
-          <w:sz w:val="24"/>
-          <w:szCs w:val="24"/>
-        </w:rPr>
-        <w:t xml:space="preserve"> an error message will appear which </w:t>
+        <w:t xml:space="preserve">If the video or record uploaded with size more than 35 MB an error message will appear which </w:t>
       </w:r>
       <w:proofErr w:type="spellStart"/>
       <w:proofErr w:type="gramStart"/>
@@ -14037,37 +14316,7 @@
           <w:sz w:val="28"/>
           <w:szCs w:val="28"/>
         </w:rPr>
-        <w:t>SRS-Val-ADD -00</w:t>
-      </w:r>
-      <w:r>
-        <w:rPr>
-          <w:rFonts w:asciiTheme="minorBidi" w:hAnsiTheme="minorBidi" w:cstheme="minorBidi"/>
-          <w:b/>
-          <w:bCs/>
-          <w:sz w:val="28"/>
-          <w:szCs w:val="28"/>
-        </w:rPr>
-        <w:t>3</w:t>
-      </w:r>
-      <w:r>
-        <w:rPr>
-          <w:rFonts w:asciiTheme="minorBidi" w:hAnsiTheme="minorBidi" w:cstheme="minorBidi"/>
-          <w:b/>
-          <w:bCs/>
-          <w:sz w:val="28"/>
-          <w:szCs w:val="28"/>
-        </w:rPr>
-        <w:t>:</w:t>
-      </w:r>
-      <w:r>
-        <w:rPr>
-          <w:rFonts w:asciiTheme="minorBidi" w:hAnsiTheme="minorBidi" w:cstheme="minorBidi"/>
-          <w:b/>
-          <w:bCs/>
-          <w:sz w:val="28"/>
-          <w:szCs w:val="28"/>
-        </w:rPr>
-        <w:t xml:space="preserve"> </w:t>
+        <w:t xml:space="preserve">SRS-Val-ADD -003: </w:t>
       </w:r>
       <w:r>
         <w:rPr>
@@ -14342,6 +14591,7 @@
           <w:sz w:val="28"/>
           <w:szCs w:val="28"/>
         </w:rPr>
+        <w:lastRenderedPageBreak/>
         <w:t>Admin can navigate to certain category and choose certain article, video, record from any user articles, videos, records. then click on 3 dots icon and drop-down menu will appear include Edit button and then will be redirected to Edit page to Edit them.</w:t>
       </w:r>
     </w:p>
@@ -14546,7 +14796,6 @@
           <w:sz w:val="24"/>
           <w:szCs w:val="24"/>
         </w:rPr>
-        <w:lastRenderedPageBreak/>
         <w:t>Pop Up Window</w:t>
       </w:r>
     </w:p>
@@ -14954,6 +15203,7 @@
           <w:sz w:val="28"/>
           <w:szCs w:val="28"/>
         </w:rPr>
+        <w:lastRenderedPageBreak/>
         <w:t>SRS-EDIT-006:</w:t>
       </w:r>
       <w:r>
@@ -15517,7 +15767,6 @@
           <w:sz w:val="28"/>
           <w:szCs w:val="28"/>
         </w:rPr>
-        <w:lastRenderedPageBreak/>
         <w:t>Admin can navigate to certain category and select certain article or video or record from any user Article, Video, Record and click on 3 dots icon and drop-down list will appear include delete button to delete it.</w:t>
       </w:r>
     </w:p>
@@ -15909,6 +16158,7 @@
           <w:sz w:val="28"/>
           <w:szCs w:val="28"/>
         </w:rPr>
+        <w:lastRenderedPageBreak/>
         <w:t>SRS-DELETE-003:</w:t>
       </w:r>
       <w:r>
@@ -16506,7 +16756,6 @@
           <w:sz w:val="28"/>
           <w:szCs w:val="28"/>
         </w:rPr>
-        <w:lastRenderedPageBreak/>
         <w:t>User/Admin can follow a category from the three existed.</w:t>
       </w:r>
     </w:p>
@@ -17041,6 +17290,7 @@
           <w:bCs/>
           <w:color w:val="000000" w:themeColor="text1"/>
         </w:rPr>
+        <w:lastRenderedPageBreak/>
         <w:t>3.</w:t>
       </w:r>
       <w:r>
@@ -18061,6 +18311,7 @@
           <w:bCs/>
           <w:color w:val="000000" w:themeColor="text1"/>
         </w:rPr>
+        <w:lastRenderedPageBreak/>
         <w:t>3.</w:t>
       </w:r>
       <w:r>
@@ -18207,15 +18458,13 @@
           <w:szCs w:val="24"/>
         </w:rPr>
       </w:pPr>
-      <w:proofErr w:type="gramStart"/>
-      <w:r>
-        <w:rPr>
-          <w:sz w:val="24"/>
-          <w:szCs w:val="24"/>
-        </w:rPr>
-        <w:t>Admin</w:t>
-      </w:r>
-      <w:proofErr w:type="gramEnd"/>
+      <w:r>
+        <w:rPr>
+          <w:sz w:val="24"/>
+          <w:szCs w:val="24"/>
+        </w:rPr>
+        <w:t>Admins</w:t>
+      </w:r>
       <w:r>
         <w:rPr>
           <w:sz w:val="24"/>
@@ -18484,7 +18733,6 @@
           <w:sz w:val="24"/>
           <w:szCs w:val="24"/>
         </w:rPr>
-        <w:lastRenderedPageBreak/>
         <w:t>Add</w:t>
       </w:r>
     </w:p>
@@ -19295,6 +19543,7 @@
           <w:rFonts w:asciiTheme="minorBidi" w:hAnsiTheme="minorBidi" w:cstheme="minorBidi"/>
           <w:color w:val="000000"/>
         </w:rPr>
+        <w:lastRenderedPageBreak/>
         <w:t xml:space="preserve"> a message will be appeared saying “the data entered are not valid</w:t>
       </w:r>
       <w:r>
@@ -19376,17 +19625,15 @@
           <w:rFonts w:asciiTheme="minorBidi" w:hAnsiTheme="minorBidi" w:cstheme="minorBidi"/>
           <w:color w:val="000000"/>
         </w:rPr>
-        <w:t xml:space="preserve">and the user will not be added to the </w:t>
-      </w:r>
-      <w:proofErr w:type="gramStart"/>
+        <w:t>and the user will not be added to the database</w:t>
+      </w:r>
       <w:r>
         <w:rPr>
           <w:rFonts w:asciiTheme="minorBidi" w:hAnsiTheme="minorBidi" w:cstheme="minorBidi"/>
           <w:color w:val="000000"/>
         </w:rPr>
-        <w:t>database</w:t>
-      </w:r>
-      <w:proofErr w:type="gramEnd"/>
+        <w:t>.</w:t>
+      </w:r>
     </w:p>
     <w:p>
       <w:pPr>
@@ -20265,6 +20512,7 @@
           <w:sz w:val="28"/>
           <w:szCs w:val="28"/>
         </w:rPr>
+        <w:lastRenderedPageBreak/>
         <w:t>Feature Validation</w:t>
       </w:r>
     </w:p>
@@ -20740,7 +20988,6 @@
           <w:sz w:val="36"/>
           <w:szCs w:val="36"/>
         </w:rPr>
-        <w:lastRenderedPageBreak/>
         <w:t>Front End Details</w:t>
       </w:r>
     </w:p>
@@ -21077,6 +21324,7 @@
           <w:b/>
           <w:bCs/>
         </w:rPr>
+        <w:lastRenderedPageBreak/>
         <w:t>3.</w:t>
       </w:r>
       <w:r>
@@ -21485,7 +21733,6 @@
           <w:sz w:val="24"/>
           <w:szCs w:val="24"/>
         </w:rPr>
-        <w:lastRenderedPageBreak/>
         <w:t>stored in a secure location which is not in the same building as the system.</w:t>
       </w:r>
     </w:p>
@@ -21910,6 +22157,7 @@
           <w:sz w:val="24"/>
           <w:szCs w:val="24"/>
         </w:rPr>
+        <w:lastRenderedPageBreak/>
         <w:t>The Encyclopaedia System should be available 98% at 24 hours per day.</w:t>
       </w:r>
       <w:bookmarkStart w:id="56" w:name="_pm2pso80gc64" w:colFirst="0" w:colLast="0"/>
@@ -23915,6 +24163,95 @@
     </w:lvl>
   </w:abstractNum>
   <w:abstractNum w:abstractNumId="13" w15:restartNumberingAfterBreak="0">
+    <w:nsid w:val="78DF450F"/>
+    <w:multiLevelType w:val="hybridMultilevel"/>
+    <w:tmpl w:val="BDA630B8"/>
+    <w:lvl w:ilvl="0" w:tplc="3A0C3FCA">
+      <w:start w:val="1"/>
+      <w:numFmt w:val="decimal"/>
+      <w:lvlText w:val="%1-"/>
+      <w:lvlJc w:val="left"/>
+      <w:pPr>
+        <w:ind w:left="720" w:hanging="360"/>
+      </w:pPr>
+      <w:rPr>
+        <w:rFonts w:hint="default"/>
+      </w:rPr>
+    </w:lvl>
+    <w:lvl w:ilvl="1" w:tplc="08090019" w:tentative="1">
+      <w:start w:val="1"/>
+      <w:numFmt w:val="lowerLetter"/>
+      <w:lvlText w:val="%2."/>
+      <w:lvlJc w:val="left"/>
+      <w:pPr>
+        <w:ind w:left="1440" w:hanging="360"/>
+      </w:pPr>
+    </w:lvl>
+    <w:lvl w:ilvl="2" w:tplc="0809001B" w:tentative="1">
+      <w:start w:val="1"/>
+      <w:numFmt w:val="lowerRoman"/>
+      <w:lvlText w:val="%3."/>
+      <w:lvlJc w:val="right"/>
+      <w:pPr>
+        <w:ind w:left="2160" w:hanging="180"/>
+      </w:pPr>
+    </w:lvl>
+    <w:lvl w:ilvl="3" w:tplc="0809000F" w:tentative="1">
+      <w:start w:val="1"/>
+      <w:numFmt w:val="decimal"/>
+      <w:lvlText w:val="%4."/>
+      <w:lvlJc w:val="left"/>
+      <w:pPr>
+        <w:ind w:left="2880" w:hanging="360"/>
+      </w:pPr>
+    </w:lvl>
+    <w:lvl w:ilvl="4" w:tplc="08090019" w:tentative="1">
+      <w:start w:val="1"/>
+      <w:numFmt w:val="lowerLetter"/>
+      <w:lvlText w:val="%5."/>
+      <w:lvlJc w:val="left"/>
+      <w:pPr>
+        <w:ind w:left="3600" w:hanging="360"/>
+      </w:pPr>
+    </w:lvl>
+    <w:lvl w:ilvl="5" w:tplc="0809001B" w:tentative="1">
+      <w:start w:val="1"/>
+      <w:numFmt w:val="lowerRoman"/>
+      <w:lvlText w:val="%6."/>
+      <w:lvlJc w:val="right"/>
+      <w:pPr>
+        <w:ind w:left="4320" w:hanging="180"/>
+      </w:pPr>
+    </w:lvl>
+    <w:lvl w:ilvl="6" w:tplc="0809000F" w:tentative="1">
+      <w:start w:val="1"/>
+      <w:numFmt w:val="decimal"/>
+      <w:lvlText w:val="%7."/>
+      <w:lvlJc w:val="left"/>
+      <w:pPr>
+        <w:ind w:left="5040" w:hanging="360"/>
+      </w:pPr>
+    </w:lvl>
+    <w:lvl w:ilvl="7" w:tplc="08090019" w:tentative="1">
+      <w:start w:val="1"/>
+      <w:numFmt w:val="lowerLetter"/>
+      <w:lvlText w:val="%8."/>
+      <w:lvlJc w:val="left"/>
+      <w:pPr>
+        <w:ind w:left="5760" w:hanging="360"/>
+      </w:pPr>
+    </w:lvl>
+    <w:lvl w:ilvl="8" w:tplc="0809001B" w:tentative="1">
+      <w:start w:val="1"/>
+      <w:numFmt w:val="lowerRoman"/>
+      <w:lvlText w:val="%9."/>
+      <w:lvlJc w:val="right"/>
+      <w:pPr>
+        <w:ind w:left="6480" w:hanging="180"/>
+      </w:pPr>
+    </w:lvl>
+  </w:abstractNum>
+  <w:abstractNum w:abstractNumId="14" w15:restartNumberingAfterBreak="0">
     <w:nsid w:val="7B460F87"/>
     <w:multiLevelType w:val="multilevel"/>
     <w:tmpl w:val="7B460F87"/>
@@ -24026,7 +24363,7 @@
       </w:rPr>
     </w:lvl>
   </w:abstractNum>
-  <w:abstractNum w:abstractNumId="14" w15:restartNumberingAfterBreak="0">
+  <w:abstractNum w:abstractNumId="15" w15:restartNumberingAfterBreak="0">
     <w:nsid w:val="7BDA2ACA"/>
     <w:multiLevelType w:val="multilevel"/>
     <w:tmpl w:val="7BDA2ACA"/>
@@ -24139,7 +24476,7 @@
       </w:rPr>
     </w:lvl>
   </w:abstractNum>
-  <w:abstractNum w:abstractNumId="15" w15:restartNumberingAfterBreak="0">
+  <w:abstractNum w:abstractNumId="16" w15:restartNumberingAfterBreak="0">
     <w:nsid w:val="7FAD6B8E"/>
     <w:multiLevelType w:val="multilevel"/>
     <w:tmpl w:val="7FAD6B8E"/>
@@ -24255,7 +24592,7 @@
     <w:abstractNumId w:val="5"/>
   </w:num>
   <w:num w:numId="2" w16cid:durableId="1461417178">
-    <w:abstractNumId w:val="13"/>
+    <w:abstractNumId w:val="14"/>
   </w:num>
   <w:num w:numId="3" w16cid:durableId="1188836028">
     <w:abstractNumId w:val="6"/>
@@ -24279,7 +24616,7 @@
     <w:abstractNumId w:val="0"/>
   </w:num>
   <w:num w:numId="10" w16cid:durableId="1571304860">
-    <w:abstractNumId w:val="14"/>
+    <w:abstractNumId w:val="15"/>
   </w:num>
   <w:num w:numId="11" w16cid:durableId="320735275">
     <w:abstractNumId w:val="12"/>
@@ -24294,7 +24631,7 @@
     <w:abstractNumId w:val="11"/>
   </w:num>
   <w:num w:numId="15" w16cid:durableId="750154629">
-    <w:abstractNumId w:val="15"/>
+    <w:abstractNumId w:val="16"/>
   </w:num>
   <w:num w:numId="16" w16cid:durableId="361177645">
     <w:abstractNumId w:val="3"/>
@@ -24306,10 +24643,13 @@
     <w:abstractNumId w:val="0"/>
   </w:num>
   <w:num w:numId="19" w16cid:durableId="975456283">
-    <w:abstractNumId w:val="14"/>
+    <w:abstractNumId w:val="15"/>
   </w:num>
   <w:num w:numId="20" w16cid:durableId="546452937">
     <w:abstractNumId w:val="12"/>
+  </w:num>
+  <w:num w:numId="21" w16cid:durableId="873619586">
+    <w:abstractNumId w:val="13"/>
   </w:num>
 </w:numbering>
 </file>

</xml_diff>

<commit_message>
update SRS & CRS & RTM
</commit_message>
<xml_diff>
--- a/Requirements/SRS/SRS .docx
+++ b/Requirements/SRS/SRS .docx
@@ -9892,264 +9892,6 @@
           <w:color w:val="000000"/>
         </w:rPr>
       </w:pPr>
-      <w:r>
-        <w:rPr>
-          <w:rFonts w:asciiTheme="minorBidi" w:hAnsiTheme="minorBidi" w:cstheme="minorBidi"/>
-          <w:b/>
-          <w:bCs/>
-          <w:color w:val="000000" w:themeColor="text1"/>
-          <w:sz w:val="28"/>
-          <w:szCs w:val="28"/>
-        </w:rPr>
-        <w:t>SRS-</w:t>
-      </w:r>
-      <w:r>
-        <w:rPr>
-          <w:rFonts w:asciiTheme="minorBidi" w:hAnsiTheme="minorBidi" w:cstheme="minorBidi"/>
-          <w:b/>
-          <w:bCs/>
-          <w:sz w:val="28"/>
-          <w:szCs w:val="28"/>
-        </w:rPr>
-        <w:t xml:space="preserve"> </w:t>
-      </w:r>
-      <w:r>
-        <w:rPr>
-          <w:rFonts w:asciiTheme="minorBidi" w:hAnsiTheme="minorBidi" w:cstheme="minorBidi"/>
-          <w:b/>
-          <w:bCs/>
-          <w:sz w:val="28"/>
-          <w:szCs w:val="28"/>
-        </w:rPr>
-        <w:t xml:space="preserve">REGS </w:t>
-      </w:r>
-      <w:r>
-        <w:rPr>
-          <w:rFonts w:asciiTheme="minorBidi" w:hAnsiTheme="minorBidi" w:cstheme="minorBidi"/>
-          <w:b/>
-          <w:bCs/>
-          <w:color w:val="000000" w:themeColor="text1"/>
-          <w:sz w:val="28"/>
-          <w:szCs w:val="28"/>
-        </w:rPr>
-        <w:t>-</w:t>
-      </w:r>
-      <w:r>
-        <w:rPr>
-          <w:rFonts w:asciiTheme="minorBidi" w:hAnsiTheme="minorBidi" w:cstheme="minorBidi"/>
-          <w:b/>
-          <w:bCs/>
-          <w:sz w:val="28"/>
-          <w:szCs w:val="28"/>
-        </w:rPr>
-        <w:t>0</w:t>
-      </w:r>
-      <w:r>
-        <w:rPr>
-          <w:rFonts w:asciiTheme="minorBidi" w:hAnsiTheme="minorBidi" w:cstheme="minorBidi"/>
-          <w:b/>
-          <w:bCs/>
-          <w:sz w:val="28"/>
-          <w:szCs w:val="28"/>
-        </w:rPr>
-        <w:t>09</w:t>
-      </w:r>
-      <w:r>
-        <w:rPr>
-          <w:sz w:val="24"/>
-          <w:szCs w:val="24"/>
-        </w:rPr>
-        <w:t xml:space="preserve"> </w:t>
-      </w:r>
-      <w:r>
-        <w:rPr>
-          <w:rFonts w:asciiTheme="minorBidi" w:hAnsiTheme="minorBidi" w:cstheme="minorBidi"/>
-          <w:color w:val="000000"/>
-        </w:rPr>
-        <w:t xml:space="preserve">After filling the mandatory field the </w:t>
-      </w:r>
-      <w:r>
-        <w:rPr>
-          <w:rFonts w:asciiTheme="minorBidi" w:hAnsiTheme="minorBidi" w:cstheme="minorBidi"/>
-          <w:color w:val="000000"/>
-        </w:rPr>
-        <w:t>user</w:t>
-      </w:r>
-      <w:r>
-        <w:rPr>
-          <w:rFonts w:asciiTheme="minorBidi" w:hAnsiTheme="minorBidi" w:cstheme="minorBidi"/>
-          <w:color w:val="000000"/>
-        </w:rPr>
-        <w:t xml:space="preserve"> must click on </w:t>
-      </w:r>
-      <w:r>
-        <w:rPr>
-          <w:rFonts w:asciiTheme="minorBidi" w:hAnsiTheme="minorBidi" w:cstheme="minorBidi"/>
-          <w:color w:val="000000"/>
-          <w:cs/>
-        </w:rPr>
-        <w:t>‎</w:t>
-      </w:r>
-      <w:r>
-        <w:rPr>
-          <w:rFonts w:asciiTheme="minorBidi" w:hAnsiTheme="minorBidi" w:cstheme="minorBidi"/>
-          <w:color w:val="000000"/>
-        </w:rPr>
-        <w:t>register</w:t>
-      </w:r>
-      <w:r>
-        <w:rPr>
-          <w:rFonts w:asciiTheme="minorBidi" w:hAnsiTheme="minorBidi" w:cstheme="minorBidi"/>
-          <w:color w:val="000000"/>
-        </w:rPr>
-        <w:t xml:space="preserve"> </w:t>
-      </w:r>
-      <w:r>
-        <w:rPr>
-          <w:rFonts w:asciiTheme="minorBidi" w:hAnsiTheme="minorBidi" w:cstheme="minorBidi"/>
-          <w:color w:val="000000"/>
-        </w:rPr>
-        <w:t>button which will check conditions mentioned in requirements (</w:t>
-      </w:r>
-      <w:r>
-        <w:rPr>
-          <w:rFonts w:asciiTheme="minorBidi" w:hAnsiTheme="minorBidi" w:cstheme="minorBidi"/>
-          <w:color w:val="000000"/>
-        </w:rPr>
-        <w:t>SRS-</w:t>
-      </w:r>
-      <w:r>
-        <w:rPr>
-          <w:rFonts w:asciiTheme="minorBidi" w:hAnsiTheme="minorBidi" w:cstheme="minorBidi"/>
-          <w:color w:val="000000"/>
-        </w:rPr>
-        <w:t>REGS</w:t>
-      </w:r>
-      <w:r>
-        <w:rPr>
-          <w:rFonts w:asciiTheme="minorBidi" w:hAnsiTheme="minorBidi" w:cstheme="minorBidi"/>
-          <w:color w:val="000000"/>
-        </w:rPr>
-        <w:t>-00</w:t>
-      </w:r>
-      <w:r>
-        <w:rPr>
-          <w:rFonts w:asciiTheme="minorBidi" w:hAnsiTheme="minorBidi" w:cstheme="minorBidi"/>
-          <w:color w:val="000000"/>
-        </w:rPr>
-        <w:t>2</w:t>
-      </w:r>
-      <w:r>
-        <w:rPr>
-          <w:rFonts w:asciiTheme="minorBidi" w:hAnsiTheme="minorBidi" w:cstheme="minorBidi"/>
-          <w:color w:val="000000"/>
-        </w:rPr>
-        <w:t xml:space="preserve"> </w:t>
-      </w:r>
-      <w:r>
-        <w:rPr>
-          <w:rFonts w:asciiTheme="minorBidi" w:hAnsiTheme="minorBidi" w:cstheme="minorBidi"/>
-          <w:color w:val="000000"/>
-          <w:cs/>
-        </w:rPr>
-        <w:t>‎</w:t>
-      </w:r>
-      <w:r>
-        <w:rPr>
-          <w:rFonts w:asciiTheme="minorBidi" w:hAnsiTheme="minorBidi" w:cstheme="minorBidi"/>
-          <w:color w:val="000000"/>
-          <w:lang w:val="en-US"/>
-        </w:rPr>
-        <w:t xml:space="preserve">to </w:t>
-      </w:r>
-      <w:r>
-        <w:rPr>
-          <w:rFonts w:asciiTheme="minorBidi" w:hAnsiTheme="minorBidi" w:cstheme="minorBidi"/>
-          <w:color w:val="000000"/>
-        </w:rPr>
-        <w:t>SRS-</w:t>
-      </w:r>
-      <w:r>
-        <w:rPr>
-          <w:rFonts w:asciiTheme="minorBidi" w:hAnsiTheme="minorBidi" w:cstheme="minorBidi"/>
-          <w:color w:val="000000"/>
-        </w:rPr>
-        <w:t>REGS</w:t>
-      </w:r>
-      <w:r>
-        <w:rPr>
-          <w:rFonts w:asciiTheme="minorBidi" w:hAnsiTheme="minorBidi" w:cstheme="minorBidi"/>
-          <w:color w:val="000000"/>
-        </w:rPr>
-        <w:t>-009</w:t>
-      </w:r>
-      <w:r>
-        <w:rPr>
-          <w:rFonts w:asciiTheme="minorBidi" w:hAnsiTheme="minorBidi" w:cstheme="minorBidi"/>
-          <w:color w:val="000000"/>
-        </w:rPr>
-        <w:t>)</w:t>
-      </w:r>
-    </w:p>
-    <w:p>
-      <w:pPr>
-        <w:rPr>
-          <w:rFonts w:asciiTheme="minorBidi" w:hAnsiTheme="minorBidi" w:cstheme="minorBidi"/>
-          <w:color w:val="000000" w:themeColor="text1"/>
-          <w:sz w:val="24"/>
-          <w:szCs w:val="24"/>
-        </w:rPr>
-      </w:pPr>
-      <w:r>
-        <w:rPr>
-          <w:rFonts w:asciiTheme="minorBidi" w:hAnsiTheme="minorBidi" w:cstheme="minorBidi"/>
-          <w:color w:val="000000"/>
-        </w:rPr>
-        <w:t xml:space="preserve">If the fields are valid </w:t>
-      </w:r>
-      <w:r>
-        <w:rPr>
-          <w:rFonts w:asciiTheme="minorBidi" w:hAnsiTheme="minorBidi" w:cstheme="minorBidi"/>
-          <w:color w:val="000000" w:themeColor="text1"/>
-          <w:sz w:val="24"/>
-          <w:szCs w:val="24"/>
-        </w:rPr>
-        <w:t xml:space="preserve">the </w:t>
-      </w:r>
-      <w:r>
-        <w:rPr>
-          <w:rFonts w:asciiTheme="minorBidi" w:hAnsiTheme="minorBidi" w:cstheme="minorBidi"/>
-          <w:color w:val="000000"/>
-        </w:rPr>
-        <w:t>account will let the user log in to his/her account and the home page is displayed.</w:t>
-      </w:r>
-      <w:r>
-        <w:rPr>
-          <w:rFonts w:asciiTheme="minorBidi" w:hAnsiTheme="minorBidi" w:cstheme="minorBidi"/>
-          <w:b/>
-          <w:color w:val="000000" w:themeColor="text1"/>
-          <w:sz w:val="24"/>
-          <w:szCs w:val="24"/>
-        </w:rPr>
-        <w:t xml:space="preserve"> </w:t>
-      </w:r>
-      <w:r>
-        <w:rPr>
-          <w:rFonts w:asciiTheme="minorBidi" w:hAnsiTheme="minorBidi" w:cstheme="minorBidi"/>
-          <w:color w:val="000000" w:themeColor="text1"/>
-          <w:sz w:val="24"/>
-          <w:szCs w:val="24"/>
-        </w:rPr>
-        <w:t xml:space="preserve"> </w:t>
-      </w:r>
-    </w:p>
-    <w:p>
-      <w:pPr>
-        <w:rPr>
-          <w:rFonts w:asciiTheme="minorBidi" w:hAnsiTheme="minorBidi" w:cstheme="minorBidi"/>
-          <w:color w:val="000000"/>
-        </w:rPr>
-      </w:pPr>
     </w:p>
     <w:p>
       <w:pPr>
@@ -10804,7 +10546,6 @@
           <w:sz w:val="28"/>
           <w:szCs w:val="28"/>
         </w:rPr>
-        <w:lastRenderedPageBreak/>
         <w:t>SRS_</w:t>
       </w:r>
       <w:r>
@@ -10962,6 +10703,7 @@
           <w:sz w:val="28"/>
           <w:szCs w:val="28"/>
         </w:rPr>
+        <w:lastRenderedPageBreak/>
         <w:t>SRS_</w:t>
       </w:r>
       <w:r>
@@ -11112,6 +10854,209 @@
     </w:p>
     <w:p>
       <w:pPr>
+        <w:rPr>
+          <w:rFonts w:asciiTheme="minorBidi" w:hAnsiTheme="minorBidi" w:cstheme="minorBidi"/>
+          <w:b/>
+          <w:bCs/>
+          <w:sz w:val="28"/>
+          <w:szCs w:val="28"/>
+        </w:rPr>
+      </w:pPr>
+    </w:p>
+    <w:p>
+      <w:pPr>
+        <w:rPr>
+          <w:b/>
+          <w:bCs/>
+          <w:color w:val="000000" w:themeColor="text1"/>
+          <w:sz w:val="28"/>
+          <w:szCs w:val="28"/>
+        </w:rPr>
+      </w:pPr>
+      <w:r>
+        <w:rPr>
+          <w:b/>
+          <w:bCs/>
+          <w:color w:val="000000" w:themeColor="text1"/>
+          <w:sz w:val="28"/>
+          <w:szCs w:val="28"/>
+        </w:rPr>
+        <w:t>Feature Validation</w:t>
+      </w:r>
+    </w:p>
+    <w:p/>
+    <w:p>
+      <w:pPr>
+        <w:ind w:left="280"/>
+        <w:rPr>
+          <w:sz w:val="24"/>
+          <w:szCs w:val="24"/>
+        </w:rPr>
+      </w:pPr>
+      <w:r>
+        <w:rPr>
+          <w:b/>
+          <w:bCs/>
+          <w:sz w:val="28"/>
+          <w:szCs w:val="28"/>
+        </w:rPr>
+        <w:t>SRS-VAL-</w:t>
+      </w:r>
+      <w:r>
+        <w:rPr>
+          <w:rFonts w:asciiTheme="minorBidi" w:hAnsiTheme="minorBidi" w:cstheme="minorBidi"/>
+          <w:b/>
+          <w:bCs/>
+          <w:sz w:val="28"/>
+          <w:szCs w:val="28"/>
+        </w:rPr>
+        <w:t xml:space="preserve"> </w:t>
+      </w:r>
+      <w:r>
+        <w:rPr>
+          <w:rFonts w:asciiTheme="minorBidi" w:hAnsiTheme="minorBidi" w:cstheme="minorBidi"/>
+          <w:b/>
+          <w:bCs/>
+          <w:sz w:val="28"/>
+          <w:szCs w:val="28"/>
+        </w:rPr>
+        <w:t>LOGIN</w:t>
+      </w:r>
+      <w:r>
+        <w:rPr>
+          <w:b/>
+          <w:bCs/>
+          <w:sz w:val="28"/>
+          <w:szCs w:val="28"/>
+        </w:rPr>
+        <w:t xml:space="preserve"> </w:t>
+      </w:r>
+      <w:r>
+        <w:rPr>
+          <w:b/>
+          <w:bCs/>
+          <w:sz w:val="28"/>
+          <w:szCs w:val="28"/>
+        </w:rPr>
+        <w:t>-001</w:t>
+      </w:r>
+      <w:r>
+        <w:rPr>
+          <w:b/>
+          <w:bCs/>
+          <w:sz w:val="24"/>
+          <w:szCs w:val="24"/>
+        </w:rPr>
+        <w:t xml:space="preserve">: </w:t>
+      </w:r>
+      <w:r>
+        <w:rPr>
+          <w:sz w:val="24"/>
+          <w:szCs w:val="24"/>
+        </w:rPr>
+        <w:t>If username is not existed in database, system displays an error</w:t>
+      </w:r>
+      <w:r>
+        <w:rPr>
+          <w:sz w:val="24"/>
+          <w:szCs w:val="24"/>
+        </w:rPr>
+        <w:t xml:space="preserve"> “</w:t>
+      </w:r>
+      <w:r>
+        <w:rPr>
+          <w:sz w:val="24"/>
+          <w:szCs w:val="24"/>
+        </w:rPr>
+        <w:t>invalid username or password</w:t>
+      </w:r>
+      <w:r>
+        <w:rPr>
+          <w:sz w:val="24"/>
+          <w:szCs w:val="24"/>
+        </w:rPr>
+        <w:t>”.</w:t>
+      </w:r>
+    </w:p>
+    <w:p>
+      <w:pPr>
+        <w:ind w:left="280"/>
+        <w:rPr>
+          <w:sz w:val="24"/>
+          <w:szCs w:val="24"/>
+        </w:rPr>
+      </w:pPr>
+      <w:r>
+        <w:rPr>
+          <w:b/>
+          <w:bCs/>
+          <w:sz w:val="28"/>
+          <w:szCs w:val="28"/>
+        </w:rPr>
+        <w:t>SRS-VAL-</w:t>
+      </w:r>
+      <w:r>
+        <w:rPr>
+          <w:rFonts w:asciiTheme="minorBidi" w:hAnsiTheme="minorBidi" w:cstheme="minorBidi"/>
+          <w:b/>
+          <w:bCs/>
+          <w:sz w:val="28"/>
+          <w:szCs w:val="28"/>
+        </w:rPr>
+        <w:t xml:space="preserve"> </w:t>
+      </w:r>
+      <w:r>
+        <w:rPr>
+          <w:rFonts w:asciiTheme="minorBidi" w:hAnsiTheme="minorBidi" w:cstheme="minorBidi"/>
+          <w:b/>
+          <w:bCs/>
+          <w:sz w:val="28"/>
+          <w:szCs w:val="28"/>
+        </w:rPr>
+        <w:t>LOGIN</w:t>
+      </w:r>
+      <w:r>
+        <w:rPr>
+          <w:b/>
+          <w:bCs/>
+          <w:sz w:val="28"/>
+          <w:szCs w:val="28"/>
+        </w:rPr>
+        <w:t xml:space="preserve"> </w:t>
+      </w:r>
+      <w:r>
+        <w:rPr>
+          <w:b/>
+          <w:bCs/>
+          <w:sz w:val="28"/>
+          <w:szCs w:val="28"/>
+        </w:rPr>
+        <w:t xml:space="preserve">-002: </w:t>
+      </w:r>
+      <w:r>
+        <w:rPr>
+          <w:sz w:val="24"/>
+          <w:szCs w:val="24"/>
+        </w:rPr>
+        <w:t>If the password is not correct, system displays an error</w:t>
+      </w:r>
+      <w:r>
+        <w:rPr>
+          <w:sz w:val="24"/>
+          <w:szCs w:val="24"/>
+        </w:rPr>
+        <w:t xml:space="preserve"> </w:t>
+      </w:r>
+      <w:r>
+        <w:rPr>
+          <w:sz w:val="24"/>
+          <w:szCs w:val="24"/>
+        </w:rPr>
+        <w:t>“invalid username or password”.</w:t>
+      </w:r>
+    </w:p>
+    <w:p>
+      <w:pPr>
         <w:spacing w:line="240" w:lineRule="auto"/>
         <w:rPr>
           <w:rFonts w:asciiTheme="minorBidi" w:hAnsiTheme="minorBidi" w:cstheme="minorBidi"/>
@@ -11128,7 +11073,58 @@
           <w:sz w:val="28"/>
           <w:szCs w:val="28"/>
         </w:rPr>
-        <w:t>SRS_</w:t>
+        <w:t xml:space="preserve">   </w:t>
+      </w:r>
+      <w:r>
+        <w:rPr>
+          <w:rFonts w:asciiTheme="minorBidi" w:hAnsiTheme="minorBidi" w:cstheme="minorBidi"/>
+          <w:b/>
+          <w:bCs/>
+          <w:sz w:val="28"/>
+          <w:szCs w:val="28"/>
+        </w:rPr>
+        <w:t>SRS</w:t>
+      </w:r>
+      <w:r>
+        <w:rPr>
+          <w:rFonts w:asciiTheme="minorBidi" w:hAnsiTheme="minorBidi" w:cstheme="minorBidi"/>
+          <w:b/>
+          <w:bCs/>
+          <w:sz w:val="28"/>
+          <w:szCs w:val="28"/>
+        </w:rPr>
+        <w:t>-VAL-</w:t>
+      </w:r>
+      <w:r>
+        <w:rPr>
+          <w:rFonts w:asciiTheme="minorBidi" w:hAnsiTheme="minorBidi" w:cstheme="minorBidi"/>
+          <w:b/>
+          <w:bCs/>
+          <w:sz w:val="28"/>
+          <w:szCs w:val="28"/>
+        </w:rPr>
+        <w:t>LOGIN</w:t>
+      </w:r>
+      <w:r>
+        <w:rPr>
+          <w:rFonts w:asciiTheme="minorBidi" w:hAnsiTheme="minorBidi" w:cstheme="minorBidi"/>
+          <w:b/>
+          <w:bCs/>
+          <w:sz w:val="28"/>
+          <w:szCs w:val="28"/>
+        </w:rPr>
+        <w:t>--</w:t>
+      </w:r>
+      <w:proofErr w:type="gramStart"/>
+      <w:r>
+        <w:rPr>
+          <w:rFonts w:asciiTheme="minorBidi" w:hAnsiTheme="minorBidi" w:cstheme="minorBidi"/>
+          <w:b/>
+          <w:bCs/>
+          <w:sz w:val="28"/>
+          <w:szCs w:val="28"/>
+        </w:rPr>
+        <w:t>003</w:t>
       </w:r>
       <w:r>
         <w:rPr>
@@ -11143,51 +11139,116 @@
       <w:r>
         <w:rPr>
           <w:rFonts w:asciiTheme="minorBidi" w:hAnsiTheme="minorBidi" w:cstheme="minorBidi"/>
-          <w:b/>
-          <w:bCs/>
-          <w:sz w:val="28"/>
-          <w:szCs w:val="28"/>
-        </w:rPr>
-        <w:t>LOGIN</w:t>
-      </w:r>
-      <w:r>
-        <w:rPr>
-          <w:rFonts w:asciiTheme="minorBidi" w:hAnsiTheme="minorBidi" w:cstheme="minorBidi"/>
-          <w:b/>
-          <w:bCs/>
-          <w:sz w:val="28"/>
-          <w:szCs w:val="28"/>
+          <w:color w:val="000000" w:themeColor="text1"/>
+          <w:sz w:val="24"/>
+          <w:szCs w:val="24"/>
+        </w:rPr>
+        <w:t>:</w:t>
+      </w:r>
+      <w:proofErr w:type="gramEnd"/>
+      <w:r>
+        <w:rPr>
+          <w:rFonts w:asciiTheme="minorBidi" w:hAnsiTheme="minorBidi" w:cstheme="minorBidi"/>
+          <w:color w:val="000000" w:themeColor="text1"/>
+          <w:sz w:val="24"/>
+          <w:szCs w:val="24"/>
+        </w:rPr>
+        <w:t xml:space="preserve">  If either of the text fields is blank, it is an error that </w:t>
+      </w:r>
+    </w:p>
+    <w:p>
+      <w:pPr>
+        <w:spacing w:line="240" w:lineRule="auto"/>
+        <w:rPr>
+          <w:rFonts w:asciiTheme="minorBidi" w:hAnsiTheme="minorBidi" w:cstheme="minorBidi"/>
+          <w:color w:val="000000" w:themeColor="text1"/>
+          <w:sz w:val="24"/>
+          <w:szCs w:val="24"/>
+        </w:rPr>
+      </w:pPr>
+      <w:r>
+        <w:rPr>
+          <w:rFonts w:asciiTheme="minorBidi" w:hAnsiTheme="minorBidi" w:cstheme="minorBidi"/>
+          <w:color w:val="000000" w:themeColor="text1"/>
+          <w:sz w:val="24"/>
+          <w:szCs w:val="24"/>
+        </w:rPr>
+        <w:t xml:space="preserve">   </w:t>
+      </w:r>
+      <w:r>
+        <w:rPr>
+          <w:rFonts w:asciiTheme="minorBidi" w:hAnsiTheme="minorBidi" w:cstheme="minorBidi"/>
+          <w:color w:val="000000" w:themeColor="text1"/>
+          <w:sz w:val="24"/>
+          <w:szCs w:val="24"/>
+        </w:rPr>
+        <w:t xml:space="preserve">must </w:t>
+      </w:r>
+      <w:r>
+        <w:rPr>
+          <w:rFonts w:asciiTheme="minorBidi" w:hAnsiTheme="minorBidi" w:cstheme="minorBidi"/>
+          <w:color w:val="000000" w:themeColor="text1"/>
+          <w:sz w:val="24"/>
+          <w:szCs w:val="24"/>
+        </w:rPr>
+        <w:t xml:space="preserve">  </w:t>
+      </w:r>
+      <w:r>
+        <w:rPr>
+          <w:rFonts w:asciiTheme="minorBidi" w:hAnsiTheme="minorBidi" w:cstheme="minorBidi"/>
+          <w:color w:val="000000" w:themeColor="text1"/>
+          <w:sz w:val="24"/>
+          <w:szCs w:val="24"/>
+        </w:rPr>
+        <w:t xml:space="preserve">be reported to the user/admin and </w:t>
+      </w:r>
+      <w:r>
+        <w:rPr>
+          <w:rFonts w:asciiTheme="minorBidi" w:hAnsiTheme="minorBidi" w:cstheme="minorBidi"/>
+          <w:color w:val="000000" w:themeColor="text1"/>
+          <w:sz w:val="24"/>
+          <w:szCs w:val="24"/>
+        </w:rPr>
+        <w:t>this</w:t>
+      </w:r>
+      <w:r>
+        <w:rPr>
+          <w:rFonts w:asciiTheme="minorBidi" w:hAnsiTheme="minorBidi" w:cstheme="minorBidi"/>
+          <w:color w:val="000000" w:themeColor="text1"/>
+          <w:sz w:val="24"/>
+          <w:szCs w:val="24"/>
         </w:rPr>
         <w:t xml:space="preserve"> </w:t>
       </w:r>
       <w:r>
         <w:rPr>
           <w:rFonts w:asciiTheme="minorBidi" w:hAnsiTheme="minorBidi" w:cstheme="minorBidi"/>
-          <w:b/>
-          <w:bCs/>
-          <w:sz w:val="28"/>
-          <w:szCs w:val="28"/>
-        </w:rPr>
-        <w:t>_005</w:t>
-      </w:r>
-      <w:r>
-        <w:rPr>
-          <w:rFonts w:asciiTheme="minorBidi" w:hAnsiTheme="minorBidi" w:cstheme="minorBidi"/>
-          <w:color w:val="000000" w:themeColor="text1"/>
-          <w:sz w:val="24"/>
-          <w:szCs w:val="24"/>
-        </w:rPr>
-        <w:t xml:space="preserve">:  If either of the text fields is blank, it is an error that must be reported to the user/admin and </w:t>
-      </w:r>
-      <w:r>
-        <w:rPr>
-          <w:rFonts w:asciiTheme="minorBidi" w:hAnsiTheme="minorBidi" w:cstheme="minorBidi"/>
-          <w:color w:val="000000" w:themeColor="text1"/>
-          <w:sz w:val="24"/>
-          <w:szCs w:val="24"/>
-        </w:rPr>
-        <w:t>this</w:t>
-      </w:r>
+          <w:color w:val="000000" w:themeColor="text1"/>
+          <w:sz w:val="24"/>
+          <w:szCs w:val="24"/>
+        </w:rPr>
+        <w:t>message</w:t>
+      </w:r>
+      <w:r>
+        <w:rPr>
+          <w:rFonts w:asciiTheme="minorBidi" w:hAnsiTheme="minorBidi" w:cstheme="minorBidi"/>
+          <w:color w:val="000000" w:themeColor="text1"/>
+          <w:sz w:val="24"/>
+          <w:szCs w:val="24"/>
+        </w:rPr>
+        <w:t xml:space="preserve"> should appear “</w:t>
+      </w:r>
+      <w:proofErr w:type="gramStart"/>
+      <w:r>
+        <w:rPr>
+          <w:rFonts w:asciiTheme="minorBidi" w:hAnsiTheme="minorBidi" w:cstheme="minorBidi"/>
+          <w:color w:val="000000" w:themeColor="text1"/>
+          <w:sz w:val="24"/>
+          <w:szCs w:val="24"/>
+        </w:rPr>
+        <w:t>please</w:t>
+      </w:r>
+      <w:proofErr w:type="gramEnd"/>
       <w:r>
         <w:rPr>
           <w:rFonts w:asciiTheme="minorBidi" w:hAnsiTheme="minorBidi" w:cstheme="minorBidi"/>
@@ -11197,32 +11258,52 @@
         </w:rPr>
         <w:t xml:space="preserve"> </w:t>
       </w:r>
-      <w:r>
-        <w:rPr>
-          <w:rFonts w:asciiTheme="minorBidi" w:hAnsiTheme="minorBidi" w:cstheme="minorBidi"/>
-          <w:color w:val="000000" w:themeColor="text1"/>
-          <w:sz w:val="24"/>
-          <w:szCs w:val="24"/>
-        </w:rPr>
-        <w:t>message</w:t>
-      </w:r>
-      <w:r>
-        <w:rPr>
-          <w:rFonts w:asciiTheme="minorBidi" w:hAnsiTheme="minorBidi" w:cstheme="minorBidi"/>
-          <w:color w:val="000000" w:themeColor="text1"/>
-          <w:sz w:val="24"/>
-          <w:szCs w:val="24"/>
-        </w:rPr>
-        <w:t xml:space="preserve"> should appear “</w:t>
-      </w:r>
-      <w:r>
-        <w:rPr>
-          <w:rFonts w:asciiTheme="minorBidi" w:hAnsiTheme="minorBidi" w:cstheme="minorBidi"/>
-          <w:color w:val="000000" w:themeColor="text1"/>
-          <w:sz w:val="24"/>
-          <w:szCs w:val="24"/>
-        </w:rPr>
-        <w:t>please fill in this field</w:t>
+    </w:p>
+    <w:p>
+      <w:pPr>
+        <w:spacing w:line="240" w:lineRule="auto"/>
+        <w:rPr>
+          <w:rFonts w:asciiTheme="minorBidi" w:hAnsiTheme="minorBidi" w:cstheme="minorBidi"/>
+          <w:color w:val="000000" w:themeColor="text1"/>
+          <w:sz w:val="24"/>
+          <w:szCs w:val="24"/>
+        </w:rPr>
+      </w:pPr>
+      <w:r>
+        <w:rPr>
+          <w:rFonts w:asciiTheme="minorBidi" w:hAnsiTheme="minorBidi" w:cstheme="minorBidi"/>
+          <w:color w:val="000000" w:themeColor="text1"/>
+          <w:sz w:val="24"/>
+          <w:szCs w:val="24"/>
+        </w:rPr>
+        <w:t xml:space="preserve">   </w:t>
+      </w:r>
+      <w:r>
+        <w:rPr>
+          <w:rFonts w:asciiTheme="minorBidi" w:hAnsiTheme="minorBidi" w:cstheme="minorBidi"/>
+          <w:color w:val="000000" w:themeColor="text1"/>
+          <w:sz w:val="24"/>
+          <w:szCs w:val="24"/>
+        </w:rPr>
+        <w:t>fill in</w:t>
+      </w:r>
+      <w:r>
+        <w:rPr>
+          <w:rFonts w:asciiTheme="minorBidi" w:hAnsiTheme="minorBidi" w:cstheme="minorBidi"/>
+          <w:color w:val="000000" w:themeColor="text1"/>
+          <w:sz w:val="24"/>
+          <w:szCs w:val="24"/>
+        </w:rPr>
+        <w:t xml:space="preserve"> </w:t>
+      </w:r>
+      <w:r>
+        <w:rPr>
+          <w:rFonts w:asciiTheme="minorBidi" w:hAnsiTheme="minorBidi" w:cstheme="minorBidi"/>
+          <w:color w:val="000000" w:themeColor="text1"/>
+          <w:sz w:val="24"/>
+          <w:szCs w:val="24"/>
+        </w:rPr>
+        <w:t>this field</w:t>
       </w:r>
       <w:r>
         <w:rPr>
@@ -11255,118 +11336,12 @@
     </w:p>
     <w:p>
       <w:pPr>
-        <w:rPr>
-          <w:b/>
-          <w:bCs/>
-          <w:color w:val="000000" w:themeColor="text1"/>
-          <w:sz w:val="28"/>
-          <w:szCs w:val="28"/>
-        </w:rPr>
-      </w:pPr>
-      <w:r>
-        <w:rPr>
-          <w:b/>
-          <w:bCs/>
-          <w:color w:val="000000" w:themeColor="text1"/>
-          <w:sz w:val="28"/>
-          <w:szCs w:val="28"/>
-        </w:rPr>
-        <w:t>Feature Validation</w:t>
-      </w:r>
-    </w:p>
-    <w:p/>
-    <w:p>
-      <w:pPr>
         <w:ind w:left="280"/>
         <w:rPr>
           <w:sz w:val="24"/>
           <w:szCs w:val="24"/>
         </w:rPr>
       </w:pPr>
-      <w:r>
-        <w:rPr>
-          <w:b/>
-          <w:bCs/>
-          <w:sz w:val="28"/>
-          <w:szCs w:val="28"/>
-        </w:rPr>
-        <w:t>SRS-VAL-</w:t>
-      </w:r>
-      <w:r>
-        <w:rPr>
-          <w:rFonts w:asciiTheme="minorBidi" w:hAnsiTheme="minorBidi" w:cstheme="minorBidi"/>
-          <w:b/>
-          <w:bCs/>
-          <w:sz w:val="28"/>
-          <w:szCs w:val="28"/>
-        </w:rPr>
-        <w:t xml:space="preserve"> </w:t>
-      </w:r>
-      <w:r>
-        <w:rPr>
-          <w:rFonts w:asciiTheme="minorBidi" w:hAnsiTheme="minorBidi" w:cstheme="minorBidi"/>
-          <w:b/>
-          <w:bCs/>
-          <w:sz w:val="28"/>
-          <w:szCs w:val="28"/>
-        </w:rPr>
-        <w:t>LOGIN</w:t>
-      </w:r>
-      <w:r>
-        <w:rPr>
-          <w:b/>
-          <w:bCs/>
-          <w:sz w:val="28"/>
-          <w:szCs w:val="28"/>
-        </w:rPr>
-        <w:t xml:space="preserve"> </w:t>
-      </w:r>
-      <w:r>
-        <w:rPr>
-          <w:b/>
-          <w:bCs/>
-          <w:sz w:val="28"/>
-          <w:szCs w:val="28"/>
-        </w:rPr>
-        <w:t>-001</w:t>
-      </w:r>
-      <w:r>
-        <w:rPr>
-          <w:b/>
-          <w:bCs/>
-          <w:sz w:val="24"/>
-          <w:szCs w:val="24"/>
-        </w:rPr>
-        <w:t xml:space="preserve">: </w:t>
-      </w:r>
-      <w:r>
-        <w:rPr>
-          <w:sz w:val="24"/>
-          <w:szCs w:val="24"/>
-        </w:rPr>
-        <w:t>If username is not existed in database, system displays an error</w:t>
-      </w:r>
-      <w:r>
-        <w:rPr>
-          <w:sz w:val="24"/>
-          <w:szCs w:val="24"/>
-        </w:rPr>
-        <w:t xml:space="preserve"> “</w:t>
-      </w:r>
-      <w:r>
-        <w:rPr>
-          <w:sz w:val="24"/>
-          <w:szCs w:val="24"/>
-        </w:rPr>
-        <w:t>invalid username or password</w:t>
-      </w:r>
-      <w:r>
-        <w:rPr>
-          <w:sz w:val="24"/>
-          <w:szCs w:val="24"/>
-        </w:rPr>
-        <w:t>”.</w:t>
-      </w:r>
     </w:p>
     <w:p>
       <w:pPr>
@@ -11376,74 +11351,6 @@
           <w:szCs w:val="24"/>
         </w:rPr>
       </w:pPr>
-      <w:r>
-        <w:rPr>
-          <w:b/>
-          <w:bCs/>
-          <w:sz w:val="28"/>
-          <w:szCs w:val="28"/>
-        </w:rPr>
-        <w:t>SRS-VAL-</w:t>
-      </w:r>
-      <w:r>
-        <w:rPr>
-          <w:rFonts w:asciiTheme="minorBidi" w:hAnsiTheme="minorBidi" w:cstheme="minorBidi"/>
-          <w:b/>
-          <w:bCs/>
-          <w:sz w:val="28"/>
-          <w:szCs w:val="28"/>
-        </w:rPr>
-        <w:t xml:space="preserve"> </w:t>
-      </w:r>
-      <w:r>
-        <w:rPr>
-          <w:rFonts w:asciiTheme="minorBidi" w:hAnsiTheme="minorBidi" w:cstheme="minorBidi"/>
-          <w:b/>
-          <w:bCs/>
-          <w:sz w:val="28"/>
-          <w:szCs w:val="28"/>
-        </w:rPr>
-        <w:t>LOGIN</w:t>
-      </w:r>
-      <w:r>
-        <w:rPr>
-          <w:b/>
-          <w:bCs/>
-          <w:sz w:val="28"/>
-          <w:szCs w:val="28"/>
-        </w:rPr>
-        <w:t xml:space="preserve"> </w:t>
-      </w:r>
-      <w:r>
-        <w:rPr>
-          <w:b/>
-          <w:bCs/>
-          <w:sz w:val="28"/>
-          <w:szCs w:val="28"/>
-        </w:rPr>
-        <w:t xml:space="preserve">-002: </w:t>
-      </w:r>
-      <w:r>
-        <w:rPr>
-          <w:sz w:val="24"/>
-          <w:szCs w:val="24"/>
-        </w:rPr>
-        <w:t>If the password is not correct, system displays an error</w:t>
-      </w:r>
-      <w:r>
-        <w:rPr>
-          <w:sz w:val="24"/>
-          <w:szCs w:val="24"/>
-        </w:rPr>
-        <w:t xml:space="preserve"> </w:t>
-      </w:r>
-      <w:r>
-        <w:rPr>
-          <w:sz w:val="24"/>
-          <w:szCs w:val="24"/>
-        </w:rPr>
-        <w:t>“invalid username or password”.</w:t>
-      </w:r>
     </w:p>
     <w:p>
       <w:pPr>
@@ -12410,7 +12317,7 @@
     <w:p>
       <w:pPr>
         <w:rPr>
-          <w:bCs/>
+          <w:b/>
           <w:sz w:val="24"/>
           <w:szCs w:val="24"/>
         </w:rPr>
@@ -12513,6 +12420,138 @@
         </w:rPr>
         <w:t>.</w:t>
       </w:r>
+    </w:p>
+    <w:p>
+      <w:pPr>
+        <w:rPr>
+          <w:b/>
+          <w:sz w:val="24"/>
+          <w:szCs w:val="24"/>
+        </w:rPr>
+      </w:pPr>
+      <w:r>
+        <w:rPr>
+          <w:rFonts w:asciiTheme="minorBidi" w:hAnsiTheme="minorBidi" w:cstheme="minorBidi"/>
+          <w:b/>
+          <w:bCs/>
+          <w:sz w:val="28"/>
+          <w:szCs w:val="28"/>
+        </w:rPr>
+        <w:t>SRS_</w:t>
+      </w:r>
+      <w:r>
+        <w:rPr>
+          <w:rFonts w:asciiTheme="minorBidi" w:hAnsiTheme="minorBidi" w:cstheme="minorBidi"/>
+          <w:b/>
+          <w:bCs/>
+          <w:sz w:val="28"/>
+          <w:szCs w:val="28"/>
+        </w:rPr>
+        <w:t xml:space="preserve"> </w:t>
+      </w:r>
+      <w:r>
+        <w:rPr>
+          <w:rFonts w:asciiTheme="minorBidi" w:hAnsiTheme="minorBidi" w:cstheme="minorBidi"/>
+          <w:b/>
+          <w:bCs/>
+          <w:sz w:val="28"/>
+          <w:szCs w:val="28"/>
+        </w:rPr>
+        <w:t>NAV _00</w:t>
+      </w:r>
+      <w:r>
+        <w:rPr>
+          <w:rFonts w:asciiTheme="minorBidi" w:hAnsiTheme="minorBidi" w:cstheme="minorBidi"/>
+          <w:b/>
+          <w:bCs/>
+          <w:sz w:val="28"/>
+          <w:szCs w:val="28"/>
+        </w:rPr>
+        <w:t>4</w:t>
+      </w:r>
+      <w:r>
+        <w:rPr>
+          <w:rFonts w:asciiTheme="minorBidi" w:hAnsiTheme="minorBidi" w:cstheme="minorBidi"/>
+          <w:b/>
+          <w:bCs/>
+          <w:sz w:val="28"/>
+          <w:szCs w:val="28"/>
+        </w:rPr>
+        <w:t xml:space="preserve">: </w:t>
+      </w:r>
+      <w:r>
+        <w:rPr>
+          <w:bCs/>
+          <w:sz w:val="24"/>
+          <w:szCs w:val="24"/>
+        </w:rPr>
+        <w:t xml:space="preserve">user can click on </w:t>
+      </w:r>
+      <w:r>
+        <w:rPr>
+          <w:bCs/>
+          <w:sz w:val="24"/>
+          <w:szCs w:val="24"/>
+        </w:rPr>
+        <w:t>notification</w:t>
+      </w:r>
+      <w:r>
+        <w:rPr>
+          <w:bCs/>
+          <w:sz w:val="24"/>
+          <w:szCs w:val="24"/>
+        </w:rPr>
+        <w:t xml:space="preserve"> button from the drop downlist in the home page navigation bar</w:t>
+      </w:r>
+      <w:r>
+        <w:rPr>
+          <w:bCs/>
+          <w:sz w:val="24"/>
+          <w:szCs w:val="24"/>
+        </w:rPr>
+        <w:t xml:space="preserve"> to navigate </w:t>
+      </w:r>
+      <w:r>
+        <w:rPr>
+          <w:bCs/>
+          <w:sz w:val="24"/>
+          <w:szCs w:val="24"/>
+        </w:rPr>
+        <w:t xml:space="preserve">to </w:t>
+      </w:r>
+      <w:r>
+        <w:rPr>
+          <w:bCs/>
+          <w:sz w:val="24"/>
+          <w:szCs w:val="24"/>
+        </w:rPr>
+        <w:t>notification</w:t>
+      </w:r>
+      <w:r>
+        <w:rPr>
+          <w:bCs/>
+          <w:sz w:val="24"/>
+          <w:szCs w:val="24"/>
+        </w:rPr>
+        <w:t xml:space="preserve"> page</w:t>
+      </w:r>
+      <w:r>
+        <w:rPr>
+          <w:b/>
+          <w:sz w:val="24"/>
+          <w:szCs w:val="24"/>
+        </w:rPr>
+        <w:t>.</w:t>
+      </w:r>
+    </w:p>
+    <w:p>
+      <w:pPr>
+        <w:rPr>
+          <w:bCs/>
+          <w:sz w:val="24"/>
+          <w:szCs w:val="24"/>
+        </w:rPr>
+      </w:pPr>
     </w:p>
     <w:p>
       <w:pPr>
@@ -13109,6 +13148,7 @@
           <w:sz w:val="24"/>
           <w:szCs w:val="24"/>
         </w:rPr>
+        <w:lastRenderedPageBreak/>
         <w:t>If he clicked on upload button a choose file button and upload button will appear so users can choose a mp3 audio or mp4 video from their computer and click the upload button to upload.</w:t>
       </w:r>
     </w:p>
@@ -13128,7 +13168,6 @@
           <w:sz w:val="36"/>
           <w:szCs w:val="36"/>
         </w:rPr>
-        <w:lastRenderedPageBreak/>
         <w:t>Front End Details</w:t>
       </w:r>
     </w:p>
@@ -13521,6 +13560,544 @@
     </w:p>
     <w:p>
       <w:pPr>
+        <w:rPr>
+          <w:bCs/>
+          <w:sz w:val="24"/>
+          <w:szCs w:val="24"/>
+        </w:rPr>
+      </w:pPr>
+      <w:r>
+        <w:rPr>
+          <w:rFonts w:asciiTheme="minorBidi" w:hAnsiTheme="minorBidi" w:cstheme="minorBidi"/>
+          <w:b/>
+          <w:bCs/>
+          <w:sz w:val="28"/>
+          <w:szCs w:val="28"/>
+        </w:rPr>
+        <w:t>SRS-</w:t>
+      </w:r>
+      <w:r>
+        <w:rPr>
+          <w:rFonts w:asciiTheme="minorBidi" w:hAnsiTheme="minorBidi" w:cstheme="minorBidi"/>
+          <w:b/>
+          <w:bCs/>
+          <w:sz w:val="28"/>
+          <w:szCs w:val="28"/>
+        </w:rPr>
+        <w:t>ADD</w:t>
+      </w:r>
+      <w:r>
+        <w:rPr>
+          <w:rFonts w:asciiTheme="minorBidi" w:hAnsiTheme="minorBidi" w:cstheme="minorBidi"/>
+          <w:b/>
+          <w:bCs/>
+          <w:sz w:val="28"/>
+          <w:szCs w:val="28"/>
+        </w:rPr>
+        <w:t>-00</w:t>
+      </w:r>
+      <w:r>
+        <w:rPr>
+          <w:rFonts w:asciiTheme="minorBidi" w:hAnsiTheme="minorBidi" w:cstheme="minorBidi"/>
+          <w:b/>
+          <w:bCs/>
+          <w:sz w:val="28"/>
+          <w:szCs w:val="28"/>
+        </w:rPr>
+        <w:t>3</w:t>
+      </w:r>
+      <w:r>
+        <w:rPr>
+          <w:rFonts w:asciiTheme="minorBidi" w:hAnsiTheme="minorBidi" w:cstheme="minorBidi"/>
+          <w:b/>
+          <w:bCs/>
+          <w:sz w:val="28"/>
+          <w:szCs w:val="28"/>
+        </w:rPr>
+        <w:t>:</w:t>
+      </w:r>
+      <w:r>
+        <w:rPr>
+          <w:rFonts w:asciiTheme="minorBidi" w:hAnsiTheme="minorBidi" w:cstheme="minorBidi"/>
+          <w:bCs/>
+          <w:sz w:val="24"/>
+          <w:szCs w:val="24"/>
+        </w:rPr>
+        <w:t xml:space="preserve"> </w:t>
+      </w:r>
+      <w:r>
+        <w:rPr>
+          <w:b/>
+          <w:sz w:val="24"/>
+          <w:szCs w:val="24"/>
+        </w:rPr>
+        <w:t xml:space="preserve"> </w:t>
+      </w:r>
+      <w:r>
+        <w:rPr>
+          <w:bCs/>
+          <w:sz w:val="24"/>
+          <w:szCs w:val="24"/>
+        </w:rPr>
+        <w:t>U</w:t>
+      </w:r>
+      <w:r>
+        <w:rPr>
+          <w:bCs/>
+          <w:sz w:val="24"/>
+          <w:szCs w:val="24"/>
+        </w:rPr>
+        <w:t>ser can upload a video</w:t>
+      </w:r>
+      <w:r>
+        <w:rPr>
+          <w:bCs/>
+          <w:sz w:val="24"/>
+          <w:szCs w:val="24"/>
+        </w:rPr>
+        <w:t xml:space="preserve"> from home page or any category page.</w:t>
+      </w:r>
+      <w:r>
+        <w:rPr>
+          <w:bCs/>
+          <w:sz w:val="24"/>
+          <w:szCs w:val="24"/>
+        </w:rPr>
+        <w:t xml:space="preserve"> </w:t>
+      </w:r>
+    </w:p>
+    <w:p>
+      <w:pPr>
+        <w:rPr>
+          <w:bCs/>
+          <w:sz w:val="24"/>
+          <w:szCs w:val="24"/>
+        </w:rPr>
+      </w:pPr>
+      <w:r>
+        <w:rPr>
+          <w:rFonts w:asciiTheme="minorBidi" w:hAnsiTheme="minorBidi" w:cstheme="minorBidi"/>
+          <w:b/>
+          <w:bCs/>
+          <w:sz w:val="28"/>
+          <w:szCs w:val="28"/>
+        </w:rPr>
+        <w:t>SRS-ADD-00</w:t>
+      </w:r>
+      <w:r>
+        <w:rPr>
+          <w:rFonts w:asciiTheme="minorBidi" w:hAnsiTheme="minorBidi" w:cstheme="minorBidi"/>
+          <w:b/>
+          <w:bCs/>
+          <w:sz w:val="28"/>
+          <w:szCs w:val="28"/>
+        </w:rPr>
+        <w:t>4</w:t>
+      </w:r>
+      <w:r>
+        <w:rPr>
+          <w:rFonts w:asciiTheme="minorBidi" w:hAnsiTheme="minorBidi" w:cstheme="minorBidi"/>
+          <w:b/>
+          <w:bCs/>
+          <w:sz w:val="28"/>
+          <w:szCs w:val="28"/>
+        </w:rPr>
+        <w:t>:</w:t>
+      </w:r>
+      <w:r>
+        <w:rPr>
+          <w:rFonts w:asciiTheme="minorBidi" w:hAnsiTheme="minorBidi" w:cstheme="minorBidi"/>
+          <w:bCs/>
+          <w:sz w:val="24"/>
+          <w:szCs w:val="24"/>
+        </w:rPr>
+        <w:t xml:space="preserve"> </w:t>
+      </w:r>
+      <w:r>
+        <w:rPr>
+          <w:b/>
+          <w:sz w:val="24"/>
+          <w:szCs w:val="24"/>
+        </w:rPr>
+        <w:t xml:space="preserve"> </w:t>
+      </w:r>
+      <w:r>
+        <w:rPr>
+          <w:bCs/>
+          <w:sz w:val="24"/>
+          <w:szCs w:val="24"/>
+        </w:rPr>
+        <w:t>V</w:t>
+      </w:r>
+      <w:r>
+        <w:rPr>
+          <w:bCs/>
+          <w:sz w:val="24"/>
+          <w:szCs w:val="24"/>
+        </w:rPr>
+        <w:t xml:space="preserve">ideo should not exceed </w:t>
+      </w:r>
+      <w:r>
+        <w:rPr>
+          <w:bCs/>
+          <w:sz w:val="24"/>
+          <w:szCs w:val="24"/>
+        </w:rPr>
+        <w:t>35</w:t>
+      </w:r>
+      <w:r>
+        <w:rPr>
+          <w:bCs/>
+          <w:sz w:val="24"/>
+          <w:szCs w:val="24"/>
+        </w:rPr>
+        <w:t xml:space="preserve"> Mb.</w:t>
+      </w:r>
+    </w:p>
+    <w:p>
+      <w:pPr>
+        <w:rPr>
+          <w:b/>
+          <w:sz w:val="24"/>
+          <w:szCs w:val="24"/>
+        </w:rPr>
+      </w:pPr>
+      <w:r>
+        <w:rPr>
+          <w:rFonts w:asciiTheme="minorBidi" w:hAnsiTheme="minorBidi" w:cstheme="minorBidi"/>
+          <w:b/>
+          <w:bCs/>
+          <w:sz w:val="28"/>
+          <w:szCs w:val="28"/>
+        </w:rPr>
+        <w:t>SRS-ADD-00</w:t>
+      </w:r>
+      <w:r>
+        <w:rPr>
+          <w:rFonts w:asciiTheme="minorBidi" w:hAnsiTheme="minorBidi" w:cstheme="minorBidi"/>
+          <w:b/>
+          <w:bCs/>
+          <w:sz w:val="28"/>
+          <w:szCs w:val="28"/>
+        </w:rPr>
+        <w:t>5</w:t>
+      </w:r>
+      <w:r>
+        <w:rPr>
+          <w:rFonts w:asciiTheme="minorBidi" w:hAnsiTheme="minorBidi" w:cstheme="minorBidi"/>
+          <w:b/>
+          <w:bCs/>
+          <w:sz w:val="28"/>
+          <w:szCs w:val="28"/>
+        </w:rPr>
+        <w:t>:</w:t>
+      </w:r>
+      <w:r>
+        <w:rPr>
+          <w:rFonts w:asciiTheme="minorBidi" w:hAnsiTheme="minorBidi" w:cstheme="minorBidi"/>
+          <w:bCs/>
+          <w:sz w:val="24"/>
+          <w:szCs w:val="24"/>
+        </w:rPr>
+        <w:t xml:space="preserve"> </w:t>
+      </w:r>
+      <w:r>
+        <w:rPr>
+          <w:b/>
+          <w:sz w:val="24"/>
+          <w:szCs w:val="24"/>
+        </w:rPr>
+        <w:t xml:space="preserve"> </w:t>
+      </w:r>
+      <w:r>
+        <w:rPr>
+          <w:bCs/>
+          <w:sz w:val="24"/>
+          <w:szCs w:val="24"/>
+        </w:rPr>
+        <w:t>Video should be with mp4 extension.</w:t>
+      </w:r>
+    </w:p>
+    <w:p>
+      <w:pPr>
+        <w:rPr>
+          <w:b/>
+          <w:sz w:val="24"/>
+          <w:szCs w:val="24"/>
+        </w:rPr>
+      </w:pPr>
+    </w:p>
+    <w:p>
+      <w:pPr>
+        <w:rPr>
+          <w:bCs/>
+          <w:sz w:val="24"/>
+          <w:szCs w:val="24"/>
+        </w:rPr>
+      </w:pPr>
+      <w:r>
+        <w:rPr>
+          <w:rFonts w:asciiTheme="minorBidi" w:hAnsiTheme="minorBidi" w:cstheme="minorBidi"/>
+          <w:b/>
+          <w:bCs/>
+          <w:sz w:val="28"/>
+          <w:szCs w:val="28"/>
+        </w:rPr>
+        <w:t>SRS-</w:t>
+      </w:r>
+      <w:r>
+        <w:rPr>
+          <w:rFonts w:asciiTheme="minorBidi" w:hAnsiTheme="minorBidi" w:cstheme="minorBidi"/>
+          <w:b/>
+          <w:bCs/>
+          <w:sz w:val="28"/>
+          <w:szCs w:val="28"/>
+        </w:rPr>
+        <w:t>ADD</w:t>
+      </w:r>
+      <w:r>
+        <w:rPr>
+          <w:rFonts w:asciiTheme="minorBidi" w:hAnsiTheme="minorBidi" w:cstheme="minorBidi"/>
+          <w:b/>
+          <w:bCs/>
+          <w:sz w:val="28"/>
+          <w:szCs w:val="28"/>
+        </w:rPr>
+        <w:t>-00</w:t>
+      </w:r>
+      <w:r>
+        <w:rPr>
+          <w:rFonts w:asciiTheme="minorBidi" w:hAnsiTheme="minorBidi" w:cstheme="minorBidi"/>
+          <w:b/>
+          <w:bCs/>
+          <w:sz w:val="28"/>
+          <w:szCs w:val="28"/>
+        </w:rPr>
+        <w:t>6</w:t>
+      </w:r>
+      <w:r>
+        <w:rPr>
+          <w:rFonts w:asciiTheme="minorBidi" w:hAnsiTheme="minorBidi" w:cstheme="minorBidi"/>
+          <w:b/>
+          <w:bCs/>
+          <w:sz w:val="28"/>
+          <w:szCs w:val="28"/>
+        </w:rPr>
+        <w:t>:</w:t>
+      </w:r>
+      <w:r>
+        <w:rPr>
+          <w:rFonts w:asciiTheme="minorBidi" w:hAnsiTheme="minorBidi" w:cstheme="minorBidi"/>
+          <w:bCs/>
+          <w:sz w:val="24"/>
+          <w:szCs w:val="24"/>
+        </w:rPr>
+        <w:t xml:space="preserve"> </w:t>
+      </w:r>
+      <w:r>
+        <w:rPr>
+          <w:b/>
+          <w:sz w:val="24"/>
+          <w:szCs w:val="24"/>
+        </w:rPr>
+        <w:t xml:space="preserve"> </w:t>
+      </w:r>
+      <w:r>
+        <w:rPr>
+          <w:bCs/>
+          <w:sz w:val="24"/>
+          <w:szCs w:val="24"/>
+        </w:rPr>
+        <w:t>U</w:t>
+      </w:r>
+      <w:r>
+        <w:rPr>
+          <w:bCs/>
+          <w:sz w:val="24"/>
+          <w:szCs w:val="24"/>
+        </w:rPr>
+        <w:t>ser can upload a record</w:t>
+      </w:r>
+      <w:r>
+        <w:rPr>
+          <w:bCs/>
+          <w:sz w:val="24"/>
+          <w:szCs w:val="24"/>
+        </w:rPr>
+        <w:t xml:space="preserve"> from home page or any category page.</w:t>
+      </w:r>
+    </w:p>
+    <w:p>
+      <w:pPr>
+        <w:rPr>
+          <w:b/>
+          <w:sz w:val="24"/>
+          <w:szCs w:val="24"/>
+        </w:rPr>
+      </w:pPr>
+      <w:r>
+        <w:rPr>
+          <w:rFonts w:asciiTheme="minorBidi" w:hAnsiTheme="minorBidi" w:cstheme="minorBidi"/>
+          <w:b/>
+          <w:bCs/>
+          <w:sz w:val="28"/>
+          <w:szCs w:val="28"/>
+        </w:rPr>
+        <w:t>SRS-ADD-00</w:t>
+      </w:r>
+      <w:r>
+        <w:rPr>
+          <w:rFonts w:asciiTheme="minorBidi" w:hAnsiTheme="minorBidi" w:cstheme="minorBidi"/>
+          <w:b/>
+          <w:bCs/>
+          <w:sz w:val="28"/>
+          <w:szCs w:val="28"/>
+        </w:rPr>
+        <w:t>7</w:t>
+      </w:r>
+      <w:r>
+        <w:rPr>
+          <w:rFonts w:asciiTheme="minorBidi" w:hAnsiTheme="minorBidi" w:cstheme="minorBidi"/>
+          <w:b/>
+          <w:bCs/>
+          <w:sz w:val="28"/>
+          <w:szCs w:val="28"/>
+        </w:rPr>
+        <w:t>:</w:t>
+      </w:r>
+      <w:r>
+        <w:rPr>
+          <w:rFonts w:asciiTheme="minorBidi" w:hAnsiTheme="minorBidi" w:cstheme="minorBidi"/>
+          <w:bCs/>
+          <w:sz w:val="24"/>
+          <w:szCs w:val="24"/>
+        </w:rPr>
+        <w:t xml:space="preserve"> </w:t>
+      </w:r>
+      <w:r>
+        <w:rPr>
+          <w:b/>
+          <w:sz w:val="24"/>
+          <w:szCs w:val="24"/>
+        </w:rPr>
+        <w:t xml:space="preserve"> </w:t>
+      </w:r>
+      <w:r>
+        <w:rPr>
+          <w:bCs/>
+          <w:sz w:val="24"/>
+          <w:szCs w:val="24"/>
+        </w:rPr>
+        <w:t>R</w:t>
+      </w:r>
+      <w:r>
+        <w:rPr>
+          <w:bCs/>
+          <w:sz w:val="24"/>
+          <w:szCs w:val="24"/>
+        </w:rPr>
+        <w:t xml:space="preserve">ecord should not </w:t>
+      </w:r>
+      <w:r>
+        <w:rPr>
+          <w:bCs/>
+          <w:sz w:val="24"/>
+          <w:szCs w:val="24"/>
+        </w:rPr>
+        <w:t xml:space="preserve">exceed </w:t>
+      </w:r>
+      <w:r>
+        <w:rPr>
+          <w:bCs/>
+          <w:sz w:val="24"/>
+          <w:szCs w:val="24"/>
+        </w:rPr>
+        <w:t>35</w:t>
+      </w:r>
+      <w:r>
+        <w:rPr>
+          <w:bCs/>
+          <w:sz w:val="24"/>
+          <w:szCs w:val="24"/>
+        </w:rPr>
+        <w:t xml:space="preserve"> Mb.</w:t>
+      </w:r>
+    </w:p>
+    <w:p>
+      <w:pPr>
+        <w:rPr>
+          <w:bCs/>
+          <w:sz w:val="24"/>
+          <w:szCs w:val="24"/>
+        </w:rPr>
+      </w:pPr>
+      <w:r>
+        <w:rPr>
+          <w:rFonts w:asciiTheme="minorBidi" w:hAnsiTheme="minorBidi" w:cstheme="minorBidi"/>
+          <w:b/>
+          <w:bCs/>
+          <w:sz w:val="28"/>
+          <w:szCs w:val="28"/>
+        </w:rPr>
+        <w:t>SRS-ADD-00</w:t>
+      </w:r>
+      <w:r>
+        <w:rPr>
+          <w:rFonts w:asciiTheme="minorBidi" w:hAnsiTheme="minorBidi" w:cstheme="minorBidi"/>
+          <w:b/>
+          <w:bCs/>
+          <w:sz w:val="28"/>
+          <w:szCs w:val="28"/>
+        </w:rPr>
+        <w:t>8</w:t>
+      </w:r>
+      <w:r>
+        <w:rPr>
+          <w:rFonts w:asciiTheme="minorBidi" w:hAnsiTheme="minorBidi" w:cstheme="minorBidi"/>
+          <w:b/>
+          <w:bCs/>
+          <w:sz w:val="28"/>
+          <w:szCs w:val="28"/>
+        </w:rPr>
+        <w:t>:</w:t>
+      </w:r>
+      <w:r>
+        <w:rPr>
+          <w:rFonts w:asciiTheme="minorBidi" w:hAnsiTheme="minorBidi" w:cstheme="minorBidi"/>
+          <w:bCs/>
+          <w:sz w:val="24"/>
+          <w:szCs w:val="24"/>
+        </w:rPr>
+        <w:t xml:space="preserve"> </w:t>
+      </w:r>
+      <w:r>
+        <w:rPr>
+          <w:b/>
+          <w:sz w:val="24"/>
+          <w:szCs w:val="24"/>
+        </w:rPr>
+        <w:t xml:space="preserve"> </w:t>
+      </w:r>
+      <w:r>
+        <w:rPr>
+          <w:bCs/>
+          <w:sz w:val="24"/>
+          <w:szCs w:val="24"/>
+        </w:rPr>
+        <w:t>Record should be with mp3 extension.</w:t>
+      </w:r>
+    </w:p>
+    <w:p>
+      <w:pPr>
+        <w:rPr>
+          <w:bCs/>
+          <w:sz w:val="24"/>
+          <w:szCs w:val="24"/>
+        </w:rPr>
+      </w:pPr>
+    </w:p>
+    <w:p>
+      <w:pPr>
         <w:keepNext/>
         <w:spacing w:line="240" w:lineRule="auto"/>
         <w:rPr>
@@ -13536,668 +14113,6 @@
           <w:sz w:val="28"/>
           <w:szCs w:val="28"/>
         </w:rPr>
-        <w:t>SRS-</w:t>
-      </w:r>
-      <w:r>
-        <w:rPr>
-          <w:rFonts w:asciiTheme="minorBidi" w:hAnsiTheme="minorBidi" w:cstheme="minorBidi"/>
-          <w:b/>
-          <w:bCs/>
-          <w:sz w:val="28"/>
-          <w:szCs w:val="28"/>
-        </w:rPr>
-        <w:t>ADD</w:t>
-      </w:r>
-      <w:r>
-        <w:rPr>
-          <w:rFonts w:asciiTheme="minorBidi" w:hAnsiTheme="minorBidi" w:cstheme="minorBidi"/>
-          <w:b/>
-          <w:bCs/>
-          <w:sz w:val="28"/>
-          <w:szCs w:val="28"/>
-        </w:rPr>
-        <w:t>-00</w:t>
-      </w:r>
-      <w:r>
-        <w:rPr>
-          <w:rFonts w:asciiTheme="minorBidi" w:hAnsiTheme="minorBidi" w:cstheme="minorBidi"/>
-          <w:b/>
-          <w:bCs/>
-          <w:sz w:val="28"/>
-          <w:szCs w:val="28"/>
-        </w:rPr>
-        <w:t>3</w:t>
-      </w:r>
-      <w:r>
-        <w:rPr>
-          <w:rFonts w:asciiTheme="minorBidi" w:hAnsiTheme="minorBidi" w:cstheme="minorBidi"/>
-          <w:b/>
-          <w:bCs/>
-          <w:sz w:val="28"/>
-          <w:szCs w:val="28"/>
-        </w:rPr>
-        <w:t>:</w:t>
-      </w:r>
-      <w:r>
-        <w:rPr>
-          <w:rFonts w:asciiTheme="minorBidi" w:hAnsiTheme="minorBidi" w:cstheme="minorBidi"/>
-          <w:bCs/>
-          <w:sz w:val="24"/>
-          <w:szCs w:val="24"/>
-        </w:rPr>
-        <w:t xml:space="preserve"> </w:t>
-      </w:r>
-      <w:r>
-        <w:rPr>
-          <w:b/>
-          <w:sz w:val="24"/>
-          <w:szCs w:val="24"/>
-        </w:rPr>
-        <w:t xml:space="preserve"> </w:t>
-      </w:r>
-      <w:r>
-        <w:rPr>
-          <w:sz w:val="24"/>
-          <w:szCs w:val="24"/>
-        </w:rPr>
-        <w:t>Article should not be blank.</w:t>
-      </w:r>
-    </w:p>
-    <w:p>
-      <w:pPr>
-        <w:rPr>
-          <w:bCs/>
-          <w:sz w:val="24"/>
-          <w:szCs w:val="24"/>
-        </w:rPr>
-      </w:pPr>
-      <w:r>
-        <w:rPr>
-          <w:rFonts w:asciiTheme="minorBidi" w:hAnsiTheme="minorBidi" w:cstheme="minorBidi"/>
-          <w:b/>
-          <w:bCs/>
-          <w:sz w:val="28"/>
-          <w:szCs w:val="28"/>
-        </w:rPr>
-        <w:t>SRS-</w:t>
-      </w:r>
-      <w:r>
-        <w:rPr>
-          <w:rFonts w:asciiTheme="minorBidi" w:hAnsiTheme="minorBidi" w:cstheme="minorBidi"/>
-          <w:b/>
-          <w:bCs/>
-          <w:sz w:val="28"/>
-          <w:szCs w:val="28"/>
-        </w:rPr>
-        <w:t>ADD</w:t>
-      </w:r>
-      <w:r>
-        <w:rPr>
-          <w:rFonts w:asciiTheme="minorBidi" w:hAnsiTheme="minorBidi" w:cstheme="minorBidi"/>
-          <w:b/>
-          <w:bCs/>
-          <w:sz w:val="28"/>
-          <w:szCs w:val="28"/>
-        </w:rPr>
-        <w:t>-00</w:t>
-      </w:r>
-      <w:r>
-        <w:rPr>
-          <w:rFonts w:asciiTheme="minorBidi" w:hAnsiTheme="minorBidi" w:cstheme="minorBidi"/>
-          <w:b/>
-          <w:bCs/>
-          <w:sz w:val="28"/>
-          <w:szCs w:val="28"/>
-        </w:rPr>
-        <w:t>4</w:t>
-      </w:r>
-      <w:r>
-        <w:rPr>
-          <w:rFonts w:asciiTheme="minorBidi" w:hAnsiTheme="minorBidi" w:cstheme="minorBidi"/>
-          <w:b/>
-          <w:bCs/>
-          <w:sz w:val="28"/>
-          <w:szCs w:val="28"/>
-        </w:rPr>
-        <w:t>:</w:t>
-      </w:r>
-      <w:r>
-        <w:rPr>
-          <w:rFonts w:asciiTheme="minorBidi" w:hAnsiTheme="minorBidi" w:cstheme="minorBidi"/>
-          <w:bCs/>
-          <w:sz w:val="24"/>
-          <w:szCs w:val="24"/>
-        </w:rPr>
-        <w:t xml:space="preserve"> </w:t>
-      </w:r>
-      <w:r>
-        <w:rPr>
-          <w:b/>
-          <w:sz w:val="24"/>
-          <w:szCs w:val="24"/>
-        </w:rPr>
-        <w:t xml:space="preserve"> </w:t>
-      </w:r>
-      <w:r>
-        <w:rPr>
-          <w:bCs/>
-          <w:sz w:val="24"/>
-          <w:szCs w:val="24"/>
-        </w:rPr>
-        <w:t>U</w:t>
-      </w:r>
-      <w:r>
-        <w:rPr>
-          <w:bCs/>
-          <w:sz w:val="24"/>
-          <w:szCs w:val="24"/>
-        </w:rPr>
-        <w:t>ser can upload a video</w:t>
-      </w:r>
-      <w:r>
-        <w:rPr>
-          <w:bCs/>
-          <w:sz w:val="24"/>
-          <w:szCs w:val="24"/>
-        </w:rPr>
-        <w:t xml:space="preserve"> from home page or any category page.</w:t>
-      </w:r>
-      <w:r>
-        <w:rPr>
-          <w:bCs/>
-          <w:sz w:val="24"/>
-          <w:szCs w:val="24"/>
-        </w:rPr>
-        <w:t xml:space="preserve"> </w:t>
-      </w:r>
-    </w:p>
-    <w:p>
-      <w:pPr>
-        <w:rPr>
-          <w:bCs/>
-          <w:sz w:val="24"/>
-          <w:szCs w:val="24"/>
-        </w:rPr>
-      </w:pPr>
-      <w:r>
-        <w:rPr>
-          <w:rFonts w:asciiTheme="minorBidi" w:hAnsiTheme="minorBidi" w:cstheme="minorBidi"/>
-          <w:b/>
-          <w:bCs/>
-          <w:sz w:val="28"/>
-          <w:szCs w:val="28"/>
-        </w:rPr>
-        <w:t>SRS-ADD-005:</w:t>
-      </w:r>
-      <w:r>
-        <w:rPr>
-          <w:rFonts w:asciiTheme="minorBidi" w:hAnsiTheme="minorBidi" w:cstheme="minorBidi"/>
-          <w:bCs/>
-          <w:sz w:val="24"/>
-          <w:szCs w:val="24"/>
-        </w:rPr>
-        <w:t xml:space="preserve"> </w:t>
-      </w:r>
-      <w:r>
-        <w:rPr>
-          <w:b/>
-          <w:sz w:val="24"/>
-          <w:szCs w:val="24"/>
-        </w:rPr>
-        <w:t xml:space="preserve"> </w:t>
-      </w:r>
-      <w:r>
-        <w:rPr>
-          <w:bCs/>
-          <w:sz w:val="24"/>
-          <w:szCs w:val="24"/>
-        </w:rPr>
-        <w:t>V</w:t>
-      </w:r>
-      <w:r>
-        <w:rPr>
-          <w:bCs/>
-          <w:sz w:val="24"/>
-          <w:szCs w:val="24"/>
-        </w:rPr>
-        <w:t xml:space="preserve">ideo should not exceed </w:t>
-      </w:r>
-      <w:r>
-        <w:rPr>
-          <w:bCs/>
-          <w:sz w:val="24"/>
-          <w:szCs w:val="24"/>
-        </w:rPr>
-        <w:t>35</w:t>
-      </w:r>
-      <w:r>
-        <w:rPr>
-          <w:bCs/>
-          <w:sz w:val="24"/>
-          <w:szCs w:val="24"/>
-        </w:rPr>
-        <w:t xml:space="preserve"> Mb.</w:t>
-      </w:r>
-    </w:p>
-    <w:p>
-      <w:pPr>
-        <w:rPr>
-          <w:b/>
-          <w:sz w:val="24"/>
-          <w:szCs w:val="24"/>
-        </w:rPr>
-      </w:pPr>
-      <w:r>
-        <w:rPr>
-          <w:rFonts w:asciiTheme="minorBidi" w:hAnsiTheme="minorBidi" w:cstheme="minorBidi"/>
-          <w:b/>
-          <w:bCs/>
-          <w:sz w:val="28"/>
-          <w:szCs w:val="28"/>
-        </w:rPr>
-        <w:t>SRS-ADD-006:</w:t>
-      </w:r>
-      <w:r>
-        <w:rPr>
-          <w:rFonts w:asciiTheme="minorBidi" w:hAnsiTheme="minorBidi" w:cstheme="minorBidi"/>
-          <w:bCs/>
-          <w:sz w:val="24"/>
-          <w:szCs w:val="24"/>
-        </w:rPr>
-        <w:t xml:space="preserve"> </w:t>
-      </w:r>
-      <w:r>
-        <w:rPr>
-          <w:b/>
-          <w:sz w:val="24"/>
-          <w:szCs w:val="24"/>
-        </w:rPr>
-        <w:t xml:space="preserve"> </w:t>
-      </w:r>
-      <w:r>
-        <w:rPr>
-          <w:bCs/>
-          <w:sz w:val="24"/>
-          <w:szCs w:val="24"/>
-        </w:rPr>
-        <w:t>Video should be with mp4 extension.</w:t>
-      </w:r>
-    </w:p>
-    <w:p>
-      <w:pPr>
-        <w:rPr>
-          <w:b/>
-          <w:sz w:val="24"/>
-          <w:szCs w:val="24"/>
-        </w:rPr>
-      </w:pPr>
-    </w:p>
-    <w:p>
-      <w:pPr>
-        <w:rPr>
-          <w:bCs/>
-          <w:sz w:val="24"/>
-          <w:szCs w:val="24"/>
-        </w:rPr>
-      </w:pPr>
-      <w:r>
-        <w:rPr>
-          <w:rFonts w:asciiTheme="minorBidi" w:hAnsiTheme="minorBidi" w:cstheme="minorBidi"/>
-          <w:b/>
-          <w:bCs/>
-          <w:sz w:val="28"/>
-          <w:szCs w:val="28"/>
-        </w:rPr>
-        <w:t>SRS-</w:t>
-      </w:r>
-      <w:r>
-        <w:rPr>
-          <w:rFonts w:asciiTheme="minorBidi" w:hAnsiTheme="minorBidi" w:cstheme="minorBidi"/>
-          <w:b/>
-          <w:bCs/>
-          <w:sz w:val="28"/>
-          <w:szCs w:val="28"/>
-        </w:rPr>
-        <w:t>ADD</w:t>
-      </w:r>
-      <w:r>
-        <w:rPr>
-          <w:rFonts w:asciiTheme="minorBidi" w:hAnsiTheme="minorBidi" w:cstheme="minorBidi"/>
-          <w:b/>
-          <w:bCs/>
-          <w:sz w:val="28"/>
-          <w:szCs w:val="28"/>
-        </w:rPr>
-        <w:t>-00</w:t>
-      </w:r>
-      <w:r>
-        <w:rPr>
-          <w:rFonts w:asciiTheme="minorBidi" w:hAnsiTheme="minorBidi" w:cstheme="minorBidi"/>
-          <w:b/>
-          <w:bCs/>
-          <w:sz w:val="28"/>
-          <w:szCs w:val="28"/>
-        </w:rPr>
-        <w:t>7</w:t>
-      </w:r>
-      <w:r>
-        <w:rPr>
-          <w:rFonts w:asciiTheme="minorBidi" w:hAnsiTheme="minorBidi" w:cstheme="minorBidi"/>
-          <w:b/>
-          <w:bCs/>
-          <w:sz w:val="28"/>
-          <w:szCs w:val="28"/>
-        </w:rPr>
-        <w:t>:</w:t>
-      </w:r>
-      <w:r>
-        <w:rPr>
-          <w:rFonts w:asciiTheme="minorBidi" w:hAnsiTheme="minorBidi" w:cstheme="minorBidi"/>
-          <w:bCs/>
-          <w:sz w:val="24"/>
-          <w:szCs w:val="24"/>
-        </w:rPr>
-        <w:t xml:space="preserve"> </w:t>
-      </w:r>
-      <w:r>
-        <w:rPr>
-          <w:b/>
-          <w:sz w:val="24"/>
-          <w:szCs w:val="24"/>
-        </w:rPr>
-        <w:t xml:space="preserve"> </w:t>
-      </w:r>
-      <w:r>
-        <w:rPr>
-          <w:bCs/>
-          <w:sz w:val="24"/>
-          <w:szCs w:val="24"/>
-        </w:rPr>
-        <w:t>U</w:t>
-      </w:r>
-      <w:r>
-        <w:rPr>
-          <w:bCs/>
-          <w:sz w:val="24"/>
-          <w:szCs w:val="24"/>
-        </w:rPr>
-        <w:t>ser can upload a record</w:t>
-      </w:r>
-      <w:r>
-        <w:rPr>
-          <w:bCs/>
-          <w:sz w:val="24"/>
-          <w:szCs w:val="24"/>
-        </w:rPr>
-        <w:t xml:space="preserve"> from home page or any category page.</w:t>
-      </w:r>
-    </w:p>
-    <w:p>
-      <w:pPr>
-        <w:rPr>
-          <w:b/>
-          <w:sz w:val="24"/>
-          <w:szCs w:val="24"/>
-        </w:rPr>
-      </w:pPr>
-      <w:r>
-        <w:rPr>
-          <w:rFonts w:asciiTheme="minorBidi" w:hAnsiTheme="minorBidi" w:cstheme="minorBidi"/>
-          <w:b/>
-          <w:bCs/>
-          <w:sz w:val="28"/>
-          <w:szCs w:val="28"/>
-        </w:rPr>
-        <w:t>SRS-ADD-00</w:t>
-      </w:r>
-      <w:r>
-        <w:rPr>
-          <w:rFonts w:asciiTheme="minorBidi" w:hAnsiTheme="minorBidi" w:cstheme="minorBidi"/>
-          <w:b/>
-          <w:bCs/>
-          <w:sz w:val="28"/>
-          <w:szCs w:val="28"/>
-        </w:rPr>
-        <w:t>8</w:t>
-      </w:r>
-      <w:r>
-        <w:rPr>
-          <w:rFonts w:asciiTheme="minorBidi" w:hAnsiTheme="minorBidi" w:cstheme="minorBidi"/>
-          <w:b/>
-          <w:bCs/>
-          <w:sz w:val="28"/>
-          <w:szCs w:val="28"/>
-        </w:rPr>
-        <w:t>:</w:t>
-      </w:r>
-      <w:r>
-        <w:rPr>
-          <w:rFonts w:asciiTheme="minorBidi" w:hAnsiTheme="minorBidi" w:cstheme="minorBidi"/>
-          <w:bCs/>
-          <w:sz w:val="24"/>
-          <w:szCs w:val="24"/>
-        </w:rPr>
-        <w:t xml:space="preserve"> </w:t>
-      </w:r>
-      <w:r>
-        <w:rPr>
-          <w:b/>
-          <w:sz w:val="24"/>
-          <w:szCs w:val="24"/>
-        </w:rPr>
-        <w:t xml:space="preserve"> </w:t>
-      </w:r>
-      <w:r>
-        <w:rPr>
-          <w:bCs/>
-          <w:sz w:val="24"/>
-          <w:szCs w:val="24"/>
-        </w:rPr>
-        <w:t>R</w:t>
-      </w:r>
-      <w:r>
-        <w:rPr>
-          <w:bCs/>
-          <w:sz w:val="24"/>
-          <w:szCs w:val="24"/>
-        </w:rPr>
-        <w:t xml:space="preserve">ecord should not </w:t>
-      </w:r>
-      <w:r>
-        <w:rPr>
-          <w:bCs/>
-          <w:sz w:val="24"/>
-          <w:szCs w:val="24"/>
-        </w:rPr>
-        <w:t xml:space="preserve">exceed </w:t>
-      </w:r>
-      <w:r>
-        <w:rPr>
-          <w:bCs/>
-          <w:sz w:val="24"/>
-          <w:szCs w:val="24"/>
-        </w:rPr>
-        <w:t>35</w:t>
-      </w:r>
-      <w:r>
-        <w:rPr>
-          <w:bCs/>
-          <w:sz w:val="24"/>
-          <w:szCs w:val="24"/>
-        </w:rPr>
-        <w:t xml:space="preserve"> Mb.</w:t>
-      </w:r>
-    </w:p>
-    <w:p>
-      <w:pPr>
-        <w:rPr>
-          <w:bCs/>
-          <w:sz w:val="24"/>
-          <w:szCs w:val="24"/>
-        </w:rPr>
-      </w:pPr>
-      <w:r>
-        <w:rPr>
-          <w:rFonts w:asciiTheme="minorBidi" w:hAnsiTheme="minorBidi" w:cstheme="minorBidi"/>
-          <w:b/>
-          <w:bCs/>
-          <w:sz w:val="28"/>
-          <w:szCs w:val="28"/>
-        </w:rPr>
-        <w:t>SRS-ADD-009:</w:t>
-      </w:r>
-      <w:r>
-        <w:rPr>
-          <w:rFonts w:asciiTheme="minorBidi" w:hAnsiTheme="minorBidi" w:cstheme="minorBidi"/>
-          <w:bCs/>
-          <w:sz w:val="24"/>
-          <w:szCs w:val="24"/>
-        </w:rPr>
-        <w:t xml:space="preserve"> </w:t>
-      </w:r>
-      <w:r>
-        <w:rPr>
-          <w:b/>
-          <w:sz w:val="24"/>
-          <w:szCs w:val="24"/>
-        </w:rPr>
-        <w:t xml:space="preserve"> </w:t>
-      </w:r>
-      <w:r>
-        <w:rPr>
-          <w:bCs/>
-          <w:sz w:val="24"/>
-          <w:szCs w:val="24"/>
-        </w:rPr>
-        <w:t>Record should be with mp3 extension.</w:t>
-      </w:r>
-    </w:p>
-    <w:p>
-      <w:pPr>
-        <w:rPr>
-          <w:bCs/>
-          <w:sz w:val="24"/>
-          <w:szCs w:val="24"/>
-        </w:rPr>
-      </w:pPr>
-    </w:p>
-    <w:p>
-      <w:pPr>
-        <w:keepNext/>
-        <w:spacing w:line="240" w:lineRule="auto"/>
-        <w:rPr>
-          <w:sz w:val="24"/>
-          <w:szCs w:val="24"/>
-        </w:rPr>
-      </w:pPr>
-      <w:r>
-        <w:rPr>
-          <w:rFonts w:asciiTheme="minorBidi" w:hAnsiTheme="minorBidi" w:cstheme="minorBidi"/>
-          <w:b/>
-          <w:bCs/>
-          <w:sz w:val="28"/>
-          <w:szCs w:val="28"/>
-        </w:rPr>
-        <w:t>SRS-</w:t>
-      </w:r>
-      <w:r>
-        <w:rPr>
-          <w:rFonts w:asciiTheme="minorBidi" w:hAnsiTheme="minorBidi" w:cstheme="minorBidi"/>
-          <w:b/>
-          <w:bCs/>
-          <w:sz w:val="28"/>
-          <w:szCs w:val="28"/>
-        </w:rPr>
-        <w:t>ADD</w:t>
-      </w:r>
-      <w:r>
-        <w:rPr>
-          <w:rFonts w:asciiTheme="minorBidi" w:hAnsiTheme="minorBidi" w:cstheme="minorBidi"/>
-          <w:b/>
-          <w:bCs/>
-          <w:sz w:val="28"/>
-          <w:szCs w:val="28"/>
-        </w:rPr>
-        <w:t>-0</w:t>
-      </w:r>
-      <w:r>
-        <w:rPr>
-          <w:rFonts w:asciiTheme="minorBidi" w:hAnsiTheme="minorBidi" w:cstheme="minorBidi"/>
-          <w:b/>
-          <w:bCs/>
-          <w:sz w:val="28"/>
-          <w:szCs w:val="28"/>
-        </w:rPr>
-        <w:t>10</w:t>
-      </w:r>
-      <w:r>
-        <w:rPr>
-          <w:rFonts w:asciiTheme="minorBidi" w:hAnsiTheme="minorBidi" w:cstheme="minorBidi"/>
-          <w:b/>
-          <w:bCs/>
-          <w:sz w:val="28"/>
-          <w:szCs w:val="28"/>
-        </w:rPr>
-        <w:t>:</w:t>
-      </w:r>
-      <w:r>
-        <w:rPr>
-          <w:rFonts w:asciiTheme="minorBidi" w:hAnsiTheme="minorBidi" w:cstheme="minorBidi"/>
-          <w:b/>
-          <w:bCs/>
-          <w:sz w:val="24"/>
-          <w:szCs w:val="24"/>
-        </w:rPr>
-        <w:t xml:space="preserve"> </w:t>
-      </w:r>
-      <w:r>
-        <w:rPr>
-          <w:b/>
-          <w:bCs/>
-          <w:sz w:val="24"/>
-          <w:szCs w:val="24"/>
-        </w:rPr>
-        <w:t xml:space="preserve"> </w:t>
-      </w:r>
-      <w:r>
-        <w:rPr>
-          <w:sz w:val="24"/>
-          <w:szCs w:val="24"/>
-        </w:rPr>
-        <w:t>Categories page</w:t>
-      </w:r>
-      <w:r>
-        <w:rPr>
-          <w:sz w:val="24"/>
-          <w:szCs w:val="24"/>
-        </w:rPr>
-        <w:t>s</w:t>
-      </w:r>
-      <w:r>
-        <w:rPr>
-          <w:sz w:val="24"/>
-          <w:szCs w:val="24"/>
-        </w:rPr>
-        <w:t xml:space="preserve"> must be existed and can be reached. </w:t>
-      </w:r>
-    </w:p>
-    <w:p>
-      <w:pPr>
-        <w:keepNext/>
-        <w:spacing w:line="240" w:lineRule="auto"/>
-        <w:rPr>
-          <w:sz w:val="24"/>
-          <w:szCs w:val="24"/>
-        </w:rPr>
-      </w:pPr>
-      <w:r>
-        <w:rPr>
-          <w:rFonts w:asciiTheme="minorBidi" w:hAnsiTheme="minorBidi" w:cstheme="minorBidi"/>
-          <w:b/>
-          <w:bCs/>
-          <w:sz w:val="28"/>
-          <w:szCs w:val="28"/>
-        </w:rPr>
         <w:t>SRS-ADD-0</w:t>
       </w:r>
       <w:r>
@@ -14208,7 +14123,7 @@
           <w:sz w:val="28"/>
           <w:szCs w:val="28"/>
         </w:rPr>
-        <w:t>11</w:t>
+        <w:t>09</w:t>
       </w:r>
       <w:r>
         <w:rPr>
@@ -17111,39 +17026,87 @@
           <w:sz w:val="24"/>
           <w:szCs w:val="24"/>
         </w:rPr>
-        <w:t>When us</w:t>
-      </w:r>
-      <w:r>
-        <w:rPr>
-          <w:b/>
-          <w:sz w:val="24"/>
-          <w:szCs w:val="24"/>
-        </w:rPr>
-        <w:t xml:space="preserve">ers press notification </w:t>
-      </w:r>
-      <w:r>
-        <w:rPr>
-          <w:b/>
-          <w:sz w:val="24"/>
-          <w:szCs w:val="24"/>
-        </w:rPr>
-        <w:t>button from drop down menu</w:t>
-      </w:r>
-      <w:r>
-        <w:rPr>
-          <w:b/>
-          <w:sz w:val="24"/>
-          <w:szCs w:val="24"/>
-        </w:rPr>
-        <w:t xml:space="preserve"> from navigation bar in home </w:t>
-      </w:r>
-      <w:r>
-        <w:rPr>
-          <w:b/>
-          <w:sz w:val="24"/>
-          <w:szCs w:val="24"/>
-        </w:rPr>
-        <w:t>page, he will be redirected to notification page</w:t>
+        <w:t>When u</w:t>
+      </w:r>
+      <w:r>
+        <w:rPr>
+          <w:b/>
+          <w:sz w:val="24"/>
+          <w:szCs w:val="24"/>
+        </w:rPr>
+        <w:t>sers</w:t>
+      </w:r>
+      <w:r>
+        <w:rPr>
+          <w:b/>
+          <w:sz w:val="24"/>
+          <w:szCs w:val="24"/>
+        </w:rPr>
+        <w:t xml:space="preserve"> get into</w:t>
+      </w:r>
+      <w:r>
+        <w:rPr>
+          <w:b/>
+          <w:sz w:val="24"/>
+          <w:szCs w:val="24"/>
+        </w:rPr>
+        <w:t xml:space="preserve"> notifications </w:t>
+      </w:r>
+      <w:r>
+        <w:rPr>
+          <w:b/>
+          <w:sz w:val="24"/>
+          <w:szCs w:val="24"/>
+        </w:rPr>
+        <w:t>page,</w:t>
+      </w:r>
+      <w:r>
+        <w:rPr>
+          <w:b/>
+          <w:sz w:val="24"/>
+          <w:szCs w:val="24"/>
+        </w:rPr>
+        <w:t xml:space="preserve"> </w:t>
+      </w:r>
+      <w:r>
+        <w:rPr>
+          <w:b/>
+          <w:sz w:val="24"/>
+          <w:szCs w:val="24"/>
+        </w:rPr>
+        <w:t>they</w:t>
+      </w:r>
+      <w:r>
+        <w:rPr>
+          <w:b/>
+          <w:sz w:val="24"/>
+          <w:szCs w:val="24"/>
+        </w:rPr>
+        <w:t xml:space="preserve"> can view </w:t>
+      </w:r>
+      <w:r>
+        <w:rPr>
+          <w:b/>
+          <w:sz w:val="24"/>
+          <w:szCs w:val="24"/>
+        </w:rPr>
+        <w:t xml:space="preserve">all their </w:t>
+      </w:r>
+      <w:r>
+        <w:rPr>
+          <w:b/>
+          <w:sz w:val="24"/>
+          <w:szCs w:val="24"/>
+        </w:rPr>
+        <w:t>notification</w:t>
+      </w:r>
+      <w:r>
+        <w:rPr>
+          <w:b/>
+          <w:sz w:val="24"/>
+          <w:szCs w:val="24"/>
+        </w:rPr>
+        <w:t>s from different categories</w:t>
       </w:r>
       <w:r>
         <w:rPr>
@@ -17170,138 +17133,6 @@
           <w:sz w:val="28"/>
           <w:szCs w:val="28"/>
         </w:rPr>
-        <w:t>SRS-NOTIFI-002:</w:t>
-      </w:r>
-      <w:r>
-        <w:rPr>
-          <w:rFonts w:asciiTheme="minorBidi" w:hAnsiTheme="minorBidi" w:cstheme="minorBidi"/>
-          <w:bCs/>
-          <w:sz w:val="24"/>
-          <w:szCs w:val="24"/>
-        </w:rPr>
-        <w:t xml:space="preserve"> </w:t>
-      </w:r>
-      <w:r>
-        <w:rPr>
-          <w:b/>
-          <w:sz w:val="24"/>
-          <w:szCs w:val="24"/>
-        </w:rPr>
-        <w:t xml:space="preserve"> </w:t>
-      </w:r>
-      <w:r>
-        <w:rPr>
-          <w:b/>
-          <w:sz w:val="24"/>
-          <w:szCs w:val="24"/>
-        </w:rPr>
-        <w:t>When u</w:t>
-      </w:r>
-      <w:r>
-        <w:rPr>
-          <w:b/>
-          <w:sz w:val="24"/>
-          <w:szCs w:val="24"/>
-        </w:rPr>
-        <w:t>sers</w:t>
-      </w:r>
-      <w:r>
-        <w:rPr>
-          <w:b/>
-          <w:sz w:val="24"/>
-          <w:szCs w:val="24"/>
-        </w:rPr>
-        <w:t xml:space="preserve"> get into</w:t>
-      </w:r>
-      <w:r>
-        <w:rPr>
-          <w:b/>
-          <w:sz w:val="24"/>
-          <w:szCs w:val="24"/>
-        </w:rPr>
-        <w:t xml:space="preserve"> notifications </w:t>
-      </w:r>
-      <w:r>
-        <w:rPr>
-          <w:b/>
-          <w:sz w:val="24"/>
-          <w:szCs w:val="24"/>
-        </w:rPr>
-        <w:t>page,</w:t>
-      </w:r>
-      <w:r>
-        <w:rPr>
-          <w:b/>
-          <w:sz w:val="24"/>
-          <w:szCs w:val="24"/>
-        </w:rPr>
-        <w:t xml:space="preserve"> </w:t>
-      </w:r>
-      <w:r>
-        <w:rPr>
-          <w:b/>
-          <w:sz w:val="24"/>
-          <w:szCs w:val="24"/>
-        </w:rPr>
-        <w:t>they</w:t>
-      </w:r>
-      <w:r>
-        <w:rPr>
-          <w:b/>
-          <w:sz w:val="24"/>
-          <w:szCs w:val="24"/>
-        </w:rPr>
-        <w:t xml:space="preserve"> can view </w:t>
-      </w:r>
-      <w:r>
-        <w:rPr>
-          <w:b/>
-          <w:sz w:val="24"/>
-          <w:szCs w:val="24"/>
-        </w:rPr>
-        <w:t xml:space="preserve">all their </w:t>
-      </w:r>
-      <w:r>
-        <w:rPr>
-          <w:b/>
-          <w:sz w:val="24"/>
-          <w:szCs w:val="24"/>
-        </w:rPr>
-        <w:t>notification</w:t>
-      </w:r>
-      <w:r>
-        <w:rPr>
-          <w:b/>
-          <w:sz w:val="24"/>
-          <w:szCs w:val="24"/>
-        </w:rPr>
-        <w:t>s from different categories</w:t>
-      </w:r>
-      <w:r>
-        <w:rPr>
-          <w:b/>
-          <w:sz w:val="24"/>
-          <w:szCs w:val="24"/>
-        </w:rPr>
-        <w:t>.</w:t>
-      </w:r>
-    </w:p>
-    <w:p>
-      <w:pPr>
-        <w:rPr>
-          <w:b/>
-          <w:sz w:val="24"/>
-          <w:szCs w:val="24"/>
-        </w:rPr>
-      </w:pPr>
-      <w:r>
-        <w:rPr>
-          <w:rFonts w:asciiTheme="minorBidi" w:hAnsiTheme="minorBidi" w:cstheme="minorBidi"/>
-          <w:b/>
-          <w:bCs/>
-          <w:sz w:val="28"/>
-          <w:szCs w:val="28"/>
-        </w:rPr>
         <w:t>SRS-NOTIFI-00</w:t>
       </w:r>
       <w:r>
@@ -17312,7 +17143,7 @@
           <w:sz w:val="28"/>
           <w:szCs w:val="28"/>
         </w:rPr>
-        <w:t>3</w:t>
+        <w:t>2</w:t>
       </w:r>
       <w:r>
         <w:rPr>
@@ -18101,7 +17932,6 @@
           <w:sz w:val="24"/>
           <w:szCs w:val="24"/>
         </w:rPr>
-        <w:lastRenderedPageBreak/>
         <w:t>Role (Radio button)</w:t>
       </w:r>
     </w:p>
@@ -18708,8 +18538,8 @@
       </w:r>
       <w:r>
         <w:rPr>
-          <w:sz w:val="24"/>
-          <w:szCs w:val="24"/>
+          <w:rFonts w:asciiTheme="minorBidi" w:hAnsiTheme="minorBidi" w:cstheme="minorBidi"/>
+          <w:color w:val="000000"/>
         </w:rPr>
         <w:t xml:space="preserve"> </w:t>
       </w:r>
@@ -18718,14 +18548,132 @@
           <w:rFonts w:asciiTheme="minorBidi" w:hAnsiTheme="minorBidi" w:cstheme="minorBidi"/>
           <w:color w:val="000000"/>
         </w:rPr>
-        <w:t>After filling the mandatory field the admin must click on add button which will check conditions mentioned in requirements (</w:t>
+        <w:t>admin can add user</w:t>
       </w:r>
       <w:r>
         <w:rPr>
           <w:rFonts w:asciiTheme="minorBidi" w:hAnsiTheme="minorBidi" w:cstheme="minorBidi"/>
           <w:color w:val="000000"/>
         </w:rPr>
-        <w:t>SRS-ADDUSR-00</w:t>
+        <w:t>.</w:t>
+      </w:r>
+    </w:p>
+    <w:p>
+      <w:pPr>
+        <w:rPr>
+          <w:rFonts w:asciiTheme="minorBidi" w:hAnsiTheme="minorBidi" w:cstheme="minorBidi"/>
+          <w:color w:val="000000"/>
+        </w:rPr>
+      </w:pPr>
+      <w:r>
+        <w:rPr>
+          <w:rFonts w:asciiTheme="minorBidi" w:hAnsiTheme="minorBidi" w:cstheme="minorBidi"/>
+          <w:b/>
+          <w:bCs/>
+          <w:sz w:val="28"/>
+          <w:szCs w:val="28"/>
+        </w:rPr>
+        <w:t>SRS-ADDUSR-0</w:t>
+      </w:r>
+      <w:r>
+        <w:rPr>
+          <w:rFonts w:asciiTheme="minorBidi" w:hAnsiTheme="minorBidi" w:cstheme="minorBidi"/>
+          <w:b/>
+          <w:bCs/>
+          <w:sz w:val="28"/>
+          <w:szCs w:val="28"/>
+        </w:rPr>
+        <w:t>10</w:t>
+      </w:r>
+      <w:r>
+        <w:rPr>
+          <w:rFonts w:asciiTheme="minorBidi" w:hAnsiTheme="minorBidi" w:cstheme="minorBidi"/>
+          <w:b/>
+          <w:bCs/>
+          <w:sz w:val="28"/>
+          <w:szCs w:val="28"/>
+        </w:rPr>
+        <w:t>:</w:t>
+      </w:r>
+      <w:r>
+        <w:rPr>
+          <w:rFonts w:asciiTheme="minorBidi" w:hAnsiTheme="minorBidi" w:cstheme="minorBidi"/>
+          <w:color w:val="000000"/>
+        </w:rPr>
+        <w:t xml:space="preserve"> </w:t>
+      </w:r>
+      <w:r>
+        <w:rPr>
+          <w:rFonts w:asciiTheme="minorBidi" w:hAnsiTheme="minorBidi" w:cstheme="minorBidi"/>
+          <w:color w:val="000000"/>
+        </w:rPr>
+        <w:t>admin can choose if user is admin or normal user.</w:t>
+      </w:r>
+      <w:r>
+        <w:rPr>
+          <w:rFonts w:asciiTheme="minorBidi" w:hAnsiTheme="minorBidi" w:cstheme="minorBidi"/>
+          <w:color w:val="000000"/>
+        </w:rPr>
+        <w:t xml:space="preserve"> </w:t>
+      </w:r>
+    </w:p>
+    <w:p>
+      <w:pPr>
+        <w:rPr>
+          <w:sz w:val="24"/>
+          <w:szCs w:val="24"/>
+        </w:rPr>
+      </w:pPr>
+    </w:p>
+    <w:p>
+      <w:pPr>
+        <w:rPr>
+          <w:b/>
+          <w:bCs/>
+          <w:sz w:val="28"/>
+          <w:szCs w:val="28"/>
+        </w:rPr>
+      </w:pPr>
+      <w:r>
+        <w:rPr>
+          <w:b/>
+          <w:bCs/>
+          <w:sz w:val="28"/>
+          <w:szCs w:val="28"/>
+        </w:rPr>
+        <w:t>Feature Validation</w:t>
+      </w:r>
+    </w:p>
+    <w:p>
+      <w:pPr>
+        <w:rPr>
+          <w:rFonts w:asciiTheme="minorBidi" w:hAnsiTheme="minorBidi" w:cstheme="minorBidi"/>
+          <w:color w:val="000000"/>
+        </w:rPr>
+      </w:pPr>
+      <w:r>
+        <w:rPr>
+          <w:rFonts w:asciiTheme="minorBidi" w:hAnsiTheme="minorBidi" w:cstheme="minorBidi"/>
+          <w:b/>
+          <w:bCs/>
+          <w:sz w:val="28"/>
+          <w:szCs w:val="28"/>
+        </w:rPr>
+        <w:t>SRS-VAL-ADD-USR-001</w:t>
+      </w:r>
+      <w:r>
+        <w:rPr>
+          <w:sz w:val="24"/>
+          <w:szCs w:val="24"/>
+        </w:rPr>
+        <w:t xml:space="preserve">If </w:t>
+      </w:r>
+      <w:r>
+        <w:rPr>
+          <w:rFonts w:asciiTheme="minorBidi" w:hAnsiTheme="minorBidi" w:cstheme="minorBidi"/>
+          <w:color w:val="000000"/>
+        </w:rPr>
+        <w:t>the field entered be the admin are not valid according to the requirement (SRS-ADDUSR-00</w:t>
       </w:r>
       <w:r>
         <w:rPr>
@@ -18762,152 +18710,6 @@
           <w:rFonts w:asciiTheme="minorBidi" w:hAnsiTheme="minorBidi" w:cstheme="minorBidi"/>
           <w:color w:val="000000"/>
         </w:rPr>
-        <w:t>SRS-ADD-USR-00</w:t>
-      </w:r>
-      <w:r>
-        <w:rPr>
-          <w:rFonts w:asciiTheme="minorBidi" w:hAnsiTheme="minorBidi" w:cstheme="minorBidi"/>
-          <w:color w:val="000000"/>
-        </w:rPr>
-        <w:t>8</w:t>
-      </w:r>
-      <w:r>
-        <w:rPr>
-          <w:rFonts w:asciiTheme="minorBidi" w:hAnsiTheme="minorBidi" w:cstheme="minorBidi"/>
-          <w:color w:val="000000"/>
-        </w:rPr>
-        <w:t>)</w:t>
-      </w:r>
-    </w:p>
-    <w:p>
-      <w:pPr>
-        <w:rPr>
-          <w:rFonts w:asciiTheme="minorBidi" w:hAnsiTheme="minorBidi" w:cstheme="minorBidi"/>
-          <w:color w:val="000000"/>
-        </w:rPr>
-      </w:pPr>
-      <w:r>
-        <w:rPr>
-          <w:rFonts w:asciiTheme="minorBidi" w:hAnsiTheme="minorBidi" w:cstheme="minorBidi"/>
-          <w:color w:val="000000"/>
-        </w:rPr>
-        <w:t xml:space="preserve">If the fields are valid a message will appear the user </w:t>
-      </w:r>
-      <w:r>
-        <w:rPr>
-          <w:rFonts w:asciiTheme="minorBidi" w:hAnsiTheme="minorBidi" w:cstheme="minorBidi"/>
-          <w:color w:val="000000"/>
-        </w:rPr>
-        <w:t xml:space="preserve">added </w:t>
-      </w:r>
-      <w:r>
-        <w:rPr>
-          <w:rFonts w:asciiTheme="minorBidi" w:hAnsiTheme="minorBidi" w:cstheme="minorBidi"/>
-          <w:color w:val="000000"/>
-        </w:rPr>
-        <w:t>successfully.</w:t>
-      </w:r>
-      <w:r>
-        <w:rPr>
-          <w:rFonts w:asciiTheme="minorBidi" w:hAnsiTheme="minorBidi" w:cstheme="minorBidi"/>
-          <w:color w:val="000000"/>
-        </w:rPr>
-        <w:t xml:space="preserve"> </w:t>
-      </w:r>
-    </w:p>
-    <w:p>
-      <w:pPr>
-        <w:rPr>
-          <w:sz w:val="24"/>
-          <w:szCs w:val="24"/>
-        </w:rPr>
-      </w:pPr>
-    </w:p>
-    <w:p>
-      <w:pPr>
-        <w:rPr>
-          <w:b/>
-          <w:bCs/>
-          <w:sz w:val="28"/>
-          <w:szCs w:val="28"/>
-        </w:rPr>
-      </w:pPr>
-      <w:r>
-        <w:rPr>
-          <w:b/>
-          <w:bCs/>
-          <w:sz w:val="28"/>
-          <w:szCs w:val="28"/>
-        </w:rPr>
-        <w:t>Feature Validation</w:t>
-      </w:r>
-    </w:p>
-    <w:p>
-      <w:pPr>
-        <w:rPr>
-          <w:rFonts w:asciiTheme="minorBidi" w:hAnsiTheme="minorBidi" w:cstheme="minorBidi"/>
-          <w:color w:val="000000"/>
-        </w:rPr>
-      </w:pPr>
-      <w:r>
-        <w:rPr>
-          <w:rFonts w:asciiTheme="minorBidi" w:hAnsiTheme="minorBidi" w:cstheme="minorBidi"/>
-          <w:b/>
-          <w:bCs/>
-          <w:sz w:val="28"/>
-          <w:szCs w:val="28"/>
-        </w:rPr>
-        <w:t>SRS-VAL-ADD-USR-001</w:t>
-      </w:r>
-      <w:r>
-        <w:rPr>
-          <w:sz w:val="24"/>
-          <w:szCs w:val="24"/>
-        </w:rPr>
-        <w:t xml:space="preserve">If </w:t>
-      </w:r>
-      <w:r>
-        <w:rPr>
-          <w:rFonts w:asciiTheme="minorBidi" w:hAnsiTheme="minorBidi" w:cstheme="minorBidi"/>
-          <w:color w:val="000000"/>
-        </w:rPr>
-        <w:t>the field entered be the admin are not valid according to the requirement (SRS-ADDUSR-00</w:t>
-      </w:r>
-      <w:r>
-        <w:rPr>
-          <w:rFonts w:asciiTheme="minorBidi" w:hAnsiTheme="minorBidi" w:cstheme="minorBidi"/>
-          <w:color w:val="000000"/>
-        </w:rPr>
-        <w:t>1</w:t>
-      </w:r>
-      <w:r>
-        <w:rPr>
-          <w:rFonts w:asciiTheme="minorBidi" w:hAnsiTheme="minorBidi" w:cstheme="minorBidi"/>
-          <w:color w:val="000000"/>
-        </w:rPr>
-        <w:t xml:space="preserve"> </w:t>
-      </w:r>
-      <w:r>
-        <w:rPr>
-          <w:rFonts w:asciiTheme="minorBidi" w:hAnsiTheme="minorBidi" w:cstheme="minorBidi"/>
-          <w:color w:val="000000"/>
-          <w:cs/>
-        </w:rPr>
-        <w:t>‎</w:t>
-      </w:r>
-      <w:r>
-        <w:rPr>
-          <w:rFonts w:asciiTheme="minorBidi" w:hAnsiTheme="minorBidi" w:cstheme="minorBidi"/>
-          <w:color w:val="000000"/>
-          <w:lang w:val="en-US"/>
-        </w:rPr>
-        <w:t xml:space="preserve">to </w:t>
-      </w:r>
-      <w:r>
-        <w:rPr>
-          <w:rFonts w:asciiTheme="minorBidi" w:hAnsiTheme="minorBidi" w:cstheme="minorBidi"/>
-          <w:color w:val="000000"/>
-        </w:rPr>
         <w:t>SRS-ADDUSR-00</w:t>
       </w:r>
       <w:r>
@@ -19335,6 +19137,7 @@
           <w:sz w:val="36"/>
           <w:szCs w:val="36"/>
         </w:rPr>
+        <w:lastRenderedPageBreak/>
         <w:t>Front End Details</w:t>
       </w:r>
     </w:p>
@@ -19549,14 +19352,7 @@
           <w:sz w:val="24"/>
           <w:szCs w:val="24"/>
         </w:rPr>
-        <w:t>Username</w:t>
-      </w:r>
-      <w:r>
-        <w:rPr>
-          <w:sz w:val="24"/>
-          <w:szCs w:val="24"/>
-        </w:rPr>
-        <w:t xml:space="preserve"> must Exist in the database</w:t>
+        <w:t>admin can delete user</w:t>
       </w:r>
       <w:r>
         <w:rPr>
@@ -19615,52 +19411,7 @@
           <w:sz w:val="24"/>
           <w:szCs w:val="24"/>
         </w:rPr>
-        <w:t>Exist in the database.</w:t>
-      </w:r>
-    </w:p>
-    <w:p>
-      <w:pPr>
-        <w:rPr>
-          <w:sz w:val="24"/>
-          <w:szCs w:val="24"/>
-        </w:rPr>
-      </w:pPr>
-      <w:r>
-        <w:rPr>
-          <w:rFonts w:asciiTheme="minorBidi" w:hAnsiTheme="minorBidi" w:cstheme="minorBidi"/>
-          <w:b/>
-          <w:bCs/>
-          <w:sz w:val="28"/>
-          <w:szCs w:val="28"/>
-        </w:rPr>
-        <w:t>SRS-DELUSR-00</w:t>
-      </w:r>
-      <w:r>
-        <w:rPr>
-          <w:rFonts w:asciiTheme="minorBidi" w:hAnsiTheme="minorBidi" w:cstheme="minorBidi"/>
-          <w:b/>
-          <w:bCs/>
-          <w:sz w:val="28"/>
-          <w:szCs w:val="28"/>
-        </w:rPr>
-        <w:t>3</w:t>
-      </w:r>
-      <w:r>
-        <w:rPr>
-          <w:rFonts w:asciiTheme="minorBidi" w:hAnsiTheme="minorBidi" w:cstheme="minorBidi"/>
-          <w:b/>
-          <w:bCs/>
-          <w:sz w:val="28"/>
-          <w:szCs w:val="28"/>
-        </w:rPr>
-        <w:t>:</w:t>
-      </w:r>
-      <w:r>
-        <w:rPr>
-          <w:sz w:val="24"/>
-          <w:szCs w:val="24"/>
-        </w:rPr>
-        <w:t xml:space="preserve"> Email must be attached with the entered username in the database</w:t>
+        <w:t>admin can delete another admin</w:t>
       </w:r>
       <w:r>
         <w:rPr>
@@ -19672,61 +19423,413 @@
     </w:p>
     <w:p>
       <w:pPr>
-        <w:ind w:left="100"/>
-        <w:rPr>
-          <w:rFonts w:asciiTheme="minorBidi" w:hAnsiTheme="minorBidi" w:cstheme="minorBidi"/>
-          <w:b/>
-          <w:sz w:val="24"/>
-          <w:szCs w:val="24"/>
-        </w:rPr>
-      </w:pPr>
-    </w:p>
-    <w:p>
-      <w:pPr>
-        <w:rPr>
-          <w:rFonts w:asciiTheme="minorBidi" w:hAnsiTheme="minorBidi" w:cstheme="minorBidi"/>
+        <w:rPr>
+          <w:rFonts w:asciiTheme="minorBidi" w:hAnsiTheme="minorBidi" w:cstheme="minorBidi"/>
+          <w:b/>
+          <w:sz w:val="24"/>
+          <w:szCs w:val="24"/>
+        </w:rPr>
+      </w:pPr>
+    </w:p>
+    <w:p>
+      <w:pPr>
+        <w:rPr>
+          <w:b/>
+          <w:bCs/>
+          <w:sz w:val="28"/>
+          <w:szCs w:val="28"/>
+        </w:rPr>
+      </w:pPr>
+      <w:r>
+        <w:rPr>
+          <w:b/>
+          <w:bCs/>
+          <w:sz w:val="28"/>
+          <w:szCs w:val="28"/>
+        </w:rPr>
+        <w:t>Feature Validation</w:t>
+      </w:r>
+    </w:p>
+    <w:p>
+      <w:pPr>
+        <w:rPr>
+          <w:sz w:val="24"/>
+          <w:szCs w:val="24"/>
+        </w:rPr>
+      </w:pPr>
+      <w:r>
+        <w:rPr>
+          <w:rFonts w:asciiTheme="minorBidi" w:hAnsiTheme="minorBidi" w:cstheme="minorBidi"/>
+          <w:b/>
+          <w:bCs/>
+          <w:sz w:val="28"/>
+          <w:szCs w:val="28"/>
+        </w:rPr>
+        <w:t>SRS-VAL</w:t>
+      </w:r>
+      <w:r>
+        <w:rPr>
+          <w:rFonts w:asciiTheme="minorBidi" w:hAnsiTheme="minorBidi" w:cstheme="minorBidi"/>
+          <w:b/>
+          <w:bCs/>
+          <w:sz w:val="28"/>
+          <w:szCs w:val="28"/>
+        </w:rPr>
+        <w:t>-</w:t>
+      </w:r>
+      <w:r>
+        <w:rPr>
+          <w:rFonts w:asciiTheme="minorBidi" w:hAnsiTheme="minorBidi" w:cstheme="minorBidi"/>
+          <w:b/>
+          <w:bCs/>
+          <w:sz w:val="28"/>
+          <w:szCs w:val="28"/>
+        </w:rPr>
+        <w:t>DELUSR-001</w:t>
+      </w:r>
+      <w:r>
+        <w:rPr>
+          <w:rFonts w:asciiTheme="minorBidi" w:hAnsiTheme="minorBidi" w:cstheme="minorBidi"/>
+          <w:b/>
+          <w:bCs/>
+          <w:sz w:val="28"/>
+          <w:szCs w:val="28"/>
+        </w:rPr>
+        <w:t xml:space="preserve">: </w:t>
+      </w:r>
+      <w:r>
+        <w:rPr>
+          <w:sz w:val="24"/>
+          <w:szCs w:val="24"/>
+        </w:rPr>
+        <w:t xml:space="preserve">If username is not existed in database, system displays an error message </w:t>
+      </w:r>
+      <w:r>
+        <w:rPr>
+          <w:sz w:val="24"/>
+          <w:szCs w:val="24"/>
+        </w:rPr>
+        <w:t>saying,</w:t>
+      </w:r>
+      <w:r>
+        <w:rPr>
+          <w:sz w:val="24"/>
+          <w:szCs w:val="24"/>
+        </w:rPr>
+        <w:t xml:space="preserve"> “</w:t>
+      </w:r>
+      <w:r>
+        <w:rPr>
+          <w:sz w:val="24"/>
+          <w:szCs w:val="24"/>
+        </w:rPr>
+        <w:t>User does not exist.</w:t>
+      </w:r>
+      <w:r>
+        <w:rPr>
+          <w:sz w:val="24"/>
+          <w:szCs w:val="24"/>
+        </w:rPr>
+        <w:t>”.</w:t>
+      </w:r>
+      <w:r>
+        <w:rPr>
+          <w:sz w:val="24"/>
+          <w:szCs w:val="24"/>
+        </w:rPr>
+        <w:t xml:space="preserve"> </w:t>
+      </w:r>
+      <w:r>
+        <w:rPr>
+          <w:sz w:val="24"/>
+          <w:szCs w:val="24"/>
+        </w:rPr>
+        <w:t>and the user will not be deleted</w:t>
+      </w:r>
+      <w:r>
+        <w:rPr>
+          <w:sz w:val="24"/>
+          <w:szCs w:val="24"/>
+        </w:rPr>
+        <w:t>.</w:t>
+      </w:r>
+    </w:p>
+    <w:p>
+      <w:pPr>
+        <w:rPr>
+          <w:sz w:val="24"/>
+          <w:szCs w:val="24"/>
+        </w:rPr>
+      </w:pPr>
+      <w:r>
+        <w:rPr>
+          <w:rFonts w:asciiTheme="minorBidi" w:hAnsiTheme="minorBidi" w:cstheme="minorBidi"/>
+          <w:b/>
+          <w:bCs/>
+          <w:sz w:val="28"/>
+          <w:szCs w:val="28"/>
+        </w:rPr>
+        <w:t>SRS-VAL-</w:t>
+      </w:r>
+      <w:r>
+        <w:rPr>
+          <w:rFonts w:asciiTheme="minorBidi" w:hAnsiTheme="minorBidi" w:cstheme="minorBidi"/>
+          <w:b/>
+          <w:bCs/>
+          <w:sz w:val="28"/>
+          <w:szCs w:val="28"/>
+        </w:rPr>
+        <w:t xml:space="preserve"> </w:t>
+      </w:r>
+      <w:r>
+        <w:rPr>
+          <w:rFonts w:asciiTheme="minorBidi" w:hAnsiTheme="minorBidi" w:cstheme="minorBidi"/>
+          <w:b/>
+          <w:bCs/>
+          <w:sz w:val="28"/>
+          <w:szCs w:val="28"/>
+        </w:rPr>
+        <w:t>DELUSR-</w:t>
+      </w:r>
+      <w:r>
+        <w:rPr>
+          <w:rFonts w:asciiTheme="minorBidi" w:hAnsiTheme="minorBidi" w:cstheme="minorBidi"/>
+          <w:b/>
+          <w:bCs/>
+          <w:sz w:val="28"/>
+          <w:szCs w:val="28"/>
+        </w:rPr>
+        <w:t>002:</w:t>
+      </w:r>
+      <w:r>
+        <w:rPr>
+          <w:sz w:val="24"/>
+          <w:szCs w:val="24"/>
+        </w:rPr>
+        <w:t xml:space="preserve"> If email is not</w:t>
+      </w:r>
+      <w:r>
+        <w:rPr>
+          <w:sz w:val="24"/>
+          <w:szCs w:val="24"/>
+        </w:rPr>
+        <w:t xml:space="preserve"> attached to the entered username the system displays an error message </w:t>
+      </w:r>
+      <w:proofErr w:type="gramStart"/>
+      <w:r>
+        <w:rPr>
+          <w:sz w:val="24"/>
+          <w:szCs w:val="24"/>
+        </w:rPr>
+        <w:t>saying</w:t>
+      </w:r>
+      <w:proofErr w:type="gramEnd"/>
+      <w:r>
+        <w:rPr>
+          <w:sz w:val="24"/>
+          <w:szCs w:val="24"/>
+        </w:rPr>
+        <w:t xml:space="preserve"> “</w:t>
+      </w:r>
+      <w:r>
+        <w:rPr>
+          <w:sz w:val="24"/>
+          <w:szCs w:val="24"/>
+        </w:rPr>
+        <w:t>User does not exist.</w:t>
+      </w:r>
+      <w:r>
+        <w:rPr>
+          <w:sz w:val="24"/>
+          <w:szCs w:val="24"/>
+        </w:rPr>
+        <w:t>”</w:t>
+      </w:r>
+      <w:r>
+        <w:rPr>
+          <w:sz w:val="24"/>
+          <w:szCs w:val="24"/>
+        </w:rPr>
+        <w:t>.</w:t>
+      </w:r>
+      <w:r>
+        <w:rPr>
+          <w:sz w:val="24"/>
+          <w:szCs w:val="24"/>
+          <w:cs/>
+        </w:rPr>
+        <w:t>‎</w:t>
+      </w:r>
+      <w:r>
+        <w:rPr>
+          <w:sz w:val="24"/>
+          <w:szCs w:val="24"/>
+        </w:rPr>
+        <w:t xml:space="preserve">and the user will not be deleted </w:t>
+      </w:r>
+    </w:p>
+    <w:p>
+      <w:pPr>
+        <w:pStyle w:val="Heading3"/>
+        <w:rPr>
+          <w:b/>
+          <w:bCs/>
+          <w:color w:val="000000" w:themeColor="text1"/>
+        </w:rPr>
+      </w:pPr>
+    </w:p>
+    <w:p>
+      <w:pPr>
+        <w:pStyle w:val="Heading3"/>
+        <w:rPr>
+          <w:rFonts w:asciiTheme="minorBidi" w:hAnsiTheme="minorBidi" w:cstheme="minorBidi"/>
+          <w:b/>
+          <w:sz w:val="24"/>
+          <w:szCs w:val="24"/>
+        </w:rPr>
+      </w:pPr>
+      <w:bookmarkStart w:id="43" w:name="_Toc133425218"/>
+      <w:r>
+        <w:rPr>
+          <w:b/>
+          <w:bCs/>
+          <w:color w:val="000000" w:themeColor="text1"/>
+        </w:rPr>
+        <w:t>3.</w:t>
+      </w:r>
+      <w:r>
+        <w:rPr>
+          <w:b/>
+          <w:bCs/>
+          <w:color w:val="000000" w:themeColor="text1"/>
+        </w:rPr>
+        <w:t>1</w:t>
+      </w:r>
+      <w:r>
+        <w:rPr>
+          <w:b/>
+          <w:bCs/>
+          <w:color w:val="000000" w:themeColor="text1"/>
+        </w:rPr>
+        <w:t>.</w:t>
+      </w:r>
+      <w:r>
+        <w:rPr>
+          <w:b/>
+          <w:bCs/>
+          <w:color w:val="000000" w:themeColor="text1"/>
+        </w:rPr>
+        <w:t>1</w:t>
+      </w:r>
+      <w:r>
+        <w:rPr>
+          <w:b/>
+          <w:bCs/>
+          <w:color w:val="000000" w:themeColor="text1"/>
+        </w:rPr>
+        <w:t>0</w:t>
+      </w:r>
+      <w:r>
+        <w:rPr>
+          <w:b/>
+          <w:bCs/>
+          <w:color w:val="000000" w:themeColor="text1"/>
+        </w:rPr>
+        <w:t xml:space="preserve"> </w:t>
+      </w:r>
+      <w:r>
+        <w:rPr>
+          <w:b/>
+          <w:bCs/>
+          <w:color w:val="000000" w:themeColor="text1"/>
+        </w:rPr>
+        <w:t>Logout</w:t>
+      </w:r>
+      <w:bookmarkEnd w:id="43"/>
+    </w:p>
+    <w:p>
+      <w:pPr>
+        <w:rPr>
+          <w:rFonts w:asciiTheme="minorBidi" w:eastAsia="Times New Roman" w:hAnsiTheme="minorBidi" w:cstheme="minorBidi"/>
+          <w:b/>
           <w:color w:val="000000"/>
-        </w:rPr>
-      </w:pPr>
-      <w:r>
-        <w:rPr>
-          <w:rFonts w:asciiTheme="minorBidi" w:hAnsiTheme="minorBidi" w:cstheme="minorBidi"/>
-          <w:b/>
-          <w:bCs/>
-          <w:sz w:val="28"/>
-          <w:szCs w:val="28"/>
-        </w:rPr>
-        <w:t>SRS-</w:t>
-      </w:r>
-      <w:r>
-        <w:rPr>
-          <w:rFonts w:asciiTheme="minorBidi" w:hAnsiTheme="minorBidi" w:cstheme="minorBidi"/>
-          <w:b/>
-          <w:bCs/>
-          <w:sz w:val="28"/>
-          <w:szCs w:val="28"/>
-        </w:rPr>
-        <w:t>DEL</w:t>
-      </w:r>
-      <w:r>
-        <w:rPr>
-          <w:rFonts w:asciiTheme="minorBidi" w:hAnsiTheme="minorBidi" w:cstheme="minorBidi"/>
-          <w:b/>
-          <w:bCs/>
-          <w:sz w:val="28"/>
-          <w:szCs w:val="28"/>
-        </w:rPr>
-        <w:t>USR-00</w:t>
-      </w:r>
-      <w:r>
-        <w:rPr>
-          <w:rFonts w:asciiTheme="minorBidi" w:hAnsiTheme="minorBidi" w:cstheme="minorBidi"/>
-          <w:b/>
-          <w:bCs/>
-          <w:sz w:val="28"/>
-          <w:szCs w:val="28"/>
-        </w:rPr>
-        <w:t>7:</w:t>
+          <w:sz w:val="28"/>
+          <w:szCs w:val="28"/>
+        </w:rPr>
+      </w:pPr>
+      <w:r>
+        <w:rPr>
+          <w:rFonts w:asciiTheme="minorBidi" w:eastAsia="Times New Roman" w:hAnsiTheme="minorBidi" w:cstheme="minorBidi"/>
+          <w:b/>
+          <w:color w:val="000000"/>
+          <w:sz w:val="28"/>
+          <w:szCs w:val="28"/>
+        </w:rPr>
+        <w:t>Description</w:t>
+      </w:r>
+    </w:p>
+    <w:p>
+      <w:pPr>
+        <w:rPr>
+          <w:sz w:val="24"/>
+          <w:szCs w:val="24"/>
+        </w:rPr>
+      </w:pPr>
+      <w:r>
+        <w:rPr>
+          <w:sz w:val="24"/>
+          <w:szCs w:val="24"/>
+        </w:rPr>
+        <w:t>Admin</w:t>
+      </w:r>
+      <w:r>
+        <w:rPr>
+          <w:sz w:val="24"/>
+          <w:szCs w:val="24"/>
+        </w:rPr>
+        <w:t xml:space="preserve"> and user</w:t>
+      </w:r>
+      <w:r>
+        <w:rPr>
+          <w:sz w:val="24"/>
+          <w:szCs w:val="24"/>
+        </w:rPr>
+        <w:t xml:space="preserve"> should be able to </w:t>
+      </w:r>
+      <w:r>
+        <w:rPr>
+          <w:sz w:val="24"/>
+          <w:szCs w:val="24"/>
+        </w:rPr>
+        <w:t>logout from the system by pressing on logout button</w:t>
+      </w:r>
+      <w:r>
+        <w:rPr>
+          <w:sz w:val="24"/>
+          <w:szCs w:val="24"/>
+        </w:rPr>
+        <w:t xml:space="preserve"> from navigation bar</w:t>
+      </w:r>
+      <w:r>
+        <w:rPr>
+          <w:sz w:val="24"/>
+          <w:szCs w:val="24"/>
+        </w:rPr>
+        <w:t xml:space="preserve"> and then the system redirect them to the </w:t>
+      </w:r>
+      <w:r>
+        <w:rPr>
+          <w:sz w:val="24"/>
+          <w:szCs w:val="24"/>
+        </w:rPr>
+        <w:t>login</w:t>
+      </w:r>
+      <w:r>
+        <w:rPr>
+          <w:sz w:val="24"/>
+          <w:szCs w:val="24"/>
+        </w:rPr>
+        <w:t xml:space="preserve"> page of the system with no authorizations to the system functions.</w:t>
       </w:r>
       <w:r>
         <w:rPr>
@@ -19735,567 +19838,6 @@
         </w:rPr>
         <w:t xml:space="preserve"> </w:t>
       </w:r>
-      <w:r>
-        <w:rPr>
-          <w:rFonts w:asciiTheme="minorBidi" w:hAnsiTheme="minorBidi" w:cstheme="minorBidi"/>
-          <w:color w:val="000000"/>
-        </w:rPr>
-        <w:t xml:space="preserve">After filling the mandatory field the admin must click on </w:t>
-      </w:r>
-      <w:r>
-        <w:rPr>
-          <w:rFonts w:asciiTheme="minorBidi" w:hAnsiTheme="minorBidi" w:cstheme="minorBidi"/>
-          <w:color w:val="000000"/>
-        </w:rPr>
-        <w:t>delete</w:t>
-      </w:r>
-      <w:r>
-        <w:rPr>
-          <w:rFonts w:asciiTheme="minorBidi" w:hAnsiTheme="minorBidi" w:cstheme="minorBidi"/>
-          <w:color w:val="000000"/>
-        </w:rPr>
-        <w:t xml:space="preserve"> button which will check conditions mentioned in requirements (</w:t>
-      </w:r>
-      <w:r>
-        <w:rPr>
-          <w:rFonts w:asciiTheme="minorBidi" w:hAnsiTheme="minorBidi" w:cstheme="minorBidi"/>
-          <w:color w:val="000000"/>
-        </w:rPr>
-        <w:t>SRS-</w:t>
-      </w:r>
-      <w:r>
-        <w:rPr>
-          <w:rFonts w:asciiTheme="minorBidi" w:hAnsiTheme="minorBidi" w:cstheme="minorBidi"/>
-          <w:color w:val="000000"/>
-        </w:rPr>
-        <w:t>DEL</w:t>
-      </w:r>
-      <w:r>
-        <w:rPr>
-          <w:rFonts w:asciiTheme="minorBidi" w:hAnsiTheme="minorBidi" w:cstheme="minorBidi"/>
-          <w:color w:val="000000"/>
-        </w:rPr>
-        <w:t>USR-00</w:t>
-      </w:r>
-      <w:r>
-        <w:rPr>
-          <w:rFonts w:asciiTheme="minorBidi" w:hAnsiTheme="minorBidi" w:cstheme="minorBidi"/>
-          <w:color w:val="000000"/>
-        </w:rPr>
-        <w:t>1</w:t>
-      </w:r>
-      <w:r>
-        <w:rPr>
-          <w:rFonts w:asciiTheme="minorBidi" w:hAnsiTheme="minorBidi" w:cstheme="minorBidi"/>
-          <w:color w:val="000000"/>
-        </w:rPr>
-        <w:t xml:space="preserve"> </w:t>
-      </w:r>
-      <w:r>
-        <w:rPr>
-          <w:rFonts w:asciiTheme="minorBidi" w:hAnsiTheme="minorBidi" w:cstheme="minorBidi"/>
-          <w:color w:val="000000"/>
-          <w:cs/>
-        </w:rPr>
-        <w:t>‎</w:t>
-      </w:r>
-      <w:r>
-        <w:rPr>
-          <w:rFonts w:asciiTheme="minorBidi" w:hAnsiTheme="minorBidi" w:cstheme="minorBidi"/>
-          <w:color w:val="000000"/>
-          <w:lang w:val="en-US"/>
-        </w:rPr>
-        <w:t xml:space="preserve">to </w:t>
-      </w:r>
-      <w:r>
-        <w:rPr>
-          <w:rFonts w:asciiTheme="minorBidi" w:hAnsiTheme="minorBidi" w:cstheme="minorBidi"/>
-          <w:color w:val="000000"/>
-        </w:rPr>
-        <w:t>SRS-</w:t>
-      </w:r>
-      <w:r>
-        <w:rPr>
-          <w:rFonts w:asciiTheme="minorBidi" w:hAnsiTheme="minorBidi" w:cstheme="minorBidi"/>
-          <w:color w:val="000000"/>
-        </w:rPr>
-        <w:t>DEL</w:t>
-      </w:r>
-      <w:r>
-        <w:rPr>
-          <w:rFonts w:asciiTheme="minorBidi" w:hAnsiTheme="minorBidi" w:cstheme="minorBidi"/>
-          <w:color w:val="000000"/>
-        </w:rPr>
-        <w:t>USR-00</w:t>
-      </w:r>
-      <w:r>
-        <w:rPr>
-          <w:rFonts w:asciiTheme="minorBidi" w:hAnsiTheme="minorBidi" w:cstheme="minorBidi"/>
-          <w:color w:val="000000"/>
-        </w:rPr>
-        <w:t>3</w:t>
-      </w:r>
-      <w:r>
-        <w:rPr>
-          <w:rFonts w:asciiTheme="minorBidi" w:hAnsiTheme="minorBidi" w:cstheme="minorBidi"/>
-          <w:color w:val="000000"/>
-        </w:rPr>
-        <w:t>)</w:t>
-      </w:r>
-    </w:p>
-    <w:p>
-      <w:pPr>
-        <w:rPr>
-          <w:rFonts w:asciiTheme="minorBidi" w:hAnsiTheme="minorBidi" w:cstheme="minorBidi"/>
-          <w:color w:val="000000"/>
-        </w:rPr>
-      </w:pPr>
-      <w:r>
-        <w:rPr>
-          <w:rFonts w:asciiTheme="minorBidi" w:hAnsiTheme="minorBidi" w:cstheme="minorBidi"/>
-          <w:color w:val="000000"/>
-        </w:rPr>
-        <w:t xml:space="preserve">If the fields are valid a message will appear the user </w:t>
-      </w:r>
-      <w:r>
-        <w:rPr>
-          <w:rFonts w:asciiTheme="minorBidi" w:hAnsiTheme="minorBidi" w:cstheme="minorBidi"/>
-          <w:color w:val="000000"/>
-        </w:rPr>
-        <w:t xml:space="preserve">deleted </w:t>
-      </w:r>
-      <w:r>
-        <w:rPr>
-          <w:rFonts w:asciiTheme="minorBidi" w:hAnsiTheme="minorBidi" w:cstheme="minorBidi"/>
-          <w:color w:val="000000"/>
-        </w:rPr>
-        <w:t>successfully.</w:t>
-      </w:r>
-      <w:r>
-        <w:rPr>
-          <w:rFonts w:asciiTheme="minorBidi" w:hAnsiTheme="minorBidi" w:cstheme="minorBidi"/>
-          <w:color w:val="000000"/>
-        </w:rPr>
-        <w:t xml:space="preserve"> </w:t>
-      </w:r>
-    </w:p>
-    <w:p>
-      <w:pPr>
-        <w:rPr>
-          <w:rFonts w:asciiTheme="minorBidi" w:hAnsiTheme="minorBidi" w:cstheme="minorBidi"/>
-          <w:b/>
-          <w:sz w:val="24"/>
-          <w:szCs w:val="24"/>
-        </w:rPr>
-      </w:pPr>
-    </w:p>
-    <w:p>
-      <w:pPr>
-        <w:rPr>
-          <w:b/>
-          <w:bCs/>
-          <w:sz w:val="28"/>
-          <w:szCs w:val="28"/>
-        </w:rPr>
-      </w:pPr>
-      <w:r>
-        <w:rPr>
-          <w:b/>
-          <w:bCs/>
-          <w:sz w:val="28"/>
-          <w:szCs w:val="28"/>
-        </w:rPr>
-        <w:t>Feature Validation</w:t>
-      </w:r>
-    </w:p>
-    <w:p>
-      <w:pPr>
-        <w:rPr>
-          <w:sz w:val="24"/>
-          <w:szCs w:val="24"/>
-        </w:rPr>
-      </w:pPr>
-      <w:r>
-        <w:rPr>
-          <w:rFonts w:asciiTheme="minorBidi" w:hAnsiTheme="minorBidi" w:cstheme="minorBidi"/>
-          <w:b/>
-          <w:bCs/>
-          <w:sz w:val="28"/>
-          <w:szCs w:val="28"/>
-        </w:rPr>
-        <w:t>SRS-VAL</w:t>
-      </w:r>
-      <w:r>
-        <w:rPr>
-          <w:rFonts w:asciiTheme="minorBidi" w:hAnsiTheme="minorBidi" w:cstheme="minorBidi"/>
-          <w:b/>
-          <w:bCs/>
-          <w:sz w:val="28"/>
-          <w:szCs w:val="28"/>
-        </w:rPr>
-        <w:t>-</w:t>
-      </w:r>
-      <w:r>
-        <w:rPr>
-          <w:rFonts w:asciiTheme="minorBidi" w:hAnsiTheme="minorBidi" w:cstheme="minorBidi"/>
-          <w:b/>
-          <w:bCs/>
-          <w:sz w:val="28"/>
-          <w:szCs w:val="28"/>
-        </w:rPr>
-        <w:t>DELUSR-001</w:t>
-      </w:r>
-      <w:r>
-        <w:rPr>
-          <w:rFonts w:asciiTheme="minorBidi" w:hAnsiTheme="minorBidi" w:cstheme="minorBidi"/>
-          <w:b/>
-          <w:bCs/>
-          <w:sz w:val="28"/>
-          <w:szCs w:val="28"/>
-        </w:rPr>
-        <w:t xml:space="preserve">: </w:t>
-      </w:r>
-      <w:r>
-        <w:rPr>
-          <w:sz w:val="24"/>
-          <w:szCs w:val="24"/>
-        </w:rPr>
-        <w:t xml:space="preserve">If username is not existed in database, system displays an error message </w:t>
-      </w:r>
-      <w:r>
-        <w:rPr>
-          <w:sz w:val="24"/>
-          <w:szCs w:val="24"/>
-        </w:rPr>
-        <w:t>saying,</w:t>
-      </w:r>
-      <w:r>
-        <w:rPr>
-          <w:sz w:val="24"/>
-          <w:szCs w:val="24"/>
-        </w:rPr>
-        <w:t xml:space="preserve"> “</w:t>
-      </w:r>
-      <w:r>
-        <w:rPr>
-          <w:sz w:val="24"/>
-          <w:szCs w:val="24"/>
-        </w:rPr>
-        <w:t>User does not exist.</w:t>
-      </w:r>
-      <w:r>
-        <w:rPr>
-          <w:sz w:val="24"/>
-          <w:szCs w:val="24"/>
-        </w:rPr>
-        <w:t>”.</w:t>
-      </w:r>
-      <w:r>
-        <w:rPr>
-          <w:sz w:val="24"/>
-          <w:szCs w:val="24"/>
-        </w:rPr>
-        <w:t xml:space="preserve"> </w:t>
-      </w:r>
-      <w:r>
-        <w:rPr>
-          <w:sz w:val="24"/>
-          <w:szCs w:val="24"/>
-        </w:rPr>
-        <w:t>and the user will not be deleted</w:t>
-      </w:r>
-      <w:r>
-        <w:rPr>
-          <w:sz w:val="24"/>
-          <w:szCs w:val="24"/>
-        </w:rPr>
-        <w:t>.</w:t>
-      </w:r>
-    </w:p>
-    <w:p>
-      <w:pPr>
-        <w:rPr>
-          <w:sz w:val="24"/>
-          <w:szCs w:val="24"/>
-        </w:rPr>
-      </w:pPr>
-      <w:r>
-        <w:rPr>
-          <w:rFonts w:asciiTheme="minorBidi" w:hAnsiTheme="minorBidi" w:cstheme="minorBidi"/>
-          <w:b/>
-          <w:bCs/>
-          <w:sz w:val="28"/>
-          <w:szCs w:val="28"/>
-        </w:rPr>
-        <w:t>SRS-VAL-</w:t>
-      </w:r>
-      <w:r>
-        <w:rPr>
-          <w:rFonts w:asciiTheme="minorBidi" w:hAnsiTheme="minorBidi" w:cstheme="minorBidi"/>
-          <w:b/>
-          <w:bCs/>
-          <w:sz w:val="28"/>
-          <w:szCs w:val="28"/>
-        </w:rPr>
-        <w:t xml:space="preserve"> </w:t>
-      </w:r>
-      <w:r>
-        <w:rPr>
-          <w:rFonts w:asciiTheme="minorBidi" w:hAnsiTheme="minorBidi" w:cstheme="minorBidi"/>
-          <w:b/>
-          <w:bCs/>
-          <w:sz w:val="28"/>
-          <w:szCs w:val="28"/>
-        </w:rPr>
-        <w:t>DELUSR-</w:t>
-      </w:r>
-      <w:r>
-        <w:rPr>
-          <w:rFonts w:asciiTheme="minorBidi" w:hAnsiTheme="minorBidi" w:cstheme="minorBidi"/>
-          <w:b/>
-          <w:bCs/>
-          <w:sz w:val="28"/>
-          <w:szCs w:val="28"/>
-        </w:rPr>
-        <w:t>002:</w:t>
-      </w:r>
-      <w:r>
-        <w:rPr>
-          <w:sz w:val="24"/>
-          <w:szCs w:val="24"/>
-        </w:rPr>
-        <w:t xml:space="preserve"> If email is not</w:t>
-      </w:r>
-      <w:r>
-        <w:rPr>
-          <w:sz w:val="24"/>
-          <w:szCs w:val="24"/>
-        </w:rPr>
-        <w:t xml:space="preserve"> attached to the entered username the system displays an error message </w:t>
-      </w:r>
-      <w:proofErr w:type="gramStart"/>
-      <w:r>
-        <w:rPr>
-          <w:sz w:val="24"/>
-          <w:szCs w:val="24"/>
-        </w:rPr>
-        <w:t>saying</w:t>
-      </w:r>
-      <w:proofErr w:type="gramEnd"/>
-      <w:r>
-        <w:rPr>
-          <w:sz w:val="24"/>
-          <w:szCs w:val="24"/>
-        </w:rPr>
-        <w:t xml:space="preserve"> “</w:t>
-      </w:r>
-      <w:r>
-        <w:rPr>
-          <w:sz w:val="24"/>
-          <w:szCs w:val="24"/>
-        </w:rPr>
-        <w:t>User does not exist.</w:t>
-      </w:r>
-      <w:r>
-        <w:rPr>
-          <w:sz w:val="24"/>
-          <w:szCs w:val="24"/>
-        </w:rPr>
-        <w:t>”</w:t>
-      </w:r>
-      <w:r>
-        <w:rPr>
-          <w:sz w:val="24"/>
-          <w:szCs w:val="24"/>
-        </w:rPr>
-        <w:t>.</w:t>
-      </w:r>
-      <w:r>
-        <w:rPr>
-          <w:sz w:val="24"/>
-          <w:szCs w:val="24"/>
-          <w:cs/>
-        </w:rPr>
-        <w:t>‎</w:t>
-      </w:r>
-      <w:r>
-        <w:rPr>
-          <w:sz w:val="24"/>
-          <w:szCs w:val="24"/>
-        </w:rPr>
-        <w:t xml:space="preserve">and the user will not be deleted </w:t>
-      </w:r>
-    </w:p>
-    <w:p>
-      <w:pPr>
-        <w:pStyle w:val="Heading3"/>
-        <w:rPr>
-          <w:b/>
-          <w:bCs/>
-          <w:color w:val="000000" w:themeColor="text1"/>
-        </w:rPr>
-      </w:pPr>
-    </w:p>
-    <w:p>
-      <w:pPr>
-        <w:pStyle w:val="Heading3"/>
-        <w:rPr>
-          <w:rFonts w:asciiTheme="minorBidi" w:hAnsiTheme="minorBidi" w:cstheme="minorBidi"/>
-          <w:b/>
-          <w:sz w:val="24"/>
-          <w:szCs w:val="24"/>
-        </w:rPr>
-      </w:pPr>
-      <w:bookmarkStart w:id="43" w:name="_Toc133425218"/>
-      <w:r>
-        <w:rPr>
-          <w:b/>
-          <w:bCs/>
-          <w:color w:val="000000" w:themeColor="text1"/>
-        </w:rPr>
-        <w:t>3.</w:t>
-      </w:r>
-      <w:r>
-        <w:rPr>
-          <w:b/>
-          <w:bCs/>
-          <w:color w:val="000000" w:themeColor="text1"/>
-        </w:rPr>
-        <w:t>1</w:t>
-      </w:r>
-      <w:r>
-        <w:rPr>
-          <w:b/>
-          <w:bCs/>
-          <w:color w:val="000000" w:themeColor="text1"/>
-        </w:rPr>
-        <w:t>.</w:t>
-      </w:r>
-      <w:r>
-        <w:rPr>
-          <w:b/>
-          <w:bCs/>
-          <w:color w:val="000000" w:themeColor="text1"/>
-        </w:rPr>
-        <w:t>1</w:t>
-      </w:r>
-      <w:r>
-        <w:rPr>
-          <w:b/>
-          <w:bCs/>
-          <w:color w:val="000000" w:themeColor="text1"/>
-        </w:rPr>
-        <w:t>0</w:t>
-      </w:r>
-      <w:r>
-        <w:rPr>
-          <w:b/>
-          <w:bCs/>
-          <w:color w:val="000000" w:themeColor="text1"/>
-        </w:rPr>
-        <w:t xml:space="preserve"> </w:t>
-      </w:r>
-      <w:r>
-        <w:rPr>
-          <w:b/>
-          <w:bCs/>
-          <w:color w:val="000000" w:themeColor="text1"/>
-        </w:rPr>
-        <w:t>Logout</w:t>
-      </w:r>
-      <w:bookmarkEnd w:id="43"/>
-    </w:p>
-    <w:p>
-      <w:pPr>
-        <w:rPr>
-          <w:rFonts w:asciiTheme="minorBidi" w:eastAsia="Times New Roman" w:hAnsiTheme="minorBidi" w:cstheme="minorBidi"/>
-          <w:b/>
-          <w:color w:val="000000"/>
-          <w:sz w:val="28"/>
-          <w:szCs w:val="28"/>
-        </w:rPr>
-      </w:pPr>
-      <w:r>
-        <w:rPr>
-          <w:rFonts w:asciiTheme="minorBidi" w:eastAsia="Times New Roman" w:hAnsiTheme="minorBidi" w:cstheme="minorBidi"/>
-          <w:b/>
-          <w:color w:val="000000"/>
-          <w:sz w:val="28"/>
-          <w:szCs w:val="28"/>
-        </w:rPr>
-        <w:t>Description</w:t>
-      </w:r>
-    </w:p>
-    <w:p>
-      <w:pPr>
-        <w:rPr>
-          <w:sz w:val="24"/>
-          <w:szCs w:val="24"/>
-        </w:rPr>
-      </w:pPr>
-      <w:r>
-        <w:rPr>
-          <w:sz w:val="24"/>
-          <w:szCs w:val="24"/>
-        </w:rPr>
-        <w:t>Admin</w:t>
-      </w:r>
-      <w:r>
-        <w:rPr>
-          <w:sz w:val="24"/>
-          <w:szCs w:val="24"/>
-        </w:rPr>
-        <w:t xml:space="preserve"> and user</w:t>
-      </w:r>
-      <w:r>
-        <w:rPr>
-          <w:sz w:val="24"/>
-          <w:szCs w:val="24"/>
-        </w:rPr>
-        <w:t xml:space="preserve"> should be able to </w:t>
-      </w:r>
-      <w:r>
-        <w:rPr>
-          <w:sz w:val="24"/>
-          <w:szCs w:val="24"/>
-        </w:rPr>
-        <w:t>logout from the system by pressing on logout button</w:t>
-      </w:r>
-      <w:r>
-        <w:rPr>
-          <w:sz w:val="24"/>
-          <w:szCs w:val="24"/>
-        </w:rPr>
-        <w:t xml:space="preserve"> from navigation bar</w:t>
-      </w:r>
-      <w:r>
-        <w:rPr>
-          <w:sz w:val="24"/>
-          <w:szCs w:val="24"/>
-        </w:rPr>
-        <w:t xml:space="preserve"> and then the system redirect them to the </w:t>
-      </w:r>
-      <w:r>
-        <w:rPr>
-          <w:sz w:val="24"/>
-          <w:szCs w:val="24"/>
-        </w:rPr>
-        <w:t>login</w:t>
-      </w:r>
-      <w:r>
-        <w:rPr>
-          <w:sz w:val="24"/>
-          <w:szCs w:val="24"/>
-        </w:rPr>
-        <w:t xml:space="preserve"> page of the system with no authorizations to the system functions.</w:t>
-      </w:r>
-      <w:r>
-        <w:rPr>
-          <w:sz w:val="24"/>
-          <w:szCs w:val="24"/>
-        </w:rPr>
-        <w:t xml:space="preserve"> </w:t>
-      </w:r>
     </w:p>
     <w:p>
       <w:pPr>
@@ -20340,7 +19882,6 @@
           <w:sz w:val="24"/>
           <w:szCs w:val="24"/>
         </w:rPr>
-        <w:lastRenderedPageBreak/>
         <w:t xml:space="preserve">Admin and user must be logged in first to be able to logout from the system </w:t>
       </w:r>
       <w:r>
@@ -21090,7 +20631,6 @@
           <w:sz w:val="24"/>
           <w:szCs w:val="24"/>
         </w:rPr>
-        <w:lastRenderedPageBreak/>
         <w:t>stored in a secure location which is not in the same building as the system.</w:t>
       </w:r>
     </w:p>
@@ -21371,6 +20911,7 @@
           <w:sz w:val="24"/>
           <w:szCs w:val="24"/>
         </w:rPr>
+        <w:lastRenderedPageBreak/>
         <w:t>Portability</w:t>
       </w:r>
     </w:p>

</xml_diff>

<commit_message>
remover login requirment no2
remover login requirment no2
</commit_message>
<xml_diff>
--- a/Requirements/SRS/SRS .docx
+++ b/Requirements/SRS/SRS .docx
@@ -5129,25 +5129,7 @@
           <w:sz w:val="24"/>
           <w:szCs w:val="24"/>
         </w:rPr>
-        <w:t xml:space="preserve">Learning Hub Web Application is a e-Learning project aims to create an engaging and informative online articles, videos, and records. that helps learners achieve the desired learning outcomes, but this is from the macro perspective. This release will have limited features. Over </w:t>
-      </w:r>
-      <w:proofErr w:type="gramStart"/>
-      <w:r>
-        <w:rPr>
-          <w:rFonts w:asciiTheme="minorBidi" w:eastAsia="Droid Sans" w:hAnsiTheme="minorBidi" w:cstheme="minorBidi"/>
-          <w:sz w:val="24"/>
-          <w:szCs w:val="24"/>
-        </w:rPr>
-        <w:t>a period of time</w:t>
-      </w:r>
-      <w:proofErr w:type="gramEnd"/>
-      <w:r>
-        <w:rPr>
-          <w:rFonts w:asciiTheme="minorBidi" w:eastAsia="Droid Sans" w:hAnsiTheme="minorBidi" w:cstheme="minorBidi"/>
-          <w:sz w:val="24"/>
-          <w:szCs w:val="24"/>
-        </w:rPr>
-        <w:t>, new and new functionalities will be added to the site.</w:t>
+        <w:t>Learning Hub Web Application is a e-Learning project aims to create an engaging and informative online articles, videos, and records. that helps learners achieve the desired learning outcomes, but this is from the macro perspective. This release will have limited features. Over a period of time, new and new functionalities will be added to the site.</w:t>
       </w:r>
     </w:p>
     <w:p>
@@ -8720,27 +8702,7 @@
           <w:sz w:val="24"/>
           <w:szCs w:val="24"/>
         </w:rPr>
-        <w:t xml:space="preserve">Users must have an account </w:t>
-      </w:r>
-      <w:proofErr w:type="gramStart"/>
-      <w:r>
-        <w:rPr>
-          <w:rFonts w:asciiTheme="minorBidi" w:hAnsiTheme="minorBidi" w:cstheme="minorBidi"/>
-          <w:color w:val="000000" w:themeColor="text1"/>
-          <w:sz w:val="24"/>
-          <w:szCs w:val="24"/>
-        </w:rPr>
-        <w:t>in order to</w:t>
-      </w:r>
-      <w:proofErr w:type="gramEnd"/>
-      <w:r>
-        <w:rPr>
-          <w:rFonts w:asciiTheme="minorBidi" w:hAnsiTheme="minorBidi" w:cstheme="minorBidi"/>
-          <w:color w:val="000000" w:themeColor="text1"/>
-          <w:sz w:val="24"/>
-          <w:szCs w:val="24"/>
-        </w:rPr>
-        <w:t xml:space="preserve"> be able to view the home page. Users who don’t have an account will not be able to view any of the website articles. Users' accounts will hold information about their</w:t>
+        <w:t>Users must have an account in order to be able to view the home page. Users who don’t have an account will not be able to view any of the website articles. Users' accounts will hold information about their</w:t>
       </w:r>
       <w:r>
         <w:rPr>
@@ -10574,7 +10536,23 @@
           <w:sz w:val="24"/>
           <w:szCs w:val="24"/>
         </w:rPr>
-        <w:t>user/admin must enter a valid mail and password</w:t>
+        <w:t xml:space="preserve">user/admin must enter a valid </w:t>
+      </w:r>
+      <w:r>
+        <w:rPr>
+          <w:rFonts w:asciiTheme="minorBidi" w:hAnsiTheme="minorBidi" w:cstheme="minorBidi"/>
+          <w:sz w:val="24"/>
+          <w:szCs w:val="24"/>
+        </w:rPr>
+        <w:t>username</w:t>
+      </w:r>
+      <w:r>
+        <w:rPr>
+          <w:rFonts w:asciiTheme="minorBidi" w:hAnsiTheme="minorBidi" w:cstheme="minorBidi"/>
+          <w:sz w:val="24"/>
+          <w:szCs w:val="24"/>
+        </w:rPr>
+        <w:t xml:space="preserve"> and password</w:t>
       </w:r>
       <w:r>
         <w:rPr>
@@ -10643,53 +10621,105 @@
           <w:sz w:val="28"/>
           <w:szCs w:val="28"/>
         </w:rPr>
-        <w:t>_002</w:t>
-      </w:r>
-      <w:r>
-        <w:rPr>
-          <w:rFonts w:asciiTheme="minorBidi" w:hAnsiTheme="minorBidi" w:cstheme="minorBidi"/>
-          <w:b/>
-          <w:bCs/>
-          <w:sz w:val="24"/>
-          <w:szCs w:val="24"/>
-        </w:rPr>
-        <w:t xml:space="preserve">:  </w:t>
-      </w:r>
-      <w:r>
-        <w:rPr>
-          <w:rFonts w:asciiTheme="minorBidi" w:hAnsiTheme="minorBidi" w:cstheme="minorBidi"/>
-          <w:color w:val="000000" w:themeColor="text1"/>
-          <w:sz w:val="24"/>
-          <w:szCs w:val="24"/>
-        </w:rPr>
-        <w:t>Users/admins must enter their emails in the right email format (ex: “</w:t>
-      </w:r>
-      <w:hyperlink r:id="rId8" w:history="1">
-        <w:r>
-          <w:rPr>
-            <w:rStyle w:val="Hyperlink"/>
-            <w:rFonts w:asciiTheme="minorBidi" w:eastAsia="Times New Roman" w:hAnsiTheme="minorBidi" w:cstheme="minorBidi"/>
-            <w:sz w:val="24"/>
-            <w:szCs w:val="24"/>
-          </w:rPr>
-          <w:t>abc@mail.com</w:t>
-        </w:r>
-      </w:hyperlink>
-      <w:r>
-        <w:rPr>
-          <w:rFonts w:asciiTheme="minorBidi" w:eastAsia="Times New Roman" w:hAnsiTheme="minorBidi" w:cstheme="minorBidi"/>
-          <w:color w:val="000000" w:themeColor="text1"/>
-          <w:sz w:val="24"/>
-          <w:szCs w:val="24"/>
-        </w:rPr>
-        <w:t>”).</w:t>
+        <w:t>_00</w:t>
+      </w:r>
+      <w:r>
+        <w:rPr>
+          <w:rFonts w:asciiTheme="minorBidi" w:hAnsiTheme="minorBidi" w:cstheme="minorBidi"/>
+          <w:b/>
+          <w:bCs/>
+          <w:sz w:val="28"/>
+          <w:szCs w:val="28"/>
+        </w:rPr>
+        <w:t>2</w:t>
+      </w:r>
+      <w:r>
+        <w:rPr>
+          <w:rFonts w:asciiTheme="minorBidi" w:hAnsiTheme="minorBidi" w:cstheme="minorBidi"/>
+          <w:color w:val="000000" w:themeColor="text1"/>
+          <w:sz w:val="24"/>
+          <w:szCs w:val="24"/>
+        </w:rPr>
+        <w:t xml:space="preserve">: If the </w:t>
+      </w:r>
+      <w:r>
+        <w:rPr>
+          <w:rFonts w:asciiTheme="minorBidi" w:hAnsiTheme="minorBidi" w:cstheme="minorBidi"/>
+          <w:color w:val="000000" w:themeColor="text1"/>
+          <w:sz w:val="24"/>
+          <w:szCs w:val="24"/>
+        </w:rPr>
+        <w:t>username</w:t>
+      </w:r>
+      <w:r>
+        <w:rPr>
+          <w:rFonts w:asciiTheme="minorBidi" w:hAnsiTheme="minorBidi" w:cstheme="minorBidi"/>
+          <w:color w:val="000000" w:themeColor="text1"/>
+          <w:sz w:val="24"/>
+          <w:szCs w:val="24"/>
+        </w:rPr>
+        <w:t xml:space="preserve"> or the password are in-valid</w:t>
+      </w:r>
+      <w:r>
+        <w:rPr>
+          <w:rFonts w:asciiTheme="minorBidi" w:hAnsiTheme="minorBidi" w:cstheme="minorBidi"/>
+          <w:color w:val="000000" w:themeColor="text1"/>
+          <w:sz w:val="24"/>
+          <w:szCs w:val="24"/>
+        </w:rPr>
+        <w:t xml:space="preserve"> (not in database),</w:t>
+      </w:r>
+      <w:r>
+        <w:rPr>
+          <w:rFonts w:asciiTheme="minorBidi" w:hAnsiTheme="minorBidi" w:cstheme="minorBidi"/>
+          <w:color w:val="000000" w:themeColor="text1"/>
+          <w:sz w:val="24"/>
+          <w:szCs w:val="24"/>
+        </w:rPr>
+        <w:t xml:space="preserve"> it’s an error that must be reported to the user/admin and this message should appear “</w:t>
+      </w:r>
+      <w:r>
+        <w:rPr>
+          <w:rFonts w:asciiTheme="minorBidi" w:hAnsiTheme="minorBidi" w:cstheme="minorBidi"/>
+          <w:color w:val="000000" w:themeColor="text1"/>
+          <w:sz w:val="24"/>
+          <w:szCs w:val="24"/>
+        </w:rPr>
+        <w:t xml:space="preserve">invalid </w:t>
+      </w:r>
+      <w:r>
+        <w:rPr>
+          <w:rFonts w:asciiTheme="minorBidi" w:hAnsiTheme="minorBidi" w:cstheme="minorBidi"/>
+          <w:color w:val="000000" w:themeColor="text1"/>
+          <w:sz w:val="24"/>
+          <w:szCs w:val="24"/>
+        </w:rPr>
+        <w:t>username</w:t>
+      </w:r>
+      <w:r>
+        <w:rPr>
+          <w:rFonts w:asciiTheme="minorBidi" w:hAnsiTheme="minorBidi" w:cstheme="minorBidi"/>
+          <w:color w:val="000000" w:themeColor="text1"/>
+          <w:sz w:val="24"/>
+          <w:szCs w:val="24"/>
+        </w:rPr>
+        <w:t xml:space="preserve"> or password</w:t>
+      </w:r>
+      <w:r>
+        <w:rPr>
+          <w:rFonts w:asciiTheme="minorBidi" w:hAnsiTheme="minorBidi" w:cstheme="minorBidi"/>
+          <w:color w:val="000000" w:themeColor="text1"/>
+          <w:sz w:val="24"/>
+          <w:szCs w:val="24"/>
+        </w:rPr>
+        <w:t>”.</w:t>
       </w:r>
     </w:p>
     <w:p>
       <w:pPr>
         <w:spacing w:line="240" w:lineRule="auto"/>
         <w:rPr>
-          <w:rFonts w:asciiTheme="minorBidi" w:eastAsia="Times New Roman" w:hAnsiTheme="minorBidi" w:cstheme="minorBidi"/>
+          <w:rFonts w:asciiTheme="minorBidi" w:hAnsiTheme="minorBidi" w:cstheme="minorBidi"/>
           <w:color w:val="000000" w:themeColor="text1"/>
           <w:sz w:val="24"/>
           <w:szCs w:val="24"/>
@@ -10744,30 +10774,156 @@
           <w:sz w:val="28"/>
           <w:szCs w:val="28"/>
         </w:rPr>
-        <w:t>_003</w:t>
-      </w:r>
-      <w:r>
-        <w:rPr>
-          <w:rFonts w:asciiTheme="minorBidi" w:hAnsiTheme="minorBidi" w:cstheme="minorBidi"/>
-          <w:color w:val="000000" w:themeColor="text1"/>
-          <w:sz w:val="24"/>
-          <w:szCs w:val="24"/>
-        </w:rPr>
-        <w:t>: If the mail or the password are in-valid (see requirements 001 &amp; 002), it’s an error that must be reported to the user/admin and this message should appear “</w:t>
-      </w:r>
-      <w:r>
-        <w:rPr>
-          <w:rFonts w:asciiTheme="minorBidi" w:hAnsiTheme="minorBidi" w:cstheme="minorBidi"/>
-          <w:color w:val="000000" w:themeColor="text1"/>
-          <w:sz w:val="24"/>
-          <w:szCs w:val="24"/>
-        </w:rPr>
-        <w:t>invalid mail or password</w:t>
-      </w:r>
-      <w:r>
-        <w:rPr>
-          <w:rFonts w:asciiTheme="minorBidi" w:hAnsiTheme="minorBidi" w:cstheme="minorBidi"/>
-          <w:color w:val="000000" w:themeColor="text1"/>
+        <w:t>_00</w:t>
+      </w:r>
+      <w:r>
+        <w:rPr>
+          <w:rFonts w:asciiTheme="minorBidi" w:hAnsiTheme="minorBidi" w:cstheme="minorBidi"/>
+          <w:b/>
+          <w:bCs/>
+          <w:sz w:val="28"/>
+          <w:szCs w:val="28"/>
+        </w:rPr>
+        <w:t>3</w:t>
+      </w:r>
+      <w:r>
+        <w:rPr>
+          <w:rFonts w:asciiTheme="minorBidi" w:hAnsiTheme="minorBidi" w:cstheme="minorBidi"/>
+          <w:sz w:val="28"/>
+          <w:szCs w:val="28"/>
+        </w:rPr>
+        <w:t xml:space="preserve">: </w:t>
+      </w:r>
+      <w:r>
+        <w:rPr>
+          <w:rFonts w:asciiTheme="minorBidi" w:hAnsiTheme="minorBidi" w:cstheme="minorBidi"/>
+          <w:color w:val="000000" w:themeColor="text1"/>
+          <w:sz w:val="24"/>
+          <w:szCs w:val="24"/>
+        </w:rPr>
+        <w:t>If the mail and password exist in the database, the system should log you in and navigate you to the “home page”.</w:t>
+      </w:r>
+    </w:p>
+    <w:p>
+      <w:pPr>
+        <w:rPr>
+          <w:rFonts w:asciiTheme="minorBidi" w:hAnsiTheme="minorBidi" w:cstheme="minorBidi"/>
+          <w:b/>
+          <w:bCs/>
+          <w:sz w:val="28"/>
+          <w:szCs w:val="28"/>
+        </w:rPr>
+      </w:pPr>
+    </w:p>
+    <w:p>
+      <w:pPr>
+        <w:rPr>
+          <w:b/>
+          <w:bCs/>
+          <w:color w:val="000000" w:themeColor="text1"/>
+          <w:sz w:val="28"/>
+          <w:szCs w:val="28"/>
+        </w:rPr>
+      </w:pPr>
+      <w:r>
+        <w:rPr>
+          <w:b/>
+          <w:bCs/>
+          <w:color w:val="000000" w:themeColor="text1"/>
+          <w:sz w:val="28"/>
+          <w:szCs w:val="28"/>
+        </w:rPr>
+        <w:t>Feature Validation</w:t>
+      </w:r>
+    </w:p>
+    <w:p/>
+    <w:p>
+      <w:pPr>
+        <w:ind w:left="280"/>
+        <w:rPr>
+          <w:sz w:val="24"/>
+          <w:szCs w:val="24"/>
+        </w:rPr>
+      </w:pPr>
+      <w:r>
+        <w:rPr>
+          <w:b/>
+          <w:bCs/>
+          <w:sz w:val="28"/>
+          <w:szCs w:val="28"/>
+        </w:rPr>
+        <w:t>SRS-VAL-</w:t>
+      </w:r>
+      <w:r>
+        <w:rPr>
+          <w:rFonts w:asciiTheme="minorBidi" w:hAnsiTheme="minorBidi" w:cstheme="minorBidi"/>
+          <w:b/>
+          <w:bCs/>
+          <w:sz w:val="28"/>
+          <w:szCs w:val="28"/>
+        </w:rPr>
+        <w:t xml:space="preserve"> </w:t>
+      </w:r>
+      <w:r>
+        <w:rPr>
+          <w:rFonts w:asciiTheme="minorBidi" w:hAnsiTheme="minorBidi" w:cstheme="minorBidi"/>
+          <w:b/>
+          <w:bCs/>
+          <w:sz w:val="28"/>
+          <w:szCs w:val="28"/>
+        </w:rPr>
+        <w:t>LOGIN</w:t>
+      </w:r>
+      <w:r>
+        <w:rPr>
+          <w:b/>
+          <w:bCs/>
+          <w:sz w:val="28"/>
+          <w:szCs w:val="28"/>
+        </w:rPr>
+        <w:t xml:space="preserve"> </w:t>
+      </w:r>
+      <w:r>
+        <w:rPr>
+          <w:b/>
+          <w:bCs/>
+          <w:sz w:val="28"/>
+          <w:szCs w:val="28"/>
+        </w:rPr>
+        <w:t>-001</w:t>
+      </w:r>
+      <w:r>
+        <w:rPr>
+          <w:b/>
+          <w:bCs/>
+          <w:sz w:val="24"/>
+          <w:szCs w:val="24"/>
+        </w:rPr>
+        <w:t xml:space="preserve">: </w:t>
+      </w:r>
+      <w:r>
+        <w:rPr>
+          <w:sz w:val="24"/>
+          <w:szCs w:val="24"/>
+        </w:rPr>
+        <w:t>If username is not existed in database, system displays an error</w:t>
+      </w:r>
+      <w:r>
+        <w:rPr>
+          <w:sz w:val="24"/>
+          <w:szCs w:val="24"/>
+        </w:rPr>
+        <w:t xml:space="preserve"> “</w:t>
+      </w:r>
+      <w:r>
+        <w:rPr>
+          <w:sz w:val="24"/>
+          <w:szCs w:val="24"/>
+        </w:rPr>
+        <w:t>invalid username or password</w:t>
+      </w:r>
+      <w:r>
+        <w:rPr>
           <w:sz w:val="24"/>
           <w:szCs w:val="24"/>
         </w:rPr>
@@ -10776,6 +10932,83 @@
     </w:p>
     <w:p>
       <w:pPr>
+        <w:ind w:left="280"/>
+        <w:rPr>
+          <w:sz w:val="24"/>
+          <w:szCs w:val="24"/>
+        </w:rPr>
+      </w:pPr>
+      <w:r>
+        <w:rPr>
+          <w:b/>
+          <w:bCs/>
+          <w:sz w:val="28"/>
+          <w:szCs w:val="28"/>
+        </w:rPr>
+        <w:t>SRS-VAL-</w:t>
+      </w:r>
+      <w:r>
+        <w:rPr>
+          <w:rFonts w:asciiTheme="minorBidi" w:hAnsiTheme="minorBidi" w:cstheme="minorBidi"/>
+          <w:b/>
+          <w:bCs/>
+          <w:sz w:val="28"/>
+          <w:szCs w:val="28"/>
+        </w:rPr>
+        <w:t xml:space="preserve"> </w:t>
+      </w:r>
+      <w:r>
+        <w:rPr>
+          <w:rFonts w:asciiTheme="minorBidi" w:hAnsiTheme="minorBidi" w:cstheme="minorBidi"/>
+          <w:b/>
+          <w:bCs/>
+          <w:sz w:val="28"/>
+          <w:szCs w:val="28"/>
+        </w:rPr>
+        <w:t>LOGIN</w:t>
+      </w:r>
+      <w:r>
+        <w:rPr>
+          <w:b/>
+          <w:bCs/>
+          <w:sz w:val="28"/>
+          <w:szCs w:val="28"/>
+        </w:rPr>
+        <w:t xml:space="preserve"> </w:t>
+      </w:r>
+      <w:r>
+        <w:rPr>
+          <w:b/>
+          <w:bCs/>
+          <w:sz w:val="28"/>
+          <w:szCs w:val="28"/>
+        </w:rPr>
+        <w:t xml:space="preserve">-002: </w:t>
+      </w:r>
+      <w:r>
+        <w:rPr>
+          <w:sz w:val="24"/>
+          <w:szCs w:val="24"/>
+        </w:rPr>
+        <w:t>If the password is not correct, system displays an error</w:t>
+      </w:r>
+      <w:r>
+        <w:rPr>
+          <w:sz w:val="24"/>
+          <w:szCs w:val="24"/>
+        </w:rPr>
+        <w:t xml:space="preserve"> </w:t>
+      </w:r>
+      <w:r>
+        <w:rPr>
+          <w:sz w:val="24"/>
+          <w:szCs w:val="24"/>
+        </w:rPr>
+        <w:t>“invalid username or password”.</w:t>
+      </w:r>
+    </w:p>
+    <w:p>
+      <w:pPr>
         <w:spacing w:line="240" w:lineRule="auto"/>
         <w:rPr>
           <w:rFonts w:asciiTheme="minorBidi" w:hAnsiTheme="minorBidi" w:cstheme="minorBidi"/>
@@ -10792,267 +11025,158 @@
           <w:sz w:val="28"/>
           <w:szCs w:val="28"/>
         </w:rPr>
-        <w:t>SRS_</w:t>
-      </w:r>
-      <w:r>
-        <w:rPr>
-          <w:rFonts w:asciiTheme="minorBidi" w:hAnsiTheme="minorBidi" w:cstheme="minorBidi"/>
-          <w:b/>
-          <w:bCs/>
-          <w:sz w:val="28"/>
-          <w:szCs w:val="28"/>
+        <w:t xml:space="preserve">   </w:t>
+      </w:r>
+      <w:r>
+        <w:rPr>
+          <w:rFonts w:asciiTheme="minorBidi" w:hAnsiTheme="minorBidi" w:cstheme="minorBidi"/>
+          <w:b/>
+          <w:bCs/>
+          <w:sz w:val="28"/>
+          <w:szCs w:val="28"/>
+        </w:rPr>
+        <w:t>SRS</w:t>
+      </w:r>
+      <w:r>
+        <w:rPr>
+          <w:rFonts w:asciiTheme="minorBidi" w:hAnsiTheme="minorBidi" w:cstheme="minorBidi"/>
+          <w:b/>
+          <w:bCs/>
+          <w:sz w:val="28"/>
+          <w:szCs w:val="28"/>
+        </w:rPr>
+        <w:t>-VAL-LOGIN</w:t>
+      </w:r>
+      <w:r>
+        <w:rPr>
+          <w:rFonts w:asciiTheme="minorBidi" w:hAnsiTheme="minorBidi" w:cstheme="minorBidi"/>
+          <w:b/>
+          <w:bCs/>
+          <w:sz w:val="28"/>
+          <w:szCs w:val="28"/>
+        </w:rPr>
+        <w:t>—</w:t>
+      </w:r>
+      <w:r>
+        <w:rPr>
+          <w:rFonts w:asciiTheme="minorBidi" w:hAnsiTheme="minorBidi" w:cstheme="minorBidi"/>
+          <w:b/>
+          <w:bCs/>
+          <w:sz w:val="28"/>
+          <w:szCs w:val="28"/>
+        </w:rPr>
+        <w:t>003</w:t>
+      </w:r>
+      <w:r>
+        <w:rPr>
+          <w:rFonts w:asciiTheme="minorBidi" w:hAnsiTheme="minorBidi" w:cstheme="minorBidi"/>
+          <w:b/>
+          <w:bCs/>
+          <w:sz w:val="28"/>
+          <w:szCs w:val="28"/>
+        </w:rPr>
+        <w:t>:</w:t>
+      </w:r>
+      <w:r>
+        <w:rPr>
+          <w:rFonts w:asciiTheme="minorBidi" w:hAnsiTheme="minorBidi" w:cstheme="minorBidi"/>
+          <w:color w:val="000000" w:themeColor="text1"/>
+          <w:sz w:val="24"/>
+          <w:szCs w:val="24"/>
+        </w:rPr>
+        <w:t xml:space="preserve">  If either of the text fields is blank, it is an error that </w:t>
+      </w:r>
+    </w:p>
+    <w:p>
+      <w:pPr>
+        <w:spacing w:line="240" w:lineRule="auto"/>
+        <w:rPr>
+          <w:rFonts w:asciiTheme="minorBidi" w:hAnsiTheme="minorBidi" w:cstheme="minorBidi"/>
+          <w:color w:val="000000" w:themeColor="text1"/>
+          <w:sz w:val="24"/>
+          <w:szCs w:val="24"/>
+        </w:rPr>
+      </w:pPr>
+      <w:r>
+        <w:rPr>
+          <w:rFonts w:asciiTheme="minorBidi" w:hAnsiTheme="minorBidi" w:cstheme="minorBidi"/>
+          <w:color w:val="000000" w:themeColor="text1"/>
+          <w:sz w:val="24"/>
+          <w:szCs w:val="24"/>
+        </w:rPr>
+        <w:t xml:space="preserve">   </w:t>
+      </w:r>
+      <w:r>
+        <w:rPr>
+          <w:rFonts w:asciiTheme="minorBidi" w:hAnsiTheme="minorBidi" w:cstheme="minorBidi"/>
+          <w:color w:val="000000" w:themeColor="text1"/>
+          <w:sz w:val="24"/>
+          <w:szCs w:val="24"/>
+        </w:rPr>
+        <w:t xml:space="preserve">must </w:t>
+      </w:r>
+      <w:r>
+        <w:rPr>
+          <w:rFonts w:asciiTheme="minorBidi" w:hAnsiTheme="minorBidi" w:cstheme="minorBidi"/>
+          <w:color w:val="000000" w:themeColor="text1"/>
+          <w:sz w:val="24"/>
+          <w:szCs w:val="24"/>
+        </w:rPr>
+        <w:t xml:space="preserve">  </w:t>
+      </w:r>
+      <w:r>
+        <w:rPr>
+          <w:rFonts w:asciiTheme="minorBidi" w:hAnsiTheme="minorBidi" w:cstheme="minorBidi"/>
+          <w:color w:val="000000" w:themeColor="text1"/>
+          <w:sz w:val="24"/>
+          <w:szCs w:val="24"/>
+        </w:rPr>
+        <w:t xml:space="preserve">be reported to the user/admin and </w:t>
+      </w:r>
+      <w:r>
+        <w:rPr>
+          <w:rFonts w:asciiTheme="minorBidi" w:hAnsiTheme="minorBidi" w:cstheme="minorBidi"/>
+          <w:color w:val="000000" w:themeColor="text1"/>
+          <w:sz w:val="24"/>
+          <w:szCs w:val="24"/>
+        </w:rPr>
+        <w:t>this</w:t>
+      </w:r>
+      <w:r>
+        <w:rPr>
+          <w:rFonts w:asciiTheme="minorBidi" w:hAnsiTheme="minorBidi" w:cstheme="minorBidi"/>
+          <w:color w:val="000000" w:themeColor="text1"/>
+          <w:sz w:val="24"/>
+          <w:szCs w:val="24"/>
         </w:rPr>
         <w:t xml:space="preserve"> </w:t>
       </w:r>
       <w:r>
         <w:rPr>
           <w:rFonts w:asciiTheme="minorBidi" w:hAnsiTheme="minorBidi" w:cstheme="minorBidi"/>
-          <w:b/>
-          <w:bCs/>
-          <w:sz w:val="28"/>
-          <w:szCs w:val="28"/>
-        </w:rPr>
-        <w:t>LOGIN</w:t>
-      </w:r>
-      <w:r>
-        <w:rPr>
-          <w:rFonts w:asciiTheme="minorBidi" w:hAnsiTheme="minorBidi" w:cstheme="minorBidi"/>
-          <w:b/>
-          <w:bCs/>
-          <w:sz w:val="28"/>
-          <w:szCs w:val="28"/>
-        </w:rPr>
-        <w:t xml:space="preserve"> </w:t>
-      </w:r>
-      <w:r>
-        <w:rPr>
-          <w:rFonts w:asciiTheme="minorBidi" w:hAnsiTheme="minorBidi" w:cstheme="minorBidi"/>
-          <w:b/>
-          <w:bCs/>
-          <w:sz w:val="28"/>
-          <w:szCs w:val="28"/>
-        </w:rPr>
-        <w:t>_004</w:t>
-      </w:r>
-      <w:r>
-        <w:rPr>
-          <w:rFonts w:asciiTheme="minorBidi" w:hAnsiTheme="minorBidi" w:cstheme="minorBidi"/>
-          <w:sz w:val="28"/>
-          <w:szCs w:val="28"/>
-        </w:rPr>
-        <w:t xml:space="preserve">: </w:t>
-      </w:r>
-      <w:r>
-        <w:rPr>
-          <w:rFonts w:asciiTheme="minorBidi" w:hAnsiTheme="minorBidi" w:cstheme="minorBidi"/>
-          <w:color w:val="000000" w:themeColor="text1"/>
-          <w:sz w:val="24"/>
-          <w:szCs w:val="24"/>
-        </w:rPr>
-        <w:t>If the mail and password exist in the database, the system should log you in and navigate you to the “home page”.</w:t>
-      </w:r>
-    </w:p>
-    <w:p>
-      <w:pPr>
-        <w:rPr>
-          <w:rFonts w:asciiTheme="minorBidi" w:hAnsiTheme="minorBidi" w:cstheme="minorBidi"/>
-          <w:b/>
-          <w:bCs/>
-          <w:sz w:val="28"/>
-          <w:szCs w:val="28"/>
-        </w:rPr>
-      </w:pPr>
-    </w:p>
-    <w:p>
-      <w:pPr>
-        <w:rPr>
-          <w:b/>
-          <w:bCs/>
-          <w:color w:val="000000" w:themeColor="text1"/>
-          <w:sz w:val="28"/>
-          <w:szCs w:val="28"/>
-        </w:rPr>
-      </w:pPr>
-      <w:r>
-        <w:rPr>
-          <w:b/>
-          <w:bCs/>
-          <w:color w:val="000000" w:themeColor="text1"/>
-          <w:sz w:val="28"/>
-          <w:szCs w:val="28"/>
-        </w:rPr>
-        <w:t>Feature Validation</w:t>
-      </w:r>
-    </w:p>
-    <w:p/>
-    <w:p>
-      <w:pPr>
-        <w:ind w:left="280"/>
-        <w:rPr>
-          <w:sz w:val="24"/>
-          <w:szCs w:val="24"/>
-        </w:rPr>
-      </w:pPr>
-      <w:r>
-        <w:rPr>
-          <w:b/>
-          <w:bCs/>
-          <w:sz w:val="28"/>
-          <w:szCs w:val="28"/>
-        </w:rPr>
-        <w:t>SRS-VAL-</w:t>
-      </w:r>
-      <w:r>
-        <w:rPr>
-          <w:rFonts w:asciiTheme="minorBidi" w:hAnsiTheme="minorBidi" w:cstheme="minorBidi"/>
-          <w:b/>
-          <w:bCs/>
-          <w:sz w:val="28"/>
-          <w:szCs w:val="28"/>
-        </w:rPr>
-        <w:t xml:space="preserve"> </w:t>
-      </w:r>
-      <w:r>
-        <w:rPr>
-          <w:rFonts w:asciiTheme="minorBidi" w:hAnsiTheme="minorBidi" w:cstheme="minorBidi"/>
-          <w:b/>
-          <w:bCs/>
-          <w:sz w:val="28"/>
-          <w:szCs w:val="28"/>
-        </w:rPr>
-        <w:t>LOGIN</w:t>
-      </w:r>
-      <w:r>
-        <w:rPr>
-          <w:b/>
-          <w:bCs/>
-          <w:sz w:val="28"/>
-          <w:szCs w:val="28"/>
-        </w:rPr>
-        <w:t xml:space="preserve"> </w:t>
-      </w:r>
-      <w:r>
-        <w:rPr>
-          <w:b/>
-          <w:bCs/>
-          <w:sz w:val="28"/>
-          <w:szCs w:val="28"/>
-        </w:rPr>
-        <w:t>-001</w:t>
-      </w:r>
-      <w:r>
-        <w:rPr>
-          <w:b/>
-          <w:bCs/>
-          <w:sz w:val="24"/>
-          <w:szCs w:val="24"/>
-        </w:rPr>
-        <w:t xml:space="preserve">: </w:t>
-      </w:r>
-      <w:r>
-        <w:rPr>
-          <w:sz w:val="24"/>
-          <w:szCs w:val="24"/>
-        </w:rPr>
-        <w:t>If username is not existed in database, system displays an error</w:t>
-      </w:r>
-      <w:r>
-        <w:rPr>
-          <w:sz w:val="24"/>
-          <w:szCs w:val="24"/>
-        </w:rPr>
-        <w:t xml:space="preserve"> “</w:t>
-      </w:r>
-      <w:r>
-        <w:rPr>
-          <w:sz w:val="24"/>
-          <w:szCs w:val="24"/>
-        </w:rPr>
-        <w:t>invalid username or password</w:t>
-      </w:r>
-      <w:r>
-        <w:rPr>
-          <w:sz w:val="24"/>
-          <w:szCs w:val="24"/>
-        </w:rPr>
-        <w:t>”.</w:t>
-      </w:r>
-    </w:p>
-    <w:p>
-      <w:pPr>
-        <w:ind w:left="280"/>
-        <w:rPr>
-          <w:sz w:val="24"/>
-          <w:szCs w:val="24"/>
-        </w:rPr>
-      </w:pPr>
-      <w:r>
-        <w:rPr>
-          <w:b/>
-          <w:bCs/>
-          <w:sz w:val="28"/>
-          <w:szCs w:val="28"/>
-        </w:rPr>
-        <w:t>SRS-VAL-</w:t>
-      </w:r>
-      <w:r>
-        <w:rPr>
-          <w:rFonts w:asciiTheme="minorBidi" w:hAnsiTheme="minorBidi" w:cstheme="minorBidi"/>
-          <w:b/>
-          <w:bCs/>
-          <w:sz w:val="28"/>
-          <w:szCs w:val="28"/>
-        </w:rPr>
-        <w:t xml:space="preserve"> </w:t>
-      </w:r>
-      <w:r>
-        <w:rPr>
-          <w:rFonts w:asciiTheme="minorBidi" w:hAnsiTheme="minorBidi" w:cstheme="minorBidi"/>
-          <w:b/>
-          <w:bCs/>
-          <w:sz w:val="28"/>
-          <w:szCs w:val="28"/>
-        </w:rPr>
-        <w:t>LOGIN</w:t>
-      </w:r>
-      <w:r>
-        <w:rPr>
-          <w:b/>
-          <w:bCs/>
-          <w:sz w:val="28"/>
-          <w:szCs w:val="28"/>
-        </w:rPr>
-        <w:t xml:space="preserve"> </w:t>
-      </w:r>
-      <w:r>
-        <w:rPr>
-          <w:b/>
-          <w:bCs/>
-          <w:sz w:val="28"/>
-          <w:szCs w:val="28"/>
-        </w:rPr>
-        <w:t xml:space="preserve">-002: </w:t>
-      </w:r>
-      <w:r>
-        <w:rPr>
-          <w:sz w:val="24"/>
-          <w:szCs w:val="24"/>
-        </w:rPr>
-        <w:t>If the password is not correct, system displays an error</w:t>
-      </w:r>
-      <w:r>
-        <w:rPr>
-          <w:sz w:val="24"/>
-          <w:szCs w:val="24"/>
-        </w:rPr>
-        <w:t xml:space="preserve"> </w:t>
-      </w:r>
-      <w:r>
-        <w:rPr>
-          <w:sz w:val="24"/>
-          <w:szCs w:val="24"/>
-        </w:rPr>
-        <w:t>“invalid username or password”.</w:t>
+          <w:color w:val="000000" w:themeColor="text1"/>
+          <w:sz w:val="24"/>
+          <w:szCs w:val="24"/>
+        </w:rPr>
+        <w:t>message</w:t>
+      </w:r>
+      <w:r>
+        <w:rPr>
+          <w:rFonts w:asciiTheme="minorBidi" w:hAnsiTheme="minorBidi" w:cstheme="minorBidi"/>
+          <w:color w:val="000000" w:themeColor="text1"/>
+          <w:sz w:val="24"/>
+          <w:szCs w:val="24"/>
+        </w:rPr>
+        <w:t xml:space="preserve"> should appear “</w:t>
+      </w:r>
+      <w:r>
+        <w:rPr>
+          <w:rFonts w:asciiTheme="minorBidi" w:hAnsiTheme="minorBidi" w:cstheme="minorBidi"/>
+          <w:color w:val="000000" w:themeColor="text1"/>
+          <w:sz w:val="24"/>
+          <w:szCs w:val="24"/>
+        </w:rPr>
+        <w:t xml:space="preserve">please </w:t>
       </w:r>
     </w:p>
     <w:p>
@@ -11068,242 +11192,11 @@
       <w:r>
         <w:rPr>
           <w:rFonts w:asciiTheme="minorBidi" w:hAnsiTheme="minorBidi" w:cstheme="minorBidi"/>
-          <w:b/>
-          <w:bCs/>
-          <w:sz w:val="28"/>
-          <w:szCs w:val="28"/>
-        </w:rPr>
-        <w:t xml:space="preserve">   </w:t>
-      </w:r>
-      <w:r>
-        <w:rPr>
-          <w:rFonts w:asciiTheme="minorBidi" w:hAnsiTheme="minorBidi" w:cstheme="minorBidi"/>
-          <w:b/>
-          <w:bCs/>
-          <w:sz w:val="28"/>
-          <w:szCs w:val="28"/>
-        </w:rPr>
-        <w:t>SRS</w:t>
-      </w:r>
-      <w:r>
-        <w:rPr>
-          <w:rFonts w:asciiTheme="minorBidi" w:hAnsiTheme="minorBidi" w:cstheme="minorBidi"/>
-          <w:b/>
-          <w:bCs/>
-          <w:sz w:val="28"/>
-          <w:szCs w:val="28"/>
-        </w:rPr>
-        <w:t>-VAL-</w:t>
-      </w:r>
-      <w:r>
-        <w:rPr>
-          <w:rFonts w:asciiTheme="minorBidi" w:hAnsiTheme="minorBidi" w:cstheme="minorBidi"/>
-          <w:b/>
-          <w:bCs/>
-          <w:sz w:val="28"/>
-          <w:szCs w:val="28"/>
-        </w:rPr>
-        <w:t>LOGIN</w:t>
-      </w:r>
-      <w:r>
-        <w:rPr>
-          <w:rFonts w:asciiTheme="minorBidi" w:hAnsiTheme="minorBidi" w:cstheme="minorBidi"/>
-          <w:b/>
-          <w:bCs/>
-          <w:sz w:val="28"/>
-          <w:szCs w:val="28"/>
-        </w:rPr>
-        <w:t>--</w:t>
-      </w:r>
-      <w:proofErr w:type="gramStart"/>
-      <w:r>
-        <w:rPr>
-          <w:rFonts w:asciiTheme="minorBidi" w:hAnsiTheme="minorBidi" w:cstheme="minorBidi"/>
-          <w:b/>
-          <w:bCs/>
-          <w:sz w:val="28"/>
-          <w:szCs w:val="28"/>
-        </w:rPr>
-        <w:t>003</w:t>
-      </w:r>
-      <w:r>
-        <w:rPr>
-          <w:rFonts w:asciiTheme="minorBidi" w:hAnsiTheme="minorBidi" w:cstheme="minorBidi"/>
-          <w:b/>
-          <w:bCs/>
-          <w:sz w:val="28"/>
-          <w:szCs w:val="28"/>
-        </w:rPr>
-        <w:t xml:space="preserve"> </w:t>
-      </w:r>
-      <w:r>
-        <w:rPr>
-          <w:rFonts w:asciiTheme="minorBidi" w:hAnsiTheme="minorBidi" w:cstheme="minorBidi"/>
-          <w:color w:val="000000" w:themeColor="text1"/>
-          <w:sz w:val="24"/>
-          <w:szCs w:val="24"/>
-        </w:rPr>
-        <w:t>:</w:t>
-      </w:r>
-      <w:proofErr w:type="gramEnd"/>
-      <w:r>
-        <w:rPr>
-          <w:rFonts w:asciiTheme="minorBidi" w:hAnsiTheme="minorBidi" w:cstheme="minorBidi"/>
-          <w:color w:val="000000" w:themeColor="text1"/>
-          <w:sz w:val="24"/>
-          <w:szCs w:val="24"/>
-        </w:rPr>
-        <w:t xml:space="preserve">  If either of the text fields is blank, it is an error that </w:t>
-      </w:r>
-    </w:p>
-    <w:p>
-      <w:pPr>
-        <w:spacing w:line="240" w:lineRule="auto"/>
-        <w:rPr>
-          <w:rFonts w:asciiTheme="minorBidi" w:hAnsiTheme="minorBidi" w:cstheme="minorBidi"/>
-          <w:color w:val="000000" w:themeColor="text1"/>
-          <w:sz w:val="24"/>
-          <w:szCs w:val="24"/>
-        </w:rPr>
-      </w:pPr>
-      <w:r>
-        <w:rPr>
-          <w:rFonts w:asciiTheme="minorBidi" w:hAnsiTheme="minorBidi" w:cstheme="minorBidi"/>
-          <w:color w:val="000000" w:themeColor="text1"/>
-          <w:sz w:val="24"/>
-          <w:szCs w:val="24"/>
-        </w:rPr>
-        <w:t xml:space="preserve">   </w:t>
-      </w:r>
-      <w:r>
-        <w:rPr>
-          <w:rFonts w:asciiTheme="minorBidi" w:hAnsiTheme="minorBidi" w:cstheme="minorBidi"/>
-          <w:color w:val="000000" w:themeColor="text1"/>
-          <w:sz w:val="24"/>
-          <w:szCs w:val="24"/>
-        </w:rPr>
-        <w:t xml:space="preserve">must </w:t>
-      </w:r>
-      <w:r>
-        <w:rPr>
-          <w:rFonts w:asciiTheme="minorBidi" w:hAnsiTheme="minorBidi" w:cstheme="minorBidi"/>
-          <w:color w:val="000000" w:themeColor="text1"/>
-          <w:sz w:val="24"/>
-          <w:szCs w:val="24"/>
-        </w:rPr>
-        <w:t xml:space="preserve">  </w:t>
-      </w:r>
-      <w:r>
-        <w:rPr>
-          <w:rFonts w:asciiTheme="minorBidi" w:hAnsiTheme="minorBidi" w:cstheme="minorBidi"/>
-          <w:color w:val="000000" w:themeColor="text1"/>
-          <w:sz w:val="24"/>
-          <w:szCs w:val="24"/>
-        </w:rPr>
-        <w:t xml:space="preserve">be reported to the user/admin and </w:t>
-      </w:r>
-      <w:r>
-        <w:rPr>
-          <w:rFonts w:asciiTheme="minorBidi" w:hAnsiTheme="minorBidi" w:cstheme="minorBidi"/>
-          <w:color w:val="000000" w:themeColor="text1"/>
-          <w:sz w:val="24"/>
-          <w:szCs w:val="24"/>
-        </w:rPr>
-        <w:t>this</w:t>
-      </w:r>
-      <w:r>
-        <w:rPr>
-          <w:rFonts w:asciiTheme="minorBidi" w:hAnsiTheme="minorBidi" w:cstheme="minorBidi"/>
-          <w:color w:val="000000" w:themeColor="text1"/>
-          <w:sz w:val="24"/>
-          <w:szCs w:val="24"/>
-        </w:rPr>
-        <w:t xml:space="preserve"> </w:t>
-      </w:r>
-      <w:r>
-        <w:rPr>
-          <w:rFonts w:asciiTheme="minorBidi" w:hAnsiTheme="minorBidi" w:cstheme="minorBidi"/>
-          <w:color w:val="000000" w:themeColor="text1"/>
-          <w:sz w:val="24"/>
-          <w:szCs w:val="24"/>
-        </w:rPr>
-        <w:t>message</w:t>
-      </w:r>
-      <w:r>
-        <w:rPr>
-          <w:rFonts w:asciiTheme="minorBidi" w:hAnsiTheme="minorBidi" w:cstheme="minorBidi"/>
-          <w:color w:val="000000" w:themeColor="text1"/>
-          <w:sz w:val="24"/>
-          <w:szCs w:val="24"/>
-        </w:rPr>
-        <w:t xml:space="preserve"> should appear “</w:t>
-      </w:r>
-      <w:proofErr w:type="gramStart"/>
-      <w:r>
-        <w:rPr>
-          <w:rFonts w:asciiTheme="minorBidi" w:hAnsiTheme="minorBidi" w:cstheme="minorBidi"/>
-          <w:color w:val="000000" w:themeColor="text1"/>
-          <w:sz w:val="24"/>
-          <w:szCs w:val="24"/>
-        </w:rPr>
-        <w:t>please</w:t>
-      </w:r>
-      <w:proofErr w:type="gramEnd"/>
-      <w:r>
-        <w:rPr>
-          <w:rFonts w:asciiTheme="minorBidi" w:hAnsiTheme="minorBidi" w:cstheme="minorBidi"/>
-          <w:color w:val="000000" w:themeColor="text1"/>
-          <w:sz w:val="24"/>
-          <w:szCs w:val="24"/>
-        </w:rPr>
-        <w:t xml:space="preserve"> </w:t>
-      </w:r>
-    </w:p>
-    <w:p>
-      <w:pPr>
-        <w:spacing w:line="240" w:lineRule="auto"/>
-        <w:rPr>
-          <w:rFonts w:asciiTheme="minorBidi" w:hAnsiTheme="minorBidi" w:cstheme="minorBidi"/>
-          <w:color w:val="000000" w:themeColor="text1"/>
-          <w:sz w:val="24"/>
-          <w:szCs w:val="24"/>
-        </w:rPr>
-      </w:pPr>
-      <w:r>
-        <w:rPr>
-          <w:rFonts w:asciiTheme="minorBidi" w:hAnsiTheme="minorBidi" w:cstheme="minorBidi"/>
-          <w:color w:val="000000" w:themeColor="text1"/>
-          <w:sz w:val="24"/>
-          <w:szCs w:val="24"/>
-        </w:rPr>
-        <w:t xml:space="preserve">   </w:t>
-      </w:r>
-      <w:r>
-        <w:rPr>
-          <w:rFonts w:asciiTheme="minorBidi" w:hAnsiTheme="minorBidi" w:cstheme="minorBidi"/>
-          <w:color w:val="000000" w:themeColor="text1"/>
-          <w:sz w:val="24"/>
-          <w:szCs w:val="24"/>
-        </w:rPr>
-        <w:t>fill in</w:t>
-      </w:r>
-      <w:r>
-        <w:rPr>
-          <w:rFonts w:asciiTheme="minorBidi" w:hAnsiTheme="minorBidi" w:cstheme="minorBidi"/>
-          <w:color w:val="000000" w:themeColor="text1"/>
-          <w:sz w:val="24"/>
-          <w:szCs w:val="24"/>
-        </w:rPr>
-        <w:t xml:space="preserve"> </w:t>
-      </w:r>
-      <w:r>
-        <w:rPr>
-          <w:rFonts w:asciiTheme="minorBidi" w:hAnsiTheme="minorBidi" w:cstheme="minorBidi"/>
-          <w:color w:val="000000" w:themeColor="text1"/>
-          <w:sz w:val="24"/>
-          <w:szCs w:val="24"/>
-        </w:rPr>
-        <w:t>this field</w:t>
+          <w:color w:val="000000" w:themeColor="text1"/>
+          <w:sz w:val="24"/>
+          <w:szCs w:val="24"/>
+        </w:rPr>
+        <w:t xml:space="preserve">   fill in this field</w:t>
       </w:r>
       <w:r>
         <w:rPr>
@@ -11844,7 +11737,6 @@
           <w:sz w:val="36"/>
           <w:szCs w:val="36"/>
         </w:rPr>
-        <w:lastRenderedPageBreak/>
         <w:t>Front End Details</w:t>
       </w:r>
     </w:p>
@@ -11870,6 +11762,7 @@
           <w:sz w:val="24"/>
           <w:szCs w:val="24"/>
         </w:rPr>
+        <w:lastRenderedPageBreak/>
         <w:t>Navigation Bar (Categories)</w:t>
       </w:r>
     </w:p>
@@ -12457,27 +12350,7 @@
           <w:sz w:val="28"/>
           <w:szCs w:val="28"/>
         </w:rPr>
-        <w:t>NAV _00</w:t>
-      </w:r>
-      <w:r>
-        <w:rPr>
-          <w:rFonts w:asciiTheme="minorBidi" w:hAnsiTheme="minorBidi" w:cstheme="minorBidi"/>
-          <w:b/>
-          <w:bCs/>
-          <w:sz w:val="28"/>
-          <w:szCs w:val="28"/>
-        </w:rPr>
-        <w:t>4</w:t>
-      </w:r>
-      <w:r>
-        <w:rPr>
-          <w:rFonts w:asciiTheme="minorBidi" w:hAnsiTheme="minorBidi" w:cstheme="minorBidi"/>
-          <w:b/>
-          <w:bCs/>
-          <w:sz w:val="28"/>
-          <w:szCs w:val="28"/>
-        </w:rPr>
-        <w:t xml:space="preserve">: </w:t>
+        <w:t xml:space="preserve">NAV _004: </w:t>
       </w:r>
       <w:r>
         <w:rPr>
@@ -12493,15 +12366,7 @@
           <w:sz w:val="24"/>
           <w:szCs w:val="24"/>
         </w:rPr>
-        <w:t>notification</w:t>
-      </w:r>
-      <w:r>
-        <w:rPr>
-          <w:bCs/>
-          <w:sz w:val="24"/>
-          <w:szCs w:val="24"/>
-        </w:rPr>
-        <w:t xml:space="preserve"> button from the drop downlist in the home page navigation bar</w:t>
+        <w:t>notification button from the drop downlist in the home page navigation bar</w:t>
       </w:r>
       <w:r>
         <w:rPr>
@@ -12517,15 +12382,7 @@
           <w:sz w:val="24"/>
           <w:szCs w:val="24"/>
         </w:rPr>
-        <w:t xml:space="preserve">to </w:t>
-      </w:r>
-      <w:r>
-        <w:rPr>
-          <w:bCs/>
-          <w:sz w:val="24"/>
-          <w:szCs w:val="24"/>
-        </w:rPr>
-        <w:t>notification</w:t>
+        <w:t>to notification</w:t>
       </w:r>
       <w:r>
         <w:rPr>
@@ -12766,7 +12623,6 @@
         </w:rPr>
         <w:t>the category</w:t>
       </w:r>
-      <w:proofErr w:type="gramStart"/>
       <w:r>
         <w:rPr>
           <w:rFonts w:asciiTheme="minorBidi" w:eastAsia="Times New Roman" w:hAnsiTheme="minorBidi" w:cstheme="minorBidi"/>
@@ -12775,18 +12631,7 @@
           <w:sz w:val="28"/>
           <w:szCs w:val="28"/>
         </w:rPr>
-        <w:t>) ,</w:t>
-      </w:r>
-      <w:proofErr w:type="gramEnd"/>
-      <w:r>
-        <w:rPr>
-          <w:rFonts w:asciiTheme="minorBidi" w:eastAsia="Times New Roman" w:hAnsiTheme="minorBidi" w:cstheme="minorBidi"/>
-          <w:bCs/>
-          <w:color w:val="000000"/>
-          <w:sz w:val="28"/>
-          <w:szCs w:val="28"/>
-        </w:rPr>
-        <w:t xml:space="preserve"> Article button and Upload button.</w:t>
+        <w:t>) , Article button and Upload button.</w:t>
       </w:r>
     </w:p>
     <w:p>
@@ -14146,23 +13991,7 @@
           <w:sz w:val="24"/>
           <w:szCs w:val="24"/>
         </w:rPr>
-        <w:t xml:space="preserve"> Only registered users can add articles, </w:t>
-      </w:r>
-      <w:proofErr w:type="gramStart"/>
-      <w:r>
-        <w:rPr>
-          <w:sz w:val="24"/>
-          <w:szCs w:val="24"/>
-        </w:rPr>
-        <w:t>records</w:t>
-      </w:r>
-      <w:proofErr w:type="gramEnd"/>
-      <w:r>
-        <w:rPr>
-          <w:sz w:val="24"/>
-          <w:szCs w:val="24"/>
-        </w:rPr>
-        <w:t xml:space="preserve"> and videos.</w:t>
+        <w:t xml:space="preserve"> Only registered users can add articles, records and videos.</w:t>
       </w:r>
     </w:p>
     <w:p>
@@ -14256,23 +14085,7 @@
           <w:sz w:val="24"/>
           <w:szCs w:val="24"/>
         </w:rPr>
-        <w:t xml:space="preserve">If the video or record uploaded not with mp4-mp3 extensions an error message will appear which says "Invalid </w:t>
-      </w:r>
-      <w:proofErr w:type="gramStart"/>
-      <w:r>
-        <w:rPr>
-          <w:sz w:val="24"/>
-          <w:szCs w:val="24"/>
-        </w:rPr>
-        <w:t>file ,</w:t>
-      </w:r>
-      <w:proofErr w:type="gramEnd"/>
-      <w:r>
-        <w:rPr>
-          <w:sz w:val="24"/>
-          <w:szCs w:val="24"/>
-        </w:rPr>
-        <w:t xml:space="preserve"> files must be mp3 or mp4 and with size &lt;35 MB".</w:t>
+        <w:t>If the video or record uploaded not with mp4-mp3 extensions an error message will appear which says "Invalid file , files must be mp3 or mp4 and with size &lt;35 MB".</w:t>
       </w:r>
     </w:p>
     <w:p>
@@ -14314,21 +14127,12 @@
         <w:t xml:space="preserve">If the video or record uploaded with size more than 35 MB an error message will appear which </w:t>
       </w:r>
       <w:proofErr w:type="spellStart"/>
-      <w:proofErr w:type="gramStart"/>
-      <w:r>
-        <w:rPr>
-          <w:sz w:val="24"/>
-          <w:szCs w:val="24"/>
-        </w:rPr>
-        <w:t>says</w:t>
-      </w:r>
-      <w:proofErr w:type="gramEnd"/>
-      <w:r>
-        <w:rPr>
-          <w:sz w:val="24"/>
-          <w:szCs w:val="24"/>
-        </w:rPr>
-        <w:t>"Invalid</w:t>
+      <w:r>
+        <w:rPr>
+          <w:sz w:val="24"/>
+          <w:szCs w:val="24"/>
+        </w:rPr>
+        <w:t>says"Invalid</w:t>
       </w:r>
       <w:proofErr w:type="spellEnd"/>
       <w:r>
@@ -14622,7 +14426,7 @@
                     </pic:cNvPicPr>
                   </pic:nvPicPr>
                   <pic:blipFill>
-                    <a:blip r:embed="rId9" cstate="print">
+                    <a:blip r:embed="rId8" cstate="print">
                       <a:extLst>
                         <a:ext uri="{28A0092B-C50C-407E-A947-70E740481C1C}">
                           <a14:useLocalDpi xmlns:a14="http://schemas.microsoft.com/office/drawing/2010/main" val="0"/>
@@ -14721,29 +14525,7 @@
           <w:sz w:val="28"/>
           <w:szCs w:val="28"/>
         </w:rPr>
-        <w:t xml:space="preserve">if he clicked on it this </w:t>
-      </w:r>
-      <w:proofErr w:type="gramStart"/>
-      <w:r>
-        <w:rPr>
-          <w:rFonts w:asciiTheme="minorBidi" w:eastAsia="Times New Roman" w:hAnsiTheme="minorBidi" w:cstheme="minorBidi"/>
-          <w:bCs/>
-          <w:color w:val="000000"/>
-          <w:sz w:val="28"/>
-          <w:szCs w:val="28"/>
-        </w:rPr>
-        <w:t>content  will</w:t>
-      </w:r>
-      <w:proofErr w:type="gramEnd"/>
-      <w:r>
-        <w:rPr>
-          <w:rFonts w:asciiTheme="minorBidi" w:eastAsia="Times New Roman" w:hAnsiTheme="minorBidi" w:cstheme="minorBidi"/>
-          <w:bCs/>
-          <w:color w:val="000000"/>
-          <w:sz w:val="28"/>
-          <w:szCs w:val="28"/>
-        </w:rPr>
-        <w:t xml:space="preserve"> be deleted.</w:t>
+        <w:t>if he clicked on it this content  will be deleted.</w:t>
       </w:r>
     </w:p>
     <w:p>
@@ -14809,7 +14591,7 @@
                     </pic:cNvPicPr>
                   </pic:nvPicPr>
                   <pic:blipFill>
-                    <a:blip r:embed="rId9" cstate="print">
+                    <a:blip r:embed="rId8" cstate="print">
                       <a:extLst>
                         <a:ext uri="{28A0092B-C50C-407E-A947-70E740481C1C}">
                           <a14:useLocalDpi xmlns:a14="http://schemas.microsoft.com/office/drawing/2010/main" val="0"/>
@@ -14868,29 +14650,7 @@
           <w:sz w:val="28"/>
           <w:szCs w:val="28"/>
         </w:rPr>
-        <w:t xml:space="preserve"> all Articles, Videos, Records in Home page and categories pages which if he clicked on it this </w:t>
-      </w:r>
-      <w:proofErr w:type="gramStart"/>
-      <w:r>
-        <w:rPr>
-          <w:rFonts w:asciiTheme="minorBidi" w:eastAsia="Times New Roman" w:hAnsiTheme="minorBidi" w:cstheme="minorBidi"/>
-          <w:bCs/>
-          <w:color w:val="000000"/>
-          <w:sz w:val="28"/>
-          <w:szCs w:val="28"/>
-        </w:rPr>
-        <w:t>content  will</w:t>
-      </w:r>
-      <w:proofErr w:type="gramEnd"/>
-      <w:r>
-        <w:rPr>
-          <w:rFonts w:asciiTheme="minorBidi" w:eastAsia="Times New Roman" w:hAnsiTheme="minorBidi" w:cstheme="minorBidi"/>
-          <w:bCs/>
-          <w:color w:val="000000"/>
-          <w:sz w:val="28"/>
-          <w:szCs w:val="28"/>
-        </w:rPr>
-        <w:t xml:space="preserve"> be deleted.</w:t>
+        <w:t xml:space="preserve"> all Articles, Videos, Records in Home page and categories pages which if he clicked on it this content  will be deleted.</w:t>
       </w:r>
     </w:p>
     <w:p>
@@ -15037,7 +14797,7 @@
                     </pic:cNvPicPr>
                   </pic:nvPicPr>
                   <pic:blipFill>
-                    <a:blip r:embed="rId10" cstate="print">
+                    <a:blip r:embed="rId9" cstate="print">
                       <a:extLst>
                         <a:ext uri="{28A0092B-C50C-407E-A947-70E740481C1C}">
                           <a14:useLocalDpi xmlns:a14="http://schemas.microsoft.com/office/drawing/2010/main" val="0"/>
@@ -15489,27 +15249,7 @@
           <w:sz w:val="24"/>
           <w:szCs w:val="24"/>
         </w:rPr>
-        <w:t xml:space="preserve">Users cannot delete other </w:t>
-      </w:r>
-      <w:proofErr w:type="gramStart"/>
-      <w:r>
-        <w:rPr>
-          <w:b/>
-          <w:bCs/>
-          <w:sz w:val="24"/>
-          <w:szCs w:val="24"/>
-        </w:rPr>
-        <w:t>users</w:t>
-      </w:r>
-      <w:proofErr w:type="gramEnd"/>
-      <w:r>
-        <w:rPr>
-          <w:b/>
-          <w:bCs/>
-          <w:sz w:val="24"/>
-          <w:szCs w:val="24"/>
-        </w:rPr>
-        <w:t xml:space="preserve"> articles, videos and records</w:t>
+        <w:t>Users cannot delete other users articles, videos and records</w:t>
       </w:r>
       <w:r>
         <w:rPr>
@@ -18573,27 +18313,7 @@
           <w:sz w:val="28"/>
           <w:szCs w:val="28"/>
         </w:rPr>
-        <w:t>SRS-ADDUSR-0</w:t>
-      </w:r>
-      <w:r>
-        <w:rPr>
-          <w:rFonts w:asciiTheme="minorBidi" w:hAnsiTheme="minorBidi" w:cstheme="minorBidi"/>
-          <w:b/>
-          <w:bCs/>
-          <w:sz w:val="28"/>
-          <w:szCs w:val="28"/>
-        </w:rPr>
-        <w:t>10</w:t>
-      </w:r>
-      <w:r>
-        <w:rPr>
-          <w:rFonts w:asciiTheme="minorBidi" w:hAnsiTheme="minorBidi" w:cstheme="minorBidi"/>
-          <w:b/>
-          <w:bCs/>
-          <w:sz w:val="28"/>
-          <w:szCs w:val="28"/>
-        </w:rPr>
-        <w:t>:</w:t>
+        <w:t>SRS-ADDUSR-010:</w:t>
       </w:r>
       <w:r>
         <w:rPr>
@@ -18996,29 +18716,7 @@
           <w:sz w:val="28"/>
           <w:szCs w:val="28"/>
         </w:rPr>
-        <w:t xml:space="preserve"> </w:t>
-      </w:r>
-      <w:proofErr w:type="gramStart"/>
-      <w:r>
-        <w:rPr>
-          <w:rFonts w:asciiTheme="minorBidi" w:eastAsia="Times New Roman" w:hAnsiTheme="minorBidi" w:cstheme="minorBidi"/>
-          <w:bCs/>
-          <w:color w:val="000000"/>
-          <w:sz w:val="28"/>
-          <w:szCs w:val="28"/>
-        </w:rPr>
-        <w:t>system</w:t>
-      </w:r>
-      <w:proofErr w:type="gramEnd"/>
-      <w:r>
-        <w:rPr>
-          <w:rFonts w:asciiTheme="minorBidi" w:eastAsia="Times New Roman" w:hAnsiTheme="minorBidi" w:cstheme="minorBidi"/>
-          <w:bCs/>
-          <w:color w:val="000000"/>
-          <w:sz w:val="28"/>
-          <w:szCs w:val="28"/>
-        </w:rPr>
-        <w:t xml:space="preserve"> </w:t>
+        <w:t xml:space="preserve"> system </w:t>
       </w:r>
     </w:p>
     <w:p>
@@ -19613,23 +19311,7 @@
           <w:sz w:val="24"/>
           <w:szCs w:val="24"/>
         </w:rPr>
-        <w:t xml:space="preserve"> attached to the entered username the system displays an error message </w:t>
-      </w:r>
-      <w:proofErr w:type="gramStart"/>
-      <w:r>
-        <w:rPr>
-          <w:sz w:val="24"/>
-          <w:szCs w:val="24"/>
-        </w:rPr>
-        <w:t>saying</w:t>
-      </w:r>
-      <w:proofErr w:type="gramEnd"/>
-      <w:r>
-        <w:rPr>
-          <w:sz w:val="24"/>
-          <w:szCs w:val="24"/>
-        </w:rPr>
-        <w:t xml:space="preserve"> “</w:t>
+        <w:t xml:space="preserve"> attached to the entered username the system displays an error message saying “</w:t>
       </w:r>
       <w:r>
         <w:rPr>
@@ -21309,7 +20991,7 @@
                     </pic:cNvPicPr>
                   </pic:nvPicPr>
                   <pic:blipFill>
-                    <a:blip r:embed="rId11"/>
+                    <a:blip r:embed="rId10"/>
                     <a:stretch>
                       <a:fillRect/>
                     </a:stretch>
@@ -21468,16 +21150,8 @@
         <w:rPr>
           <w:rFonts w:asciiTheme="minorBidi" w:eastAsia="Droid Sans" w:hAnsiTheme="minorBidi" w:cstheme="minorBidi"/>
         </w:rPr>
-        <w:t xml:space="preserve">Once approved changed will be made to the SRS and the new SRS will be circulated to all </w:t>
-      </w:r>
-      <w:proofErr w:type="gramStart"/>
-      <w:r>
-        <w:rPr>
-          <w:rFonts w:asciiTheme="minorBidi" w:eastAsia="Droid Sans" w:hAnsiTheme="minorBidi" w:cstheme="minorBidi"/>
-        </w:rPr>
-        <w:t>stakeholders</w:t>
-      </w:r>
-      <w:proofErr w:type="gramEnd"/>
+        <w:t>Once approved changed will be made to the SRS and the new SRS will be circulated to all stakeholders</w:t>
+      </w:r>
     </w:p>
     <w:p>
       <w:pPr>
@@ -21534,7 +21208,7 @@
       <w:bookmarkEnd w:id="68"/>
     </w:p>
     <w:sectPr>
-      <w:footerReference w:type="default" r:id="rId12"/>
+      <w:footerReference w:type="default" r:id="rId11"/>
       <w:pgSz w:w="11909" w:h="16834"/>
       <w:pgMar w:top="1440" w:right="1440" w:bottom="1440" w:left="1440" w:header="720" w:footer="720" w:gutter="0"/>
       <w:pgBorders w:offsetFrom="page">

</xml_diff>

<commit_message>
Sequence diagram ver 4
adding clarifications in the bottom
</commit_message>
<xml_diff>
--- a/Requirements/SRS/SRS .docx
+++ b/Requirements/SRS/SRS .docx
@@ -5129,7 +5129,25 @@
           <w:sz w:val="24"/>
           <w:szCs w:val="24"/>
         </w:rPr>
-        <w:t>Learning Hub Web Application is a e-Learning project aims to create an engaging and informative online articles, videos, and records. that helps learners achieve the desired learning outcomes, but this is from the macro perspective. This release will have limited features. Over a period of time, new and new functionalities will be added to the site.</w:t>
+        <w:t xml:space="preserve">Learning Hub Web Application is a e-Learning project aims to create an engaging and informative online articles, videos, and records. that helps learners achieve the desired learning outcomes, but this is from the macro perspective. This release will have limited features. Over </w:t>
+      </w:r>
+      <w:proofErr w:type="gramStart"/>
+      <w:r>
+        <w:rPr>
+          <w:rFonts w:asciiTheme="minorBidi" w:eastAsia="Droid Sans" w:hAnsiTheme="minorBidi" w:cstheme="minorBidi"/>
+          <w:sz w:val="24"/>
+          <w:szCs w:val="24"/>
+        </w:rPr>
+        <w:t>a period of time</w:t>
+      </w:r>
+      <w:proofErr w:type="gramEnd"/>
+      <w:r>
+        <w:rPr>
+          <w:rFonts w:asciiTheme="minorBidi" w:eastAsia="Droid Sans" w:hAnsiTheme="minorBidi" w:cstheme="minorBidi"/>
+          <w:sz w:val="24"/>
+          <w:szCs w:val="24"/>
+        </w:rPr>
+        <w:t>, new and new functionalities will be added to the site.</w:t>
       </w:r>
     </w:p>
     <w:p>
@@ -8702,7 +8720,27 @@
           <w:sz w:val="24"/>
           <w:szCs w:val="24"/>
         </w:rPr>
-        <w:t>Users must have an account in order to be able to view the home page. Users who don’t have an account will not be able to view any of the website articles. Users' accounts will hold information about their</w:t>
+        <w:t xml:space="preserve">Users must have an account </w:t>
+      </w:r>
+      <w:proofErr w:type="gramStart"/>
+      <w:r>
+        <w:rPr>
+          <w:rFonts w:asciiTheme="minorBidi" w:hAnsiTheme="minorBidi" w:cstheme="minorBidi"/>
+          <w:color w:val="000000" w:themeColor="text1"/>
+          <w:sz w:val="24"/>
+          <w:szCs w:val="24"/>
+        </w:rPr>
+        <w:t>in order to</w:t>
+      </w:r>
+      <w:proofErr w:type="gramEnd"/>
+      <w:r>
+        <w:rPr>
+          <w:rFonts w:asciiTheme="minorBidi" w:hAnsiTheme="minorBidi" w:cstheme="minorBidi"/>
+          <w:color w:val="000000" w:themeColor="text1"/>
+          <w:sz w:val="24"/>
+          <w:szCs w:val="24"/>
+        </w:rPr>
+        <w:t xml:space="preserve"> be able to view the home page. Users who don’t have an account will not be able to view any of the website articles. Users' accounts will hold information about their</w:t>
       </w:r>
       <w:r>
         <w:rPr>
@@ -11084,7 +11122,27 @@
           <w:sz w:val="24"/>
           <w:szCs w:val="24"/>
         </w:rPr>
-        <w:t xml:space="preserve">  If either of the text fields is blank, it is an error that </w:t>
+        <w:t xml:space="preserve">  If either of the text fields is blank, it is an error </w:t>
+      </w:r>
+      <w:proofErr w:type="gramStart"/>
+      <w:r>
+        <w:rPr>
+          <w:rFonts w:asciiTheme="minorBidi" w:hAnsiTheme="minorBidi" w:cstheme="minorBidi"/>
+          <w:color w:val="000000" w:themeColor="text1"/>
+          <w:sz w:val="24"/>
+          <w:szCs w:val="24"/>
+        </w:rPr>
+        <w:t>that</w:t>
+      </w:r>
+      <w:proofErr w:type="gramEnd"/>
+      <w:r>
+        <w:rPr>
+          <w:rFonts w:asciiTheme="minorBidi" w:hAnsiTheme="minorBidi" w:cstheme="minorBidi"/>
+          <w:color w:val="000000" w:themeColor="text1"/>
+          <w:sz w:val="24"/>
+          <w:szCs w:val="24"/>
+        </w:rPr>
+        <w:t xml:space="preserve"> </w:t>
       </w:r>
     </w:p>
     <w:p>
@@ -11169,14 +11227,25 @@
         </w:rPr>
         <w:t xml:space="preserve"> should appear “</w:t>
       </w:r>
-      <w:r>
-        <w:rPr>
-          <w:rFonts w:asciiTheme="minorBidi" w:hAnsiTheme="minorBidi" w:cstheme="minorBidi"/>
-          <w:color w:val="000000" w:themeColor="text1"/>
-          <w:sz w:val="24"/>
-          <w:szCs w:val="24"/>
-        </w:rPr>
-        <w:t xml:space="preserve">please </w:t>
+      <w:proofErr w:type="gramStart"/>
+      <w:r>
+        <w:rPr>
+          <w:rFonts w:asciiTheme="minorBidi" w:hAnsiTheme="minorBidi" w:cstheme="minorBidi"/>
+          <w:color w:val="000000" w:themeColor="text1"/>
+          <w:sz w:val="24"/>
+          <w:szCs w:val="24"/>
+        </w:rPr>
+        <w:t>please</w:t>
+      </w:r>
+      <w:proofErr w:type="gramEnd"/>
+      <w:r>
+        <w:rPr>
+          <w:rFonts w:asciiTheme="minorBidi" w:hAnsiTheme="minorBidi" w:cstheme="minorBidi"/>
+          <w:color w:val="000000" w:themeColor="text1"/>
+          <w:sz w:val="24"/>
+          <w:szCs w:val="24"/>
+        </w:rPr>
+        <w:t xml:space="preserve"> </w:t>
       </w:r>
     </w:p>
     <w:p>
@@ -11345,7 +11414,15 @@
           <w:sz w:val="24"/>
           <w:szCs w:val="24"/>
         </w:rPr>
-        <w:t>Customers can navigate between the various learning categories located in the</w:t>
+        <w:t>Users</w:t>
+      </w:r>
+      <w:r>
+        <w:rPr>
+          <w:rFonts w:asciiTheme="minorBidi" w:hAnsiTheme="minorBidi" w:cstheme="minorBidi"/>
+          <w:sz w:val="24"/>
+          <w:szCs w:val="24"/>
+        </w:rPr>
+        <w:t xml:space="preserve"> can navigate between the various learning categories located in the</w:t>
       </w:r>
       <w:r>
         <w:rPr>
@@ -11762,7 +11839,6 @@
           <w:sz w:val="24"/>
           <w:szCs w:val="24"/>
         </w:rPr>
-        <w:lastRenderedPageBreak/>
         <w:t>Navigation Bar (Categories)</w:t>
       </w:r>
     </w:p>
@@ -11787,6 +11863,7 @@
           <w:sz w:val="24"/>
           <w:szCs w:val="24"/>
         </w:rPr>
+        <w:lastRenderedPageBreak/>
         <w:t>Back</w:t>
       </w:r>
       <w:r>
@@ -12623,6 +12700,7 @@
         </w:rPr>
         <w:t>the category</w:t>
       </w:r>
+      <w:proofErr w:type="gramStart"/>
       <w:r>
         <w:rPr>
           <w:rFonts w:asciiTheme="minorBidi" w:eastAsia="Times New Roman" w:hAnsiTheme="minorBidi" w:cstheme="minorBidi"/>
@@ -12631,7 +12709,18 @@
           <w:sz w:val="28"/>
           <w:szCs w:val="28"/>
         </w:rPr>
-        <w:t>) , Article button and Upload button.</w:t>
+        <w:t>) ,</w:t>
+      </w:r>
+      <w:proofErr w:type="gramEnd"/>
+      <w:r>
+        <w:rPr>
+          <w:rFonts w:asciiTheme="minorBidi" w:eastAsia="Times New Roman" w:hAnsiTheme="minorBidi" w:cstheme="minorBidi"/>
+          <w:bCs/>
+          <w:color w:val="000000"/>
+          <w:sz w:val="28"/>
+          <w:szCs w:val="28"/>
+        </w:rPr>
+        <w:t xml:space="preserve"> Article button and Upload button.</w:t>
       </w:r>
     </w:p>
     <w:p>
@@ -12993,7 +13082,6 @@
           <w:sz w:val="24"/>
           <w:szCs w:val="24"/>
         </w:rPr>
-        <w:lastRenderedPageBreak/>
         <w:t>If he clicked on upload button a choose file button and upload button will appear so users can choose a mp3 audio or mp4 video from their computer and click the upload button to upload.</w:t>
       </w:r>
     </w:p>
@@ -13013,6 +13101,7 @@
           <w:sz w:val="36"/>
           <w:szCs w:val="36"/>
         </w:rPr>
+        <w:lastRenderedPageBreak/>
         <w:t>Front End Details</w:t>
       </w:r>
     </w:p>
@@ -13991,7 +14080,23 @@
           <w:sz w:val="24"/>
           <w:szCs w:val="24"/>
         </w:rPr>
-        <w:t xml:space="preserve"> Only registered users can add articles, records and videos.</w:t>
+        <w:t xml:space="preserve"> Only registered users can add articles, </w:t>
+      </w:r>
+      <w:proofErr w:type="gramStart"/>
+      <w:r>
+        <w:rPr>
+          <w:sz w:val="24"/>
+          <w:szCs w:val="24"/>
+        </w:rPr>
+        <w:t>records</w:t>
+      </w:r>
+      <w:proofErr w:type="gramEnd"/>
+      <w:r>
+        <w:rPr>
+          <w:sz w:val="24"/>
+          <w:szCs w:val="24"/>
+        </w:rPr>
+        <w:t xml:space="preserve"> and videos.</w:t>
       </w:r>
     </w:p>
     <w:p>
@@ -14085,7 +14190,23 @@
           <w:sz w:val="24"/>
           <w:szCs w:val="24"/>
         </w:rPr>
-        <w:t>If the video or record uploaded not with mp4-mp3 extensions an error message will appear which says "Invalid file , files must be mp3 or mp4 and with size &lt;35 MB".</w:t>
+        <w:t xml:space="preserve">If the video or record uploaded not with mp4-mp3 extensions an error message will appear which says "Invalid </w:t>
+      </w:r>
+      <w:proofErr w:type="gramStart"/>
+      <w:r>
+        <w:rPr>
+          <w:sz w:val="24"/>
+          <w:szCs w:val="24"/>
+        </w:rPr>
+        <w:t>file ,</w:t>
+      </w:r>
+      <w:proofErr w:type="gramEnd"/>
+      <w:r>
+        <w:rPr>
+          <w:sz w:val="24"/>
+          <w:szCs w:val="24"/>
+        </w:rPr>
+        <w:t xml:space="preserve"> files must be mp3 or mp4 and with size &lt;35 MB".</w:t>
       </w:r>
     </w:p>
     <w:p>
@@ -14127,12 +14248,21 @@
         <w:t xml:space="preserve">If the video or record uploaded with size more than 35 MB an error message will appear which </w:t>
       </w:r>
       <w:proofErr w:type="spellStart"/>
-      <w:r>
-        <w:rPr>
-          <w:sz w:val="24"/>
-          <w:szCs w:val="24"/>
-        </w:rPr>
-        <w:t>says"Invalid</w:t>
+      <w:proofErr w:type="gramStart"/>
+      <w:r>
+        <w:rPr>
+          <w:sz w:val="24"/>
+          <w:szCs w:val="24"/>
+        </w:rPr>
+        <w:t>says</w:t>
+      </w:r>
+      <w:proofErr w:type="gramEnd"/>
+      <w:r>
+        <w:rPr>
+          <w:sz w:val="24"/>
+          <w:szCs w:val="24"/>
+        </w:rPr>
+        <w:t>"Invalid</w:t>
       </w:r>
       <w:proofErr w:type="spellEnd"/>
       <w:r>
@@ -14278,109 +14408,109 @@
           <w:bCs/>
           <w:color w:val="000000" w:themeColor="text1"/>
         </w:rPr>
+        <w:t>3.</w:t>
+      </w:r>
+      <w:r>
+        <w:rPr>
+          <w:b/>
+          <w:bCs/>
+          <w:color w:val="000000" w:themeColor="text1"/>
+        </w:rPr>
+        <w:t>1</w:t>
+      </w:r>
+      <w:r>
+        <w:rPr>
+          <w:b/>
+          <w:bCs/>
+          <w:color w:val="000000" w:themeColor="text1"/>
+        </w:rPr>
+        <w:t>.</w:t>
+      </w:r>
+      <w:r>
+        <w:rPr>
+          <w:b/>
+          <w:bCs/>
+          <w:color w:val="000000" w:themeColor="text1"/>
+        </w:rPr>
+        <w:t>5</w:t>
+      </w:r>
+      <w:r>
+        <w:rPr>
+          <w:b/>
+          <w:bCs/>
+          <w:color w:val="000000" w:themeColor="text1"/>
+        </w:rPr>
+        <w:t xml:space="preserve"> </w:t>
+      </w:r>
+      <w:r>
+        <w:rPr>
+          <w:b/>
+          <w:bCs/>
+          <w:color w:val="000000" w:themeColor="text1"/>
+        </w:rPr>
+        <w:t>Delete</w:t>
+      </w:r>
+      <w:r>
+        <w:rPr>
+          <w:b/>
+          <w:bCs/>
+          <w:color w:val="000000" w:themeColor="text1"/>
+        </w:rPr>
+        <w:t xml:space="preserve"> Feature</w:t>
+      </w:r>
+      <w:bookmarkEnd w:id="36"/>
+    </w:p>
+    <w:p>
+      <w:pPr>
+        <w:spacing w:before="240"/>
+        <w:rPr>
+          <w:rFonts w:asciiTheme="minorBidi" w:hAnsiTheme="minorBidi" w:cstheme="minorBidi"/>
+          <w:b/>
+          <w:sz w:val="24"/>
+          <w:szCs w:val="24"/>
+        </w:rPr>
+      </w:pPr>
+    </w:p>
+    <w:p>
+      <w:pPr>
+        <w:rPr>
+          <w:rFonts w:asciiTheme="minorBidi" w:eastAsia="Times New Roman" w:hAnsiTheme="minorBidi" w:cstheme="minorBidi"/>
+          <w:b/>
+          <w:color w:val="000000"/>
+          <w:sz w:val="28"/>
+          <w:szCs w:val="28"/>
+        </w:rPr>
+      </w:pPr>
+      <w:r>
+        <w:rPr>
+          <w:rFonts w:asciiTheme="minorBidi" w:eastAsia="Times New Roman" w:hAnsiTheme="minorBidi" w:cstheme="minorBidi"/>
+          <w:b/>
+          <w:color w:val="000000"/>
+          <w:sz w:val="28"/>
+          <w:szCs w:val="28"/>
+        </w:rPr>
+        <w:t>Description</w:t>
+      </w:r>
+    </w:p>
+    <w:p>
+      <w:pPr>
+        <w:rPr>
+          <w:rFonts w:asciiTheme="minorBidi" w:eastAsia="Times New Roman" w:hAnsiTheme="minorBidi" w:cstheme="minorBidi"/>
+          <w:b/>
+          <w:color w:val="000000"/>
+          <w:sz w:val="28"/>
+          <w:szCs w:val="28"/>
+        </w:rPr>
+      </w:pPr>
+      <w:r>
+        <w:rPr>
+          <w:rFonts w:asciiTheme="minorBidi" w:eastAsia="Times New Roman" w:hAnsiTheme="minorBidi" w:cstheme="minorBidi"/>
+          <w:b/>
+          <w:color w:val="000000"/>
+          <w:sz w:val="28"/>
+          <w:szCs w:val="28"/>
+        </w:rPr>
         <w:lastRenderedPageBreak/>
-        <w:t>3.</w:t>
-      </w:r>
-      <w:r>
-        <w:rPr>
-          <w:b/>
-          <w:bCs/>
-          <w:color w:val="000000" w:themeColor="text1"/>
-        </w:rPr>
-        <w:t>1</w:t>
-      </w:r>
-      <w:r>
-        <w:rPr>
-          <w:b/>
-          <w:bCs/>
-          <w:color w:val="000000" w:themeColor="text1"/>
-        </w:rPr>
-        <w:t>.</w:t>
-      </w:r>
-      <w:r>
-        <w:rPr>
-          <w:b/>
-          <w:bCs/>
-          <w:color w:val="000000" w:themeColor="text1"/>
-        </w:rPr>
-        <w:t>5</w:t>
-      </w:r>
-      <w:r>
-        <w:rPr>
-          <w:b/>
-          <w:bCs/>
-          <w:color w:val="000000" w:themeColor="text1"/>
-        </w:rPr>
-        <w:t xml:space="preserve"> </w:t>
-      </w:r>
-      <w:r>
-        <w:rPr>
-          <w:b/>
-          <w:bCs/>
-          <w:color w:val="000000" w:themeColor="text1"/>
-        </w:rPr>
-        <w:t>Delete</w:t>
-      </w:r>
-      <w:r>
-        <w:rPr>
-          <w:b/>
-          <w:bCs/>
-          <w:color w:val="000000" w:themeColor="text1"/>
-        </w:rPr>
-        <w:t xml:space="preserve"> Feature</w:t>
-      </w:r>
-      <w:bookmarkEnd w:id="36"/>
-    </w:p>
-    <w:p>
-      <w:pPr>
-        <w:spacing w:before="240"/>
-        <w:rPr>
-          <w:rFonts w:asciiTheme="minorBidi" w:hAnsiTheme="minorBidi" w:cstheme="minorBidi"/>
-          <w:b/>
-          <w:sz w:val="24"/>
-          <w:szCs w:val="24"/>
-        </w:rPr>
-      </w:pPr>
-    </w:p>
-    <w:p>
-      <w:pPr>
-        <w:rPr>
-          <w:rFonts w:asciiTheme="minorBidi" w:eastAsia="Times New Roman" w:hAnsiTheme="minorBidi" w:cstheme="minorBidi"/>
-          <w:b/>
-          <w:color w:val="000000"/>
-          <w:sz w:val="28"/>
-          <w:szCs w:val="28"/>
-        </w:rPr>
-      </w:pPr>
-      <w:r>
-        <w:rPr>
-          <w:rFonts w:asciiTheme="minorBidi" w:eastAsia="Times New Roman" w:hAnsiTheme="minorBidi" w:cstheme="minorBidi"/>
-          <w:b/>
-          <w:color w:val="000000"/>
-          <w:sz w:val="28"/>
-          <w:szCs w:val="28"/>
-        </w:rPr>
-        <w:t>Description</w:t>
-      </w:r>
-    </w:p>
-    <w:p>
-      <w:pPr>
-        <w:rPr>
-          <w:rFonts w:asciiTheme="minorBidi" w:eastAsia="Times New Roman" w:hAnsiTheme="minorBidi" w:cstheme="minorBidi"/>
-          <w:b/>
-          <w:color w:val="000000"/>
-          <w:sz w:val="28"/>
-          <w:szCs w:val="28"/>
-        </w:rPr>
-      </w:pPr>
-      <w:r>
-        <w:rPr>
-          <w:rFonts w:asciiTheme="minorBidi" w:eastAsia="Times New Roman" w:hAnsiTheme="minorBidi" w:cstheme="minorBidi"/>
-          <w:b/>
-          <w:color w:val="000000"/>
-          <w:sz w:val="28"/>
-          <w:szCs w:val="28"/>
-        </w:rPr>
         <w:t>User</w:t>
       </w:r>
     </w:p>
@@ -14525,7 +14655,29 @@
           <w:sz w:val="28"/>
           <w:szCs w:val="28"/>
         </w:rPr>
-        <w:t>if he clicked on it this content  will be deleted.</w:t>
+        <w:t xml:space="preserve">if he clicked on it this </w:t>
+      </w:r>
+      <w:proofErr w:type="gramStart"/>
+      <w:r>
+        <w:rPr>
+          <w:rFonts w:asciiTheme="minorBidi" w:eastAsia="Times New Roman" w:hAnsiTheme="minorBidi" w:cstheme="minorBidi"/>
+          <w:bCs/>
+          <w:color w:val="000000"/>
+          <w:sz w:val="28"/>
+          <w:szCs w:val="28"/>
+        </w:rPr>
+        <w:t>content  will</w:t>
+      </w:r>
+      <w:proofErr w:type="gramEnd"/>
+      <w:r>
+        <w:rPr>
+          <w:rFonts w:asciiTheme="minorBidi" w:eastAsia="Times New Roman" w:hAnsiTheme="minorBidi" w:cstheme="minorBidi"/>
+          <w:bCs/>
+          <w:color w:val="000000"/>
+          <w:sz w:val="28"/>
+          <w:szCs w:val="28"/>
+        </w:rPr>
+        <w:t xml:space="preserve"> be deleted.</w:t>
       </w:r>
     </w:p>
     <w:p>
@@ -14650,7 +14802,29 @@
           <w:sz w:val="28"/>
           <w:szCs w:val="28"/>
         </w:rPr>
-        <w:t xml:space="preserve"> all Articles, Videos, Records in Home page and categories pages which if he clicked on it this content  will be deleted.</w:t>
+        <w:t xml:space="preserve"> all Articles, Videos, Records in Home page and categories pages which if he clicked on it this </w:t>
+      </w:r>
+      <w:proofErr w:type="gramStart"/>
+      <w:r>
+        <w:rPr>
+          <w:rFonts w:asciiTheme="minorBidi" w:eastAsia="Times New Roman" w:hAnsiTheme="minorBidi" w:cstheme="minorBidi"/>
+          <w:bCs/>
+          <w:color w:val="000000"/>
+          <w:sz w:val="28"/>
+          <w:szCs w:val="28"/>
+        </w:rPr>
+        <w:t>content  will</w:t>
+      </w:r>
+      <w:proofErr w:type="gramEnd"/>
+      <w:r>
+        <w:rPr>
+          <w:rFonts w:asciiTheme="minorBidi" w:eastAsia="Times New Roman" w:hAnsiTheme="minorBidi" w:cstheme="minorBidi"/>
+          <w:bCs/>
+          <w:color w:val="000000"/>
+          <w:sz w:val="28"/>
+          <w:szCs w:val="28"/>
+        </w:rPr>
+        <w:t xml:space="preserve"> be deleted.</w:t>
       </w:r>
     </w:p>
     <w:p>
@@ -15249,7 +15423,27 @@
           <w:sz w:val="24"/>
           <w:szCs w:val="24"/>
         </w:rPr>
-        <w:t>Users cannot delete other users articles, videos and records</w:t>
+        <w:t xml:space="preserve">Users cannot delete other </w:t>
+      </w:r>
+      <w:proofErr w:type="gramStart"/>
+      <w:r>
+        <w:rPr>
+          <w:b/>
+          <w:bCs/>
+          <w:sz w:val="24"/>
+          <w:szCs w:val="24"/>
+        </w:rPr>
+        <w:t>users</w:t>
+      </w:r>
+      <w:proofErr w:type="gramEnd"/>
+      <w:r>
+        <w:rPr>
+          <w:b/>
+          <w:bCs/>
+          <w:sz w:val="24"/>
+          <w:szCs w:val="24"/>
+        </w:rPr>
+        <w:t xml:space="preserve"> articles, videos and records</w:t>
       </w:r>
       <w:r>
         <w:rPr>
@@ -15437,7 +15631,6 @@
           <w:sz w:val="28"/>
           <w:szCs w:val="28"/>
         </w:rPr>
-        <w:lastRenderedPageBreak/>
         <w:t>User/Admin can follow a category</w:t>
       </w:r>
       <w:r>
@@ -15524,6 +15717,7 @@
           <w:sz w:val="24"/>
           <w:szCs w:val="24"/>
         </w:rPr>
+        <w:lastRenderedPageBreak/>
         <w:t>User</w:t>
       </w:r>
       <w:r>
@@ -16565,7 +16759,6 @@
           <w:sz w:val="36"/>
           <w:szCs w:val="36"/>
         </w:rPr>
-        <w:lastRenderedPageBreak/>
         <w:t>Front End Details</w:t>
       </w:r>
     </w:p>
@@ -16640,6 +16833,7 @@
           <w:sz w:val="24"/>
           <w:szCs w:val="24"/>
         </w:rPr>
+        <w:lastRenderedPageBreak/>
         <w:t>Name of content</w:t>
       </w:r>
       <w:r>
@@ -17823,6 +18017,7 @@
           <w:sz w:val="28"/>
           <w:szCs w:val="28"/>
         </w:rPr>
+        <w:lastRenderedPageBreak/>
         <w:t>SRS-ADDUSR-00</w:t>
       </w:r>
       <w:r>
@@ -18716,7 +18911,29 @@
           <w:sz w:val="28"/>
           <w:szCs w:val="28"/>
         </w:rPr>
-        <w:t xml:space="preserve"> system </w:t>
+        <w:t xml:space="preserve"> </w:t>
+      </w:r>
+      <w:proofErr w:type="gramStart"/>
+      <w:r>
+        <w:rPr>
+          <w:rFonts w:asciiTheme="minorBidi" w:eastAsia="Times New Roman" w:hAnsiTheme="minorBidi" w:cstheme="minorBidi"/>
+          <w:bCs/>
+          <w:color w:val="000000"/>
+          <w:sz w:val="28"/>
+          <w:szCs w:val="28"/>
+        </w:rPr>
+        <w:t>system</w:t>
+      </w:r>
+      <w:proofErr w:type="gramEnd"/>
+      <w:r>
+        <w:rPr>
+          <w:rFonts w:asciiTheme="minorBidi" w:eastAsia="Times New Roman" w:hAnsiTheme="minorBidi" w:cstheme="minorBidi"/>
+          <w:bCs/>
+          <w:color w:val="000000"/>
+          <w:sz w:val="28"/>
+          <w:szCs w:val="28"/>
+        </w:rPr>
+        <w:t xml:space="preserve"> </w:t>
       </w:r>
     </w:p>
     <w:p>
@@ -18835,7 +19052,6 @@
           <w:sz w:val="36"/>
           <w:szCs w:val="36"/>
         </w:rPr>
-        <w:lastRenderedPageBreak/>
         <w:t>Front End Details</w:t>
       </w:r>
     </w:p>
@@ -19311,7 +19527,23 @@
           <w:sz w:val="24"/>
           <w:szCs w:val="24"/>
         </w:rPr>
-        <w:t xml:space="preserve"> attached to the entered username the system displays an error message saying “</w:t>
+        <w:t xml:space="preserve"> attached to the entered username the system displays an error message </w:t>
+      </w:r>
+      <w:proofErr w:type="gramStart"/>
+      <w:r>
+        <w:rPr>
+          <w:sz w:val="24"/>
+          <w:szCs w:val="24"/>
+        </w:rPr>
+        <w:t>saying</w:t>
+      </w:r>
+      <w:proofErr w:type="gramEnd"/>
+      <w:r>
+        <w:rPr>
+          <w:sz w:val="24"/>
+          <w:szCs w:val="24"/>
+        </w:rPr>
+        <w:t xml:space="preserve"> “</w:t>
       </w:r>
       <w:r>
         <w:rPr>
@@ -19856,6 +20088,7 @@
           <w:b/>
           <w:bCs/>
         </w:rPr>
+        <w:lastRenderedPageBreak/>
         <w:t>3.</w:t>
       </w:r>
       <w:r>
@@ -20593,7 +20826,6 @@
           <w:sz w:val="24"/>
           <w:szCs w:val="24"/>
         </w:rPr>
-        <w:lastRenderedPageBreak/>
         <w:t>Portability</w:t>
       </w:r>
     </w:p>
@@ -20678,6 +20910,7 @@
           <w:sz w:val="24"/>
           <w:szCs w:val="24"/>
         </w:rPr>
+        <w:lastRenderedPageBreak/>
         <w:t>The system should support almost all the operating systems due to it is PC based.</w:t>
       </w:r>
     </w:p>
@@ -21150,8 +21383,16 @@
         <w:rPr>
           <w:rFonts w:asciiTheme="minorBidi" w:eastAsia="Droid Sans" w:hAnsiTheme="minorBidi" w:cstheme="minorBidi"/>
         </w:rPr>
-        <w:t>Once approved changed will be made to the SRS and the new SRS will be circulated to all stakeholders</w:t>
-      </w:r>
+        <w:t xml:space="preserve">Once approved changed will be made to the SRS and the new SRS will be circulated to all </w:t>
+      </w:r>
+      <w:proofErr w:type="gramStart"/>
+      <w:r>
+        <w:rPr>
+          <w:rFonts w:asciiTheme="minorBidi" w:eastAsia="Droid Sans" w:hAnsiTheme="minorBidi" w:cstheme="minorBidi"/>
+        </w:rPr>
+        <w:t>stakeholders</w:t>
+      </w:r>
+      <w:proofErr w:type="gramEnd"/>
     </w:p>
     <w:p>
       <w:pPr>

</xml_diff>

<commit_message>
add 3 sequence diagrams
addarticle()
upload video()
Registeruser()
</commit_message>
<xml_diff>
--- a/Requirements/SRS/SRS .docx
+++ b/Requirements/SRS/SRS .docx
@@ -8845,7 +8845,43 @@
           <w:sz w:val="24"/>
           <w:szCs w:val="24"/>
         </w:rPr>
-        <w:t xml:space="preserve"> register his/her information. Upon matching the required criteria, the account will let the user log in to his/her account and the home page is displayed.</w:t>
+        <w:t xml:space="preserve"> register his/her information. Upon matching the required criteria, </w:t>
+      </w:r>
+      <w:r>
+        <w:rPr>
+          <w:rFonts w:asciiTheme="minorBidi" w:hAnsiTheme="minorBidi" w:cstheme="minorBidi"/>
+          <w:color w:val="000000" w:themeColor="text1"/>
+          <w:sz w:val="24"/>
+          <w:szCs w:val="24"/>
+        </w:rPr>
+        <w:t>“Registration successfully “message will appear to the user, and he will be able</w:t>
+      </w:r>
+      <w:r>
+        <w:rPr>
+          <w:rFonts w:asciiTheme="minorBidi" w:hAnsiTheme="minorBidi" w:cstheme="minorBidi"/>
+          <w:color w:val="000000" w:themeColor="text1"/>
+          <w:sz w:val="24"/>
+          <w:szCs w:val="24"/>
+        </w:rPr>
+        <w:t xml:space="preserve"> log in to his/her account </w:t>
+      </w:r>
+      <w:r>
+        <w:rPr>
+          <w:rFonts w:asciiTheme="minorBidi" w:hAnsiTheme="minorBidi" w:cstheme="minorBidi"/>
+          <w:color w:val="000000" w:themeColor="text1"/>
+          <w:sz w:val="24"/>
+          <w:szCs w:val="24"/>
+        </w:rPr>
+        <w:t>from the login page</w:t>
+      </w:r>
+      <w:r>
+        <w:rPr>
+          <w:rFonts w:asciiTheme="minorBidi" w:hAnsiTheme="minorBidi" w:cstheme="minorBidi"/>
+          <w:color w:val="000000" w:themeColor="text1"/>
+          <w:sz w:val="24"/>
+          <w:szCs w:val="24"/>
+        </w:rPr>
+        <w:t>.</w:t>
       </w:r>
       <w:r>
         <w:rPr>
@@ -9592,104 +9628,6 @@
           <w:sz w:val="28"/>
           <w:szCs w:val="28"/>
         </w:rPr>
-        <w:t>SRS-</w:t>
-      </w:r>
-      <w:r>
-        <w:rPr>
-          <w:rFonts w:asciiTheme="minorBidi" w:hAnsiTheme="minorBidi" w:cstheme="minorBidi"/>
-          <w:b/>
-          <w:bCs/>
-          <w:sz w:val="28"/>
-          <w:szCs w:val="28"/>
-        </w:rPr>
-        <w:t xml:space="preserve"> </w:t>
-      </w:r>
-      <w:r>
-        <w:rPr>
-          <w:rFonts w:asciiTheme="minorBidi" w:hAnsiTheme="minorBidi" w:cstheme="minorBidi"/>
-          <w:b/>
-          <w:bCs/>
-          <w:sz w:val="28"/>
-          <w:szCs w:val="28"/>
-        </w:rPr>
-        <w:t xml:space="preserve">REGS </w:t>
-      </w:r>
-      <w:r>
-        <w:rPr>
-          <w:rFonts w:asciiTheme="minorBidi" w:hAnsiTheme="minorBidi" w:cstheme="minorBidi"/>
-          <w:b/>
-          <w:bCs/>
-          <w:color w:val="000000" w:themeColor="text1"/>
-          <w:sz w:val="28"/>
-          <w:szCs w:val="28"/>
-        </w:rPr>
-        <w:t>-</w:t>
-      </w:r>
-      <w:r>
-        <w:rPr>
-          <w:rFonts w:asciiTheme="minorBidi" w:hAnsiTheme="minorBidi" w:cstheme="minorBidi"/>
-          <w:b/>
-          <w:bCs/>
-          <w:sz w:val="28"/>
-          <w:szCs w:val="28"/>
-        </w:rPr>
-        <w:t>00</w:t>
-      </w:r>
-      <w:r>
-        <w:rPr>
-          <w:rFonts w:asciiTheme="minorBidi" w:hAnsiTheme="minorBidi" w:cstheme="minorBidi"/>
-          <w:b/>
-          <w:bCs/>
-          <w:sz w:val="28"/>
-          <w:szCs w:val="28"/>
-        </w:rPr>
-        <w:t>6</w:t>
-      </w:r>
-      <w:r>
-        <w:rPr>
-          <w:rFonts w:asciiTheme="minorBidi" w:hAnsiTheme="minorBidi" w:cstheme="minorBidi"/>
-          <w:color w:val="000000"/>
-        </w:rPr>
-        <w:t>Password</w:t>
-      </w:r>
-      <w:r>
-        <w:rPr>
-          <w:rFonts w:asciiTheme="minorBidi" w:hAnsiTheme="minorBidi" w:cstheme="minorBidi"/>
-          <w:color w:val="000000"/>
-        </w:rPr>
-        <w:t xml:space="preserve"> must </w:t>
-      </w:r>
-      <w:r>
-        <w:rPr>
-          <w:rFonts w:asciiTheme="minorBidi" w:hAnsiTheme="minorBidi" w:cstheme="minorBidi"/>
-          <w:color w:val="000000"/>
-        </w:rPr>
-        <w:t xml:space="preserve">have </w:t>
-      </w:r>
-      <w:r>
-        <w:rPr>
-          <w:rFonts w:asciiTheme="minorBidi" w:hAnsiTheme="minorBidi" w:cstheme="minorBidi"/>
-          <w:color w:val="000000"/>
-        </w:rPr>
-        <w:t>least one numeric value.</w:t>
-      </w:r>
-    </w:p>
-    <w:p>
-      <w:pPr>
-        <w:rPr>
-          <w:sz w:val="24"/>
-          <w:szCs w:val="24"/>
-        </w:rPr>
-      </w:pPr>
-      <w:r>
-        <w:rPr>
-          <w:rFonts w:asciiTheme="minorBidi" w:hAnsiTheme="minorBidi" w:cstheme="minorBidi"/>
-          <w:b/>
-          <w:bCs/>
-          <w:color w:val="000000" w:themeColor="text1"/>
-          <w:sz w:val="28"/>
-          <w:szCs w:val="28"/>
-        </w:rPr>
         <w:lastRenderedPageBreak/>
         <w:t>SRS-</w:t>
       </w:r>
@@ -9742,6 +9680,104 @@
           <w:sz w:val="28"/>
           <w:szCs w:val="28"/>
         </w:rPr>
+        <w:t>6</w:t>
+      </w:r>
+      <w:r>
+        <w:rPr>
+          <w:rFonts w:asciiTheme="minorBidi" w:hAnsiTheme="minorBidi" w:cstheme="minorBidi"/>
+          <w:color w:val="000000"/>
+        </w:rPr>
+        <w:t>Password</w:t>
+      </w:r>
+      <w:r>
+        <w:rPr>
+          <w:rFonts w:asciiTheme="minorBidi" w:hAnsiTheme="minorBidi" w:cstheme="minorBidi"/>
+          <w:color w:val="000000"/>
+        </w:rPr>
+        <w:t xml:space="preserve"> must </w:t>
+      </w:r>
+      <w:r>
+        <w:rPr>
+          <w:rFonts w:asciiTheme="minorBidi" w:hAnsiTheme="minorBidi" w:cstheme="minorBidi"/>
+          <w:color w:val="000000"/>
+        </w:rPr>
+        <w:t xml:space="preserve">have </w:t>
+      </w:r>
+      <w:r>
+        <w:rPr>
+          <w:rFonts w:asciiTheme="minorBidi" w:hAnsiTheme="minorBidi" w:cstheme="minorBidi"/>
+          <w:color w:val="000000"/>
+        </w:rPr>
+        <w:t>least one numeric value.</w:t>
+      </w:r>
+    </w:p>
+    <w:p>
+      <w:pPr>
+        <w:rPr>
+          <w:sz w:val="24"/>
+          <w:szCs w:val="24"/>
+        </w:rPr>
+      </w:pPr>
+      <w:r>
+        <w:rPr>
+          <w:rFonts w:asciiTheme="minorBidi" w:hAnsiTheme="minorBidi" w:cstheme="minorBidi"/>
+          <w:b/>
+          <w:bCs/>
+          <w:color w:val="000000" w:themeColor="text1"/>
+          <w:sz w:val="28"/>
+          <w:szCs w:val="28"/>
+        </w:rPr>
+        <w:t>SRS-</w:t>
+      </w:r>
+      <w:r>
+        <w:rPr>
+          <w:rFonts w:asciiTheme="minorBidi" w:hAnsiTheme="minorBidi" w:cstheme="minorBidi"/>
+          <w:b/>
+          <w:bCs/>
+          <w:sz w:val="28"/>
+          <w:szCs w:val="28"/>
+        </w:rPr>
+        <w:t xml:space="preserve"> </w:t>
+      </w:r>
+      <w:r>
+        <w:rPr>
+          <w:rFonts w:asciiTheme="minorBidi" w:hAnsiTheme="minorBidi" w:cstheme="minorBidi"/>
+          <w:b/>
+          <w:bCs/>
+          <w:sz w:val="28"/>
+          <w:szCs w:val="28"/>
+        </w:rPr>
+        <w:t xml:space="preserve">REGS </w:t>
+      </w:r>
+      <w:r>
+        <w:rPr>
+          <w:rFonts w:asciiTheme="minorBidi" w:hAnsiTheme="minorBidi" w:cstheme="minorBidi"/>
+          <w:b/>
+          <w:bCs/>
+          <w:color w:val="000000" w:themeColor="text1"/>
+          <w:sz w:val="28"/>
+          <w:szCs w:val="28"/>
+        </w:rPr>
+        <w:t>-</w:t>
+      </w:r>
+      <w:r>
+        <w:rPr>
+          <w:rFonts w:asciiTheme="minorBidi" w:hAnsiTheme="minorBidi" w:cstheme="minorBidi"/>
+          <w:b/>
+          <w:bCs/>
+          <w:sz w:val="28"/>
+          <w:szCs w:val="28"/>
+        </w:rPr>
+        <w:t>00</w:t>
+      </w:r>
+      <w:r>
+        <w:rPr>
+          <w:rFonts w:asciiTheme="minorBidi" w:hAnsiTheme="minorBidi" w:cstheme="minorBidi"/>
+          <w:b/>
+          <w:bCs/>
+          <w:sz w:val="28"/>
+          <w:szCs w:val="28"/>
+        </w:rPr>
         <w:t>7</w:t>
       </w:r>
       <w:r>
@@ -9884,6 +9920,97 @@
         </w:rPr>
         <w:t>.</w:t>
       </w:r>
+    </w:p>
+    <w:p>
+      <w:pPr>
+        <w:rPr>
+          <w:sz w:val="24"/>
+          <w:szCs w:val="24"/>
+        </w:rPr>
+      </w:pPr>
+      <w:r>
+        <w:rPr>
+          <w:rFonts w:asciiTheme="minorBidi" w:hAnsiTheme="minorBidi" w:cstheme="minorBidi"/>
+          <w:b/>
+          <w:bCs/>
+          <w:color w:val="000000" w:themeColor="text1"/>
+          <w:sz w:val="28"/>
+          <w:szCs w:val="28"/>
+        </w:rPr>
+        <w:t>SRS-</w:t>
+      </w:r>
+      <w:r>
+        <w:rPr>
+          <w:rFonts w:asciiTheme="minorBidi" w:hAnsiTheme="minorBidi" w:cstheme="minorBidi"/>
+          <w:b/>
+          <w:bCs/>
+          <w:sz w:val="28"/>
+          <w:szCs w:val="28"/>
+        </w:rPr>
+        <w:t xml:space="preserve"> </w:t>
+      </w:r>
+      <w:r>
+        <w:rPr>
+          <w:rFonts w:asciiTheme="minorBidi" w:hAnsiTheme="minorBidi" w:cstheme="minorBidi"/>
+          <w:b/>
+          <w:bCs/>
+          <w:sz w:val="28"/>
+          <w:szCs w:val="28"/>
+        </w:rPr>
+        <w:t xml:space="preserve">REGS </w:t>
+      </w:r>
+      <w:r>
+        <w:rPr>
+          <w:rFonts w:asciiTheme="minorBidi" w:hAnsiTheme="minorBidi" w:cstheme="minorBidi"/>
+          <w:b/>
+          <w:bCs/>
+          <w:color w:val="000000" w:themeColor="text1"/>
+          <w:sz w:val="28"/>
+          <w:szCs w:val="28"/>
+        </w:rPr>
+        <w:t>-</w:t>
+      </w:r>
+      <w:r>
+        <w:rPr>
+          <w:rFonts w:asciiTheme="minorBidi" w:hAnsiTheme="minorBidi" w:cstheme="minorBidi"/>
+          <w:b/>
+          <w:bCs/>
+          <w:sz w:val="28"/>
+          <w:szCs w:val="28"/>
+        </w:rPr>
+        <w:t>009</w:t>
+      </w:r>
+      <w:r>
+        <w:rPr>
+          <w:sz w:val="24"/>
+          <w:szCs w:val="24"/>
+        </w:rPr>
+        <w:t xml:space="preserve"> </w:t>
+      </w:r>
+      <w:r>
+        <w:rPr>
+          <w:rFonts w:asciiTheme="minorBidi" w:hAnsiTheme="minorBidi" w:cstheme="minorBidi"/>
+          <w:color w:val="000000"/>
+        </w:rPr>
+        <w:t xml:space="preserve">If valid data entered </w:t>
+      </w:r>
+      <w:r>
+        <w:rPr>
+          <w:rFonts w:asciiTheme="minorBidi" w:hAnsiTheme="minorBidi" w:cstheme="minorBidi"/>
+          <w:color w:val="000000" w:themeColor="text1"/>
+          <w:sz w:val="24"/>
+          <w:szCs w:val="24"/>
+        </w:rPr>
+        <w:t>“Registration successfully “message will appear to the user.</w:t>
+      </w:r>
+    </w:p>
+    <w:p>
+      <w:pPr>
+        <w:rPr>
+          <w:sz w:val="24"/>
+          <w:szCs w:val="24"/>
+        </w:rPr>
+      </w:pPr>
     </w:p>
     <w:p>
       <w:pPr>
@@ -10176,7 +10303,7 @@
           <w:sz w:val="24"/>
           <w:szCs w:val="24"/>
         </w:rPr>
-        <w:t>username already exist</w:t>
+        <w:t>Username is already taken. Please choose a different username.</w:t>
       </w:r>
       <w:r>
         <w:rPr>
@@ -10771,7 +10898,6 @@
           <w:sz w:val="28"/>
           <w:szCs w:val="28"/>
         </w:rPr>
-        <w:lastRenderedPageBreak/>
         <w:t>SRS_</w:t>
       </w:r>
       <w:r>
@@ -11776,6 +11902,7 @@
           <w:sz w:val="24"/>
           <w:szCs w:val="24"/>
         </w:rPr>
+        <w:lastRenderedPageBreak/>
         <w:t>Also, they can choose to go to their profile page from the drop downlist in the homepage.</w:t>
       </w:r>
     </w:p>
@@ -11863,7 +11990,6 @@
           <w:sz w:val="24"/>
           <w:szCs w:val="24"/>
         </w:rPr>
-        <w:lastRenderedPageBreak/>
         <w:t>Back</w:t>
       </w:r>
       <w:r>
@@ -12917,6 +13043,7 @@
           <w:sz w:val="24"/>
           <w:szCs w:val="24"/>
         </w:rPr>
+        <w:lastRenderedPageBreak/>
         <w:t>User</w:t>
       </w:r>
       <w:r>
@@ -13101,7 +13228,6 @@
           <w:sz w:val="36"/>
           <w:szCs w:val="36"/>
         </w:rPr>
-        <w:lastRenderedPageBreak/>
         <w:t>Front End Details</w:t>
       </w:r>
     </w:p>
@@ -14325,6 +14451,7 @@
           <w:sz w:val="28"/>
           <w:szCs w:val="28"/>
         </w:rPr>
+        <w:lastRenderedPageBreak/>
         <w:t xml:space="preserve">SRS-Val-ADD -003: </w:t>
       </w:r>
       <w:r>
@@ -14510,7 +14637,6 @@
           <w:sz w:val="28"/>
           <w:szCs w:val="28"/>
         </w:rPr>
-        <w:lastRenderedPageBreak/>
         <w:t>User</w:t>
       </w:r>
     </w:p>
@@ -15528,6 +15654,7 @@
           <w:bCs/>
           <w:color w:val="000000" w:themeColor="text1"/>
         </w:rPr>
+        <w:lastRenderedPageBreak/>
         <w:t>3.</w:t>
       </w:r>
       <w:r>
@@ -15717,7 +15844,6 @@
           <w:sz w:val="24"/>
           <w:szCs w:val="24"/>
         </w:rPr>
-        <w:lastRenderedPageBreak/>
         <w:t>User</w:t>
       </w:r>
       <w:r>
@@ -16619,6 +16745,7 @@
           <w:sz w:val="28"/>
           <w:szCs w:val="28"/>
         </w:rPr>
+        <w:lastRenderedPageBreak/>
         <w:t>Response Sequences</w:t>
       </w:r>
     </w:p>
@@ -16833,7 +16960,6 @@
           <w:sz w:val="24"/>
           <w:szCs w:val="24"/>
         </w:rPr>
-        <w:lastRenderedPageBreak/>
         <w:t>Name of content</w:t>
       </w:r>
       <w:r>
@@ -17816,6 +17942,7 @@
           <w:sz w:val="24"/>
           <w:szCs w:val="24"/>
         </w:rPr>
+        <w:lastRenderedPageBreak/>
         <w:t>Confirm Password</w:t>
       </w:r>
     </w:p>
@@ -18017,7 +18144,6 @@
           <w:sz w:val="28"/>
           <w:szCs w:val="28"/>
         </w:rPr>
-        <w:lastRenderedPageBreak/>
         <w:t>SRS-ADDUSR-00</w:t>
       </w:r>
       <w:r>
@@ -18987,7 +19113,15 @@
           <w:sz w:val="24"/>
           <w:szCs w:val="24"/>
         </w:rPr>
-        <w:t xml:space="preserve">login first with valid admin account to be able to access delete user button, when admin clicks on drop down menu in navigation bar in home page. Then admin should press on profile, admin will find delete user button to delete existing user the system </w:t>
+        <w:t xml:space="preserve">login first with valid admin account to be able to access delete user button, when admin clicks on drop down menu in navigation bar in home page. Then admin should press on profile, admin will find delete user button to delete existing </w:t>
+      </w:r>
+      <w:r>
+        <w:rPr>
+          <w:sz w:val="24"/>
+          <w:szCs w:val="24"/>
+        </w:rPr>
+        <w:lastRenderedPageBreak/>
+        <w:t xml:space="preserve">user the system </w:t>
       </w:r>
       <w:r>
         <w:rPr>
@@ -19926,6 +20060,7 @@
           <w:sz w:val="28"/>
           <w:szCs w:val="28"/>
         </w:rPr>
+        <w:lastRenderedPageBreak/>
         <w:t>Functional Requirements</w:t>
       </w:r>
     </w:p>
@@ -20088,7 +20223,6 @@
           <w:b/>
           <w:bCs/>
         </w:rPr>
-        <w:lastRenderedPageBreak/>
         <w:t>3.</w:t>
       </w:r>
       <w:r>
@@ -20730,6 +20864,7 @@
           <w:sz w:val="24"/>
           <w:szCs w:val="24"/>
         </w:rPr>
+        <w:lastRenderedPageBreak/>
         <w:t>Well-formed graphical user interfaces</w:t>
       </w:r>
     </w:p>
@@ -20910,7 +21045,6 @@
           <w:sz w:val="24"/>
           <w:szCs w:val="24"/>
         </w:rPr>
-        <w:lastRenderedPageBreak/>
         <w:t>The system should support almost all the operating systems due to it is PC based.</w:t>
       </w:r>
     </w:p>

</xml_diff>

<commit_message>
Adding Validation requirement in the "ADD Feature"
Adding Validation requirement in the "ADD Feature"
</commit_message>
<xml_diff>
--- a/Requirements/SRS/SRS .docx
+++ b/Requirements/SRS/SRS .docx
@@ -1,6 +1,6 @@
 
 <file path=word/document.xml><?xml version="1.0" encoding="utf-8"?>
-<w:document xmlns:wpc="http://schemas.microsoft.com/office/word/2010/wordprocessingCanvas" xmlns:cx="http://schemas.microsoft.com/office/drawing/2014/chartex" xmlns:cx1="http://schemas.microsoft.com/office/drawing/2015/9/8/chartex" xmlns:cx2="http://schemas.microsoft.com/office/drawing/2015/10/21/chartex" xmlns:cx3="http://schemas.microsoft.com/office/drawing/2016/5/9/chartex" xmlns:cx4="http://schemas.microsoft.com/office/drawing/2016/5/10/chartex" xmlns:cx5="http://schemas.microsoft.com/office/drawing/2016/5/11/chartex" xmlns:cx6="http://schemas.microsoft.com/office/drawing/2016/5/12/chartex" xmlns:cx7="http://schemas.microsoft.com/office/drawing/2016/5/13/chartex" xmlns:cx8="http://schemas.microsoft.com/office/drawing/2016/5/14/chartex" xmlns:mc="http://schemas.openxmlformats.org/markup-compatibility/2006" xmlns:aink="http://schemas.microsoft.com/office/drawing/2016/ink" xmlns:am3d="http://schemas.microsoft.com/office/drawing/2017/model3d" xmlns:o="urn:schemas-microsoft-com:office:office" xmlns:oel="http://schemas.microsoft.com/office/2019/extlst" xmlns:r="http://schemas.openxmlformats.org/officeDocument/2006/relationships" xmlns:m="http://schemas.openxmlformats.org/officeDocument/2006/math" xmlns:v="urn:schemas-microsoft-com:vml" xmlns:wp14="http://schemas.microsoft.com/office/word/2010/wordprocessingDrawing" xmlns:wp="http://schemas.openxmlformats.org/drawingml/2006/wordprocessingDrawing" xmlns:w10="urn:schemas-microsoft-com:office:word" xmlns:w="http://schemas.openxmlformats.org/wordprocessingml/2006/main" xmlns:w14="http://schemas.microsoft.com/office/word/2010/wordml" xmlns:w15="http://schemas.microsoft.com/office/word/2012/wordml" xmlns:w16cex="http://schemas.microsoft.com/office/word/2018/wordml/cex" xmlns:w16cid="http://schemas.microsoft.com/office/word/2016/wordml/cid" xmlns:w16="http://schemas.microsoft.com/office/word/2018/wordml" xmlns:w16du="http://schemas.microsoft.com/office/word/2023/wordml/word16du" xmlns:w16sdtdh="http://schemas.microsoft.com/office/word/2020/wordml/sdtdatahash" xmlns:w16se="http://schemas.microsoft.com/office/word/2015/wordml/symex" xmlns:wpg="http://schemas.microsoft.com/office/word/2010/wordprocessingGroup" xmlns:wpi="http://schemas.microsoft.com/office/word/2010/wordprocessingInk" xmlns:wne="http://schemas.microsoft.com/office/word/2006/wordml" xmlns:wps="http://schemas.microsoft.com/office/word/2010/wordprocessingShape" mc:Ignorable="w14 w15 w16se w16cid w16 w16cex w16sdtdh wp14">
+<w:document xmlns:wpc="http://schemas.microsoft.com/office/word/2010/wordprocessingCanvas" xmlns:cx="http://schemas.microsoft.com/office/drawing/2014/chartex" xmlns:cx1="http://schemas.microsoft.com/office/drawing/2015/9/8/chartex" xmlns:cx2="http://schemas.microsoft.com/office/drawing/2015/10/21/chartex" xmlns:cx3="http://schemas.microsoft.com/office/drawing/2016/5/9/chartex" xmlns:cx4="http://schemas.microsoft.com/office/drawing/2016/5/10/chartex" xmlns:cx5="http://schemas.microsoft.com/office/drawing/2016/5/11/chartex" xmlns:cx6="http://schemas.microsoft.com/office/drawing/2016/5/12/chartex" xmlns:cx7="http://schemas.microsoft.com/office/drawing/2016/5/13/chartex" xmlns:cx8="http://schemas.microsoft.com/office/drawing/2016/5/14/chartex" xmlns:mc="http://schemas.openxmlformats.org/markup-compatibility/2006" xmlns:aink="http://schemas.microsoft.com/office/drawing/2016/ink" xmlns:am3d="http://schemas.microsoft.com/office/drawing/2017/model3d" xmlns:o="urn:schemas-microsoft-com:office:office" xmlns:r="http://schemas.openxmlformats.org/officeDocument/2006/relationships" xmlns:m="http://schemas.openxmlformats.org/officeDocument/2006/math" xmlns:v="urn:schemas-microsoft-com:vml" xmlns:wp14="http://schemas.microsoft.com/office/word/2010/wordprocessingDrawing" xmlns:wp="http://schemas.openxmlformats.org/drawingml/2006/wordprocessingDrawing" xmlns:w10="urn:schemas-microsoft-com:office:word" xmlns:w="http://schemas.openxmlformats.org/wordprocessingml/2006/main" xmlns:w14="http://schemas.microsoft.com/office/word/2010/wordml" xmlns:w15="http://schemas.microsoft.com/office/word/2012/wordml" xmlns:w16cid="http://schemas.microsoft.com/office/word/2016/wordml/cid" xmlns:w16se="http://schemas.microsoft.com/office/word/2015/wordml/symex" xmlns:wpg="http://schemas.microsoft.com/office/word/2010/wordprocessingGroup" xmlns:wpi="http://schemas.microsoft.com/office/word/2010/wordprocessingInk" xmlns:wne="http://schemas.microsoft.com/office/word/2006/wordml" xmlns:wps="http://schemas.microsoft.com/office/word/2010/wordprocessingShape" mc:Ignorable="w14 w15 w16se w16cid wp14">
   <w:body>
     <w:p>
       <w:pPr>
@@ -4041,19 +4041,11 @@
                 <w:rFonts w:asciiTheme="minorBidi" w:eastAsia="Droid Sans" w:hAnsiTheme="minorBidi" w:cstheme="minorBidi"/>
               </w:rPr>
             </w:pPr>
-            <w:proofErr w:type="spellStart"/>
-            <w:r>
-              <w:rPr>
-                <w:rFonts w:asciiTheme="minorBidi" w:eastAsia="Droid Sans" w:hAnsiTheme="minorBidi" w:cstheme="minorBidi"/>
-              </w:rPr>
-              <w:t>Moataz</w:t>
-            </w:r>
-            <w:proofErr w:type="spellEnd"/>
-            <w:r>
-              <w:rPr>
-                <w:rFonts w:asciiTheme="minorBidi" w:eastAsia="Droid Sans" w:hAnsiTheme="minorBidi" w:cstheme="minorBidi"/>
-              </w:rPr>
-              <w:t xml:space="preserve"> Ashraf</w:t>
+            <w:r>
+              <w:rPr>
+                <w:rFonts w:asciiTheme="minorBidi" w:eastAsia="Droid Sans" w:hAnsiTheme="minorBidi" w:cstheme="minorBidi"/>
+              </w:rPr>
+              <w:t>Moataz Ashraf</w:t>
             </w:r>
           </w:p>
         </w:tc>
@@ -4781,14 +4773,12 @@
                 <w:rFonts w:asciiTheme="minorBidi" w:eastAsia="Droid Sans" w:hAnsiTheme="minorBidi" w:cstheme="minorBidi"/>
               </w:rPr>
             </w:pPr>
-            <w:proofErr w:type="spellStart"/>
             <w:r>
               <w:rPr>
                 <w:rFonts w:asciiTheme="minorBidi" w:eastAsia="Droid Sans" w:hAnsiTheme="minorBidi" w:cstheme="minorBidi"/>
               </w:rPr>
               <w:t>Moataz</w:t>
             </w:r>
-            <w:proofErr w:type="spellEnd"/>
           </w:p>
         </w:tc>
         <w:tc>
@@ -5129,25 +5119,7 @@
           <w:sz w:val="24"/>
           <w:szCs w:val="24"/>
         </w:rPr>
-        <w:t xml:space="preserve">Learning Hub Web Application is a e-Learning project aims to create an engaging and informative online articles, videos, and records. that helps learners achieve the desired learning outcomes, but this is from the macro perspective. This release will have limited features. Over </w:t>
-      </w:r>
-      <w:proofErr w:type="gramStart"/>
-      <w:r>
-        <w:rPr>
-          <w:rFonts w:asciiTheme="minorBidi" w:eastAsia="Droid Sans" w:hAnsiTheme="minorBidi" w:cstheme="minorBidi"/>
-          <w:sz w:val="24"/>
-          <w:szCs w:val="24"/>
-        </w:rPr>
-        <w:t>a period of time</w:t>
-      </w:r>
-      <w:proofErr w:type="gramEnd"/>
-      <w:r>
-        <w:rPr>
-          <w:rFonts w:asciiTheme="minorBidi" w:eastAsia="Droid Sans" w:hAnsiTheme="minorBidi" w:cstheme="minorBidi"/>
-          <w:sz w:val="24"/>
-          <w:szCs w:val="24"/>
-        </w:rPr>
-        <w:t>, new and new functionalities will be added to the site.</w:t>
+        <w:t>Learning Hub Web Application is a e-Learning project aims to create an engaging and informative online articles, videos, and records. that helps learners achieve the desired learning outcomes, but this is from the macro perspective. This release will have limited features. Over a period of time, new and new functionalities will be added to the site.</w:t>
       </w:r>
     </w:p>
     <w:p>
@@ -8720,27 +8692,7 @@
           <w:sz w:val="24"/>
           <w:szCs w:val="24"/>
         </w:rPr>
-        <w:t xml:space="preserve">Users must have an account </w:t>
-      </w:r>
-      <w:proofErr w:type="gramStart"/>
-      <w:r>
-        <w:rPr>
-          <w:rFonts w:asciiTheme="minorBidi" w:hAnsiTheme="minorBidi" w:cstheme="minorBidi"/>
-          <w:color w:val="000000" w:themeColor="text1"/>
-          <w:sz w:val="24"/>
-          <w:szCs w:val="24"/>
-        </w:rPr>
-        <w:t>in order to</w:t>
-      </w:r>
-      <w:proofErr w:type="gramEnd"/>
-      <w:r>
-        <w:rPr>
-          <w:rFonts w:asciiTheme="minorBidi" w:hAnsiTheme="minorBidi" w:cstheme="minorBidi"/>
-          <w:color w:val="000000" w:themeColor="text1"/>
-          <w:sz w:val="24"/>
-          <w:szCs w:val="24"/>
-        </w:rPr>
-        <w:t xml:space="preserve"> be able to view the home page. Users who don’t have an account will not be able to view any of the website articles. Users' accounts will hold information about their</w:t>
+        <w:t>Users must have an account in order to be able to view the home page. Users who don’t have an account will not be able to view any of the website articles. Users' accounts will hold information about their</w:t>
       </w:r>
       <w:r>
         <w:rPr>
@@ -11122,19 +11074,64 @@
           <w:sz w:val="24"/>
           <w:szCs w:val="24"/>
         </w:rPr>
-        <w:t xml:space="preserve">  If either of the text fields is blank, it is an error </w:t>
-      </w:r>
-      <w:proofErr w:type="gramStart"/>
-      <w:r>
-        <w:rPr>
-          <w:rFonts w:asciiTheme="minorBidi" w:hAnsiTheme="minorBidi" w:cstheme="minorBidi"/>
-          <w:color w:val="000000" w:themeColor="text1"/>
-          <w:sz w:val="24"/>
-          <w:szCs w:val="24"/>
-        </w:rPr>
-        <w:t>that</w:t>
-      </w:r>
-      <w:proofErr w:type="gramEnd"/>
+        <w:t xml:space="preserve">  If either of the text fields is blank, it is an error that </w:t>
+      </w:r>
+    </w:p>
+    <w:p>
+      <w:pPr>
+        <w:spacing w:line="240" w:lineRule="auto"/>
+        <w:rPr>
+          <w:rFonts w:asciiTheme="minorBidi" w:hAnsiTheme="minorBidi" w:cstheme="minorBidi"/>
+          <w:color w:val="000000" w:themeColor="text1"/>
+          <w:sz w:val="24"/>
+          <w:szCs w:val="24"/>
+        </w:rPr>
+      </w:pPr>
+      <w:r>
+        <w:rPr>
+          <w:rFonts w:asciiTheme="minorBidi" w:hAnsiTheme="minorBidi" w:cstheme="minorBidi"/>
+          <w:color w:val="000000" w:themeColor="text1"/>
+          <w:sz w:val="24"/>
+          <w:szCs w:val="24"/>
+        </w:rPr>
+        <w:t xml:space="preserve">   </w:t>
+      </w:r>
+      <w:r>
+        <w:rPr>
+          <w:rFonts w:asciiTheme="minorBidi" w:hAnsiTheme="minorBidi" w:cstheme="minorBidi"/>
+          <w:color w:val="000000" w:themeColor="text1"/>
+          <w:sz w:val="24"/>
+          <w:szCs w:val="24"/>
+        </w:rPr>
+        <w:t xml:space="preserve">must </w:t>
+      </w:r>
+      <w:r>
+        <w:rPr>
+          <w:rFonts w:asciiTheme="minorBidi" w:hAnsiTheme="minorBidi" w:cstheme="minorBidi"/>
+          <w:color w:val="000000" w:themeColor="text1"/>
+          <w:sz w:val="24"/>
+          <w:szCs w:val="24"/>
+        </w:rPr>
+        <w:t xml:space="preserve">  </w:t>
+      </w:r>
+      <w:r>
+        <w:rPr>
+          <w:rFonts w:asciiTheme="minorBidi" w:hAnsiTheme="minorBidi" w:cstheme="minorBidi"/>
+          <w:color w:val="000000" w:themeColor="text1"/>
+          <w:sz w:val="24"/>
+          <w:szCs w:val="24"/>
+        </w:rPr>
+        <w:t xml:space="preserve">be reported to the user/admin and </w:t>
+      </w:r>
+      <w:r>
+        <w:rPr>
+          <w:rFonts w:asciiTheme="minorBidi" w:hAnsiTheme="minorBidi" w:cstheme="minorBidi"/>
+          <w:color w:val="000000" w:themeColor="text1"/>
+          <w:sz w:val="24"/>
+          <w:szCs w:val="24"/>
+        </w:rPr>
+        <w:t>this</w:t>
+      </w:r>
       <w:r>
         <w:rPr>
           <w:rFonts w:asciiTheme="minorBidi" w:hAnsiTheme="minorBidi" w:cstheme="minorBidi"/>
@@ -11144,71 +11141,6 @@
         </w:rPr>
         <w:t xml:space="preserve"> </w:t>
       </w:r>
-    </w:p>
-    <w:p>
-      <w:pPr>
-        <w:spacing w:line="240" w:lineRule="auto"/>
-        <w:rPr>
-          <w:rFonts w:asciiTheme="minorBidi" w:hAnsiTheme="minorBidi" w:cstheme="minorBidi"/>
-          <w:color w:val="000000" w:themeColor="text1"/>
-          <w:sz w:val="24"/>
-          <w:szCs w:val="24"/>
-        </w:rPr>
-      </w:pPr>
-      <w:r>
-        <w:rPr>
-          <w:rFonts w:asciiTheme="minorBidi" w:hAnsiTheme="minorBidi" w:cstheme="minorBidi"/>
-          <w:color w:val="000000" w:themeColor="text1"/>
-          <w:sz w:val="24"/>
-          <w:szCs w:val="24"/>
-        </w:rPr>
-        <w:t xml:space="preserve">   </w:t>
-      </w:r>
-      <w:r>
-        <w:rPr>
-          <w:rFonts w:asciiTheme="minorBidi" w:hAnsiTheme="minorBidi" w:cstheme="minorBidi"/>
-          <w:color w:val="000000" w:themeColor="text1"/>
-          <w:sz w:val="24"/>
-          <w:szCs w:val="24"/>
-        </w:rPr>
-        <w:t xml:space="preserve">must </w:t>
-      </w:r>
-      <w:r>
-        <w:rPr>
-          <w:rFonts w:asciiTheme="minorBidi" w:hAnsiTheme="minorBidi" w:cstheme="minorBidi"/>
-          <w:color w:val="000000" w:themeColor="text1"/>
-          <w:sz w:val="24"/>
-          <w:szCs w:val="24"/>
-        </w:rPr>
-        <w:t xml:space="preserve">  </w:t>
-      </w:r>
-      <w:r>
-        <w:rPr>
-          <w:rFonts w:asciiTheme="minorBidi" w:hAnsiTheme="minorBidi" w:cstheme="minorBidi"/>
-          <w:color w:val="000000" w:themeColor="text1"/>
-          <w:sz w:val="24"/>
-          <w:szCs w:val="24"/>
-        </w:rPr>
-        <w:t xml:space="preserve">be reported to the user/admin and </w:t>
-      </w:r>
-      <w:r>
-        <w:rPr>
-          <w:rFonts w:asciiTheme="minorBidi" w:hAnsiTheme="minorBidi" w:cstheme="minorBidi"/>
-          <w:color w:val="000000" w:themeColor="text1"/>
-          <w:sz w:val="24"/>
-          <w:szCs w:val="24"/>
-        </w:rPr>
-        <w:t>this</w:t>
-      </w:r>
-      <w:r>
-        <w:rPr>
-          <w:rFonts w:asciiTheme="minorBidi" w:hAnsiTheme="minorBidi" w:cstheme="minorBidi"/>
-          <w:color w:val="000000" w:themeColor="text1"/>
-          <w:sz w:val="24"/>
-          <w:szCs w:val="24"/>
-        </w:rPr>
-        <w:t xml:space="preserve"> </w:t>
-      </w:r>
       <w:r>
         <w:rPr>
           <w:rFonts w:asciiTheme="minorBidi" w:hAnsiTheme="minorBidi" w:cstheme="minorBidi"/>
@@ -11227,25 +11159,14 @@
         </w:rPr>
         <w:t xml:space="preserve"> should appear “</w:t>
       </w:r>
-      <w:proofErr w:type="gramStart"/>
-      <w:r>
-        <w:rPr>
-          <w:rFonts w:asciiTheme="minorBidi" w:hAnsiTheme="minorBidi" w:cstheme="minorBidi"/>
-          <w:color w:val="000000" w:themeColor="text1"/>
-          <w:sz w:val="24"/>
-          <w:szCs w:val="24"/>
-        </w:rPr>
-        <w:t>please</w:t>
-      </w:r>
-      <w:proofErr w:type="gramEnd"/>
-      <w:r>
-        <w:rPr>
-          <w:rFonts w:asciiTheme="minorBidi" w:hAnsiTheme="minorBidi" w:cstheme="minorBidi"/>
-          <w:color w:val="000000" w:themeColor="text1"/>
-          <w:sz w:val="24"/>
-          <w:szCs w:val="24"/>
-        </w:rPr>
-        <w:t xml:space="preserve"> </w:t>
+      <w:r>
+        <w:rPr>
+          <w:rFonts w:asciiTheme="minorBidi" w:hAnsiTheme="minorBidi" w:cstheme="minorBidi"/>
+          <w:color w:val="000000" w:themeColor="text1"/>
+          <w:sz w:val="24"/>
+          <w:szCs w:val="24"/>
+        </w:rPr>
+        <w:t xml:space="preserve">please </w:t>
       </w:r>
     </w:p>
     <w:p>
@@ -14080,23 +14001,7 @@
           <w:sz w:val="24"/>
           <w:szCs w:val="24"/>
         </w:rPr>
-        <w:t xml:space="preserve"> Only registered users can add articles, </w:t>
-      </w:r>
-      <w:proofErr w:type="gramStart"/>
-      <w:r>
-        <w:rPr>
-          <w:sz w:val="24"/>
-          <w:szCs w:val="24"/>
-        </w:rPr>
-        <w:t>records</w:t>
-      </w:r>
-      <w:proofErr w:type="gramEnd"/>
-      <w:r>
-        <w:rPr>
-          <w:sz w:val="24"/>
-          <w:szCs w:val="24"/>
-        </w:rPr>
-        <w:t xml:space="preserve"> and videos.</w:t>
+        <w:t xml:space="preserve"> Only registered users can add articles, records and videos.</w:t>
       </w:r>
     </w:p>
     <w:p>
@@ -14248,21 +14153,12 @@
         <w:t xml:space="preserve">If the video or record uploaded with size more than 35 MB an error message will appear which </w:t>
       </w:r>
       <w:proofErr w:type="spellStart"/>
-      <w:proofErr w:type="gramStart"/>
-      <w:r>
-        <w:rPr>
-          <w:sz w:val="24"/>
-          <w:szCs w:val="24"/>
-        </w:rPr>
-        <w:t>says</w:t>
-      </w:r>
-      <w:proofErr w:type="gramEnd"/>
-      <w:r>
-        <w:rPr>
-          <w:sz w:val="24"/>
-          <w:szCs w:val="24"/>
-        </w:rPr>
-        <w:t>"Invalid</w:t>
+      <w:r>
+        <w:rPr>
+          <w:sz w:val="24"/>
+          <w:szCs w:val="24"/>
+        </w:rPr>
+        <w:t>says"Invalid</w:t>
       </w:r>
       <w:proofErr w:type="spellEnd"/>
       <w:r>
@@ -14309,6 +14205,64 @@
     <w:p>
       <w:pPr>
         <w:rPr>
+          <w:sz w:val="24"/>
+          <w:szCs w:val="24"/>
+        </w:rPr>
+      </w:pPr>
+      <w:r>
+        <w:rPr>
+          <w:rFonts w:asciiTheme="minorBidi" w:hAnsiTheme="minorBidi" w:cstheme="minorBidi"/>
+          <w:b/>
+          <w:bCs/>
+          <w:sz w:val="28"/>
+          <w:szCs w:val="28"/>
+        </w:rPr>
+        <w:t xml:space="preserve">SRS-Val-ADD -003: </w:t>
+      </w:r>
+      <w:r>
+        <w:rPr>
+          <w:rFonts w:asciiTheme="minorBidi" w:hAnsiTheme="minorBidi" w:cstheme="minorBidi"/>
+          <w:sz w:val="24"/>
+          <w:szCs w:val="24"/>
+        </w:rPr>
+        <w:t xml:space="preserve">If article is </w:t>
+      </w:r>
+      <w:r>
+        <w:rPr>
+          <w:rFonts w:asciiTheme="minorBidi" w:hAnsiTheme="minorBidi" w:cstheme="minorBidi"/>
+          <w:sz w:val="24"/>
+          <w:szCs w:val="24"/>
+        </w:rPr>
+        <w:t xml:space="preserve">more than 1000 characters </w:t>
+      </w:r>
+      <w:r>
+        <w:rPr>
+          <w:sz w:val="24"/>
+          <w:szCs w:val="24"/>
+        </w:rPr>
+        <w:t>an error message will appear which says "</w:t>
+      </w:r>
+      <w:r>
+        <w:t xml:space="preserve"> </w:t>
+      </w:r>
+      <w:r>
+        <w:rPr>
+          <w:sz w:val="24"/>
+          <w:szCs w:val="24"/>
+        </w:rPr>
+        <w:t>Error: Content must not exceed 1000 characters</w:t>
+      </w:r>
+      <w:r>
+        <w:rPr>
+          <w:sz w:val="24"/>
+          <w:szCs w:val="24"/>
+        </w:rPr>
+        <w:t>".</w:t>
+      </w:r>
+    </w:p>
+    <w:p>
+      <w:pPr>
+        <w:rPr>
           <w:rFonts w:asciiTheme="minorBidi" w:hAnsiTheme="minorBidi" w:cstheme="minorBidi"/>
           <w:b/>
           <w:bCs/>
@@ -14325,151 +14279,200 @@
           <w:sz w:val="28"/>
           <w:szCs w:val="28"/>
         </w:rPr>
-        <w:t xml:space="preserve">SRS-Val-ADD -003: </w:t>
-      </w:r>
-      <w:r>
-        <w:rPr>
-          <w:rFonts w:asciiTheme="minorBidi" w:hAnsiTheme="minorBidi" w:cstheme="minorBidi"/>
-          <w:sz w:val="24"/>
-          <w:szCs w:val="24"/>
-        </w:rPr>
-        <w:t xml:space="preserve">If article is </w:t>
-      </w:r>
-      <w:r>
-        <w:rPr>
-          <w:rFonts w:asciiTheme="minorBidi" w:hAnsiTheme="minorBidi" w:cstheme="minorBidi"/>
-          <w:sz w:val="24"/>
-          <w:szCs w:val="24"/>
-        </w:rPr>
-        <w:t xml:space="preserve">more than 1000 characters </w:t>
-      </w:r>
-      <w:r>
-        <w:rPr>
-          <w:sz w:val="24"/>
-          <w:szCs w:val="24"/>
-        </w:rPr>
-        <w:t>an error message will appear which says "</w:t>
-      </w:r>
-      <w:r>
+        <w:t>SRS-Val-ADD -00</w:t>
+      </w:r>
+      <w:r>
+        <w:rPr>
+          <w:rFonts w:asciiTheme="minorBidi" w:hAnsiTheme="minorBidi" w:cstheme="minorBidi"/>
+          <w:b/>
+          <w:bCs/>
+          <w:sz w:val="28"/>
+          <w:szCs w:val="28"/>
+        </w:rPr>
+        <w:t>4</w:t>
+      </w:r>
+      <w:r>
+        <w:rPr>
+          <w:rFonts w:asciiTheme="minorBidi" w:hAnsiTheme="minorBidi" w:cstheme="minorBidi"/>
+          <w:b/>
+          <w:bCs/>
+          <w:sz w:val="28"/>
+          <w:szCs w:val="28"/>
+        </w:rPr>
+        <w:t xml:space="preserve">: </w:t>
+      </w:r>
+      <w:r>
+        <w:rPr>
+          <w:rFonts w:asciiTheme="minorBidi" w:hAnsiTheme="minorBidi" w:cstheme="minorBidi"/>
+          <w:sz w:val="24"/>
+          <w:szCs w:val="24"/>
+        </w:rPr>
+        <w:t xml:space="preserve">If </w:t>
+      </w:r>
+      <w:r>
+        <w:rPr>
+          <w:rFonts w:asciiTheme="minorBidi" w:hAnsiTheme="minorBidi" w:cstheme="minorBidi"/>
+          <w:sz w:val="24"/>
+          <w:szCs w:val="24"/>
+        </w:rPr>
+        <w:t xml:space="preserve">user didn’t choose category from the drop down list, an error message will appear “you must Choose a category” and the “Add” process will be </w:t>
+      </w:r>
+      <w:r>
+        <w:rPr>
+          <w:rFonts w:asciiTheme="minorBidi" w:hAnsiTheme="minorBidi" w:cstheme="minorBidi"/>
+          <w:sz w:val="24"/>
+          <w:szCs w:val="24"/>
+          <w:lang w:val="en-US"/>
+        </w:rPr>
+        <w:t>rejected</w:t>
+      </w:r>
+      <w:bookmarkStart w:id="36" w:name="_GoBack"/>
+      <w:bookmarkEnd w:id="36"/>
+      <w:r>
+        <w:rPr>
+          <w:rFonts w:asciiTheme="minorBidi" w:hAnsiTheme="minorBidi" w:cstheme="minorBidi"/>
+          <w:sz w:val="24"/>
+          <w:szCs w:val="24"/>
+        </w:rPr>
+        <w:t xml:space="preserve">. </w:t>
+      </w:r>
+    </w:p>
+    <w:p>
+      <w:pPr>
+        <w:rPr>
+          <w:rFonts w:asciiTheme="minorBidi" w:hAnsiTheme="minorBidi" w:cstheme="minorBidi"/>
+          <w:b/>
+          <w:bCs/>
+          <w:color w:val="000000"/>
+          <w:sz w:val="24"/>
+          <w:szCs w:val="24"/>
+        </w:rPr>
+      </w:pPr>
+    </w:p>
+    <w:p>
+      <w:pPr>
+        <w:rPr>
+          <w:rFonts w:asciiTheme="minorBidi" w:hAnsiTheme="minorBidi" w:cstheme="minorBidi"/>
+          <w:b/>
+          <w:bCs/>
+          <w:color w:val="000000"/>
+          <w:sz w:val="24"/>
+          <w:szCs w:val="24"/>
+        </w:rPr>
+      </w:pPr>
+    </w:p>
+    <w:p>
+      <w:pPr>
+        <w:rPr>
+          <w:rFonts w:asciiTheme="minorBidi" w:hAnsiTheme="minorBidi" w:cstheme="minorBidi"/>
+          <w:b/>
+          <w:bCs/>
+          <w:color w:val="000000"/>
+          <w:sz w:val="24"/>
+          <w:szCs w:val="24"/>
+        </w:rPr>
+      </w:pPr>
+    </w:p>
+    <w:p>
+      <w:pPr>
+        <w:pStyle w:val="Heading3"/>
+        <w:rPr>
+          <w:b/>
+          <w:bCs/>
+          <w:color w:val="000000" w:themeColor="text1"/>
+        </w:rPr>
+      </w:pPr>
+      <w:bookmarkStart w:id="37" w:name="_Toc133425213"/>
+      <w:r>
+        <w:rPr>
+          <w:b/>
+          <w:bCs/>
+          <w:color w:val="000000" w:themeColor="text1"/>
+        </w:rPr>
+        <w:lastRenderedPageBreak/>
+        <w:t>3.</w:t>
+      </w:r>
+      <w:r>
+        <w:rPr>
+          <w:b/>
+          <w:bCs/>
+          <w:color w:val="000000" w:themeColor="text1"/>
+        </w:rPr>
+        <w:t>1</w:t>
+      </w:r>
+      <w:r>
+        <w:rPr>
+          <w:b/>
+          <w:bCs/>
+          <w:color w:val="000000" w:themeColor="text1"/>
+        </w:rPr>
+        <w:t>.</w:t>
+      </w:r>
+      <w:r>
+        <w:rPr>
+          <w:b/>
+          <w:bCs/>
+          <w:color w:val="000000" w:themeColor="text1"/>
+        </w:rPr>
+        <w:t>5</w:t>
+      </w:r>
+      <w:r>
+        <w:rPr>
+          <w:b/>
+          <w:bCs/>
+          <w:color w:val="000000" w:themeColor="text1"/>
+        </w:rPr>
         <w:t xml:space="preserve"> </w:t>
       </w:r>
       <w:r>
         <w:rPr>
-          <w:sz w:val="24"/>
-          <w:szCs w:val="24"/>
-        </w:rPr>
-        <w:t>Error: Content must not exceed 1000 characters</w:t>
-      </w:r>
-      <w:r>
-        <w:rPr>
-          <w:sz w:val="24"/>
-          <w:szCs w:val="24"/>
-        </w:rPr>
-        <w:t>".</w:t>
-      </w:r>
-    </w:p>
-    <w:p>
-      <w:pPr>
-        <w:rPr>
-          <w:rFonts w:asciiTheme="minorBidi" w:hAnsiTheme="minorBidi" w:cstheme="minorBidi"/>
-          <w:b/>
-          <w:bCs/>
+          <w:b/>
+          <w:bCs/>
+          <w:color w:val="000000" w:themeColor="text1"/>
+        </w:rPr>
+        <w:t>Delete</w:t>
+      </w:r>
+      <w:r>
+        <w:rPr>
+          <w:b/>
+          <w:bCs/>
+          <w:color w:val="000000" w:themeColor="text1"/>
+        </w:rPr>
+        <w:t xml:space="preserve"> Feature</w:t>
+      </w:r>
+      <w:bookmarkEnd w:id="37"/>
+    </w:p>
+    <w:p>
+      <w:pPr>
+        <w:spacing w:before="240"/>
+        <w:rPr>
+          <w:rFonts w:asciiTheme="minorBidi" w:hAnsiTheme="minorBidi" w:cstheme="minorBidi"/>
+          <w:b/>
+          <w:sz w:val="24"/>
+          <w:szCs w:val="24"/>
+        </w:rPr>
+      </w:pPr>
+    </w:p>
+    <w:p>
+      <w:pPr>
+        <w:rPr>
+          <w:rFonts w:asciiTheme="minorBidi" w:eastAsia="Times New Roman" w:hAnsiTheme="minorBidi" w:cstheme="minorBidi"/>
+          <w:b/>
           <w:color w:val="000000"/>
-          <w:sz w:val="24"/>
-          <w:szCs w:val="24"/>
-        </w:rPr>
-      </w:pPr>
-    </w:p>
-    <w:p>
-      <w:pPr>
-        <w:rPr>
-          <w:rFonts w:asciiTheme="minorBidi" w:hAnsiTheme="minorBidi" w:cstheme="minorBidi"/>
-          <w:b/>
-          <w:bCs/>
+          <w:sz w:val="28"/>
+          <w:szCs w:val="28"/>
+        </w:rPr>
+      </w:pPr>
+      <w:r>
+        <w:rPr>
+          <w:rFonts w:asciiTheme="minorBidi" w:eastAsia="Times New Roman" w:hAnsiTheme="minorBidi" w:cstheme="minorBidi"/>
+          <w:b/>
           <w:color w:val="000000"/>
-          <w:sz w:val="24"/>
-          <w:szCs w:val="24"/>
-        </w:rPr>
-      </w:pPr>
-    </w:p>
-    <w:p>
-      <w:pPr>
-        <w:pStyle w:val="Heading3"/>
-        <w:rPr>
-          <w:b/>
-          <w:bCs/>
-          <w:color w:val="000000" w:themeColor="text1"/>
-        </w:rPr>
-      </w:pPr>
-      <w:bookmarkStart w:id="36" w:name="_Toc133425213"/>
-      <w:r>
-        <w:rPr>
-          <w:b/>
-          <w:bCs/>
-          <w:color w:val="000000" w:themeColor="text1"/>
-        </w:rPr>
-        <w:t>3.</w:t>
-      </w:r>
-      <w:r>
-        <w:rPr>
-          <w:b/>
-          <w:bCs/>
-          <w:color w:val="000000" w:themeColor="text1"/>
-        </w:rPr>
-        <w:t>1</w:t>
-      </w:r>
-      <w:r>
-        <w:rPr>
-          <w:b/>
-          <w:bCs/>
-          <w:color w:val="000000" w:themeColor="text1"/>
-        </w:rPr>
-        <w:t>.</w:t>
-      </w:r>
-      <w:r>
-        <w:rPr>
-          <w:b/>
-          <w:bCs/>
-          <w:color w:val="000000" w:themeColor="text1"/>
-        </w:rPr>
-        <w:t>5</w:t>
-      </w:r>
-      <w:r>
-        <w:rPr>
-          <w:b/>
-          <w:bCs/>
-          <w:color w:val="000000" w:themeColor="text1"/>
-        </w:rPr>
-        <w:t xml:space="preserve"> </w:t>
-      </w:r>
-      <w:r>
-        <w:rPr>
-          <w:b/>
-          <w:bCs/>
-          <w:color w:val="000000" w:themeColor="text1"/>
-        </w:rPr>
-        <w:t>Delete</w:t>
-      </w:r>
-      <w:r>
-        <w:rPr>
-          <w:b/>
-          <w:bCs/>
-          <w:color w:val="000000" w:themeColor="text1"/>
-        </w:rPr>
-        <w:t xml:space="preserve"> Feature</w:t>
-      </w:r>
-      <w:bookmarkEnd w:id="36"/>
-    </w:p>
-    <w:p>
-      <w:pPr>
-        <w:spacing w:before="240"/>
-        <w:rPr>
-          <w:rFonts w:asciiTheme="minorBidi" w:hAnsiTheme="minorBidi" w:cstheme="minorBidi"/>
-          <w:b/>
-          <w:sz w:val="24"/>
-          <w:szCs w:val="24"/>
-        </w:rPr>
-      </w:pPr>
+          <w:sz w:val="28"/>
+          <w:szCs w:val="28"/>
+        </w:rPr>
+        <w:t>Description</w:t>
+      </w:r>
     </w:p>
     <w:p>
       <w:pPr>
@@ -14489,28 +14492,6 @@
           <w:sz w:val="28"/>
           <w:szCs w:val="28"/>
         </w:rPr>
-        <w:t>Description</w:t>
-      </w:r>
-    </w:p>
-    <w:p>
-      <w:pPr>
-        <w:rPr>
-          <w:rFonts w:asciiTheme="minorBidi" w:eastAsia="Times New Roman" w:hAnsiTheme="minorBidi" w:cstheme="minorBidi"/>
-          <w:b/>
-          <w:color w:val="000000"/>
-          <w:sz w:val="28"/>
-          <w:szCs w:val="28"/>
-        </w:rPr>
-      </w:pPr>
-      <w:r>
-        <w:rPr>
-          <w:rFonts w:asciiTheme="minorBidi" w:eastAsia="Times New Roman" w:hAnsiTheme="minorBidi" w:cstheme="minorBidi"/>
-          <w:b/>
-          <w:color w:val="000000"/>
-          <w:sz w:val="28"/>
-          <w:szCs w:val="28"/>
-        </w:rPr>
-        <w:lastRenderedPageBreak/>
         <w:t>User</w:t>
       </w:r>
     </w:p>
@@ -15521,7 +15502,7 @@
           <w:color w:val="000000" w:themeColor="text1"/>
         </w:rPr>
       </w:pPr>
-      <w:bookmarkStart w:id="37" w:name="_Toc133425214"/>
+      <w:bookmarkStart w:id="38" w:name="_Toc133425214"/>
       <w:r>
         <w:rPr>
           <w:b/>
@@ -15579,7 +15560,7 @@
         </w:rPr>
         <w:t xml:space="preserve"> Feature</w:t>
       </w:r>
-      <w:bookmarkEnd w:id="37"/>
+      <w:bookmarkEnd w:id="38"/>
     </w:p>
     <w:p>
       <w:pPr>
@@ -15631,6 +15612,7 @@
           <w:sz w:val="28"/>
           <w:szCs w:val="28"/>
         </w:rPr>
+        <w:lastRenderedPageBreak/>
         <w:t>User/Admin can follow a category</w:t>
       </w:r>
       <w:r>
@@ -15717,7 +15699,6 @@
           <w:sz w:val="24"/>
           <w:szCs w:val="24"/>
         </w:rPr>
-        <w:lastRenderedPageBreak/>
         <w:t>User</w:t>
       </w:r>
       <w:r>
@@ -16379,7 +16360,7 @@
           <w:color w:val="000000" w:themeColor="text1"/>
         </w:rPr>
       </w:pPr>
-      <w:bookmarkStart w:id="38" w:name="_Toc133425215"/>
+      <w:bookmarkStart w:id="39" w:name="_Toc133425215"/>
       <w:r>
         <w:rPr>
           <w:b/>
@@ -16436,7 +16417,7 @@
         </w:rPr>
         <w:t xml:space="preserve"> Feature</w:t>
       </w:r>
-      <w:bookmarkEnd w:id="38"/>
+      <w:bookmarkEnd w:id="39"/>
     </w:p>
     <w:p>
       <w:pPr>
@@ -16759,6 +16740,7 @@
           <w:sz w:val="36"/>
           <w:szCs w:val="36"/>
         </w:rPr>
+        <w:lastRenderedPageBreak/>
         <w:t>Front End Details</w:t>
       </w:r>
     </w:p>
@@ -16833,7 +16815,6 @@
           <w:sz w:val="24"/>
           <w:szCs w:val="24"/>
         </w:rPr>
-        <w:lastRenderedPageBreak/>
         <w:t>Name of content</w:t>
       </w:r>
       <w:r>
@@ -17462,8 +17443,8 @@
           <w:color w:val="000000" w:themeColor="text1"/>
         </w:rPr>
       </w:pPr>
-      <w:bookmarkStart w:id="39" w:name="_Toc129290494"/>
-      <w:bookmarkStart w:id="40" w:name="_Toc133425216"/>
+      <w:bookmarkStart w:id="40" w:name="_Toc129290494"/>
+      <w:bookmarkStart w:id="41" w:name="_Toc133425216"/>
       <w:r>
         <w:rPr>
           <w:b/>
@@ -17512,8 +17493,8 @@
         </w:rPr>
         <w:t>Add User</w:t>
       </w:r>
-      <w:bookmarkEnd w:id="39"/>
       <w:bookmarkEnd w:id="40"/>
+      <w:bookmarkEnd w:id="41"/>
     </w:p>
     <w:p>
       <w:pPr>
@@ -18017,7 +17998,6 @@
           <w:sz w:val="28"/>
           <w:szCs w:val="28"/>
         </w:rPr>
-        <w:lastRenderedPageBreak/>
         <w:t>SRS-ADDUSR-00</w:t>
       </w:r>
       <w:r>
@@ -18771,8 +18751,8 @@
           <w:color w:val="000000" w:themeColor="text1"/>
         </w:rPr>
       </w:pPr>
-      <w:bookmarkStart w:id="41" w:name="_Toc129290495"/>
-      <w:bookmarkStart w:id="42" w:name="_Toc133425217"/>
+      <w:bookmarkStart w:id="42" w:name="_Toc129290495"/>
+      <w:bookmarkStart w:id="43" w:name="_Toc133425217"/>
       <w:r>
         <w:rPr>
           <w:b/>
@@ -18829,8 +18809,8 @@
         </w:rPr>
         <w:t>User</w:t>
       </w:r>
-      <w:bookmarkEnd w:id="41"/>
       <w:bookmarkEnd w:id="42"/>
+      <w:bookmarkEnd w:id="43"/>
     </w:p>
     <w:p>
       <w:pPr>
@@ -18911,29 +18891,7 @@
           <w:sz w:val="28"/>
           <w:szCs w:val="28"/>
         </w:rPr>
-        <w:t xml:space="preserve"> </w:t>
-      </w:r>
-      <w:proofErr w:type="gramStart"/>
-      <w:r>
-        <w:rPr>
-          <w:rFonts w:asciiTheme="minorBidi" w:eastAsia="Times New Roman" w:hAnsiTheme="minorBidi" w:cstheme="minorBidi"/>
-          <w:bCs/>
-          <w:color w:val="000000"/>
-          <w:sz w:val="28"/>
-          <w:szCs w:val="28"/>
-        </w:rPr>
-        <w:t>system</w:t>
-      </w:r>
-      <w:proofErr w:type="gramEnd"/>
-      <w:r>
-        <w:rPr>
-          <w:rFonts w:asciiTheme="minorBidi" w:eastAsia="Times New Roman" w:hAnsiTheme="minorBidi" w:cstheme="minorBidi"/>
-          <w:bCs/>
-          <w:color w:val="000000"/>
-          <w:sz w:val="28"/>
-          <w:szCs w:val="28"/>
-        </w:rPr>
-        <w:t xml:space="preserve"> </w:t>
+        <w:t xml:space="preserve"> system </w:t>
       </w:r>
     </w:p>
     <w:p>
@@ -19052,6 +19010,7 @@
           <w:sz w:val="36"/>
           <w:szCs w:val="36"/>
         </w:rPr>
+        <w:lastRenderedPageBreak/>
         <w:t>Front End Details</w:t>
       </w:r>
     </w:p>
@@ -19527,23 +19486,7 @@
           <w:sz w:val="24"/>
           <w:szCs w:val="24"/>
         </w:rPr>
-        <w:t xml:space="preserve"> attached to the entered username the system displays an error message </w:t>
-      </w:r>
-      <w:proofErr w:type="gramStart"/>
-      <w:r>
-        <w:rPr>
-          <w:sz w:val="24"/>
-          <w:szCs w:val="24"/>
-        </w:rPr>
-        <w:t>saying</w:t>
-      </w:r>
-      <w:proofErr w:type="gramEnd"/>
-      <w:r>
-        <w:rPr>
-          <w:sz w:val="24"/>
-          <w:szCs w:val="24"/>
-        </w:rPr>
-        <w:t xml:space="preserve"> “</w:t>
+        <w:t xml:space="preserve"> attached to the entered username the system displays an error message saying “</w:t>
       </w:r>
       <w:r>
         <w:rPr>
@@ -19602,7 +19545,7 @@
           <w:szCs w:val="24"/>
         </w:rPr>
       </w:pPr>
-      <w:bookmarkStart w:id="43" w:name="_Toc133425218"/>
+      <w:bookmarkStart w:id="44" w:name="_Toc133425218"/>
       <w:r>
         <w:rPr>
           <w:b/>
@@ -19659,7 +19602,7 @@
         </w:rPr>
         <w:t>Logout</w:t>
       </w:r>
-      <w:bookmarkEnd w:id="43"/>
+      <w:bookmarkEnd w:id="44"/>
     </w:p>
     <w:p>
       <w:pPr>
@@ -20006,19 +19949,19 @@
           <w:szCs w:val="24"/>
         </w:rPr>
       </w:pPr>
-      <w:bookmarkStart w:id="44" w:name="_bsz1puvr6mqd" w:colFirst="0" w:colLast="0"/>
-      <w:bookmarkEnd w:id="44"/>
-    </w:p>
-    <w:p>
-      <w:pPr>
-        <w:rPr>
-          <w:rFonts w:asciiTheme="minorBidi" w:hAnsiTheme="minorBidi" w:cstheme="minorBidi"/>
-        </w:rPr>
-      </w:pPr>
-      <w:bookmarkStart w:id="45" w:name="_wqznvhwpe8ff" w:colFirst="0" w:colLast="0"/>
-      <w:bookmarkStart w:id="46" w:name="_4szemjjxzxl5" w:colFirst="0" w:colLast="0"/>
+      <w:bookmarkStart w:id="45" w:name="_bsz1puvr6mqd" w:colFirst="0" w:colLast="0"/>
       <w:bookmarkEnd w:id="45"/>
+    </w:p>
+    <w:p>
+      <w:pPr>
+        <w:rPr>
+          <w:rFonts w:asciiTheme="minorBidi" w:hAnsiTheme="minorBidi" w:cstheme="minorBidi"/>
+        </w:rPr>
+      </w:pPr>
+      <w:bookmarkStart w:id="46" w:name="_wqznvhwpe8ff" w:colFirst="0" w:colLast="0"/>
+      <w:bookmarkStart w:id="47" w:name="_4szemjjxzxl5" w:colFirst="0" w:colLast="0"/>
       <w:bookmarkEnd w:id="46"/>
+      <w:bookmarkEnd w:id="47"/>
     </w:p>
     <w:p>
       <w:pPr>
@@ -20029,9 +19972,9 @@
           <w:bCs/>
         </w:rPr>
       </w:pPr>
-      <w:bookmarkStart w:id="47" w:name="_jhazfwhdo0tq" w:colFirst="0" w:colLast="0"/>
-      <w:bookmarkStart w:id="48" w:name="_Toc133425219"/>
-      <w:bookmarkEnd w:id="47"/>
+      <w:bookmarkStart w:id="48" w:name="_jhazfwhdo0tq" w:colFirst="0" w:colLast="0"/>
+      <w:bookmarkStart w:id="49" w:name="_Toc133425219"/>
+      <w:bookmarkEnd w:id="48"/>
       <w:r>
         <w:rPr>
           <w:rFonts w:asciiTheme="minorBidi" w:hAnsiTheme="minorBidi" w:cstheme="minorBidi"/>
@@ -20056,7 +19999,7 @@
         </w:rPr>
         <w:t xml:space="preserve"> Classes / Objects</w:t>
       </w:r>
-      <w:bookmarkEnd w:id="48"/>
+      <w:bookmarkEnd w:id="49"/>
     </w:p>
     <w:p>
       <w:pPr>
@@ -20081,14 +20024,13 @@
           <w:bCs/>
         </w:rPr>
       </w:pPr>
-      <w:bookmarkStart w:id="49" w:name="_Toc133425220"/>
-      <w:r>
-        <w:rPr>
-          <w:rFonts w:asciiTheme="minorBidi" w:hAnsiTheme="minorBidi" w:cstheme="minorBidi"/>
-          <w:b/>
-          <w:bCs/>
-        </w:rPr>
-        <w:lastRenderedPageBreak/>
+      <w:bookmarkStart w:id="50" w:name="_Toc133425220"/>
+      <w:r>
+        <w:rPr>
+          <w:rFonts w:asciiTheme="minorBidi" w:hAnsiTheme="minorBidi" w:cstheme="minorBidi"/>
+          <w:b/>
+          <w:bCs/>
+        </w:rPr>
         <w:t>3.</w:t>
       </w:r>
       <w:r>
@@ -20107,7 +20049,7 @@
         </w:rPr>
         <w:t>.1. Attributes</w:t>
       </w:r>
-      <w:bookmarkEnd w:id="49"/>
+      <w:bookmarkEnd w:id="50"/>
     </w:p>
     <w:p>
       <w:pPr>
@@ -20131,7 +20073,7 @@
           <w:bCs/>
         </w:rPr>
       </w:pPr>
-      <w:bookmarkStart w:id="50" w:name="_Toc133425221"/>
+      <w:bookmarkStart w:id="51" w:name="_Toc133425221"/>
       <w:r>
         <w:rPr>
           <w:rFonts w:asciiTheme="minorBidi" w:hAnsiTheme="minorBidi" w:cstheme="minorBidi"/>
@@ -20156,7 +20098,7 @@
         </w:rPr>
         <w:t>.2 Functions</w:t>
       </w:r>
-      <w:bookmarkEnd w:id="50"/>
+      <w:bookmarkEnd w:id="51"/>
     </w:p>
     <w:p>
       <w:pPr>
@@ -20197,9 +20139,9 @@
           <w:color w:val="000000" w:themeColor="text1"/>
         </w:rPr>
       </w:pPr>
-      <w:bookmarkStart w:id="51" w:name="_fyd165ozedci" w:colFirst="0" w:colLast="0"/>
-      <w:bookmarkStart w:id="52" w:name="_Toc133425222"/>
-      <w:bookmarkEnd w:id="51"/>
+      <w:bookmarkStart w:id="52" w:name="_fyd165ozedci" w:colFirst="0" w:colLast="0"/>
+      <w:bookmarkStart w:id="53" w:name="_Toc133425222"/>
+      <w:bookmarkEnd w:id="52"/>
       <w:r>
         <w:rPr>
           <w:rFonts w:asciiTheme="minorBidi" w:hAnsiTheme="minorBidi" w:cstheme="minorBidi"/>
@@ -20227,7 +20169,7 @@
         </w:rPr>
         <w:t xml:space="preserve"> Non-Functional Requirements</w:t>
       </w:r>
-      <w:bookmarkEnd w:id="52"/>
+      <w:bookmarkEnd w:id="53"/>
     </w:p>
     <w:p>
       <w:pPr>
@@ -20239,7 +20181,7 @@
           <w:color w:val="000000" w:themeColor="text1"/>
         </w:rPr>
       </w:pPr>
-      <w:bookmarkStart w:id="53" w:name="_Toc133425223"/>
+      <w:bookmarkStart w:id="54" w:name="_Toc133425223"/>
       <w:r>
         <w:rPr>
           <w:rFonts w:asciiTheme="minorBidi" w:hAnsiTheme="minorBidi" w:cstheme="minorBidi"/>
@@ -20267,7 +20209,7 @@
         </w:rPr>
         <w:t>.1 Performance Requirements</w:t>
       </w:r>
-      <w:bookmarkEnd w:id="53"/>
+      <w:bookmarkEnd w:id="54"/>
     </w:p>
     <w:p>
       <w:pPr>
@@ -20423,7 +20365,7 @@
           <w:color w:val="000000" w:themeColor="text1"/>
         </w:rPr>
       </w:pPr>
-      <w:bookmarkStart w:id="54" w:name="_Toc133425224"/>
+      <w:bookmarkStart w:id="55" w:name="_Toc133425224"/>
       <w:r>
         <w:rPr>
           <w:rFonts w:asciiTheme="minorBidi" w:hAnsiTheme="minorBidi" w:cstheme="minorBidi"/>
@@ -20451,7 +20393,7 @@
         </w:rPr>
         <w:t>.2 Security Requirements</w:t>
       </w:r>
-      <w:bookmarkEnd w:id="54"/>
+      <w:bookmarkEnd w:id="55"/>
     </w:p>
     <w:p>
       <w:pPr>
@@ -20583,7 +20525,7 @@
           <w:color w:val="000000" w:themeColor="text1"/>
         </w:rPr>
       </w:pPr>
-      <w:bookmarkStart w:id="55" w:name="_Toc133425225"/>
+      <w:bookmarkStart w:id="56" w:name="_Toc133425225"/>
       <w:r>
         <w:rPr>
           <w:rFonts w:asciiTheme="minorBidi" w:hAnsiTheme="minorBidi" w:cstheme="minorBidi"/>
@@ -20611,7 +20553,7 @@
         </w:rPr>
         <w:t>.3 Software Quality Attributes</w:t>
       </w:r>
-      <w:bookmarkEnd w:id="55"/>
+      <w:bookmarkEnd w:id="56"/>
     </w:p>
     <w:p>
       <w:pPr>
@@ -20826,6 +20768,7 @@
           <w:sz w:val="24"/>
           <w:szCs w:val="24"/>
         </w:rPr>
+        <w:lastRenderedPageBreak/>
         <w:t>Portability</w:t>
       </w:r>
     </w:p>
@@ -20910,7 +20853,6 @@
           <w:sz w:val="24"/>
           <w:szCs w:val="24"/>
         </w:rPr>
-        <w:lastRenderedPageBreak/>
         <w:t>The system should support almost all the operating systems due to it is PC based.</w:t>
       </w:r>
     </w:p>
@@ -20973,8 +20915,8 @@
         </w:rPr>
         <w:t>The Encyclopaedia System should be available 98% at 24 hours per day.</w:t>
       </w:r>
-      <w:bookmarkStart w:id="56" w:name="_pm2pso80gc64" w:colFirst="0" w:colLast="0"/>
-      <w:bookmarkEnd w:id="56"/>
+      <w:bookmarkStart w:id="57" w:name="_pm2pso80gc64" w:colFirst="0" w:colLast="0"/>
+      <w:bookmarkEnd w:id="57"/>
     </w:p>
     <w:p>
       <w:pPr>
@@ -20998,7 +20940,7 @@
           <w:color w:val="000000" w:themeColor="text1"/>
         </w:rPr>
       </w:pPr>
-      <w:bookmarkStart w:id="57" w:name="_Toc133425226"/>
+      <w:bookmarkStart w:id="58" w:name="_Toc133425226"/>
       <w:r>
         <w:rPr>
           <w:rFonts w:asciiTheme="minorBidi" w:hAnsiTheme="minorBidi" w:cstheme="minorBidi"/>
@@ -21026,7 +20968,7 @@
         </w:rPr>
         <w:t xml:space="preserve"> Legal Requirements</w:t>
       </w:r>
-      <w:bookmarkEnd w:id="57"/>
+      <w:bookmarkEnd w:id="58"/>
     </w:p>
     <w:p>
       <w:pPr>
@@ -21053,7 +20995,7 @@
           <w:color w:val="000000" w:themeColor="text1"/>
         </w:rPr>
       </w:pPr>
-      <w:bookmarkStart w:id="58" w:name="_Toc133425227"/>
+      <w:bookmarkStart w:id="59" w:name="_Toc133425227"/>
       <w:r>
         <w:rPr>
           <w:rFonts w:asciiTheme="minorBidi" w:hAnsiTheme="minorBidi" w:cstheme="minorBidi"/>
@@ -21081,7 +21023,7 @@
         </w:rPr>
         <w:t xml:space="preserve"> Design Constraints</w:t>
       </w:r>
-      <w:bookmarkEnd w:id="58"/>
+      <w:bookmarkEnd w:id="59"/>
     </w:p>
     <w:p>
       <w:pPr>
@@ -21106,7 +21048,7 @@
           <w:bCs/>
         </w:rPr>
       </w:pPr>
-      <w:bookmarkStart w:id="59" w:name="_Toc133425228"/>
+      <w:bookmarkStart w:id="60" w:name="_Toc133425228"/>
       <w:r>
         <w:rPr>
           <w:rFonts w:asciiTheme="minorBidi" w:hAnsiTheme="minorBidi" w:cstheme="minorBidi"/>
@@ -21131,7 +21073,7 @@
         </w:rPr>
         <w:t xml:space="preserve"> Logical Database Requirements</w:t>
       </w:r>
-      <w:bookmarkEnd w:id="59"/>
+      <w:bookmarkEnd w:id="60"/>
     </w:p>
     <w:p>
       <w:pPr>
@@ -21140,7 +21082,7 @@
           <w:rFonts w:asciiTheme="minorBidi" w:eastAsia="Droid Sans" w:hAnsiTheme="minorBidi" w:cstheme="minorBidi"/>
         </w:rPr>
       </w:pPr>
-      <w:bookmarkStart w:id="60" w:name="_Hlk128027402"/>
+      <w:bookmarkStart w:id="61" w:name="_Hlk128027402"/>
       <w:r>
         <w:rPr>
           <w:rFonts w:asciiTheme="minorBidi" w:eastAsia="Droid Sans" w:hAnsiTheme="minorBidi" w:cstheme="minorBidi"/>
@@ -21157,12 +21099,12 @@
           <w:bCs/>
         </w:rPr>
       </w:pPr>
-      <w:bookmarkStart w:id="61" w:name="_gr1m00kx0upf" w:colFirst="0" w:colLast="0"/>
-      <w:bookmarkStart w:id="62" w:name="_bucrrzs7k9i" w:colFirst="0" w:colLast="0"/>
-      <w:bookmarkStart w:id="63" w:name="_Toc133425229"/>
-      <w:bookmarkEnd w:id="60"/>
+      <w:bookmarkStart w:id="62" w:name="_gr1m00kx0upf" w:colFirst="0" w:colLast="0"/>
+      <w:bookmarkStart w:id="63" w:name="_bucrrzs7k9i" w:colFirst="0" w:colLast="0"/>
+      <w:bookmarkStart w:id="64" w:name="_Toc133425229"/>
       <w:bookmarkEnd w:id="61"/>
       <w:bookmarkEnd w:id="62"/>
+      <w:bookmarkEnd w:id="63"/>
       <w:r>
         <w:rPr>
           <w:rFonts w:asciiTheme="minorBidi" w:hAnsiTheme="minorBidi" w:cstheme="minorBidi"/>
@@ -21172,7 +21114,7 @@
         <w:lastRenderedPageBreak/>
         <w:t>4. Analysis Models</w:t>
       </w:r>
-      <w:bookmarkEnd w:id="63"/>
+      <w:bookmarkEnd w:id="64"/>
     </w:p>
     <w:p>
       <w:pPr>
@@ -21183,7 +21125,7 @@
           <w:bCs/>
         </w:rPr>
       </w:pPr>
-      <w:bookmarkStart w:id="64" w:name="_Toc133425230"/>
+      <w:bookmarkStart w:id="65" w:name="_Toc133425230"/>
       <w:r>
         <w:rPr>
           <w:rFonts w:asciiTheme="minorBidi" w:hAnsiTheme="minorBidi" w:cstheme="minorBidi"/>
@@ -21192,7 +21134,7 @@
         </w:rPr>
         <w:t>4.1 Use Case Diagram (UML)</w:t>
       </w:r>
-      <w:bookmarkEnd w:id="64"/>
+      <w:bookmarkEnd w:id="65"/>
     </w:p>
     <w:p>
       <w:pPr>
@@ -21314,9 +21256,9 @@
           <w:bCs/>
         </w:rPr>
       </w:pPr>
-      <w:bookmarkStart w:id="65" w:name="_pfdju2lamaog" w:colFirst="0" w:colLast="0"/>
-      <w:bookmarkStart w:id="66" w:name="_Toc133425231"/>
-      <w:bookmarkEnd w:id="65"/>
+      <w:bookmarkStart w:id="66" w:name="_pfdju2lamaog" w:colFirst="0" w:colLast="0"/>
+      <w:bookmarkStart w:id="67" w:name="_Toc133425231"/>
+      <w:bookmarkEnd w:id="66"/>
       <w:r>
         <w:rPr>
           <w:rFonts w:asciiTheme="minorBidi" w:hAnsiTheme="minorBidi" w:cstheme="minorBidi"/>
@@ -21326,7 +21268,7 @@
         <w:lastRenderedPageBreak/>
         <w:t>5. Change Management Process</w:t>
       </w:r>
-      <w:bookmarkEnd w:id="66"/>
+      <w:bookmarkEnd w:id="67"/>
     </w:p>
     <w:p>
       <w:pPr>
@@ -21383,23 +21325,15 @@
         <w:rPr>
           <w:rFonts w:asciiTheme="minorBidi" w:eastAsia="Droid Sans" w:hAnsiTheme="minorBidi" w:cstheme="minorBidi"/>
         </w:rPr>
-        <w:t xml:space="preserve">Once approved changed will be made to the SRS and the new SRS will be circulated to all </w:t>
-      </w:r>
-      <w:proofErr w:type="gramStart"/>
-      <w:r>
+        <w:t>Once approved changed will be made to the SRS and the new SRS will be circulated to all stakeholders</w:t>
+      </w:r>
+    </w:p>
+    <w:p>
+      <w:pPr>
+        <w:widowControl w:val="0"/>
         <w:rPr>
           <w:rFonts w:asciiTheme="minorBidi" w:eastAsia="Droid Sans" w:hAnsiTheme="minorBidi" w:cstheme="minorBidi"/>
         </w:rPr>
-        <w:t>stakeholders</w:t>
-      </w:r>
-      <w:proofErr w:type="gramEnd"/>
-    </w:p>
-    <w:p>
-      <w:pPr>
-        <w:widowControl w:val="0"/>
-        <w:rPr>
-          <w:rFonts w:asciiTheme="minorBidi" w:eastAsia="Droid Sans" w:hAnsiTheme="minorBidi" w:cstheme="minorBidi"/>
-        </w:rPr>
       </w:pPr>
     </w:p>
     <w:p>
@@ -21411,7 +21345,7 @@
           <w:bCs/>
         </w:rPr>
       </w:pPr>
-      <w:bookmarkStart w:id="67" w:name="_Toc133425232"/>
+      <w:bookmarkStart w:id="68" w:name="_Toc133425232"/>
       <w:r>
         <w:rPr>
           <w:rFonts w:asciiTheme="minorBidi" w:hAnsiTheme="minorBidi" w:cstheme="minorBidi"/>
@@ -21428,7 +21362,7 @@
         </w:rPr>
         <w:t>x</w:t>
       </w:r>
-      <w:bookmarkEnd w:id="67"/>
+      <w:bookmarkEnd w:id="68"/>
     </w:p>
     <w:p>
       <w:pPr>
@@ -21445,8 +21379,8 @@
         </w:rPr>
         <w:t>Nil</w:t>
       </w:r>
-      <w:bookmarkStart w:id="68" w:name="_x4t68is4fwj4" w:colFirst="0" w:colLast="0"/>
-      <w:bookmarkEnd w:id="68"/>
+      <w:bookmarkStart w:id="69" w:name="_x4t68is4fwj4" w:colFirst="0" w:colLast="0"/>
+      <w:bookmarkEnd w:id="69"/>
     </w:p>
     <w:sectPr>
       <w:footerReference w:type="default" r:id="rId11"/>
@@ -21466,7 +21400,7 @@
 </file>
 
 <file path=word/endnotes.xml><?xml version="1.0" encoding="utf-8"?>
-<w:endnotes xmlns:wpc="http://schemas.microsoft.com/office/word/2010/wordprocessingCanvas" xmlns:cx="http://schemas.microsoft.com/office/drawing/2014/chartex" xmlns:cx1="http://schemas.microsoft.com/office/drawing/2015/9/8/chartex" xmlns:cx2="http://schemas.microsoft.com/office/drawing/2015/10/21/chartex" xmlns:cx3="http://schemas.microsoft.com/office/drawing/2016/5/9/chartex" xmlns:cx4="http://schemas.microsoft.com/office/drawing/2016/5/10/chartex" xmlns:cx5="http://schemas.microsoft.com/office/drawing/2016/5/11/chartex" xmlns:cx6="http://schemas.microsoft.com/office/drawing/2016/5/12/chartex" xmlns:cx7="http://schemas.microsoft.com/office/drawing/2016/5/13/chartex" xmlns:cx8="http://schemas.microsoft.com/office/drawing/2016/5/14/chartex" xmlns:mc="http://schemas.openxmlformats.org/markup-compatibility/2006" xmlns:aink="http://schemas.microsoft.com/office/drawing/2016/ink" xmlns:am3d="http://schemas.microsoft.com/office/drawing/2017/model3d" xmlns:o="urn:schemas-microsoft-com:office:office" xmlns:oel="http://schemas.microsoft.com/office/2019/extlst" xmlns:r="http://schemas.openxmlformats.org/officeDocument/2006/relationships" xmlns:m="http://schemas.openxmlformats.org/officeDocument/2006/math" xmlns:v="urn:schemas-microsoft-com:vml" xmlns:wp14="http://schemas.microsoft.com/office/word/2010/wordprocessingDrawing" xmlns:wp="http://schemas.openxmlformats.org/drawingml/2006/wordprocessingDrawing" xmlns:w10="urn:schemas-microsoft-com:office:word" xmlns:w="http://schemas.openxmlformats.org/wordprocessingml/2006/main" xmlns:w14="http://schemas.microsoft.com/office/word/2010/wordml" xmlns:w15="http://schemas.microsoft.com/office/word/2012/wordml" xmlns:w16cex="http://schemas.microsoft.com/office/word/2018/wordml/cex" xmlns:w16cid="http://schemas.microsoft.com/office/word/2016/wordml/cid" xmlns:w16="http://schemas.microsoft.com/office/word/2018/wordml" xmlns:w16du="http://schemas.microsoft.com/office/word/2023/wordml/word16du" xmlns:w16sdtdh="http://schemas.microsoft.com/office/word/2020/wordml/sdtdatahash" xmlns:w16se="http://schemas.microsoft.com/office/word/2015/wordml/symex" xmlns:wpg="http://schemas.microsoft.com/office/word/2010/wordprocessingGroup" xmlns:wpi="http://schemas.microsoft.com/office/word/2010/wordprocessingInk" xmlns:wne="http://schemas.microsoft.com/office/word/2006/wordml" xmlns:wps="http://schemas.microsoft.com/office/word/2010/wordprocessingShape" mc:Ignorable="w14 w15 w16se w16cid w16 w16cex w16sdtdh wp14">
+<w:endnotes xmlns:wpc="http://schemas.microsoft.com/office/word/2010/wordprocessingCanvas" xmlns:cx="http://schemas.microsoft.com/office/drawing/2014/chartex" xmlns:cx1="http://schemas.microsoft.com/office/drawing/2015/9/8/chartex" xmlns:cx2="http://schemas.microsoft.com/office/drawing/2015/10/21/chartex" xmlns:cx3="http://schemas.microsoft.com/office/drawing/2016/5/9/chartex" xmlns:cx4="http://schemas.microsoft.com/office/drawing/2016/5/10/chartex" xmlns:cx5="http://schemas.microsoft.com/office/drawing/2016/5/11/chartex" xmlns:cx6="http://schemas.microsoft.com/office/drawing/2016/5/12/chartex" xmlns:cx7="http://schemas.microsoft.com/office/drawing/2016/5/13/chartex" xmlns:cx8="http://schemas.microsoft.com/office/drawing/2016/5/14/chartex" xmlns:mc="http://schemas.openxmlformats.org/markup-compatibility/2006" xmlns:aink="http://schemas.microsoft.com/office/drawing/2016/ink" xmlns:am3d="http://schemas.microsoft.com/office/drawing/2017/model3d" xmlns:o="urn:schemas-microsoft-com:office:office" xmlns:r="http://schemas.openxmlformats.org/officeDocument/2006/relationships" xmlns:m="http://schemas.openxmlformats.org/officeDocument/2006/math" xmlns:v="urn:schemas-microsoft-com:vml" xmlns:wp14="http://schemas.microsoft.com/office/word/2010/wordprocessingDrawing" xmlns:wp="http://schemas.openxmlformats.org/drawingml/2006/wordprocessingDrawing" xmlns:w10="urn:schemas-microsoft-com:office:word" xmlns:w="http://schemas.openxmlformats.org/wordprocessingml/2006/main" xmlns:w14="http://schemas.microsoft.com/office/word/2010/wordml" xmlns:w15="http://schemas.microsoft.com/office/word/2012/wordml" xmlns:w16cid="http://schemas.microsoft.com/office/word/2016/wordml/cid" xmlns:w16se="http://schemas.microsoft.com/office/word/2015/wordml/symex" xmlns:wpg="http://schemas.microsoft.com/office/word/2010/wordprocessingGroup" xmlns:wpi="http://schemas.microsoft.com/office/word/2010/wordprocessingInk" xmlns:wne="http://schemas.microsoft.com/office/word/2006/wordml" xmlns:wps="http://schemas.microsoft.com/office/word/2010/wordprocessingShape" mc:Ignorable="w14 w15 w16se w16cid wp14">
   <w:endnote w:type="separator" w:id="-1">
     <w:p>
       <w:pPr>
@@ -21491,7 +21425,7 @@
 </file>
 
 <file path=word/footer1.xml><?xml version="1.0" encoding="utf-8"?>
-<w:ftr xmlns:wpc="http://schemas.microsoft.com/office/word/2010/wordprocessingCanvas" xmlns:cx="http://schemas.microsoft.com/office/drawing/2014/chartex" xmlns:cx1="http://schemas.microsoft.com/office/drawing/2015/9/8/chartex" xmlns:cx2="http://schemas.microsoft.com/office/drawing/2015/10/21/chartex" xmlns:cx3="http://schemas.microsoft.com/office/drawing/2016/5/9/chartex" xmlns:cx4="http://schemas.microsoft.com/office/drawing/2016/5/10/chartex" xmlns:cx5="http://schemas.microsoft.com/office/drawing/2016/5/11/chartex" xmlns:cx6="http://schemas.microsoft.com/office/drawing/2016/5/12/chartex" xmlns:cx7="http://schemas.microsoft.com/office/drawing/2016/5/13/chartex" xmlns:cx8="http://schemas.microsoft.com/office/drawing/2016/5/14/chartex" xmlns:mc="http://schemas.openxmlformats.org/markup-compatibility/2006" xmlns:aink="http://schemas.microsoft.com/office/drawing/2016/ink" xmlns:am3d="http://schemas.microsoft.com/office/drawing/2017/model3d" xmlns:o="urn:schemas-microsoft-com:office:office" xmlns:oel="http://schemas.microsoft.com/office/2019/extlst" xmlns:r="http://schemas.openxmlformats.org/officeDocument/2006/relationships" xmlns:m="http://schemas.openxmlformats.org/officeDocument/2006/math" xmlns:v="urn:schemas-microsoft-com:vml" xmlns:wp14="http://schemas.microsoft.com/office/word/2010/wordprocessingDrawing" xmlns:wp="http://schemas.openxmlformats.org/drawingml/2006/wordprocessingDrawing" xmlns:w10="urn:schemas-microsoft-com:office:word" xmlns:w="http://schemas.openxmlformats.org/wordprocessingml/2006/main" xmlns:w14="http://schemas.microsoft.com/office/word/2010/wordml" xmlns:w15="http://schemas.microsoft.com/office/word/2012/wordml" xmlns:w16cex="http://schemas.microsoft.com/office/word/2018/wordml/cex" xmlns:w16cid="http://schemas.microsoft.com/office/word/2016/wordml/cid" xmlns:w16="http://schemas.microsoft.com/office/word/2018/wordml" xmlns:w16du="http://schemas.microsoft.com/office/word/2023/wordml/word16du" xmlns:w16sdtdh="http://schemas.microsoft.com/office/word/2020/wordml/sdtdatahash" xmlns:w16se="http://schemas.microsoft.com/office/word/2015/wordml/symex" xmlns:wpg="http://schemas.microsoft.com/office/word/2010/wordprocessingGroup" xmlns:wpi="http://schemas.microsoft.com/office/word/2010/wordprocessingInk" xmlns:wne="http://schemas.microsoft.com/office/word/2006/wordml" xmlns:wps="http://schemas.microsoft.com/office/word/2010/wordprocessingShape" mc:Ignorable="w14 w15 w16se w16cid w16 w16cex w16sdtdh wp14">
+<w:ftr xmlns:wpc="http://schemas.microsoft.com/office/word/2010/wordprocessingCanvas" xmlns:cx="http://schemas.microsoft.com/office/drawing/2014/chartex" xmlns:cx1="http://schemas.microsoft.com/office/drawing/2015/9/8/chartex" xmlns:cx2="http://schemas.microsoft.com/office/drawing/2015/10/21/chartex" xmlns:cx3="http://schemas.microsoft.com/office/drawing/2016/5/9/chartex" xmlns:cx4="http://schemas.microsoft.com/office/drawing/2016/5/10/chartex" xmlns:cx5="http://schemas.microsoft.com/office/drawing/2016/5/11/chartex" xmlns:cx6="http://schemas.microsoft.com/office/drawing/2016/5/12/chartex" xmlns:cx7="http://schemas.microsoft.com/office/drawing/2016/5/13/chartex" xmlns:cx8="http://schemas.microsoft.com/office/drawing/2016/5/14/chartex" xmlns:mc="http://schemas.openxmlformats.org/markup-compatibility/2006" xmlns:aink="http://schemas.microsoft.com/office/drawing/2016/ink" xmlns:am3d="http://schemas.microsoft.com/office/drawing/2017/model3d" xmlns:o="urn:schemas-microsoft-com:office:office" xmlns:r="http://schemas.openxmlformats.org/officeDocument/2006/relationships" xmlns:m="http://schemas.openxmlformats.org/officeDocument/2006/math" xmlns:v="urn:schemas-microsoft-com:vml" xmlns:wp14="http://schemas.microsoft.com/office/word/2010/wordprocessingDrawing" xmlns:wp="http://schemas.openxmlformats.org/drawingml/2006/wordprocessingDrawing" xmlns:w10="urn:schemas-microsoft-com:office:word" xmlns:w="http://schemas.openxmlformats.org/wordprocessingml/2006/main" xmlns:w14="http://schemas.microsoft.com/office/word/2010/wordml" xmlns:w15="http://schemas.microsoft.com/office/word/2012/wordml" xmlns:w16cid="http://schemas.microsoft.com/office/word/2016/wordml/cid" xmlns:w16se="http://schemas.microsoft.com/office/word/2015/wordml/symex" xmlns:wpg="http://schemas.microsoft.com/office/word/2010/wordprocessingGroup" xmlns:wpi="http://schemas.microsoft.com/office/word/2010/wordprocessingInk" xmlns:wne="http://schemas.microsoft.com/office/word/2006/wordml" xmlns:wps="http://schemas.microsoft.com/office/word/2010/wordprocessingShape" mc:Ignorable="w14 w15 w16se w16cid wp14">
   <w:p>
     <w:pPr>
       <w:jc w:val="right"/>
@@ -21519,7 +21453,7 @@
 </file>
 
 <file path=word/footnotes.xml><?xml version="1.0" encoding="utf-8"?>
-<w:footnotes xmlns:wpc="http://schemas.microsoft.com/office/word/2010/wordprocessingCanvas" xmlns:cx="http://schemas.microsoft.com/office/drawing/2014/chartex" xmlns:cx1="http://schemas.microsoft.com/office/drawing/2015/9/8/chartex" xmlns:cx2="http://schemas.microsoft.com/office/drawing/2015/10/21/chartex" xmlns:cx3="http://schemas.microsoft.com/office/drawing/2016/5/9/chartex" xmlns:cx4="http://schemas.microsoft.com/office/drawing/2016/5/10/chartex" xmlns:cx5="http://schemas.microsoft.com/office/drawing/2016/5/11/chartex" xmlns:cx6="http://schemas.microsoft.com/office/drawing/2016/5/12/chartex" xmlns:cx7="http://schemas.microsoft.com/office/drawing/2016/5/13/chartex" xmlns:cx8="http://schemas.microsoft.com/office/drawing/2016/5/14/chartex" xmlns:mc="http://schemas.openxmlformats.org/markup-compatibility/2006" xmlns:aink="http://schemas.microsoft.com/office/drawing/2016/ink" xmlns:am3d="http://schemas.microsoft.com/office/drawing/2017/model3d" xmlns:o="urn:schemas-microsoft-com:office:office" xmlns:oel="http://schemas.microsoft.com/office/2019/extlst" xmlns:r="http://schemas.openxmlformats.org/officeDocument/2006/relationships" xmlns:m="http://schemas.openxmlformats.org/officeDocument/2006/math" xmlns:v="urn:schemas-microsoft-com:vml" xmlns:wp14="http://schemas.microsoft.com/office/word/2010/wordprocessingDrawing" xmlns:wp="http://schemas.openxmlformats.org/drawingml/2006/wordprocessingDrawing" xmlns:w10="urn:schemas-microsoft-com:office:word" xmlns:w="http://schemas.openxmlformats.org/wordprocessingml/2006/main" xmlns:w14="http://schemas.microsoft.com/office/word/2010/wordml" xmlns:w15="http://schemas.microsoft.com/office/word/2012/wordml" xmlns:w16cex="http://schemas.microsoft.com/office/word/2018/wordml/cex" xmlns:w16cid="http://schemas.microsoft.com/office/word/2016/wordml/cid" xmlns:w16="http://schemas.microsoft.com/office/word/2018/wordml" xmlns:w16du="http://schemas.microsoft.com/office/word/2023/wordml/word16du" xmlns:w16sdtdh="http://schemas.microsoft.com/office/word/2020/wordml/sdtdatahash" xmlns:w16se="http://schemas.microsoft.com/office/word/2015/wordml/symex" xmlns:wpg="http://schemas.microsoft.com/office/word/2010/wordprocessingGroup" xmlns:wpi="http://schemas.microsoft.com/office/word/2010/wordprocessingInk" xmlns:wne="http://schemas.microsoft.com/office/word/2006/wordml" xmlns:wps="http://schemas.microsoft.com/office/word/2010/wordprocessingShape" mc:Ignorable="w14 w15 w16se w16cid w16 w16cex w16sdtdh wp14">
+<w:footnotes xmlns:wpc="http://schemas.microsoft.com/office/word/2010/wordprocessingCanvas" xmlns:cx="http://schemas.microsoft.com/office/drawing/2014/chartex" xmlns:cx1="http://schemas.microsoft.com/office/drawing/2015/9/8/chartex" xmlns:cx2="http://schemas.microsoft.com/office/drawing/2015/10/21/chartex" xmlns:cx3="http://schemas.microsoft.com/office/drawing/2016/5/9/chartex" xmlns:cx4="http://schemas.microsoft.com/office/drawing/2016/5/10/chartex" xmlns:cx5="http://schemas.microsoft.com/office/drawing/2016/5/11/chartex" xmlns:cx6="http://schemas.microsoft.com/office/drawing/2016/5/12/chartex" xmlns:cx7="http://schemas.microsoft.com/office/drawing/2016/5/13/chartex" xmlns:cx8="http://schemas.microsoft.com/office/drawing/2016/5/14/chartex" xmlns:mc="http://schemas.openxmlformats.org/markup-compatibility/2006" xmlns:aink="http://schemas.microsoft.com/office/drawing/2016/ink" xmlns:am3d="http://schemas.microsoft.com/office/drawing/2017/model3d" xmlns:o="urn:schemas-microsoft-com:office:office" xmlns:r="http://schemas.openxmlformats.org/officeDocument/2006/relationships" xmlns:m="http://schemas.openxmlformats.org/officeDocument/2006/math" xmlns:v="urn:schemas-microsoft-com:vml" xmlns:wp14="http://schemas.microsoft.com/office/word/2010/wordprocessingDrawing" xmlns:wp="http://schemas.openxmlformats.org/drawingml/2006/wordprocessingDrawing" xmlns:w10="urn:schemas-microsoft-com:office:word" xmlns:w="http://schemas.openxmlformats.org/wordprocessingml/2006/main" xmlns:w14="http://schemas.microsoft.com/office/word/2010/wordml" xmlns:w15="http://schemas.microsoft.com/office/word/2012/wordml" xmlns:w16cid="http://schemas.microsoft.com/office/word/2016/wordml/cid" xmlns:w16se="http://schemas.microsoft.com/office/word/2015/wordml/symex" xmlns:wpg="http://schemas.microsoft.com/office/word/2010/wordprocessingGroup" xmlns:wpi="http://schemas.microsoft.com/office/word/2010/wordprocessingInk" xmlns:wne="http://schemas.microsoft.com/office/word/2006/wordml" xmlns:wps="http://schemas.microsoft.com/office/word/2010/wordprocessingShape" mc:Ignorable="w14 w15 w16se w16cid wp14">
   <w:footnote w:type="separator" w:id="-1">
     <w:p>
       <w:r>
@@ -21538,7 +21472,7 @@
 </file>
 
 <file path=word/numbering.xml><?xml version="1.0" encoding="utf-8"?>
-<w:numbering xmlns:wpc="http://schemas.microsoft.com/office/word/2010/wordprocessingCanvas" xmlns:cx="http://schemas.microsoft.com/office/drawing/2014/chartex" xmlns:cx1="http://schemas.microsoft.com/office/drawing/2015/9/8/chartex" xmlns:cx2="http://schemas.microsoft.com/office/drawing/2015/10/21/chartex" xmlns:cx3="http://schemas.microsoft.com/office/drawing/2016/5/9/chartex" xmlns:cx4="http://schemas.microsoft.com/office/drawing/2016/5/10/chartex" xmlns:cx5="http://schemas.microsoft.com/office/drawing/2016/5/11/chartex" xmlns:cx6="http://schemas.microsoft.com/office/drawing/2016/5/12/chartex" xmlns:cx7="http://schemas.microsoft.com/office/drawing/2016/5/13/chartex" xmlns:cx8="http://schemas.microsoft.com/office/drawing/2016/5/14/chartex" xmlns:mc="http://schemas.openxmlformats.org/markup-compatibility/2006" xmlns:aink="http://schemas.microsoft.com/office/drawing/2016/ink" xmlns:am3d="http://schemas.microsoft.com/office/drawing/2017/model3d" xmlns:o="urn:schemas-microsoft-com:office:office" xmlns:oel="http://schemas.microsoft.com/office/2019/extlst" xmlns:r="http://schemas.openxmlformats.org/officeDocument/2006/relationships" xmlns:m="http://schemas.openxmlformats.org/officeDocument/2006/math" xmlns:v="urn:schemas-microsoft-com:vml" xmlns:wp14="http://schemas.microsoft.com/office/word/2010/wordprocessingDrawing" xmlns:wp="http://schemas.openxmlformats.org/drawingml/2006/wordprocessingDrawing" xmlns:w10="urn:schemas-microsoft-com:office:word" xmlns:w="http://schemas.openxmlformats.org/wordprocessingml/2006/main" xmlns:w14="http://schemas.microsoft.com/office/word/2010/wordml" xmlns:w15="http://schemas.microsoft.com/office/word/2012/wordml" xmlns:w16cex="http://schemas.microsoft.com/office/word/2018/wordml/cex" xmlns:w16cid="http://schemas.microsoft.com/office/word/2016/wordml/cid" xmlns:w16="http://schemas.microsoft.com/office/word/2018/wordml" xmlns:w16du="http://schemas.microsoft.com/office/word/2023/wordml/word16du" xmlns:w16sdtdh="http://schemas.microsoft.com/office/word/2020/wordml/sdtdatahash" xmlns:w16se="http://schemas.microsoft.com/office/word/2015/wordml/symex" xmlns:wpg="http://schemas.microsoft.com/office/word/2010/wordprocessingGroup" xmlns:wpi="http://schemas.microsoft.com/office/word/2010/wordprocessingInk" xmlns:wne="http://schemas.microsoft.com/office/word/2006/wordml" xmlns:wps="http://schemas.microsoft.com/office/word/2010/wordprocessingShape" mc:Ignorable="w14 w15 w16se w16cid w16 w16cex w16sdtdh wp14">
+<w:numbering xmlns:wpc="http://schemas.microsoft.com/office/word/2010/wordprocessingCanvas" xmlns:cx="http://schemas.microsoft.com/office/drawing/2014/chartex" xmlns:cx1="http://schemas.microsoft.com/office/drawing/2015/9/8/chartex" xmlns:cx2="http://schemas.microsoft.com/office/drawing/2015/10/21/chartex" xmlns:cx3="http://schemas.microsoft.com/office/drawing/2016/5/9/chartex" xmlns:cx4="http://schemas.microsoft.com/office/drawing/2016/5/10/chartex" xmlns:cx5="http://schemas.microsoft.com/office/drawing/2016/5/11/chartex" xmlns:cx6="http://schemas.microsoft.com/office/drawing/2016/5/12/chartex" xmlns:cx7="http://schemas.microsoft.com/office/drawing/2016/5/13/chartex" xmlns:cx8="http://schemas.microsoft.com/office/drawing/2016/5/14/chartex" xmlns:mc="http://schemas.openxmlformats.org/markup-compatibility/2006" xmlns:aink="http://schemas.microsoft.com/office/drawing/2016/ink" xmlns:am3d="http://schemas.microsoft.com/office/drawing/2017/model3d" xmlns:o="urn:schemas-microsoft-com:office:office" xmlns:r="http://schemas.openxmlformats.org/officeDocument/2006/relationships" xmlns:m="http://schemas.openxmlformats.org/officeDocument/2006/math" xmlns:v="urn:schemas-microsoft-com:vml" xmlns:wp14="http://schemas.microsoft.com/office/word/2010/wordprocessingDrawing" xmlns:wp="http://schemas.openxmlformats.org/drawingml/2006/wordprocessingDrawing" xmlns:w10="urn:schemas-microsoft-com:office:word" xmlns:w="http://schemas.openxmlformats.org/wordprocessingml/2006/main" xmlns:w14="http://schemas.microsoft.com/office/word/2010/wordml" xmlns:w15="http://schemas.microsoft.com/office/word/2012/wordml" xmlns:w16cid="http://schemas.microsoft.com/office/word/2016/wordml/cid" xmlns:w16se="http://schemas.microsoft.com/office/word/2015/wordml/symex" xmlns:wpg="http://schemas.microsoft.com/office/word/2010/wordprocessingGroup" xmlns:wpi="http://schemas.microsoft.com/office/word/2010/wordprocessingInk" xmlns:wne="http://schemas.microsoft.com/office/word/2006/wordml" xmlns:wps="http://schemas.microsoft.com/office/word/2010/wordprocessingShape" mc:Ignorable="w14 w15 w16se w16cid wp14">
   <w:abstractNum w:abstractNumId="0" w15:restartNumberingAfterBreak="0">
     <w:nsid w:val="06581DDB"/>
     <w:multiLevelType w:val="multilevel"/>
@@ -23401,74 +23335,74 @@
       </w:rPr>
     </w:lvl>
   </w:abstractNum>
-  <w:num w:numId="1" w16cid:durableId="2100245962">
+  <w:num w:numId="1">
     <w:abstractNumId w:val="5"/>
   </w:num>
-  <w:num w:numId="2" w16cid:durableId="1461417178">
+  <w:num w:numId="2">
     <w:abstractNumId w:val="14"/>
   </w:num>
-  <w:num w:numId="3" w16cid:durableId="1188836028">
+  <w:num w:numId="3">
     <w:abstractNumId w:val="6"/>
   </w:num>
-  <w:num w:numId="4" w16cid:durableId="555748435">
+  <w:num w:numId="4">
     <w:abstractNumId w:val="9"/>
   </w:num>
-  <w:num w:numId="5" w16cid:durableId="2032022869">
+  <w:num w:numId="5">
     <w:abstractNumId w:val="2"/>
   </w:num>
-  <w:num w:numId="6" w16cid:durableId="1646348596">
+  <w:num w:numId="6">
     <w:abstractNumId w:val="4"/>
   </w:num>
-  <w:num w:numId="7" w16cid:durableId="2128500278">
+  <w:num w:numId="7">
     <w:abstractNumId w:val="10"/>
   </w:num>
-  <w:num w:numId="8" w16cid:durableId="1988824027">
+  <w:num w:numId="8">
     <w:abstractNumId w:val="7"/>
   </w:num>
-  <w:num w:numId="9" w16cid:durableId="2059081751">
+  <w:num w:numId="9">
     <w:abstractNumId w:val="0"/>
   </w:num>
-  <w:num w:numId="10" w16cid:durableId="1571304860">
+  <w:num w:numId="10">
     <w:abstractNumId w:val="15"/>
   </w:num>
-  <w:num w:numId="11" w16cid:durableId="320735275">
+  <w:num w:numId="11">
     <w:abstractNumId w:val="12"/>
   </w:num>
-  <w:num w:numId="12" w16cid:durableId="2041393111">
+  <w:num w:numId="12">
     <w:abstractNumId w:val="1"/>
   </w:num>
-  <w:num w:numId="13" w16cid:durableId="1716848001">
+  <w:num w:numId="13">
     <w:abstractNumId w:val="8"/>
   </w:num>
-  <w:num w:numId="14" w16cid:durableId="1862012358">
+  <w:num w:numId="14">
     <w:abstractNumId w:val="11"/>
   </w:num>
-  <w:num w:numId="15" w16cid:durableId="750154629">
+  <w:num w:numId="15">
     <w:abstractNumId w:val="16"/>
   </w:num>
-  <w:num w:numId="16" w16cid:durableId="361177645">
+  <w:num w:numId="16">
     <w:abstractNumId w:val="3"/>
   </w:num>
-  <w:num w:numId="17" w16cid:durableId="1103496456">
+  <w:num w:numId="17">
     <w:abstractNumId w:val="7"/>
   </w:num>
-  <w:num w:numId="18" w16cid:durableId="675691280">
+  <w:num w:numId="18">
     <w:abstractNumId w:val="0"/>
   </w:num>
-  <w:num w:numId="19" w16cid:durableId="975456283">
+  <w:num w:numId="19">
     <w:abstractNumId w:val="15"/>
   </w:num>
-  <w:num w:numId="20" w16cid:durableId="546452937">
+  <w:num w:numId="20">
     <w:abstractNumId w:val="12"/>
   </w:num>
-  <w:num w:numId="21" w16cid:durableId="873619586">
+  <w:num w:numId="21">
     <w:abstractNumId w:val="13"/>
   </w:num>
 </w:numbering>
 </file>
 
 <file path=word/styles.xml><?xml version="1.0" encoding="utf-8"?>
-<w:styles xmlns:mc="http://schemas.openxmlformats.org/markup-compatibility/2006" xmlns:r="http://schemas.openxmlformats.org/officeDocument/2006/relationships" xmlns:w="http://schemas.openxmlformats.org/wordprocessingml/2006/main" xmlns:w14="http://schemas.microsoft.com/office/word/2010/wordml" xmlns:w15="http://schemas.microsoft.com/office/word/2012/wordml" xmlns:w16cex="http://schemas.microsoft.com/office/word/2018/wordml/cex" xmlns:w16cid="http://schemas.microsoft.com/office/word/2016/wordml/cid" xmlns:w16="http://schemas.microsoft.com/office/word/2018/wordml" xmlns:w16sdtdh="http://schemas.microsoft.com/office/word/2020/wordml/sdtdatahash" xmlns:w16se="http://schemas.microsoft.com/office/word/2015/wordml/symex" mc:Ignorable="w14 w15 w16se w16cid w16 w16cex w16sdtdh">
+<w:styles xmlns:mc="http://schemas.openxmlformats.org/markup-compatibility/2006" xmlns:r="http://schemas.openxmlformats.org/officeDocument/2006/relationships" xmlns:w="http://schemas.openxmlformats.org/wordprocessingml/2006/main" xmlns:w14="http://schemas.microsoft.com/office/word/2010/wordml" xmlns:w15="http://schemas.microsoft.com/office/word/2012/wordml" xmlns:w16cid="http://schemas.microsoft.com/office/word/2016/wordml/cid" xmlns:w16se="http://schemas.microsoft.com/office/word/2015/wordml/symex" mc:Ignorable="w14 w15 w16se w16cid">
   <w:docDefaults>
     <w:rPrDefault>
       <w:rPr>
@@ -23478,7 +23412,7 @@
     </w:rPrDefault>
     <w:pPrDefault/>
   </w:docDefaults>
-  <w:latentStyles w:defLockedState="0" w:defUIPriority="99" w:defSemiHidden="0" w:defUnhideWhenUsed="0" w:defQFormat="0" w:count="376">
+  <w:latentStyles w:defLockedState="0" w:defUIPriority="99" w:defSemiHidden="0" w:defUnhideWhenUsed="0" w:defQFormat="0" w:count="375">
     <w:lsdException w:name="Normal" w:uiPriority="0" w:qFormat="1"/>
     <w:lsdException w:name="heading 1" w:uiPriority="9" w:qFormat="1"/>
     <w:lsdException w:name="heading 2" w:uiPriority="9" w:unhideWhenUsed="1" w:qFormat="1"/>
@@ -23851,7 +23785,6 @@
     <w:lsdException w:name="Smart Hyperlink" w:semiHidden="1" w:unhideWhenUsed="1"/>
     <w:lsdException w:name="Hashtag" w:semiHidden="1" w:unhideWhenUsed="1"/>
     <w:lsdException w:name="Unresolved Mention" w:semiHidden="1" w:unhideWhenUsed="1"/>
-    <w:lsdException w:name="Smart Link" w:semiHidden="1" w:unhideWhenUsed="1"/>
   </w:latentStyles>
   <w:style w:type="paragraph" w:default="1" w:styleId="Normal">
     <w:name w:val="Normal"/>
@@ -24998,7 +24931,7 @@
 </file>
 
 <file path=customXml/itemProps1.xml><?xml version="1.0" encoding="utf-8"?>
-<ds:datastoreItem xmlns:ds="http://schemas.openxmlformats.org/officeDocument/2006/customXml" ds:itemID="{112DAAB0-0E3E-44EA-9FA8-C4FCD4D5B63A}">
+<ds:datastoreItem xmlns:ds="http://schemas.openxmlformats.org/officeDocument/2006/customXml" ds:itemID="{E0216390-32D5-4772-96CF-91FCA0894A10}">
   <ds:schemaRefs>
     <ds:schemaRef ds:uri="http://schemas.openxmlformats.org/officeDocument/2006/bibliography"/>
   </ds:schemaRefs>

</xml_diff>

<commit_message>
test cases of add (not completed)
</commit_message>
<xml_diff>
--- a/Requirements/SRS/SRS .docx
+++ b/Requirements/SRS/SRS .docx
@@ -14133,6 +14133,93 @@
         <w:keepNext/>
         <w:spacing w:line="240" w:lineRule="auto"/>
         <w:rPr>
+          <w:sz w:val="24"/>
+          <w:szCs w:val="24"/>
+        </w:rPr>
+      </w:pPr>
+    </w:p>
+    <w:p>
+      <w:pPr>
+        <w:keepNext/>
+        <w:spacing w:line="240" w:lineRule="auto"/>
+        <w:rPr>
+          <w:sz w:val="24"/>
+          <w:szCs w:val="24"/>
+        </w:rPr>
+      </w:pPr>
+      <w:r>
+        <w:rPr>
+          <w:rFonts w:asciiTheme="minorBidi" w:hAnsiTheme="minorBidi" w:cstheme="minorBidi"/>
+          <w:b/>
+          <w:bCs/>
+          <w:sz w:val="28"/>
+          <w:szCs w:val="28"/>
+        </w:rPr>
+        <w:t>SRS-ADD-0</w:t>
+      </w:r>
+      <w:r>
+        <w:rPr>
+          <w:rFonts w:asciiTheme="minorBidi" w:hAnsiTheme="minorBidi" w:cstheme="minorBidi"/>
+          <w:b/>
+          <w:bCs/>
+          <w:sz w:val="28"/>
+          <w:szCs w:val="28"/>
+        </w:rPr>
+        <w:t>10</w:t>
+      </w:r>
+      <w:r>
+        <w:rPr>
+          <w:rFonts w:asciiTheme="minorBidi" w:hAnsiTheme="minorBidi" w:cstheme="minorBidi"/>
+          <w:sz w:val="28"/>
+          <w:szCs w:val="28"/>
+        </w:rPr>
+        <w:t>:</w:t>
+      </w:r>
+      <w:r>
+        <w:rPr>
+          <w:rFonts w:asciiTheme="minorBidi" w:hAnsiTheme="minorBidi" w:cstheme="minorBidi"/>
+          <w:sz w:val="24"/>
+          <w:szCs w:val="24"/>
+        </w:rPr>
+        <w:t xml:space="preserve"> </w:t>
+      </w:r>
+      <w:r>
+        <w:rPr>
+          <w:sz w:val="24"/>
+          <w:szCs w:val="24"/>
+        </w:rPr>
+        <w:t xml:space="preserve"> </w:t>
+      </w:r>
+      <w:r>
+        <w:rPr>
+          <w:sz w:val="24"/>
+          <w:szCs w:val="24"/>
+        </w:rPr>
+        <w:t>all added content will appear in the home page and in its category page</w:t>
+      </w:r>
+      <w:r>
+        <w:rPr>
+          <w:sz w:val="24"/>
+          <w:szCs w:val="24"/>
+        </w:rPr>
+        <w:t>.</w:t>
+      </w:r>
+    </w:p>
+    <w:p>
+      <w:pPr>
+        <w:keepNext/>
+        <w:spacing w:line="240" w:lineRule="auto"/>
+        <w:rPr>
+          <w:sz w:val="24"/>
+          <w:szCs w:val="24"/>
+        </w:rPr>
+      </w:pPr>
+    </w:p>
+    <w:p>
+      <w:pPr>
+        <w:keepNext/>
+        <w:spacing w:line="240" w:lineRule="auto"/>
+        <w:rPr>
           <w:b/>
           <w:sz w:val="24"/>
           <w:szCs w:val="24"/>
@@ -14292,6 +14379,7 @@
           <w:sz w:val="28"/>
           <w:szCs w:val="28"/>
         </w:rPr>
+        <w:lastRenderedPageBreak/>
         <w:t xml:space="preserve">SRS-Val-ADD -003: </w:t>
       </w:r>
       <w:r>
@@ -14333,7 +14421,6 @@
           <w:sz w:val="28"/>
           <w:szCs w:val="28"/>
         </w:rPr>
-        <w:lastRenderedPageBreak/>
         <w:t>SRS-Val-ADD -00</w:t>
       </w:r>
       <w:r>

</xml_diff>

<commit_message>
add test cases for add feature
</commit_message>
<xml_diff>
--- a/Requirements/SRS/SRS .docx
+++ b/Requirements/SRS/SRS .docx
@@ -4041,19 +4041,11 @@
                 <w:rFonts w:asciiTheme="minorBidi" w:eastAsia="Droid Sans" w:hAnsiTheme="minorBidi" w:cstheme="minorBidi"/>
               </w:rPr>
             </w:pPr>
-            <w:proofErr w:type="spellStart"/>
-            <w:r>
-              <w:rPr>
-                <w:rFonts w:asciiTheme="minorBidi" w:eastAsia="Droid Sans" w:hAnsiTheme="minorBidi" w:cstheme="minorBidi"/>
-              </w:rPr>
-              <w:t>Moataz</w:t>
-            </w:r>
-            <w:proofErr w:type="spellEnd"/>
-            <w:r>
-              <w:rPr>
-                <w:rFonts w:asciiTheme="minorBidi" w:eastAsia="Droid Sans" w:hAnsiTheme="minorBidi" w:cstheme="minorBidi"/>
-              </w:rPr>
-              <w:t xml:space="preserve"> Ashraf</w:t>
+            <w:r>
+              <w:rPr>
+                <w:rFonts w:asciiTheme="minorBidi" w:eastAsia="Droid Sans" w:hAnsiTheme="minorBidi" w:cstheme="minorBidi"/>
+              </w:rPr>
+              <w:t>Moataz Ashraf</w:t>
             </w:r>
           </w:p>
         </w:tc>
@@ -4781,14 +4773,12 @@
                 <w:rFonts w:asciiTheme="minorBidi" w:eastAsia="Droid Sans" w:hAnsiTheme="minorBidi" w:cstheme="minorBidi"/>
               </w:rPr>
             </w:pPr>
-            <w:proofErr w:type="spellStart"/>
             <w:r>
               <w:rPr>
                 <w:rFonts w:asciiTheme="minorBidi" w:eastAsia="Droid Sans" w:hAnsiTheme="minorBidi" w:cstheme="minorBidi"/>
               </w:rPr>
               <w:t>Moataz</w:t>
             </w:r>
-            <w:proofErr w:type="spellEnd"/>
           </w:p>
         </w:tc>
         <w:tc>
@@ -14155,17 +14145,7 @@
           <w:sz w:val="28"/>
           <w:szCs w:val="28"/>
         </w:rPr>
-        <w:t>SRS-ADD-0</w:t>
-      </w:r>
-      <w:r>
-        <w:rPr>
-          <w:rFonts w:asciiTheme="minorBidi" w:hAnsiTheme="minorBidi" w:cstheme="minorBidi"/>
-          <w:b/>
-          <w:bCs/>
-          <w:sz w:val="28"/>
-          <w:szCs w:val="28"/>
-        </w:rPr>
-        <w:t>10</w:t>
+        <w:t>SRS-ADD-010</w:t>
       </w:r>
       <w:r>
         <w:rPr>
@@ -14214,12 +14194,90 @@
           <w:szCs w:val="24"/>
         </w:rPr>
       </w:pPr>
+      <w:r>
+        <w:rPr>
+          <w:rFonts w:asciiTheme="minorBidi" w:hAnsiTheme="minorBidi" w:cstheme="minorBidi"/>
+          <w:b/>
+          <w:bCs/>
+          <w:sz w:val="28"/>
+          <w:szCs w:val="28"/>
+        </w:rPr>
+        <w:t>SRS-ADD-01</w:t>
+      </w:r>
+      <w:r>
+        <w:rPr>
+          <w:rFonts w:asciiTheme="minorBidi" w:hAnsiTheme="minorBidi" w:cstheme="minorBidi"/>
+          <w:b/>
+          <w:bCs/>
+          <w:sz w:val="28"/>
+          <w:szCs w:val="28"/>
+        </w:rPr>
+        <w:t>1</w:t>
+      </w:r>
+      <w:r>
+        <w:rPr>
+          <w:rFonts w:asciiTheme="minorBidi" w:hAnsiTheme="minorBidi" w:cstheme="minorBidi"/>
+          <w:sz w:val="28"/>
+          <w:szCs w:val="28"/>
+        </w:rPr>
+        <w:t>:</w:t>
+      </w:r>
+      <w:r>
+        <w:rPr>
+          <w:rFonts w:asciiTheme="minorBidi" w:hAnsiTheme="minorBidi" w:cstheme="minorBidi"/>
+          <w:sz w:val="24"/>
+          <w:szCs w:val="24"/>
+        </w:rPr>
+        <w:t xml:space="preserve"> </w:t>
+      </w:r>
+      <w:r>
+        <w:rPr>
+          <w:sz w:val="24"/>
+          <w:szCs w:val="24"/>
+        </w:rPr>
+        <w:t xml:space="preserve"> </w:t>
+      </w:r>
+      <w:r>
+        <w:rPr>
+          <w:sz w:val="24"/>
+          <w:szCs w:val="24"/>
+        </w:rPr>
+        <w:t>a successful message will appear to user if content uploaded “</w:t>
+      </w:r>
+      <w:r>
+        <w:rPr>
+          <w:color w:val="000000"/>
+          <w:sz w:val="27"/>
+          <w:szCs w:val="27"/>
+        </w:rPr>
+        <w:t>Record created successfully”</w:t>
+      </w:r>
     </w:p>
     <w:p>
       <w:pPr>
         <w:keepNext/>
         <w:spacing w:line="240" w:lineRule="auto"/>
         <w:rPr>
+          <w:sz w:val="24"/>
+          <w:szCs w:val="24"/>
+        </w:rPr>
+      </w:pPr>
+    </w:p>
+    <w:p>
+      <w:pPr>
+        <w:keepNext/>
+        <w:spacing w:line="240" w:lineRule="auto"/>
+        <w:rPr>
+          <w:sz w:val="24"/>
+          <w:szCs w:val="24"/>
+        </w:rPr>
+      </w:pPr>
+    </w:p>
+    <w:p>
+      <w:pPr>
+        <w:keepNext/>
+        <w:spacing w:line="240" w:lineRule="auto"/>
+        <w:rPr>
           <w:b/>
           <w:sz w:val="24"/>
           <w:szCs w:val="24"/>
@@ -14328,6 +14386,7 @@
           <w:sz w:val="28"/>
           <w:szCs w:val="28"/>
         </w:rPr>
+        <w:lastRenderedPageBreak/>
         <w:t>SRS-Val-ADD -002</w:t>
       </w:r>
       <w:r>
@@ -14345,41 +14404,24 @@
           <w:sz w:val="24"/>
           <w:szCs w:val="24"/>
         </w:rPr>
-        <w:t xml:space="preserve">If the video or record uploaded with size more than 35 MB an error message will appear which </w:t>
-      </w:r>
-      <w:proofErr w:type="spellStart"/>
-      <w:r>
-        <w:rPr>
-          <w:sz w:val="24"/>
-          <w:szCs w:val="24"/>
-        </w:rPr>
-        <w:t>says"Invalid</w:t>
-      </w:r>
-      <w:proofErr w:type="spellEnd"/>
-      <w:r>
-        <w:rPr>
-          <w:sz w:val="24"/>
-          <w:szCs w:val="24"/>
-        </w:rPr>
-        <w:t xml:space="preserve"> file, files must be mp3 or mp4 and with size &lt;35 MB".</w:t>
-      </w:r>
-    </w:p>
-    <w:p>
-      <w:pPr>
-        <w:rPr>
-          <w:sz w:val="24"/>
-          <w:szCs w:val="24"/>
-        </w:rPr>
-      </w:pPr>
-      <w:r>
-        <w:rPr>
-          <w:rFonts w:asciiTheme="minorBidi" w:hAnsiTheme="minorBidi" w:cstheme="minorBidi"/>
-          <w:b/>
-          <w:bCs/>
-          <w:sz w:val="28"/>
-          <w:szCs w:val="28"/>
-        </w:rPr>
-        <w:lastRenderedPageBreak/>
+        <w:t>If the video or record uploaded with size more than 35 MB an error message will appear which says"Invalid file, files must be mp3 or mp4 and with size &lt;35 MB".</w:t>
+      </w:r>
+    </w:p>
+    <w:p>
+      <w:pPr>
+        <w:rPr>
+          <w:sz w:val="24"/>
+          <w:szCs w:val="24"/>
+        </w:rPr>
+      </w:pPr>
+      <w:r>
+        <w:rPr>
+          <w:rFonts w:asciiTheme="minorBidi" w:hAnsiTheme="minorBidi" w:cstheme="minorBidi"/>
+          <w:b/>
+          <w:bCs/>
+          <w:sz w:val="28"/>
+          <w:szCs w:val="28"/>
+        </w:rPr>
         <w:t xml:space="preserve">SRS-Val-ADD -003: </w:t>
       </w:r>
       <w:r>
@@ -15333,6 +15375,7 @@
           <w:sz w:val="28"/>
           <w:szCs w:val="28"/>
         </w:rPr>
+        <w:lastRenderedPageBreak/>
         <w:t>SRS-DELETE-003:</w:t>
       </w:r>
       <w:r>
@@ -15459,7 +15502,6 @@
           <w:sz w:val="28"/>
           <w:szCs w:val="28"/>
         </w:rPr>
-        <w:lastRenderedPageBreak/>
         <w:t>SRS-DELETE-006:</w:t>
       </w:r>
       <w:r>
@@ -16487,7 +16529,6 @@
           <w:bCs/>
           <w:color w:val="000000" w:themeColor="text1"/>
         </w:rPr>
-        <w:lastRenderedPageBreak/>
         <w:t>3.</w:t>
       </w:r>
       <w:r>
@@ -17722,6 +17763,7 @@
           <w:sz w:val="24"/>
           <w:szCs w:val="24"/>
         </w:rPr>
+        <w:lastRenderedPageBreak/>
         <w:t>Admins</w:t>
       </w:r>
       <w:r>
@@ -17764,15 +17806,7 @@
           <w:sz w:val="24"/>
           <w:szCs w:val="24"/>
         </w:rPr>
-        <w:t xml:space="preserve"> </w:t>
-      </w:r>
-      <w:r>
-        <w:rPr>
-          <w:sz w:val="24"/>
-          <w:szCs w:val="24"/>
-        </w:rPr>
-        <w:lastRenderedPageBreak/>
-        <w:t xml:space="preserve">the system </w:t>
+        <w:t xml:space="preserve"> the system </w:t>
       </w:r>
       <w:r>
         <w:rPr>

</xml_diff>

<commit_message>
update srs and rtm for adding requirment in del user
</commit_message>
<xml_diff>
--- a/Requirements/SRS/SRS .docx
+++ b/Requirements/SRS/SRS .docx
@@ -16793,27 +16793,7 @@
           <w:sz w:val="28"/>
           <w:szCs w:val="28"/>
         </w:rPr>
-        <w:t>SRS-VAL-</w:t>
-      </w:r>
-      <w:r>
-        <w:rPr>
-          <w:rFonts w:asciiTheme="minorBidi" w:hAnsiTheme="minorBidi" w:cstheme="minorBidi"/>
-          <w:b/>
-          <w:bCs/>
-          <w:sz w:val="28"/>
-          <w:szCs w:val="28"/>
-        </w:rPr>
-        <w:t>follow</w:t>
-      </w:r>
-      <w:r>
-        <w:rPr>
-          <w:rFonts w:asciiTheme="minorBidi" w:hAnsiTheme="minorBidi" w:cstheme="minorBidi"/>
-          <w:b/>
-          <w:bCs/>
-          <w:sz w:val="28"/>
-          <w:szCs w:val="28"/>
-        </w:rPr>
-        <w:t>-</w:t>
+        <w:t>SRS-VAL-follow-</w:t>
       </w:r>
       <w:r>
         <w:rPr>
@@ -16899,27 +16879,7 @@
           <w:sz w:val="28"/>
           <w:szCs w:val="28"/>
         </w:rPr>
-        <w:t>SRS-VAL-</w:t>
-      </w:r>
-      <w:r>
-        <w:rPr>
-          <w:rFonts w:asciiTheme="minorBidi" w:hAnsiTheme="minorBidi" w:cstheme="minorBidi"/>
-          <w:b/>
-          <w:bCs/>
-          <w:sz w:val="28"/>
-          <w:szCs w:val="28"/>
-        </w:rPr>
-        <w:t>follow</w:t>
-      </w:r>
-      <w:r>
-        <w:rPr>
-          <w:rFonts w:asciiTheme="minorBidi" w:hAnsiTheme="minorBidi" w:cstheme="minorBidi"/>
-          <w:b/>
-          <w:bCs/>
-          <w:sz w:val="28"/>
-          <w:szCs w:val="28"/>
-        </w:rPr>
-        <w:t xml:space="preserve">-002 </w:t>
+        <w:t xml:space="preserve">SRS-VAL-follow-002 </w:t>
       </w:r>
       <w:r>
         <w:rPr>
@@ -16964,43 +16924,7 @@
           <w:bCs/>
           <w:color w:val="000000"/>
         </w:rPr>
-        <w:t xml:space="preserve">and he </w:t>
-      </w:r>
-      <w:r>
-        <w:rPr>
-          <w:rFonts w:asciiTheme="minorBidi" w:hAnsiTheme="minorBidi" w:cstheme="minorBidi"/>
-          <w:b/>
-          <w:bCs/>
-          <w:color w:val="000000"/>
-        </w:rPr>
-        <w:t>doesn’t</w:t>
-      </w:r>
-      <w:r>
-        <w:rPr>
-          <w:rFonts w:asciiTheme="minorBidi" w:hAnsiTheme="minorBidi" w:cstheme="minorBidi"/>
-          <w:b/>
-          <w:bCs/>
-          <w:color w:val="000000"/>
-        </w:rPr>
-        <w:t xml:space="preserve"> follow this category a message which says” you </w:t>
-      </w:r>
-      <w:r>
-        <w:rPr>
-          <w:rFonts w:asciiTheme="minorBidi" w:hAnsiTheme="minorBidi" w:cstheme="minorBidi"/>
-          <w:b/>
-          <w:bCs/>
-          <w:color w:val="000000"/>
-        </w:rPr>
-        <w:t>don’t</w:t>
-      </w:r>
-      <w:r>
-        <w:rPr>
-          <w:rFonts w:asciiTheme="minorBidi" w:hAnsiTheme="minorBidi" w:cstheme="minorBidi"/>
-          <w:b/>
-          <w:bCs/>
-          <w:color w:val="000000"/>
-        </w:rPr>
-        <w:t xml:space="preserve"> follow this category” appears.</w:t>
+        <w:t>and he doesn’t follow this category a message which says” you don’t follow this category” appears.</w:t>
       </w:r>
     </w:p>
     <w:p>
@@ -18359,7 +18283,53 @@
           <w:sz w:val="24"/>
           <w:szCs w:val="24"/>
         </w:rPr>
-        <w:t>.</w:t>
+        <w:t xml:space="preserve"> </w:t>
+      </w:r>
+      <w:r>
+        <w:rPr>
+          <w:sz w:val="24"/>
+          <w:szCs w:val="24"/>
+        </w:rPr>
+        <w:t>and success message appears which says”</w:t>
+      </w:r>
+      <w:r>
+        <w:rPr>
+          <w:color w:val="000000"/>
+          <w:sz w:val="27"/>
+          <w:szCs w:val="27"/>
+        </w:rPr>
+        <w:t xml:space="preserve"> </w:t>
+      </w:r>
+      <w:r>
+        <w:rPr>
+          <w:color w:val="000000"/>
+          <w:sz w:val="27"/>
+          <w:szCs w:val="27"/>
+        </w:rPr>
+        <w:t xml:space="preserve">User </w:t>
+      </w:r>
+      <w:r>
+        <w:rPr>
+          <w:color w:val="000000"/>
+          <w:sz w:val="27"/>
+          <w:szCs w:val="27"/>
+        </w:rPr>
+        <w:t>added</w:t>
+      </w:r>
+      <w:r>
+        <w:rPr>
+          <w:color w:val="000000"/>
+          <w:sz w:val="27"/>
+          <w:szCs w:val="27"/>
+        </w:rPr>
+        <w:t xml:space="preserve"> successfully...</w:t>
+      </w:r>
+      <w:r>
+        <w:rPr>
+          <w:sz w:val="24"/>
+          <w:szCs w:val="24"/>
+        </w:rPr>
+        <w:t xml:space="preserve">”.  </w:t>
       </w:r>
     </w:p>
     <w:p>
@@ -19314,6 +19284,7 @@
           <w:rFonts w:asciiTheme="minorBidi" w:hAnsiTheme="minorBidi" w:cstheme="minorBidi"/>
           <w:color w:val="000000"/>
         </w:rPr>
+        <w:lastRenderedPageBreak/>
         <w:t xml:space="preserve"> a message will be appeared saying “the data entered are not valid</w:t>
       </w:r>
       <w:r>
@@ -19360,7 +19331,6 @@
           <w:sz w:val="28"/>
           <w:szCs w:val="28"/>
         </w:rPr>
-        <w:lastRenderedPageBreak/>
         <w:t xml:space="preserve">SRS-VAL-ADD-USR-002 </w:t>
       </w:r>
       <w:r>
@@ -19660,7 +19630,44 @@
           <w:sz w:val="24"/>
           <w:szCs w:val="24"/>
         </w:rPr>
-        <w:t xml:space="preserve"> to the form and after filling all required fields and pressing delete button, the user is deleted successfully to the database.  </w:t>
+        <w:t xml:space="preserve"> to the form and after filling all required fields and pressing delete button, the user is deleted successfully to the database</w:t>
+      </w:r>
+      <w:r>
+        <w:rPr>
+          <w:sz w:val="24"/>
+          <w:szCs w:val="24"/>
+        </w:rPr>
+        <w:t xml:space="preserve"> and success message appears which says”</w:t>
+      </w:r>
+      <w:r>
+        <w:rPr>
+          <w:color w:val="000000"/>
+          <w:sz w:val="27"/>
+          <w:szCs w:val="27"/>
+        </w:rPr>
+        <w:t xml:space="preserve"> </w:t>
+      </w:r>
+      <w:r>
+        <w:rPr>
+          <w:color w:val="000000"/>
+          <w:sz w:val="27"/>
+          <w:szCs w:val="27"/>
+        </w:rPr>
+        <w:t>User deleted successfully...</w:t>
+      </w:r>
+      <w:r>
+        <w:rPr>
+          <w:sz w:val="24"/>
+          <w:szCs w:val="24"/>
+        </w:rPr>
+        <w:t>”</w:t>
+      </w:r>
+      <w:r>
+        <w:rPr>
+          <w:sz w:val="24"/>
+          <w:szCs w:val="24"/>
+        </w:rPr>
+        <w:t xml:space="preserve">.  </w:t>
       </w:r>
     </w:p>
     <w:p>
@@ -19997,6 +20004,79 @@
     <w:p>
       <w:pPr>
         <w:rPr>
+          <w:sz w:val="24"/>
+          <w:szCs w:val="24"/>
+        </w:rPr>
+      </w:pPr>
+      <w:r>
+        <w:rPr>
+          <w:rFonts w:asciiTheme="minorBidi" w:hAnsiTheme="minorBidi" w:cstheme="minorBidi"/>
+          <w:b/>
+          <w:bCs/>
+          <w:sz w:val="28"/>
+          <w:szCs w:val="28"/>
+        </w:rPr>
+        <w:t>SRS-DELUSR-00</w:t>
+      </w:r>
+      <w:r>
+        <w:rPr>
+          <w:rFonts w:asciiTheme="minorBidi" w:hAnsiTheme="minorBidi" w:cstheme="minorBidi"/>
+          <w:b/>
+          <w:bCs/>
+          <w:sz w:val="28"/>
+          <w:szCs w:val="28"/>
+        </w:rPr>
+        <w:t>3</w:t>
+      </w:r>
+      <w:r>
+        <w:rPr>
+          <w:rFonts w:asciiTheme="minorBidi" w:hAnsiTheme="minorBidi" w:cstheme="minorBidi"/>
+          <w:b/>
+          <w:bCs/>
+          <w:sz w:val="28"/>
+          <w:szCs w:val="28"/>
+        </w:rPr>
+        <w:t>:</w:t>
+      </w:r>
+      <w:r>
+        <w:rPr>
+          <w:sz w:val="24"/>
+          <w:szCs w:val="24"/>
+        </w:rPr>
+        <w:t xml:space="preserve"> </w:t>
+      </w:r>
+      <w:r>
+        <w:rPr>
+          <w:sz w:val="24"/>
+          <w:szCs w:val="24"/>
+        </w:rPr>
+        <w:t xml:space="preserve">if a user is deleted by an admin all his articles and uploads will </w:t>
+      </w:r>
+      <w:r>
+        <w:rPr>
+          <w:sz w:val="24"/>
+          <w:szCs w:val="24"/>
+        </w:rPr>
+        <w:t xml:space="preserve">not </w:t>
+      </w:r>
+      <w:r>
+        <w:rPr>
+          <w:sz w:val="24"/>
+          <w:szCs w:val="24"/>
+        </w:rPr>
+        <w:t>be deleted</w:t>
+      </w:r>
+      <w:r>
+        <w:rPr>
+          <w:sz w:val="24"/>
+          <w:szCs w:val="24"/>
+        </w:rPr>
+        <w:t>.</w:t>
+      </w:r>
+    </w:p>
+    <w:p>
+      <w:pPr>
+        <w:rPr>
           <w:rFonts w:asciiTheme="minorBidi" w:hAnsiTheme="minorBidi" w:cstheme="minorBidi"/>
           <w:b/>
           <w:sz w:val="24"/>
@@ -20142,6 +20222,7 @@
           <w:sz w:val="28"/>
           <w:szCs w:val="28"/>
         </w:rPr>
+        <w:lastRenderedPageBreak/>
         <w:t>SRS-VAL-</w:t>
       </w:r>
       <w:r>
@@ -20245,40 +20326,6 @@
         </w:rPr>
         <w:t>.</w:t>
       </w:r>
-    </w:p>
-    <w:p>
-      <w:pPr>
-        <w:rPr>
-          <w:sz w:val="24"/>
-          <w:szCs w:val="24"/>
-        </w:rPr>
-      </w:pPr>
-      <w:r>
-        <w:rPr>
-          <w:b/>
-          <w:bCs/>
-          <w:sz w:val="24"/>
-          <w:szCs w:val="24"/>
-        </w:rPr>
-        <w:t>SRS-VAL- DELUSR-003</w:t>
-      </w:r>
-      <w:r>
-        <w:rPr>
-          <w:sz w:val="24"/>
-          <w:szCs w:val="24"/>
-        </w:rPr>
-        <w:t>: if a user is deleted by an admin all his articles and uploads will be deleted too.</w:t>
-      </w:r>
-    </w:p>
-    <w:p>
-      <w:pPr>
-        <w:pStyle w:val="Heading3"/>
-        <w:rPr>
-          <w:b/>
-          <w:bCs/>
-          <w:color w:val="000000" w:themeColor="text1"/>
-        </w:rPr>
-      </w:pPr>
     </w:p>
     <w:p>
       <w:pPr>
@@ -20894,6 +20941,7 @@
           <w:bCs/>
           <w:color w:val="000000" w:themeColor="text1"/>
         </w:rPr>
+        <w:lastRenderedPageBreak/>
         <w:t>3.</w:t>
       </w:r>
       <w:r>
@@ -21025,7 +21073,6 @@
           <w:sz w:val="24"/>
           <w:szCs w:val="24"/>
         </w:rPr>
-        <w:lastRenderedPageBreak/>
         <w:t>While in Register it should only take few seconds to make sure that the</w:t>
       </w:r>
     </w:p>
@@ -21693,6 +21740,7 @@
           <w:bCs/>
           <w:color w:val="000000" w:themeColor="text1"/>
         </w:rPr>
+        <w:lastRenderedPageBreak/>
         <w:t>3.</w:t>
       </w:r>
       <w:r>
@@ -21800,7 +21848,6 @@
           <w:b/>
           <w:bCs/>
         </w:rPr>
-        <w:lastRenderedPageBreak/>
         <w:t>3.</w:t>
       </w:r>
       <w:r>
@@ -21857,6 +21904,7 @@
           <w:b/>
           <w:bCs/>
         </w:rPr>
+        <w:lastRenderedPageBreak/>
         <w:t>4. Analysis Models</w:t>
       </w:r>
       <w:bookmarkEnd w:id="63"/>
@@ -22010,6 +22058,7 @@
           <w:b/>
           <w:bCs/>
         </w:rPr>
+        <w:lastRenderedPageBreak/>
         <w:t>5. Change Management Process</w:t>
       </w:r>
       <w:bookmarkEnd w:id="66"/>

</xml_diff>

<commit_message>
srs add user message requirment added
</commit_message>
<xml_diff>
--- a/Requirements/SRS/SRS .docx
+++ b/Requirements/SRS/SRS .docx
@@ -4041,19 +4041,11 @@
                 <w:rFonts w:asciiTheme="minorBidi" w:eastAsia="Droid Sans" w:hAnsiTheme="minorBidi" w:cstheme="minorBidi"/>
               </w:rPr>
             </w:pPr>
-            <w:proofErr w:type="spellStart"/>
-            <w:r>
-              <w:rPr>
-                <w:rFonts w:asciiTheme="minorBidi" w:eastAsia="Droid Sans" w:hAnsiTheme="minorBidi" w:cstheme="minorBidi"/>
-              </w:rPr>
-              <w:t>Moataz</w:t>
-            </w:r>
-            <w:proofErr w:type="spellEnd"/>
-            <w:r>
-              <w:rPr>
-                <w:rFonts w:asciiTheme="minorBidi" w:eastAsia="Droid Sans" w:hAnsiTheme="minorBidi" w:cstheme="minorBidi"/>
-              </w:rPr>
-              <w:t xml:space="preserve"> Ashraf</w:t>
+            <w:r>
+              <w:rPr>
+                <w:rFonts w:asciiTheme="minorBidi" w:eastAsia="Droid Sans" w:hAnsiTheme="minorBidi" w:cstheme="minorBidi"/>
+              </w:rPr>
+              <w:t>Moataz Ashraf</w:t>
             </w:r>
           </w:p>
         </w:tc>
@@ -4781,14 +4773,12 @@
                 <w:rFonts w:asciiTheme="minorBidi" w:eastAsia="Droid Sans" w:hAnsiTheme="minorBidi" w:cstheme="minorBidi"/>
               </w:rPr>
             </w:pPr>
-            <w:proofErr w:type="spellStart"/>
             <w:r>
               <w:rPr>
                 <w:rFonts w:asciiTheme="minorBidi" w:eastAsia="Droid Sans" w:hAnsiTheme="minorBidi" w:cstheme="minorBidi"/>
               </w:rPr>
               <w:t>Moataz</w:t>
             </w:r>
-            <w:proofErr w:type="spellEnd"/>
           </w:p>
         </w:tc>
         <w:tc>
@@ -5129,25 +5119,7 @@
           <w:sz w:val="24"/>
           <w:szCs w:val="24"/>
         </w:rPr>
-        <w:t xml:space="preserve">Learning Hub Web Application is a e-Learning project aims to create an engaging and informative online articles, videos, and records. that helps learners achieve the desired learning outcomes, but this is from the macro perspective. This release will have limited features. Over </w:t>
-      </w:r>
-      <w:proofErr w:type="gramStart"/>
-      <w:r>
-        <w:rPr>
-          <w:rFonts w:asciiTheme="minorBidi" w:eastAsia="Droid Sans" w:hAnsiTheme="minorBidi" w:cstheme="minorBidi"/>
-          <w:sz w:val="24"/>
-          <w:szCs w:val="24"/>
-        </w:rPr>
-        <w:t>a period of time</w:t>
-      </w:r>
-      <w:proofErr w:type="gramEnd"/>
-      <w:r>
-        <w:rPr>
-          <w:rFonts w:asciiTheme="minorBidi" w:eastAsia="Droid Sans" w:hAnsiTheme="minorBidi" w:cstheme="minorBidi"/>
-          <w:sz w:val="24"/>
-          <w:szCs w:val="24"/>
-        </w:rPr>
-        <w:t>, new and new functionalities will be added to the site.</w:t>
+        <w:t>Learning Hub Web Application is a e-Learning project aims to create an engaging and informative online articles, videos, and records. that helps learners achieve the desired learning outcomes, but this is from the macro perspective. This release will have limited features. Over a period of time, new and new functionalities will be added to the site.</w:t>
       </w:r>
     </w:p>
     <w:p>
@@ -8720,27 +8692,7 @@
           <w:sz w:val="24"/>
           <w:szCs w:val="24"/>
         </w:rPr>
-        <w:t xml:space="preserve">Users must have an account </w:t>
-      </w:r>
-      <w:proofErr w:type="gramStart"/>
-      <w:r>
-        <w:rPr>
-          <w:rFonts w:asciiTheme="minorBidi" w:hAnsiTheme="minorBidi" w:cstheme="minorBidi"/>
-          <w:color w:val="000000" w:themeColor="text1"/>
-          <w:sz w:val="24"/>
-          <w:szCs w:val="24"/>
-        </w:rPr>
-        <w:t>in order to</w:t>
-      </w:r>
-      <w:proofErr w:type="gramEnd"/>
-      <w:r>
-        <w:rPr>
-          <w:rFonts w:asciiTheme="minorBidi" w:hAnsiTheme="minorBidi" w:cstheme="minorBidi"/>
-          <w:color w:val="000000" w:themeColor="text1"/>
-          <w:sz w:val="24"/>
-          <w:szCs w:val="24"/>
-        </w:rPr>
-        <w:t xml:space="preserve"> be able to view the home page. Users who don’t have an account will not be able to view any of the website articles. Users' accounts will hold information about their</w:t>
+        <w:t>Users must have an account in order to be able to view the home page. Users who don’t have an account will not be able to view any of the website articles. Users' accounts will hold information about their</w:t>
       </w:r>
       <w:r>
         <w:rPr>
@@ -11248,19 +11200,64 @@
           <w:sz w:val="24"/>
           <w:szCs w:val="24"/>
         </w:rPr>
-        <w:t xml:space="preserve">  If either of the text fields is blank, it is an error </w:t>
-      </w:r>
-      <w:proofErr w:type="gramStart"/>
-      <w:r>
-        <w:rPr>
-          <w:rFonts w:asciiTheme="minorBidi" w:hAnsiTheme="minorBidi" w:cstheme="minorBidi"/>
-          <w:color w:val="000000" w:themeColor="text1"/>
-          <w:sz w:val="24"/>
-          <w:szCs w:val="24"/>
-        </w:rPr>
-        <w:t>that</w:t>
-      </w:r>
-      <w:proofErr w:type="gramEnd"/>
+        <w:t xml:space="preserve">  If either of the text fields is blank, it is an error that </w:t>
+      </w:r>
+    </w:p>
+    <w:p>
+      <w:pPr>
+        <w:spacing w:line="240" w:lineRule="auto"/>
+        <w:rPr>
+          <w:rFonts w:asciiTheme="minorBidi" w:hAnsiTheme="minorBidi" w:cstheme="minorBidi"/>
+          <w:color w:val="000000" w:themeColor="text1"/>
+          <w:sz w:val="24"/>
+          <w:szCs w:val="24"/>
+        </w:rPr>
+      </w:pPr>
+      <w:r>
+        <w:rPr>
+          <w:rFonts w:asciiTheme="minorBidi" w:hAnsiTheme="minorBidi" w:cstheme="minorBidi"/>
+          <w:color w:val="000000" w:themeColor="text1"/>
+          <w:sz w:val="24"/>
+          <w:szCs w:val="24"/>
+        </w:rPr>
+        <w:t xml:space="preserve">   </w:t>
+      </w:r>
+      <w:r>
+        <w:rPr>
+          <w:rFonts w:asciiTheme="minorBidi" w:hAnsiTheme="minorBidi" w:cstheme="minorBidi"/>
+          <w:color w:val="000000" w:themeColor="text1"/>
+          <w:sz w:val="24"/>
+          <w:szCs w:val="24"/>
+        </w:rPr>
+        <w:t xml:space="preserve">must </w:t>
+      </w:r>
+      <w:r>
+        <w:rPr>
+          <w:rFonts w:asciiTheme="minorBidi" w:hAnsiTheme="minorBidi" w:cstheme="minorBidi"/>
+          <w:color w:val="000000" w:themeColor="text1"/>
+          <w:sz w:val="24"/>
+          <w:szCs w:val="24"/>
+        </w:rPr>
+        <w:t xml:space="preserve">  </w:t>
+      </w:r>
+      <w:r>
+        <w:rPr>
+          <w:rFonts w:asciiTheme="minorBidi" w:hAnsiTheme="minorBidi" w:cstheme="minorBidi"/>
+          <w:color w:val="000000" w:themeColor="text1"/>
+          <w:sz w:val="24"/>
+          <w:szCs w:val="24"/>
+        </w:rPr>
+        <w:t xml:space="preserve">be reported to the user/admin and </w:t>
+      </w:r>
+      <w:r>
+        <w:rPr>
+          <w:rFonts w:asciiTheme="minorBidi" w:hAnsiTheme="minorBidi" w:cstheme="minorBidi"/>
+          <w:color w:val="000000" w:themeColor="text1"/>
+          <w:sz w:val="24"/>
+          <w:szCs w:val="24"/>
+        </w:rPr>
+        <w:t>this</w:t>
+      </w:r>
       <w:r>
         <w:rPr>
           <w:rFonts w:asciiTheme="minorBidi" w:hAnsiTheme="minorBidi" w:cstheme="minorBidi"/>
@@ -11270,71 +11267,6 @@
         </w:rPr>
         <w:t xml:space="preserve"> </w:t>
       </w:r>
-    </w:p>
-    <w:p>
-      <w:pPr>
-        <w:spacing w:line="240" w:lineRule="auto"/>
-        <w:rPr>
-          <w:rFonts w:asciiTheme="minorBidi" w:hAnsiTheme="minorBidi" w:cstheme="minorBidi"/>
-          <w:color w:val="000000" w:themeColor="text1"/>
-          <w:sz w:val="24"/>
-          <w:szCs w:val="24"/>
-        </w:rPr>
-      </w:pPr>
-      <w:r>
-        <w:rPr>
-          <w:rFonts w:asciiTheme="minorBidi" w:hAnsiTheme="minorBidi" w:cstheme="minorBidi"/>
-          <w:color w:val="000000" w:themeColor="text1"/>
-          <w:sz w:val="24"/>
-          <w:szCs w:val="24"/>
-        </w:rPr>
-        <w:t xml:space="preserve">   </w:t>
-      </w:r>
-      <w:r>
-        <w:rPr>
-          <w:rFonts w:asciiTheme="minorBidi" w:hAnsiTheme="minorBidi" w:cstheme="minorBidi"/>
-          <w:color w:val="000000" w:themeColor="text1"/>
-          <w:sz w:val="24"/>
-          <w:szCs w:val="24"/>
-        </w:rPr>
-        <w:t xml:space="preserve">must </w:t>
-      </w:r>
-      <w:r>
-        <w:rPr>
-          <w:rFonts w:asciiTheme="minorBidi" w:hAnsiTheme="minorBidi" w:cstheme="minorBidi"/>
-          <w:color w:val="000000" w:themeColor="text1"/>
-          <w:sz w:val="24"/>
-          <w:szCs w:val="24"/>
-        </w:rPr>
-        <w:t xml:space="preserve">  </w:t>
-      </w:r>
-      <w:r>
-        <w:rPr>
-          <w:rFonts w:asciiTheme="minorBidi" w:hAnsiTheme="minorBidi" w:cstheme="minorBidi"/>
-          <w:color w:val="000000" w:themeColor="text1"/>
-          <w:sz w:val="24"/>
-          <w:szCs w:val="24"/>
-        </w:rPr>
-        <w:t xml:space="preserve">be reported to the user/admin and </w:t>
-      </w:r>
-      <w:r>
-        <w:rPr>
-          <w:rFonts w:asciiTheme="minorBidi" w:hAnsiTheme="minorBidi" w:cstheme="minorBidi"/>
-          <w:color w:val="000000" w:themeColor="text1"/>
-          <w:sz w:val="24"/>
-          <w:szCs w:val="24"/>
-        </w:rPr>
-        <w:t>this</w:t>
-      </w:r>
-      <w:r>
-        <w:rPr>
-          <w:rFonts w:asciiTheme="minorBidi" w:hAnsiTheme="minorBidi" w:cstheme="minorBidi"/>
-          <w:color w:val="000000" w:themeColor="text1"/>
-          <w:sz w:val="24"/>
-          <w:szCs w:val="24"/>
-        </w:rPr>
-        <w:t xml:space="preserve"> </w:t>
-      </w:r>
       <w:r>
         <w:rPr>
           <w:rFonts w:asciiTheme="minorBidi" w:hAnsiTheme="minorBidi" w:cstheme="minorBidi"/>
@@ -11353,25 +11285,14 @@
         </w:rPr>
         <w:t xml:space="preserve"> should appear “</w:t>
       </w:r>
-      <w:proofErr w:type="gramStart"/>
-      <w:r>
-        <w:rPr>
-          <w:rFonts w:asciiTheme="minorBidi" w:hAnsiTheme="minorBidi" w:cstheme="minorBidi"/>
-          <w:color w:val="000000" w:themeColor="text1"/>
-          <w:sz w:val="24"/>
-          <w:szCs w:val="24"/>
-        </w:rPr>
-        <w:t>please</w:t>
-      </w:r>
-      <w:proofErr w:type="gramEnd"/>
-      <w:r>
-        <w:rPr>
-          <w:rFonts w:asciiTheme="minorBidi" w:hAnsiTheme="minorBidi" w:cstheme="minorBidi"/>
-          <w:color w:val="000000" w:themeColor="text1"/>
-          <w:sz w:val="24"/>
-          <w:szCs w:val="24"/>
-        </w:rPr>
-        <w:t xml:space="preserve"> </w:t>
+      <w:r>
+        <w:rPr>
+          <w:rFonts w:asciiTheme="minorBidi" w:hAnsiTheme="minorBidi" w:cstheme="minorBidi"/>
+          <w:color w:val="000000" w:themeColor="text1"/>
+          <w:sz w:val="24"/>
+          <w:szCs w:val="24"/>
+        </w:rPr>
+        <w:t xml:space="preserve">please </w:t>
       </w:r>
     </w:p>
     <w:p>
@@ -12826,7 +12747,6 @@
         </w:rPr>
         <w:t>the category</w:t>
       </w:r>
-      <w:proofErr w:type="gramStart"/>
       <w:r>
         <w:rPr>
           <w:rFonts w:asciiTheme="minorBidi" w:eastAsia="Times New Roman" w:hAnsiTheme="minorBidi" w:cstheme="minorBidi"/>
@@ -12835,18 +12755,7 @@
           <w:sz w:val="28"/>
           <w:szCs w:val="28"/>
         </w:rPr>
-        <w:t>) ,</w:t>
-      </w:r>
-      <w:proofErr w:type="gramEnd"/>
-      <w:r>
-        <w:rPr>
-          <w:rFonts w:asciiTheme="minorBidi" w:eastAsia="Times New Roman" w:hAnsiTheme="minorBidi" w:cstheme="minorBidi"/>
-          <w:bCs/>
-          <w:color w:val="000000"/>
-          <w:sz w:val="28"/>
-          <w:szCs w:val="28"/>
-        </w:rPr>
-        <w:t xml:space="preserve"> Article button and Upload button.</w:t>
+        <w:t>) , Article button and Upload button.</w:t>
       </w:r>
     </w:p>
     <w:p>
@@ -14206,23 +14115,7 @@
           <w:sz w:val="24"/>
           <w:szCs w:val="24"/>
         </w:rPr>
-        <w:t xml:space="preserve"> Only registered users can add articles, </w:t>
-      </w:r>
-      <w:proofErr w:type="gramStart"/>
-      <w:r>
-        <w:rPr>
-          <w:sz w:val="24"/>
-          <w:szCs w:val="24"/>
-        </w:rPr>
-        <w:t>records</w:t>
-      </w:r>
-      <w:proofErr w:type="gramEnd"/>
-      <w:r>
-        <w:rPr>
-          <w:sz w:val="24"/>
-          <w:szCs w:val="24"/>
-        </w:rPr>
-        <w:t xml:space="preserve"> and videos.</w:t>
+        <w:t xml:space="preserve"> Only registered users can add articles, records and videos.</w:t>
       </w:r>
     </w:p>
     <w:p>
@@ -14339,23 +14232,7 @@
           <w:sz w:val="24"/>
           <w:szCs w:val="24"/>
         </w:rPr>
-        <w:t xml:space="preserve">a successful message </w:t>
-      </w:r>
-      <w:proofErr w:type="gramStart"/>
-      <w:r>
-        <w:rPr>
-          <w:sz w:val="24"/>
-          <w:szCs w:val="24"/>
-        </w:rPr>
-        <w:t>will</w:t>
-      </w:r>
-      <w:proofErr w:type="gramEnd"/>
-      <w:r>
-        <w:rPr>
-          <w:sz w:val="24"/>
-          <w:szCs w:val="24"/>
-        </w:rPr>
-        <w:t xml:space="preserve"> appear to user if content uploaded “</w:t>
+        <w:t>a successful message will appear to user if content uploaded “</w:t>
       </w:r>
       <w:r>
         <w:rPr>
@@ -14477,23 +14354,7 @@
           <w:sz w:val="24"/>
           <w:szCs w:val="24"/>
         </w:rPr>
-        <w:t xml:space="preserve">If the video or record uploaded not with mp4-mp3 extensions an error message will appear which says "Invalid </w:t>
-      </w:r>
-      <w:proofErr w:type="gramStart"/>
-      <w:r>
-        <w:rPr>
-          <w:sz w:val="24"/>
-          <w:szCs w:val="24"/>
-        </w:rPr>
-        <w:t>file ,</w:t>
-      </w:r>
-      <w:proofErr w:type="gramEnd"/>
-      <w:r>
-        <w:rPr>
-          <w:sz w:val="24"/>
-          <w:szCs w:val="24"/>
-        </w:rPr>
-        <w:t xml:space="preserve"> files must be mp3 or mp4 and with size &lt;35 MB".</w:t>
+        <w:t>If the video or record uploaded not with mp4-mp3 extensions an error message will appear which says "Invalid file , files must be mp3 or mp4 and with size &lt;35 MB".</w:t>
       </w:r>
     </w:p>
     <w:p>
@@ -14547,32 +14408,7 @@
           <w:sz w:val="24"/>
           <w:szCs w:val="24"/>
         </w:rPr>
-        <w:t xml:space="preserve">an error message will appear which </w:t>
-      </w:r>
-      <w:proofErr w:type="spellStart"/>
-      <w:proofErr w:type="gramStart"/>
-      <w:r>
-        <w:rPr>
-          <w:sz w:val="24"/>
-          <w:szCs w:val="24"/>
-        </w:rPr>
-        <w:t>says</w:t>
-      </w:r>
-      <w:proofErr w:type="gramEnd"/>
-      <w:r>
-        <w:rPr>
-          <w:sz w:val="24"/>
-          <w:szCs w:val="24"/>
-        </w:rPr>
-        <w:t>"Invalid</w:t>
-      </w:r>
-      <w:proofErr w:type="spellEnd"/>
-      <w:r>
-        <w:rPr>
-          <w:sz w:val="24"/>
-          <w:szCs w:val="24"/>
-        </w:rPr>
-        <w:t xml:space="preserve"> file, files must be mp3 or mp4 and with size &lt;35 MB".</w:t>
+        <w:t>an error message will appear which says"Invalid file, files must be mp3 or mp4 and with size &lt;35 MB".</w:t>
       </w:r>
     </w:p>
     <w:p>
@@ -14743,27 +14579,7 @@
           <w:sz w:val="24"/>
           <w:szCs w:val="24"/>
         </w:rPr>
-        <w:t xml:space="preserve">If user didn’t choose category from the </w:t>
-      </w:r>
-      <w:proofErr w:type="gramStart"/>
-      <w:r>
-        <w:rPr>
-          <w:rFonts w:asciiTheme="minorBidi" w:hAnsiTheme="minorBidi" w:cstheme="minorBidi"/>
-          <w:color w:val="000000"/>
-          <w:sz w:val="24"/>
-          <w:szCs w:val="24"/>
-        </w:rPr>
-        <w:t>drop down</w:t>
-      </w:r>
-      <w:proofErr w:type="gramEnd"/>
-      <w:r>
-        <w:rPr>
-          <w:rFonts w:asciiTheme="minorBidi" w:hAnsiTheme="minorBidi" w:cstheme="minorBidi"/>
-          <w:color w:val="000000"/>
-          <w:sz w:val="24"/>
-          <w:szCs w:val="24"/>
-        </w:rPr>
-        <w:t xml:space="preserve"> list, an error message will appear “you must Choose a category” and the “Add” process will be rejected.</w:t>
+        <w:t>If user didn’t choose category from the drop down list, an error message will appear “you must Choose a category” and the “Add” process will be rejected.</w:t>
       </w:r>
     </w:p>
     <w:p>
@@ -15050,29 +14866,7 @@
           <w:sz w:val="28"/>
           <w:szCs w:val="28"/>
         </w:rPr>
-        <w:t xml:space="preserve">if he clicked on it this </w:t>
-      </w:r>
-      <w:proofErr w:type="gramStart"/>
-      <w:r>
-        <w:rPr>
-          <w:rFonts w:asciiTheme="minorBidi" w:eastAsia="Times New Roman" w:hAnsiTheme="minorBidi" w:cstheme="minorBidi"/>
-          <w:bCs/>
-          <w:color w:val="000000"/>
-          <w:sz w:val="28"/>
-          <w:szCs w:val="28"/>
-        </w:rPr>
-        <w:t>content  will</w:t>
-      </w:r>
-      <w:proofErr w:type="gramEnd"/>
-      <w:r>
-        <w:rPr>
-          <w:rFonts w:asciiTheme="minorBidi" w:eastAsia="Times New Roman" w:hAnsiTheme="minorBidi" w:cstheme="minorBidi"/>
-          <w:bCs/>
-          <w:color w:val="000000"/>
-          <w:sz w:val="28"/>
-          <w:szCs w:val="28"/>
-        </w:rPr>
-        <w:t xml:space="preserve"> be deleted.</w:t>
+        <w:t>if he clicked on it this content  will be deleted.</w:t>
       </w:r>
     </w:p>
     <w:p>
@@ -15197,29 +14991,7 @@
           <w:sz w:val="28"/>
           <w:szCs w:val="28"/>
         </w:rPr>
-        <w:t xml:space="preserve"> all Articles, Videos, Records in Home page and categories pages which if he clicked on it this </w:t>
-      </w:r>
-      <w:proofErr w:type="gramStart"/>
-      <w:r>
-        <w:rPr>
-          <w:rFonts w:asciiTheme="minorBidi" w:eastAsia="Times New Roman" w:hAnsiTheme="minorBidi" w:cstheme="minorBidi"/>
-          <w:bCs/>
-          <w:color w:val="000000"/>
-          <w:sz w:val="28"/>
-          <w:szCs w:val="28"/>
-        </w:rPr>
-        <w:t>content  will</w:t>
-      </w:r>
-      <w:proofErr w:type="gramEnd"/>
-      <w:r>
-        <w:rPr>
-          <w:rFonts w:asciiTheme="minorBidi" w:eastAsia="Times New Roman" w:hAnsiTheme="minorBidi" w:cstheme="minorBidi"/>
-          <w:bCs/>
-          <w:color w:val="000000"/>
-          <w:sz w:val="28"/>
-          <w:szCs w:val="28"/>
-        </w:rPr>
-        <w:t xml:space="preserve"> be deleted.</w:t>
+        <w:t xml:space="preserve"> all Articles, Videos, Records in Home page and categories pages which if he clicked on it this content  will be deleted.</w:t>
       </w:r>
     </w:p>
     <w:p>
@@ -15819,27 +15591,7 @@
           <w:sz w:val="24"/>
           <w:szCs w:val="24"/>
         </w:rPr>
-        <w:t xml:space="preserve">Users cannot delete other </w:t>
-      </w:r>
-      <w:proofErr w:type="gramStart"/>
-      <w:r>
-        <w:rPr>
-          <w:b/>
-          <w:bCs/>
-          <w:sz w:val="24"/>
-          <w:szCs w:val="24"/>
-        </w:rPr>
-        <w:t>users</w:t>
-      </w:r>
-      <w:proofErr w:type="gramEnd"/>
-      <w:r>
-        <w:rPr>
-          <w:b/>
-          <w:bCs/>
-          <w:sz w:val="24"/>
-          <w:szCs w:val="24"/>
-        </w:rPr>
-        <w:t xml:space="preserve"> articles, videos and records</w:t>
+        <w:t>Users cannot delete other users articles, videos and records</w:t>
       </w:r>
       <w:r>
         <w:rPr>
@@ -18306,23 +18058,7 @@
           <w:sz w:val="27"/>
           <w:szCs w:val="27"/>
         </w:rPr>
-        <w:t xml:space="preserve">User </w:t>
-      </w:r>
-      <w:r>
-        <w:rPr>
-          <w:color w:val="000000"/>
-          <w:sz w:val="27"/>
-          <w:szCs w:val="27"/>
-        </w:rPr>
-        <w:t>added</w:t>
-      </w:r>
-      <w:r>
-        <w:rPr>
-          <w:color w:val="000000"/>
-          <w:sz w:val="27"/>
-          <w:szCs w:val="27"/>
-        </w:rPr>
-        <w:t xml:space="preserve"> successfully...</w:t>
+        <w:t>User added successfully...</w:t>
       </w:r>
       <w:r>
         <w:rPr>
@@ -19169,7 +18905,36 @@
           <w:szCs w:val="24"/>
         </w:rPr>
       </w:pPr>
-    </w:p>
+      <w:r>
+        <w:rPr>
+          <w:rFonts w:asciiTheme="minorBidi" w:hAnsiTheme="minorBidi" w:cstheme="minorBidi"/>
+          <w:b/>
+          <w:bCs/>
+          <w:sz w:val="28"/>
+          <w:szCs w:val="28"/>
+        </w:rPr>
+        <w:t xml:space="preserve">SRS-ADDUSR-011: </w:t>
+      </w:r>
+      <w:r>
+        <w:rPr>
+          <w:rFonts w:asciiTheme="minorBidi" w:hAnsiTheme="minorBidi" w:cstheme="minorBidi"/>
+        </w:rPr>
+        <w:t xml:space="preserve">if user successfully added </w:t>
+      </w:r>
+      <w:r>
+        <w:t>success message appears which says”</w:t>
+      </w:r>
+      <w:r>
+        <w:rPr>
+          <w:color w:val="000000"/>
+        </w:rPr>
+        <w:t xml:space="preserve"> User added successfully...</w:t>
+      </w:r>
+      <w:r>
+        <w:t xml:space="preserve">”.  </w:t>
+      </w:r>
+    </w:p>
+    <w:p/>
     <w:p>
       <w:pPr>
         <w:rPr>
@@ -19204,6 +18969,7 @@
           <w:sz w:val="28"/>
           <w:szCs w:val="28"/>
         </w:rPr>
+        <w:lastRenderedPageBreak/>
         <w:t>SRS-VAL-ADD-USR-001</w:t>
       </w:r>
       <w:r>
@@ -19284,7 +19050,6 @@
           <w:rFonts w:asciiTheme="minorBidi" w:hAnsiTheme="minorBidi" w:cstheme="minorBidi"/>
           <w:color w:val="000000"/>
         </w:rPr>
-        <w:lastRenderedPageBreak/>
         <w:t xml:space="preserve"> a message will be appeared saying “the data entered are not valid</w:t>
       </w:r>
       <w:r>
@@ -20016,6 +19781,59 @@
           <w:sz w:val="28"/>
           <w:szCs w:val="28"/>
         </w:rPr>
+        <w:t>SRS-DELUSR-003:</w:t>
+      </w:r>
+      <w:r>
+        <w:rPr>
+          <w:sz w:val="24"/>
+          <w:szCs w:val="24"/>
+        </w:rPr>
+        <w:t xml:space="preserve"> </w:t>
+      </w:r>
+      <w:r>
+        <w:rPr>
+          <w:sz w:val="24"/>
+          <w:szCs w:val="24"/>
+        </w:rPr>
+        <w:t xml:space="preserve">if a user is deleted by an admin all his articles and uploads will </w:t>
+      </w:r>
+      <w:r>
+        <w:rPr>
+          <w:sz w:val="24"/>
+          <w:szCs w:val="24"/>
+        </w:rPr>
+        <w:t xml:space="preserve">not </w:t>
+      </w:r>
+      <w:r>
+        <w:rPr>
+          <w:sz w:val="24"/>
+          <w:szCs w:val="24"/>
+        </w:rPr>
+        <w:t>be deleted</w:t>
+      </w:r>
+      <w:r>
+        <w:rPr>
+          <w:sz w:val="24"/>
+          <w:szCs w:val="24"/>
+        </w:rPr>
+        <w:t>.</w:t>
+      </w:r>
+    </w:p>
+    <w:p>
+      <w:pPr>
+        <w:rPr>
+          <w:sz w:val="24"/>
+          <w:szCs w:val="24"/>
+        </w:rPr>
+      </w:pPr>
+      <w:r>
+        <w:rPr>
+          <w:rFonts w:asciiTheme="minorBidi" w:hAnsiTheme="minorBidi" w:cstheme="minorBidi"/>
+          <w:b/>
+          <w:bCs/>
+          <w:sz w:val="28"/>
+          <w:szCs w:val="28"/>
+        </w:rPr>
         <w:t>SRS-DELUSR-00</w:t>
       </w:r>
       <w:r>
@@ -20026,7 +19844,7 @@
           <w:sz w:val="28"/>
           <w:szCs w:val="28"/>
         </w:rPr>
-        <w:t>3</w:t>
+        <w:t>4</w:t>
       </w:r>
       <w:r>
         <w:rPr>
@@ -20040,31 +19858,157 @@
       </w:r>
       <w:r>
         <w:rPr>
-          <w:sz w:val="24"/>
-          <w:szCs w:val="24"/>
+          <w:rFonts w:asciiTheme="minorBidi" w:hAnsiTheme="minorBidi" w:cstheme="minorBidi"/>
+          <w:b/>
+          <w:bCs/>
         </w:rPr>
         <w:t xml:space="preserve"> </w:t>
       </w:r>
       <w:r>
-        <w:rPr>
-          <w:sz w:val="24"/>
-          <w:szCs w:val="24"/>
-        </w:rPr>
-        <w:t xml:space="preserve">if a user is deleted by an admin all his articles and uploads will </w:t>
-      </w:r>
-      <w:r>
-        <w:rPr>
-          <w:sz w:val="24"/>
-          <w:szCs w:val="24"/>
-        </w:rPr>
-        <w:t xml:space="preserve">not </w:t>
-      </w:r>
-      <w:r>
-        <w:rPr>
-          <w:sz w:val="24"/>
-          <w:szCs w:val="24"/>
-        </w:rPr>
-        <w:t>be deleted</w:t>
+        <w:t>success message appears which says”</w:t>
+      </w:r>
+      <w:r>
+        <w:rPr>
+          <w:color w:val="000000"/>
+        </w:rPr>
+        <w:t xml:space="preserve"> User deleted successfully...</w:t>
+      </w:r>
+      <w:r>
+        <w:t xml:space="preserve">”.  </w:t>
+      </w:r>
+    </w:p>
+    <w:p>
+      <w:pPr>
+        <w:rPr>
+          <w:sz w:val="24"/>
+          <w:szCs w:val="24"/>
+        </w:rPr>
+      </w:pPr>
+    </w:p>
+    <w:p>
+      <w:pPr>
+        <w:rPr>
+          <w:rFonts w:asciiTheme="minorBidi" w:hAnsiTheme="minorBidi" w:cstheme="minorBidi"/>
+          <w:b/>
+          <w:sz w:val="24"/>
+          <w:szCs w:val="24"/>
+        </w:rPr>
+      </w:pPr>
+    </w:p>
+    <w:p>
+      <w:pPr>
+        <w:rPr>
+          <w:b/>
+          <w:bCs/>
+          <w:sz w:val="28"/>
+          <w:szCs w:val="28"/>
+        </w:rPr>
+      </w:pPr>
+      <w:r>
+        <w:rPr>
+          <w:b/>
+          <w:bCs/>
+          <w:sz w:val="28"/>
+          <w:szCs w:val="28"/>
+        </w:rPr>
+        <w:t>Feature Validation</w:t>
+      </w:r>
+    </w:p>
+    <w:p>
+      <w:pPr>
+        <w:rPr>
+          <w:sz w:val="24"/>
+          <w:szCs w:val="24"/>
+        </w:rPr>
+      </w:pPr>
+      <w:r>
+        <w:rPr>
+          <w:rFonts w:asciiTheme="minorBidi" w:hAnsiTheme="minorBidi" w:cstheme="minorBidi"/>
+          <w:b/>
+          <w:bCs/>
+          <w:sz w:val="28"/>
+          <w:szCs w:val="28"/>
+        </w:rPr>
+        <w:t>SRS-VAL</w:t>
+      </w:r>
+      <w:r>
+        <w:rPr>
+          <w:rFonts w:asciiTheme="minorBidi" w:hAnsiTheme="minorBidi" w:cstheme="minorBidi"/>
+          <w:b/>
+          <w:bCs/>
+          <w:sz w:val="28"/>
+          <w:szCs w:val="28"/>
+        </w:rPr>
+        <w:t>-</w:t>
+      </w:r>
+      <w:r>
+        <w:rPr>
+          <w:rFonts w:asciiTheme="minorBidi" w:hAnsiTheme="minorBidi" w:cstheme="minorBidi"/>
+          <w:b/>
+          <w:bCs/>
+          <w:sz w:val="28"/>
+          <w:szCs w:val="28"/>
+        </w:rPr>
+        <w:t>DELUSR-001</w:t>
+      </w:r>
+      <w:r>
+        <w:rPr>
+          <w:rFonts w:asciiTheme="minorBidi" w:hAnsiTheme="minorBidi" w:cstheme="minorBidi"/>
+          <w:b/>
+          <w:bCs/>
+          <w:sz w:val="28"/>
+          <w:szCs w:val="28"/>
+        </w:rPr>
+        <w:t xml:space="preserve">: </w:t>
+      </w:r>
+      <w:r>
+        <w:rPr>
+          <w:sz w:val="24"/>
+          <w:szCs w:val="24"/>
+        </w:rPr>
+        <w:t xml:space="preserve">If username is not existed in database, system displays an error message </w:t>
+      </w:r>
+      <w:r>
+        <w:rPr>
+          <w:sz w:val="24"/>
+          <w:szCs w:val="24"/>
+        </w:rPr>
+        <w:t>saying,</w:t>
+      </w:r>
+      <w:r>
+        <w:rPr>
+          <w:sz w:val="24"/>
+          <w:szCs w:val="24"/>
+        </w:rPr>
+        <w:t xml:space="preserve"> “</w:t>
+      </w:r>
+      <w:r>
+        <w:rPr>
+          <w:sz w:val="24"/>
+          <w:szCs w:val="24"/>
+        </w:rPr>
+        <w:t>User does not exist.</w:t>
+      </w:r>
+      <w:r>
+        <w:rPr>
+          <w:sz w:val="24"/>
+          <w:szCs w:val="24"/>
+        </w:rPr>
+        <w:t>”.</w:t>
+      </w:r>
+      <w:r>
+        <w:rPr>
+          <w:sz w:val="24"/>
+          <w:szCs w:val="24"/>
+        </w:rPr>
+        <w:t xml:space="preserve"> </w:t>
+      </w:r>
+      <w:r>
+        <w:rPr>
+          <w:sz w:val="24"/>
+          <w:szCs w:val="24"/>
+        </w:rPr>
+        <w:t>and the user will not be deleted</w:t>
       </w:r>
       <w:r>
         <w:rPr>
@@ -20077,152 +20021,18 @@
     <w:p>
       <w:pPr>
         <w:rPr>
-          <w:rFonts w:asciiTheme="minorBidi" w:hAnsiTheme="minorBidi" w:cstheme="minorBidi"/>
-          <w:b/>
-          <w:sz w:val="24"/>
-          <w:szCs w:val="24"/>
-        </w:rPr>
-      </w:pPr>
-    </w:p>
-    <w:p>
-      <w:pPr>
-        <w:rPr>
-          <w:b/>
-          <w:bCs/>
-          <w:sz w:val="28"/>
-          <w:szCs w:val="28"/>
-        </w:rPr>
-      </w:pPr>
-      <w:r>
-        <w:rPr>
-          <w:b/>
-          <w:bCs/>
-          <w:sz w:val="28"/>
-          <w:szCs w:val="28"/>
-        </w:rPr>
-        <w:t>Feature Validation</w:t>
-      </w:r>
-    </w:p>
-    <w:p>
-      <w:pPr>
-        <w:rPr>
-          <w:sz w:val="24"/>
-          <w:szCs w:val="24"/>
-        </w:rPr>
-      </w:pPr>
-      <w:r>
-        <w:rPr>
-          <w:rFonts w:asciiTheme="minorBidi" w:hAnsiTheme="minorBidi" w:cstheme="minorBidi"/>
-          <w:b/>
-          <w:bCs/>
-          <w:sz w:val="28"/>
-          <w:szCs w:val="28"/>
-        </w:rPr>
-        <w:t>SRS-VAL</w:t>
-      </w:r>
-      <w:r>
-        <w:rPr>
-          <w:rFonts w:asciiTheme="minorBidi" w:hAnsiTheme="minorBidi" w:cstheme="minorBidi"/>
-          <w:b/>
-          <w:bCs/>
-          <w:sz w:val="28"/>
-          <w:szCs w:val="28"/>
-        </w:rPr>
-        <w:t>-</w:t>
-      </w:r>
-      <w:r>
-        <w:rPr>
-          <w:rFonts w:asciiTheme="minorBidi" w:hAnsiTheme="minorBidi" w:cstheme="minorBidi"/>
-          <w:b/>
-          <w:bCs/>
-          <w:sz w:val="28"/>
-          <w:szCs w:val="28"/>
-        </w:rPr>
-        <w:t>DELUSR-001</w:t>
-      </w:r>
-      <w:r>
-        <w:rPr>
-          <w:rFonts w:asciiTheme="minorBidi" w:hAnsiTheme="minorBidi" w:cstheme="minorBidi"/>
-          <w:b/>
-          <w:bCs/>
-          <w:sz w:val="28"/>
-          <w:szCs w:val="28"/>
-        </w:rPr>
-        <w:t xml:space="preserve">: </w:t>
-      </w:r>
-      <w:r>
-        <w:rPr>
-          <w:sz w:val="24"/>
-          <w:szCs w:val="24"/>
-        </w:rPr>
-        <w:t xml:space="preserve">If username is not existed in database, system displays an error message </w:t>
-      </w:r>
-      <w:r>
-        <w:rPr>
-          <w:sz w:val="24"/>
-          <w:szCs w:val="24"/>
-        </w:rPr>
-        <w:t>saying,</w:t>
-      </w:r>
-      <w:r>
-        <w:rPr>
-          <w:sz w:val="24"/>
-          <w:szCs w:val="24"/>
-        </w:rPr>
-        <w:t xml:space="preserve"> “</w:t>
-      </w:r>
-      <w:r>
-        <w:rPr>
-          <w:sz w:val="24"/>
-          <w:szCs w:val="24"/>
-        </w:rPr>
-        <w:t>User does not exist.</w:t>
-      </w:r>
-      <w:r>
-        <w:rPr>
-          <w:sz w:val="24"/>
-          <w:szCs w:val="24"/>
-        </w:rPr>
-        <w:t>”.</w:t>
-      </w:r>
-      <w:r>
-        <w:rPr>
-          <w:sz w:val="24"/>
-          <w:szCs w:val="24"/>
-        </w:rPr>
-        <w:t xml:space="preserve"> </w:t>
-      </w:r>
-      <w:r>
-        <w:rPr>
-          <w:sz w:val="24"/>
-          <w:szCs w:val="24"/>
-        </w:rPr>
-        <w:t>and the user will not be deleted</w:t>
-      </w:r>
-      <w:r>
-        <w:rPr>
-          <w:sz w:val="24"/>
-          <w:szCs w:val="24"/>
-        </w:rPr>
-        <w:t>.</w:t>
-      </w:r>
-    </w:p>
-    <w:p>
-      <w:pPr>
-        <w:rPr>
-          <w:sz w:val="24"/>
-          <w:szCs w:val="24"/>
-        </w:rPr>
-      </w:pPr>
-      <w:r>
-        <w:rPr>
-          <w:rFonts w:asciiTheme="minorBidi" w:hAnsiTheme="minorBidi" w:cstheme="minorBidi"/>
-          <w:b/>
-          <w:bCs/>
-          <w:sz w:val="28"/>
-          <w:szCs w:val="28"/>
-        </w:rPr>
-        <w:lastRenderedPageBreak/>
+          <w:sz w:val="24"/>
+          <w:szCs w:val="24"/>
+        </w:rPr>
+      </w:pPr>
+      <w:r>
+        <w:rPr>
+          <w:rFonts w:asciiTheme="minorBidi" w:hAnsiTheme="minorBidi" w:cstheme="minorBidi"/>
+          <w:b/>
+          <w:bCs/>
+          <w:sz w:val="28"/>
+          <w:szCs w:val="28"/>
+        </w:rPr>
         <w:t>SRS-VAL-</w:t>
       </w:r>
       <w:r>
@@ -22118,16 +21928,8 @@
         <w:rPr>
           <w:rFonts w:asciiTheme="minorBidi" w:eastAsia="Droid Sans" w:hAnsiTheme="minorBidi" w:cstheme="minorBidi"/>
         </w:rPr>
-        <w:t xml:space="preserve">Once approved changed will be made to the SRS and the new SRS will be circulated to all </w:t>
-      </w:r>
-      <w:proofErr w:type="gramStart"/>
-      <w:r>
-        <w:rPr>
-          <w:rFonts w:asciiTheme="minorBidi" w:eastAsia="Droid Sans" w:hAnsiTheme="minorBidi" w:cstheme="minorBidi"/>
-        </w:rPr>
-        <w:t>stakeholders</w:t>
-      </w:r>
-      <w:proofErr w:type="gramEnd"/>
+        <w:t>Once approved changed will be made to the SRS and the new SRS will be circulated to all stakeholders</w:t>
+      </w:r>
     </w:p>
     <w:p>
       <w:pPr>

</xml_diff>